<commit_message>
INF2164_VeilleTechno Rapport MODIFY partie 1 END
</commit_message>
<xml_diff>
--- a/INF2164_VeilleTechno/rapport/rapport.docx
+++ b/INF2164_VeilleTechno/rapport/rapport.docx
@@ -134,7 +134,7 @@
               </mc:Choice>
               <mc:Fallback>
                 <w:pict>
-                  <v:rect w14:anchorId="39EBA0CE" id="Rectangle 132" o:spid="_x0000_s1026" style="position:absolute;margin-left:407.9pt;margin-top:19.65pt;width:61.7pt;height:77.75pt;z-index:251659264;visibility:visible;mso-wrap-style:square;mso-width-percent:0;mso-height-percent:98;mso-wrap-distance-left:9pt;mso-wrap-distance-top:0;mso-wrap-distance-right:9pt;mso-wrap-distance-bottom:0;mso-position-horizontal:absolute;mso-position-horizontal-relative:margin;mso-position-vertical:absolute;mso-position-vertical-relative:page;mso-width-percent:0;mso-height-percent:98;mso-width-relative:page;mso-height-relative:page;v-text-anchor:bottom" o:gfxdata="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" fillcolor="#4472c4 [3204]" stroked="f" strokeweight="1pt">
+                  <v:rect w14:anchorId="39EBA0CE" id="Rectangle 132" o:spid="_x0000_s1026" style="position:absolute;left:0;text-align:left;margin-left:407.9pt;margin-top:19.65pt;width:61.7pt;height:77.75pt;z-index:251659264;visibility:visible;mso-wrap-style:square;mso-width-percent:0;mso-height-percent:98;mso-wrap-distance-left:9pt;mso-wrap-distance-top:0;mso-wrap-distance-right:9pt;mso-wrap-distance-bottom:0;mso-position-horizontal:absolute;mso-position-horizontal-relative:margin;mso-position-vertical:absolute;mso-position-vertical-relative:page;mso-width-percent:0;mso-height-percent:98;mso-width-relative:page;mso-height-relative:page;v-text-anchor:bottom" o:gfxdata="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" fillcolor="#4472c4 [3204]" stroked="f" strokeweight="1pt">
                     <o:lock v:ext="edit" aspectratio="t"/>
                     <v:textbox inset="3.6pt,,3.6pt">
                       <w:txbxContent>
@@ -425,7 +425,7 @@
                     <v:stroke joinstyle="miter"/>
                     <v:path gradientshapeok="t" o:connecttype="rect"/>
                   </v:shapetype>
-                  <v:shape id="Zone de texte 131" o:spid="_x0000_s1027" type="#_x0000_t202" style="position:absolute;margin-left:0;margin-top:0;width:369pt;height:529.2pt;z-index:251660288;visibility:visible;mso-wrap-style:square;mso-width-percent:790;mso-height-percent:350;mso-left-percent:77;mso-top-percent:540;mso-wrap-distance-left:14.4pt;mso-wrap-distance-top:0;mso-wrap-distance-right:14.4pt;mso-wrap-distance-bottom:0;mso-position-horizontal-relative:margin;mso-position-vertical-relative:page;mso-width-percent:790;mso-height-percent:350;mso-left-percent:77;mso-top-percent:540;mso-width-relative:margin;mso-height-relative:page;v-text-anchor:top" o:gfxdata="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" filled="f" stroked="f" strokeweight=".5pt">
+                  <v:shape id="Zone de texte 131" o:spid="_x0000_s1027" type="#_x0000_t202" style="position:absolute;left:0;text-align:left;margin-left:0;margin-top:0;width:369pt;height:529.2pt;z-index:251660288;visibility:visible;mso-wrap-style:square;mso-width-percent:790;mso-height-percent:350;mso-left-percent:77;mso-top-percent:540;mso-wrap-distance-left:14.4pt;mso-wrap-distance-top:0;mso-wrap-distance-right:14.4pt;mso-wrap-distance-bottom:0;mso-position-horizontal-relative:margin;mso-position-vertical-relative:page;mso-width-percent:790;mso-height-percent:350;mso-left-percent:77;mso-top-percent:540;mso-width-relative:margin;mso-height-relative:page;v-text-anchor:top" o:gfxdata="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" filled="f" stroked="f" strokeweight=".5pt">
                     <v:textbox style="mso-fit-shape-to-text:t" inset="0,0,0,0">
                       <w:txbxContent>
                         <w:p>
@@ -594,6 +594,46 @@
     </w:p>
     <w:p>
       <w:pPr>
+        <w:spacing w:line="480" w:lineRule="auto"/>
+        <w:rPr>
+          <w:rFonts w:asciiTheme="majorHAnsi" w:eastAsiaTheme="majorEastAsia" w:hAnsiTheme="majorHAnsi" w:cstheme="majorBidi"/>
+          <w:color w:val="2F5496" w:themeColor="accent1" w:themeShade="BF"/>
+          <w:sz w:val="32"/>
+          <w:szCs w:val="32"/>
+        </w:rPr>
+      </w:pPr>
+      <w:r>
+        <w:rPr>
+          <w:rFonts w:asciiTheme="majorHAnsi" w:eastAsiaTheme="majorEastAsia" w:hAnsiTheme="majorHAnsi" w:cstheme="majorBidi"/>
+          <w:color w:val="2F5496" w:themeColor="accent1" w:themeShade="BF"/>
+          <w:sz w:val="32"/>
+          <w:szCs w:val="32"/>
+        </w:rPr>
+        <w:lastRenderedPageBreak/>
+        <w:t>Prélude</w:t>
+      </w:r>
+    </w:p>
+    <w:p>
+      <w:r>
+        <w:t>Cette veille technologique a pour but d’évaluer les évolutions possibles de l’ordinateur quantique, tout en cherchant à savoir si ce dernier pourra remplacer un jour l’ordinateur classique. De ce fait les explications techniques du fonctionnement d’un ordinateur quantique contiennent volontairement des raccourcis. Néanmoins elles restent rigoureuses.</w:t>
+      </w:r>
+      <w:r>
+        <w:t xml:space="preserve"> Le lecteur se doit d’avoir un bagage scientifique afin de comprendre ce rapport.</w:t>
+      </w:r>
+    </w:p>
+    <w:p>
+      <w:r>
+        <w:t xml:space="preserve">Dans un premier temps nous aborderons le fonctionnement global d’un ordinateur quantique. Ensuite nous regarderons dans quelles directions celui-ci pourra évoluer, ainsi que les obstacles qu’il devra franchir. Enfin nous </w:t>
+      </w:r>
+      <w:r>
+        <w:t>essayerons de le comparer à l’ordinateur classique, en faisant attention a bien donner dans quel contexte.</w:t>
+      </w:r>
+      <w:r>
+        <w:br w:type="page"/>
+      </w:r>
+    </w:p>
+    <w:p>
+      <w:pPr>
         <w:pStyle w:val="Titre1"/>
         <w:numPr>
           <w:ilvl w:val="0"/>
@@ -615,7 +655,467 @@
         </w:numPr>
       </w:pPr>
       <w:r>
-        <w:t>Des concepts basiques</w:t>
+        <w:t>Le fonctionnement</w:t>
+      </w:r>
+    </w:p>
+    <w:p/>
+    <w:p>
+      <w:pPr>
+        <w:rPr>
+          <w:szCs w:val="24"/>
+        </w:rPr>
+      </w:pPr>
+      <w:r>
+        <w:rPr>
+          <w:szCs w:val="24"/>
+        </w:rPr>
+        <w:t xml:space="preserve">Alors qu’un ordinateur classique fonctionne avec des bits (0 ou 1), un ordinateur quantique lui fonctionne avec des </w:t>
+      </w:r>
+      <w:r>
+        <w:rPr>
+          <w:szCs w:val="24"/>
+        </w:rPr>
+        <w:t xml:space="preserve">quantum-bits ou </w:t>
+      </w:r>
+      <w:r>
+        <w:rPr>
+          <w:szCs w:val="24"/>
+        </w:rPr>
+        <w:t>qubits (une superposition entre 0 et 1). En effet le concept de superposition entre 2 états peut nous paraitre assez obscure à notre échelle mais c’est quelque chose d’assez commun dans le domaine de la mécanique quantique. Un processeur quantique utilise donc un</w:t>
+      </w:r>
+      <w:r>
+        <w:rPr>
+          <w:szCs w:val="24"/>
+        </w:rPr>
+        <w:t xml:space="preserve">e particule </w:t>
+      </w:r>
+      <w:r>
+        <w:rPr>
+          <w:szCs w:val="24"/>
+        </w:rPr>
+        <w:t>de ce domaine</w:t>
+      </w:r>
+      <w:r>
+        <w:rPr>
+          <w:szCs w:val="24"/>
+        </w:rPr>
+        <w:t xml:space="preserve"> (photon, électron, etc.)</w:t>
+      </w:r>
+      <w:r>
+        <w:rPr>
+          <w:szCs w:val="24"/>
+        </w:rPr>
+        <w:t>.</w:t>
+      </w:r>
+      <w:r>
+        <w:rPr>
+          <w:szCs w:val="24"/>
+        </w:rPr>
+        <w:t xml:space="preserve"> On va pouvoir représenter une certaine proportion de 0 et de 1 en fonction du spin de</w:t>
+      </w:r>
+      <w:r>
+        <w:rPr>
+          <w:szCs w:val="24"/>
+        </w:rPr>
+        <w:t xml:space="preserve"> cette particule</w:t>
+      </w:r>
+      <w:r>
+        <w:rPr>
+          <w:szCs w:val="24"/>
+        </w:rPr>
+        <w:t xml:space="preserve">. </w:t>
+      </w:r>
+      <w:r>
+        <w:rPr>
+          <w:szCs w:val="24"/>
+        </w:rPr>
+        <w:t xml:space="preserve">Si l’on souhaite prendre une mesure sur un qubits, on va donc le forcer à choisir un état (soit 0 soit 1). </w:t>
+      </w:r>
+      <w:r>
+        <w:rPr>
+          <w:szCs w:val="24"/>
+        </w:rPr>
+        <w:t>Afin d’éviter toute interférence indésirable, le processeur est refroidi à une température proche du zéro absolu.</w:t>
+      </w:r>
+      <w:r>
+        <w:rPr>
+          <w:szCs w:val="24"/>
+        </w:rPr>
+        <w:t xml:space="preserve"> </w:t>
+      </w:r>
+    </w:p>
+    <w:p>
+      <w:pPr>
+        <w:rPr>
+          <w:szCs w:val="24"/>
+        </w:rPr>
+      </w:pPr>
+      <w:r>
+        <w:rPr>
+          <w:szCs w:val="24"/>
+        </w:rPr>
+        <w:t>On</w:t>
+      </w:r>
+      <w:r>
+        <w:rPr>
+          <w:szCs w:val="24"/>
+        </w:rPr>
+        <w:t xml:space="preserve"> représente</w:t>
+      </w:r>
+      <w:r>
+        <w:rPr>
+          <w:szCs w:val="24"/>
+        </w:rPr>
+        <w:t xml:space="preserve"> un qubit</w:t>
+      </w:r>
+      <w:r>
+        <w:rPr>
+          <w:szCs w:val="24"/>
+        </w:rPr>
+        <w:t xml:space="preserve"> de la manière suivante :</w:t>
+      </w:r>
+    </w:p>
+    <w:p>
+      <w:pPr>
+        <w:rPr>
+          <w:szCs w:val="24"/>
+        </w:rPr>
+      </w:pPr>
+      <w:proofErr w:type="gramStart"/>
+      <w:r>
+        <w:rPr>
+          <w:rFonts w:cstheme="minorHAnsi"/>
+          <w:b/>
+          <w:sz w:val="32"/>
+          <w:szCs w:val="32"/>
+        </w:rPr>
+        <w:t>ϕ</w:t>
+      </w:r>
+      <w:proofErr w:type="gramEnd"/>
+      <w:r>
+        <w:rPr>
+          <w:b/>
+          <w:sz w:val="32"/>
+          <w:szCs w:val="32"/>
+        </w:rPr>
+        <w:t xml:space="preserve"> |0&gt; + </w:t>
+      </w:r>
+      <w:r>
+        <w:rPr>
+          <w:rFonts w:cstheme="minorHAnsi"/>
+          <w:b/>
+          <w:sz w:val="32"/>
+          <w:szCs w:val="32"/>
+        </w:rPr>
+        <w:t>ϴ</w:t>
+      </w:r>
+      <w:r>
+        <w:rPr>
+          <w:b/>
+          <w:sz w:val="32"/>
+          <w:szCs w:val="32"/>
+        </w:rPr>
+        <w:t xml:space="preserve"> |1&gt;</w:t>
+      </w:r>
+      <w:r>
+        <w:rPr>
+          <w:szCs w:val="24"/>
+        </w:rPr>
+        <w:t xml:space="preserve"> </w:t>
+      </w:r>
+      <w:r>
+        <w:rPr>
+          <w:i/>
+          <w:szCs w:val="24"/>
+        </w:rPr>
+        <w:t xml:space="preserve">avec </w:t>
+      </w:r>
+      <w:r>
+        <w:rPr>
+          <w:rFonts w:cstheme="minorHAnsi"/>
+          <w:szCs w:val="24"/>
+        </w:rPr>
+        <w:t>ϕ</w:t>
+      </w:r>
+      <w:r>
+        <w:rPr>
+          <w:i/>
+          <w:szCs w:val="24"/>
+        </w:rPr>
+        <w:t xml:space="preserve"> et </w:t>
+      </w:r>
+      <w:r>
+        <w:rPr>
+          <w:rFonts w:cstheme="minorHAnsi"/>
+          <w:szCs w:val="24"/>
+        </w:rPr>
+        <w:t>ϴ</w:t>
+      </w:r>
+      <w:r>
+        <w:rPr>
+          <w:i/>
+          <w:szCs w:val="24"/>
+        </w:rPr>
+        <w:t xml:space="preserve"> des nombres complexes.</w:t>
+      </w:r>
+    </w:p>
+    <w:p>
+      <w:pPr>
+        <w:rPr>
+          <w:szCs w:val="24"/>
+        </w:rPr>
+      </w:pPr>
+      <w:proofErr w:type="gramStart"/>
+      <w:r>
+        <w:rPr>
+          <w:rFonts w:cstheme="minorHAnsi"/>
+          <w:szCs w:val="24"/>
+        </w:rPr>
+        <w:t>ϕ</w:t>
+      </w:r>
+      <w:proofErr w:type="gramEnd"/>
+      <w:r>
+        <w:rPr>
+          <w:szCs w:val="24"/>
+        </w:rPr>
+        <w:t xml:space="preserve"> et </w:t>
+      </w:r>
+      <w:r>
+        <w:rPr>
+          <w:rFonts w:cstheme="minorHAnsi"/>
+          <w:szCs w:val="24"/>
+        </w:rPr>
+        <w:t>ϴ</w:t>
+      </w:r>
+      <w:r>
+        <w:rPr>
+          <w:szCs w:val="24"/>
+        </w:rPr>
+        <w:t xml:space="preserve"> sont complexes car ils permettent de décrire la position et la direction d’un vecteur</w:t>
+      </w:r>
+      <w:r>
+        <w:rPr>
+          <w:szCs w:val="24"/>
+        </w:rPr>
+        <w:t xml:space="preserve"> </w:t>
+      </w:r>
+      <w:r>
+        <w:rPr>
+          <w:rFonts w:cstheme="minorHAnsi"/>
+          <w:szCs w:val="24"/>
+        </w:rPr>
+        <w:t>Ѱ</w:t>
+      </w:r>
+      <w:r>
+        <w:rPr>
+          <w:szCs w:val="24"/>
+        </w:rPr>
+        <w:t xml:space="preserve"> dans une sphère. Par analogie avec une pièce de monnaie, cela permet de d’écrire si la pièce qui tourne est plus ou moins penchée d’un côté.</w:t>
+      </w:r>
+    </w:p>
+    <w:p>
+      <w:pPr>
+        <w:keepNext/>
+        <w:jc w:val="center"/>
+      </w:pPr>
+      <w:r>
+        <w:rPr>
+          <w:noProof/>
+        </w:rPr>
+        <w:drawing>
+          <wp:inline distT="0" distB="0" distL="0" distR="0" wp14:anchorId="7E422040" wp14:editId="1DFAE0D2">
+            <wp:extent cx="2409247" cy="2695492"/>
+            <wp:effectExtent l="0" t="0" r="0" b="0"/>
+            <wp:docPr id="1" name="Image 1" descr="Image result for quantum bit sphere representation&quot;"/>
+            <wp:cNvGraphicFramePr>
+              <a:graphicFrameLocks xmlns:a="http://schemas.openxmlformats.org/drawingml/2006/main" noChangeAspect="1"/>
+            </wp:cNvGraphicFramePr>
+            <a:graphic xmlns:a="http://schemas.openxmlformats.org/drawingml/2006/main">
+              <a:graphicData uri="http://schemas.openxmlformats.org/drawingml/2006/picture">
+                <pic:pic xmlns:pic="http://schemas.openxmlformats.org/drawingml/2006/picture">
+                  <pic:nvPicPr>
+                    <pic:cNvPr id="0" name="Picture 1" descr="Image result for quantum bit sphere representation&quot;"/>
+                    <pic:cNvPicPr>
+                      <a:picLocks noChangeAspect="1" noChangeArrowheads="1"/>
+                    </pic:cNvPicPr>
+                  </pic:nvPicPr>
+                  <pic:blipFill>
+                    <a:blip r:embed="rId6">
+                      <a:extLst>
+                        <a:ext uri="{28A0092B-C50C-407E-A947-70E740481C1C}">
+                          <a14:useLocalDpi xmlns:a14="http://schemas.microsoft.com/office/drawing/2010/main" val="0"/>
+                        </a:ext>
+                      </a:extLst>
+                    </a:blip>
+                    <a:srcRect/>
+                    <a:stretch>
+                      <a:fillRect/>
+                    </a:stretch>
+                  </pic:blipFill>
+                  <pic:spPr bwMode="auto">
+                    <a:xfrm>
+                      <a:off x="0" y="0"/>
+                      <a:ext cx="2477227" cy="2771549"/>
+                    </a:xfrm>
+                    <a:prstGeom prst="rect">
+                      <a:avLst/>
+                    </a:prstGeom>
+                    <a:noFill/>
+                    <a:ln>
+                      <a:noFill/>
+                    </a:ln>
+                  </pic:spPr>
+                </pic:pic>
+              </a:graphicData>
+            </a:graphic>
+          </wp:inline>
+        </w:drawing>
+      </w:r>
+    </w:p>
+    <w:p>
+      <w:pPr>
+        <w:pStyle w:val="Lgende"/>
+        <w:jc w:val="center"/>
+        <w:rPr>
+          <w:szCs w:val="24"/>
+        </w:rPr>
+      </w:pPr>
+      <w:r>
+        <w:t xml:space="preserve">Figure </w:t>
+      </w:r>
+      <w:fldSimple w:instr=" SEQ Figure \* ARABIC ">
+        <w:r>
+          <w:rPr>
+            <w:noProof/>
+          </w:rPr>
+          <w:t>1</w:t>
+        </w:r>
+      </w:fldSimple>
+      <w:r>
+        <w:t xml:space="preserve"> </w:t>
+      </w:r>
+      <w:r>
+        <w:t>–</w:t>
+      </w:r>
+      <w:r>
+        <w:t xml:space="preserve"> </w:t>
+      </w:r>
+      <w:r>
+        <w:t>Représentation d’un qubit tiré de</w:t>
+      </w:r>
+      <w:r>
+        <w:t xml:space="preserve"> </w:t>
+      </w:r>
+      <w:hyperlink r:id="rId7" w:history="1">
+        <w:r>
+          <w:rPr>
+            <w:rStyle w:val="Lienhypertexte"/>
+          </w:rPr>
+          <w:t>researchgate.net</w:t>
+        </w:r>
+      </w:hyperlink>
+    </w:p>
+    <w:p>
+      <w:pPr>
+        <w:rPr>
+          <w:szCs w:val="24"/>
+        </w:rPr>
+      </w:pPr>
+      <w:r>
+        <w:rPr>
+          <w:szCs w:val="24"/>
+        </w:rPr>
+        <w:lastRenderedPageBreak/>
+        <w:t>Pour faire simple, un qubit c’est un certain pourcentage (</w:t>
+      </w:r>
+      <w:r>
+        <w:rPr>
+          <w:rFonts w:cstheme="minorHAnsi"/>
+          <w:szCs w:val="24"/>
+        </w:rPr>
+        <w:t>ϕ</w:t>
+      </w:r>
+      <w:r>
+        <w:rPr>
+          <w:szCs w:val="24"/>
+        </w:rPr>
+        <w:t>) de chance d’avoir 0, plus un certain pourcentage (</w:t>
+      </w:r>
+      <w:r>
+        <w:rPr>
+          <w:rFonts w:cstheme="minorHAnsi"/>
+          <w:szCs w:val="24"/>
+        </w:rPr>
+        <w:t>ϴ</w:t>
+      </w:r>
+      <w:r>
+        <w:rPr>
+          <w:szCs w:val="24"/>
+        </w:rPr>
+        <w:t>) de chance d’avoir 1.</w:t>
+      </w:r>
+      <w:r>
+        <w:rPr>
+          <w:szCs w:val="24"/>
+        </w:rPr>
+        <w:t xml:space="preserve"> Le tout doit être égal à 1.</w:t>
+      </w:r>
+    </w:p>
+    <w:p>
+      <w:pPr>
+        <w:rPr>
+          <w:szCs w:val="24"/>
+        </w:rPr>
+      </w:pPr>
+      <w:r>
+        <w:rPr>
+          <w:szCs w:val="24"/>
+        </w:rPr>
+        <w:t xml:space="preserve">Prenons par exemple 3 qubits. </w:t>
+      </w:r>
+      <w:r>
+        <w:rPr>
+          <w:szCs w:val="24"/>
+        </w:rPr>
+        <w:t>Les résultats possibles d’une mesure sur ces 3 qubits sont donc 000, 001, 010, 011, 100, 101, 110, 111. On a 8 résultats possibles ce qui correspond à 2</w:t>
+      </w:r>
+      <w:r>
+        <w:rPr>
+          <w:szCs w:val="24"/>
+          <w:vertAlign w:val="superscript"/>
+        </w:rPr>
+        <w:t>n</w:t>
+      </w:r>
+      <w:r>
+        <w:rPr>
+          <w:szCs w:val="24"/>
+        </w:rPr>
+        <w:t xml:space="preserve"> états avec n qubits. Cela montre qu’un ordinateur quantique est donc exponentiellement plus rapide qu’un ordinateur classique.</w:t>
+      </w:r>
+    </w:p>
+    <w:p>
+      <w:pPr>
+        <w:rPr>
+          <w:szCs w:val="24"/>
+        </w:rPr>
+      </w:pPr>
+      <w:r>
+        <w:rPr>
+          <w:szCs w:val="24"/>
+        </w:rPr>
+        <w:t>A ce stade, on peut déjà remarquer qu’un ordinateur quantique va beaucoup plus vite qu’un ordinateur classique. A condition que le nombre de qubits soit suffisamment élevé afin d</w:t>
+      </w:r>
+      <w:r>
+        <w:rPr>
+          <w:szCs w:val="24"/>
+        </w:rPr>
+        <w:t xml:space="preserve">’observer </w:t>
+      </w:r>
+      <w:r>
+        <w:rPr>
+          <w:szCs w:val="24"/>
+        </w:rPr>
+        <w:t>une différence significative.</w:t>
       </w:r>
     </w:p>
     <w:p>
@@ -637,57 +1137,3418 @@
     </w:p>
     <w:p/>
     <w:p>
-      <w:pPr>
-        <w:pStyle w:val="Titre1"/>
-        <w:numPr>
-          <w:ilvl w:val="0"/>
-          <w:numId w:val="1"/>
-        </w:numPr>
-      </w:pPr>
-      <w:r>
-        <w:t xml:space="preserve">Les possibilités </w:t>
-      </w:r>
-      <w:r>
-        <w:t>de développement</w:t>
+      <w:r>
+        <w:t>Comme un ordinateur classique, un ordinateur quantique peut faire passer ses qubits à travers des portes logiques</w:t>
+      </w:r>
+      <w:r>
+        <w:t> ;</w:t>
+      </w:r>
+      <w:r>
+        <w:t xml:space="preserve"> qui sont donc</w:t>
+      </w:r>
+      <w:r>
+        <w:t xml:space="preserve"> quantiques. Il en existe plus d’une quinzaine mais nous allons nous concentrer uniquement sur 2 d’entre elles.</w:t>
+      </w:r>
+    </w:p>
+    <w:p>
+      <w:r>
+        <w:t xml:space="preserve">La première est la porte CNOT </w:t>
+      </w:r>
+      <w:r>
+        <w:t>ou cX</w:t>
+      </w:r>
+      <w:r>
+        <w:t xml:space="preserve">. </w:t>
+      </w:r>
+      <w:r>
+        <w:t>Cette dernière s’applique sur au moins 2 qubits. Elle va tout simplement inverser l’état du second qubit si le premier est égal à |1&gt;. C’est pour cela qu’on dit que c’est une porte avec un qubit de contrôle. Par exemple |00&gt; et |01&gt; restent inchangés, |10&gt; et |11&gt; deviennent respectivement |11&gt; et |10&gt;.</w:t>
+      </w:r>
+      <w:r>
+        <w:t xml:space="preserve"> Sa représentation schématique est la suivante : </w:t>
       </w:r>
     </w:p>
     <w:p/>
     <w:p>
-      <w:pPr>
-        <w:pStyle w:val="Titre2"/>
-      </w:pPr>
-      <w:r>
-        <w:t>2.1)</w:t>
-      </w:r>
-      <w:r>
-        <w:tab/>
-        <w:t>Les secteurs propices</w:t>
+      <w:r>
+        <w:rPr>
+          <w:noProof/>
+        </w:rPr>
+        <mc:AlternateContent>
+          <mc:Choice Requires="wps">
+            <w:drawing>
+              <wp:anchor distT="45720" distB="45720" distL="114300" distR="114300" simplePos="0" relativeHeight="251670528" behindDoc="0" locked="0" layoutInCell="1" allowOverlap="1" wp14:anchorId="1F68EE00" wp14:editId="0959F574">
+                <wp:simplePos x="0" y="0"/>
+                <wp:positionH relativeFrom="column">
+                  <wp:posOffset>1373809</wp:posOffset>
+                </wp:positionH>
+                <wp:positionV relativeFrom="paragraph">
+                  <wp:posOffset>9718</wp:posOffset>
+                </wp:positionV>
+                <wp:extent cx="476885" cy="301625"/>
+                <wp:effectExtent l="0" t="0" r="0" b="3175"/>
+                <wp:wrapSquare wrapText="bothSides"/>
+                <wp:docPr id="217" name="Zone de texte 2"/>
+                <wp:cNvGraphicFramePr>
+                  <a:graphicFrameLocks xmlns:a="http://schemas.openxmlformats.org/drawingml/2006/main"/>
+                </wp:cNvGraphicFramePr>
+                <a:graphic xmlns:a="http://schemas.openxmlformats.org/drawingml/2006/main">
+                  <a:graphicData uri="http://schemas.microsoft.com/office/word/2010/wordprocessingShape">
+                    <wps:wsp>
+                      <wps:cNvSpPr txBox="1">
+                        <a:spLocks noChangeArrowheads="1"/>
+                      </wps:cNvSpPr>
+                      <wps:spPr bwMode="auto">
+                        <a:xfrm>
+                          <a:off x="0" y="0"/>
+                          <a:ext cx="476885" cy="301625"/>
+                        </a:xfrm>
+                        <a:prstGeom prst="rect">
+                          <a:avLst/>
+                        </a:prstGeom>
+                        <a:noFill/>
+                        <a:ln w="9525">
+                          <a:noFill/>
+                          <a:miter lim="800000"/>
+                          <a:headEnd/>
+                          <a:tailEnd/>
+                        </a:ln>
+                      </wps:spPr>
+                      <wps:txbx>
+                        <w:txbxContent>
+                          <w:p>
+                            <w:pPr>
+                              <w:rPr>
+                                <w:color w:val="323E4F" w:themeColor="text2" w:themeShade="BF"/>
+                              </w:rPr>
+                            </w:pPr>
+                            <w:r>
+                              <w:rPr>
+                                <w:color w:val="323E4F" w:themeColor="text2" w:themeShade="BF"/>
+                              </w:rPr>
+                              <w:t>|</w:t>
+                            </w:r>
+                            <w:r>
+                              <w:rPr>
+                                <w:rFonts w:cstheme="minorHAnsi"/>
+                                <w:color w:val="323E4F" w:themeColor="text2" w:themeShade="BF"/>
+                                <w:szCs w:val="24"/>
+                              </w:rPr>
+                              <w:t>Ѱ</w:t>
+                            </w:r>
+                            <w:r>
+                              <w:rPr>
+                                <w:rFonts w:cstheme="minorHAnsi"/>
+                                <w:color w:val="323E4F" w:themeColor="text2" w:themeShade="BF"/>
+                                <w:szCs w:val="24"/>
+                              </w:rPr>
+                              <w:t>&gt;</w:t>
+                            </w:r>
+                          </w:p>
+                        </w:txbxContent>
+                      </wps:txbx>
+                      <wps:bodyPr rot="0" vert="horz" wrap="square" lIns="91440" tIns="45720" rIns="91440" bIns="45720" anchor="t" anchorCtr="0">
+                        <a:noAutofit/>
+                      </wps:bodyPr>
+                    </wps:wsp>
+                  </a:graphicData>
+                </a:graphic>
+                <wp14:sizeRelH relativeFrom="margin">
+                  <wp14:pctWidth>0</wp14:pctWidth>
+                </wp14:sizeRelH>
+                <wp14:sizeRelV relativeFrom="margin">
+                  <wp14:pctHeight>0</wp14:pctHeight>
+                </wp14:sizeRelV>
+              </wp:anchor>
+            </w:drawing>
+          </mc:Choice>
+          <mc:Fallback>
+            <w:pict>
+              <v:shape w14:anchorId="1F68EE00" id="Zone de texte 2" o:spid="_x0000_s1028" type="#_x0000_t202" style="position:absolute;left:0;text-align:left;margin-left:108.15pt;margin-top:.75pt;width:37.55pt;height:23.75pt;z-index:251670528;visibility:visible;mso-wrap-style:square;mso-width-percent:0;mso-height-percent:0;mso-wrap-distance-left:9pt;mso-wrap-distance-top:3.6pt;mso-wrap-distance-right:9pt;mso-wrap-distance-bottom:3.6pt;mso-position-horizontal:absolute;mso-position-horizontal-relative:text;mso-position-vertical:absolute;mso-position-vertical-relative:text;mso-width-percent:0;mso-height-percent:0;mso-width-relative:margin;mso-height-relative:margin;v-text-anchor:top" o:gfxdata="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" filled="f" stroked="f">
+                <v:textbox>
+                  <w:txbxContent>
+                    <w:p>
+                      <w:pPr>
+                        <w:rPr>
+                          <w:color w:val="323E4F" w:themeColor="text2" w:themeShade="BF"/>
+                        </w:rPr>
+                      </w:pPr>
+                      <w:r>
+                        <w:rPr>
+                          <w:color w:val="323E4F" w:themeColor="text2" w:themeShade="BF"/>
+                        </w:rPr>
+                        <w:t>|</w:t>
+                      </w:r>
+                      <w:r>
+                        <w:rPr>
+                          <w:rFonts w:cstheme="minorHAnsi"/>
+                          <w:color w:val="323E4F" w:themeColor="text2" w:themeShade="BF"/>
+                          <w:szCs w:val="24"/>
+                        </w:rPr>
+                        <w:t>Ѱ</w:t>
+                      </w:r>
+                      <w:r>
+                        <w:rPr>
+                          <w:rFonts w:cstheme="minorHAnsi"/>
+                          <w:color w:val="323E4F" w:themeColor="text2" w:themeShade="BF"/>
+                          <w:szCs w:val="24"/>
+                        </w:rPr>
+                        <w:t>&gt;</w:t>
+                      </w:r>
+                    </w:p>
+                  </w:txbxContent>
+                </v:textbox>
+                <w10:wrap type="square"/>
+              </v:shape>
+            </w:pict>
+          </mc:Fallback>
+        </mc:AlternateContent>
+      </w:r>
+      <w:r>
+        <w:rPr>
+          <w:noProof/>
+        </w:rPr>
+        <mc:AlternateContent>
+          <mc:Choice Requires="wps">
+            <w:drawing>
+              <wp:anchor distT="0" distB="0" distL="114300" distR="114300" simplePos="0" relativeHeight="251661312" behindDoc="0" locked="0" layoutInCell="1" allowOverlap="1" wp14:anchorId="3A4BD5D0" wp14:editId="2EFA11E7">
+                <wp:simplePos x="0" y="0"/>
+                <wp:positionH relativeFrom="column">
+                  <wp:posOffset>1762760</wp:posOffset>
+                </wp:positionH>
+                <wp:positionV relativeFrom="paragraph">
+                  <wp:posOffset>151130</wp:posOffset>
+                </wp:positionV>
+                <wp:extent cx="2233930" cy="0"/>
+                <wp:effectExtent l="0" t="0" r="0" b="0"/>
+                <wp:wrapNone/>
+                <wp:docPr id="2" name="Connecteur droit 2"/>
+                <wp:cNvGraphicFramePr/>
+                <a:graphic xmlns:a="http://schemas.openxmlformats.org/drawingml/2006/main">
+                  <a:graphicData uri="http://schemas.microsoft.com/office/word/2010/wordprocessingShape">
+                    <wps:wsp>
+                      <wps:cNvCnPr/>
+                      <wps:spPr>
+                        <a:xfrm>
+                          <a:off x="0" y="0"/>
+                          <a:ext cx="2233930" cy="0"/>
+                        </a:xfrm>
+                        <a:prstGeom prst="line">
+                          <a:avLst/>
+                        </a:prstGeom>
+                        <a:ln w="12700">
+                          <a:solidFill>
+                            <a:schemeClr val="accent1"/>
+                          </a:solidFill>
+                        </a:ln>
+                      </wps:spPr>
+                      <wps:style>
+                        <a:lnRef idx="1">
+                          <a:schemeClr val="accent1"/>
+                        </a:lnRef>
+                        <a:fillRef idx="0">
+                          <a:schemeClr val="accent1"/>
+                        </a:fillRef>
+                        <a:effectRef idx="0">
+                          <a:schemeClr val="accent1"/>
+                        </a:effectRef>
+                        <a:fontRef idx="minor">
+                          <a:schemeClr val="tx1"/>
+                        </a:fontRef>
+                      </wps:style>
+                      <wps:bodyPr/>
+                    </wps:wsp>
+                  </a:graphicData>
+                </a:graphic>
+              </wp:anchor>
+            </w:drawing>
+          </mc:Choice>
+          <mc:Fallback>
+            <w:pict>
+              <v:line w14:anchorId="27A950FD" id="Connecteur droit 2" o:spid="_x0000_s1026" style="position:absolute;z-index:251661312;visibility:visible;mso-wrap-style:square;mso-wrap-distance-left:9pt;mso-wrap-distance-top:0;mso-wrap-distance-right:9pt;mso-wrap-distance-bottom:0;mso-position-horizontal:absolute;mso-position-horizontal-relative:text;mso-position-vertical:absolute;mso-position-vertical-relative:text" from="138.8pt,11.9pt" to="314.7pt,11.9pt" o:gfxdata="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" strokecolor="#4472c4 [3204]" strokeweight="1pt">
+                <v:stroke joinstyle="miter"/>
+              </v:line>
+            </w:pict>
+          </mc:Fallback>
+        </mc:AlternateContent>
+      </w:r>
+      <w:r>
+        <w:rPr>
+          <w:noProof/>
+        </w:rPr>
+        <mc:AlternateContent>
+          <mc:Choice Requires="wps">
+            <w:drawing>
+              <wp:anchor distT="0" distB="0" distL="114300" distR="114300" simplePos="0" relativeHeight="251666432" behindDoc="0" locked="0" layoutInCell="1" allowOverlap="1" wp14:anchorId="624614AA" wp14:editId="27742D49">
+                <wp:simplePos x="0" y="0"/>
+                <wp:positionH relativeFrom="column">
+                  <wp:posOffset>2757170</wp:posOffset>
+                </wp:positionH>
+                <wp:positionV relativeFrom="paragraph">
+                  <wp:posOffset>48260</wp:posOffset>
+                </wp:positionV>
+                <wp:extent cx="206375" cy="206375"/>
+                <wp:effectExtent l="0" t="0" r="22225" b="22225"/>
+                <wp:wrapNone/>
+                <wp:docPr id="7" name="Ellipse 7"/>
+                <wp:cNvGraphicFramePr/>
+                <a:graphic xmlns:a="http://schemas.openxmlformats.org/drawingml/2006/main">
+                  <a:graphicData uri="http://schemas.microsoft.com/office/word/2010/wordprocessingShape">
+                    <wps:wsp>
+                      <wps:cNvSpPr/>
+                      <wps:spPr>
+                        <a:xfrm>
+                          <a:off x="0" y="0"/>
+                          <a:ext cx="206375" cy="206375"/>
+                        </a:xfrm>
+                        <a:prstGeom prst="ellipse">
+                          <a:avLst/>
+                        </a:prstGeom>
+                        <a:solidFill>
+                          <a:schemeClr val="accent1"/>
+                        </a:solidFill>
+                        <a:ln>
+                          <a:solidFill>
+                            <a:schemeClr val="accent1"/>
+                          </a:solidFill>
+                        </a:ln>
+                      </wps:spPr>
+                      <wps:style>
+                        <a:lnRef idx="2">
+                          <a:schemeClr val="accent1">
+                            <a:shade val="50000"/>
+                          </a:schemeClr>
+                        </a:lnRef>
+                        <a:fillRef idx="1">
+                          <a:schemeClr val="accent1"/>
+                        </a:fillRef>
+                        <a:effectRef idx="0">
+                          <a:schemeClr val="accent1"/>
+                        </a:effectRef>
+                        <a:fontRef idx="minor">
+                          <a:schemeClr val="lt1"/>
+                        </a:fontRef>
+                      </wps:style>
+                      <wps:bodyPr rot="0" spcFirstLastPara="0" vertOverflow="overflow" horzOverflow="overflow" vert="horz" wrap="square" lIns="91440" tIns="45720" rIns="91440" bIns="45720" numCol="1" spcCol="0" rtlCol="0" fromWordArt="0" anchor="ctr" anchorCtr="0" forceAA="0" compatLnSpc="1">
+                        <a:prstTxWarp prst="textNoShape">
+                          <a:avLst/>
+                        </a:prstTxWarp>
+                        <a:noAutofit/>
+                      </wps:bodyPr>
+                    </wps:wsp>
+                  </a:graphicData>
+                </a:graphic>
+                <wp14:sizeRelH relativeFrom="margin">
+                  <wp14:pctWidth>0</wp14:pctWidth>
+                </wp14:sizeRelH>
+                <wp14:sizeRelV relativeFrom="margin">
+                  <wp14:pctHeight>0</wp14:pctHeight>
+                </wp14:sizeRelV>
+              </wp:anchor>
+            </w:drawing>
+          </mc:Choice>
+          <mc:Fallback>
+            <w:pict>
+              <v:oval w14:anchorId="3A21A1D9" id="Ellipse 7" o:spid="_x0000_s1026" style="position:absolute;margin-left:217.1pt;margin-top:3.8pt;width:16.25pt;height:16.25pt;z-index:251666432;visibility:visible;mso-wrap-style:square;mso-width-percent:0;mso-height-percent:0;mso-wrap-distance-left:9pt;mso-wrap-distance-top:0;mso-wrap-distance-right:9pt;mso-wrap-distance-bottom:0;mso-position-horizontal:absolute;mso-position-horizontal-relative:text;mso-position-vertical:absolute;mso-position-vertical-relative:text;mso-width-percent:0;mso-height-percent:0;mso-width-relative:margin;mso-height-relative:margin;v-text-anchor:middle" o:gfxdata="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" fillcolor="#4472c4 [3204]" strokecolor="#4472c4 [3204]" strokeweight="1pt">
+                <v:stroke joinstyle="miter"/>
+              </v:oval>
+            </w:pict>
+          </mc:Fallback>
+        </mc:AlternateContent>
+      </w:r>
+      <w:r>
+        <w:rPr>
+          <w:noProof/>
+        </w:rPr>
+        <mc:AlternateContent>
+          <mc:Choice Requires="wps">
+            <w:drawing>
+              <wp:anchor distT="0" distB="0" distL="114300" distR="114300" simplePos="0" relativeHeight="251668480" behindDoc="0" locked="0" layoutInCell="1" allowOverlap="1" wp14:anchorId="05EFC8F6" wp14:editId="3F160E56">
+                <wp:simplePos x="0" y="0"/>
+                <wp:positionH relativeFrom="column">
+                  <wp:posOffset>2860813</wp:posOffset>
+                </wp:positionH>
+                <wp:positionV relativeFrom="paragraph">
+                  <wp:posOffset>136497</wp:posOffset>
+                </wp:positionV>
+                <wp:extent cx="0" cy="914317"/>
+                <wp:effectExtent l="0" t="0" r="38100" b="19685"/>
+                <wp:wrapNone/>
+                <wp:docPr id="8" name="Connecteur droit 8"/>
+                <wp:cNvGraphicFramePr/>
+                <a:graphic xmlns:a="http://schemas.openxmlformats.org/drawingml/2006/main">
+                  <a:graphicData uri="http://schemas.microsoft.com/office/word/2010/wordprocessingShape">
+                    <wps:wsp>
+                      <wps:cNvCnPr/>
+                      <wps:spPr>
+                        <a:xfrm flipH="1" flipV="1">
+                          <a:off x="0" y="0"/>
+                          <a:ext cx="0" cy="914317"/>
+                        </a:xfrm>
+                        <a:prstGeom prst="line">
+                          <a:avLst/>
+                        </a:prstGeom>
+                        <a:ln w="12700">
+                          <a:solidFill>
+                            <a:schemeClr val="accent1"/>
+                          </a:solidFill>
+                        </a:ln>
+                      </wps:spPr>
+                      <wps:style>
+                        <a:lnRef idx="1">
+                          <a:schemeClr val="accent1"/>
+                        </a:lnRef>
+                        <a:fillRef idx="0">
+                          <a:schemeClr val="accent1"/>
+                        </a:fillRef>
+                        <a:effectRef idx="0">
+                          <a:schemeClr val="accent1"/>
+                        </a:effectRef>
+                        <a:fontRef idx="minor">
+                          <a:schemeClr val="tx1"/>
+                        </a:fontRef>
+                      </wps:style>
+                      <wps:bodyPr/>
+                    </wps:wsp>
+                  </a:graphicData>
+                </a:graphic>
+                <wp14:sizeRelH relativeFrom="margin">
+                  <wp14:pctWidth>0</wp14:pctWidth>
+                </wp14:sizeRelH>
+                <wp14:sizeRelV relativeFrom="margin">
+                  <wp14:pctHeight>0</wp14:pctHeight>
+                </wp14:sizeRelV>
+              </wp:anchor>
+            </w:drawing>
+          </mc:Choice>
+          <mc:Fallback>
+            <w:pict>
+              <v:line w14:anchorId="0692C029" id="Connecteur droit 8" o:spid="_x0000_s1026" style="position:absolute;flip:x y;z-index:251668480;visibility:visible;mso-wrap-style:square;mso-width-percent:0;mso-height-percent:0;mso-wrap-distance-left:9pt;mso-wrap-distance-top:0;mso-wrap-distance-right:9pt;mso-wrap-distance-bottom:0;mso-position-horizontal:absolute;mso-position-horizontal-relative:text;mso-position-vertical:absolute;mso-position-vertical-relative:text;mso-width-percent:0;mso-height-percent:0;mso-width-relative:margin;mso-height-relative:margin" from="225.25pt,10.75pt" to="225.25pt,82.75pt" o:gfxdata="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" strokecolor="#4472c4 [3204]" strokeweight="1pt">
+                <v:stroke joinstyle="miter"/>
+              </v:line>
+            </w:pict>
+          </mc:Fallback>
+        </mc:AlternateContent>
+      </w:r>
+    </w:p>
+    <w:p>
+      <w:r>
+        <w:rPr>
+          <w:noProof/>
+        </w:rPr>
+        <mc:AlternateContent>
+          <mc:Choice Requires="wps">
+            <w:drawing>
+              <wp:anchor distT="45720" distB="45720" distL="114300" distR="114300" simplePos="0" relativeHeight="251672576" behindDoc="0" locked="0" layoutInCell="1" allowOverlap="1" wp14:anchorId="0692B5F9" wp14:editId="2399CC76">
+                <wp:simplePos x="0" y="0"/>
+                <wp:positionH relativeFrom="column">
+                  <wp:posOffset>1375438</wp:posOffset>
+                </wp:positionH>
+                <wp:positionV relativeFrom="paragraph">
+                  <wp:posOffset>313055</wp:posOffset>
+                </wp:positionV>
+                <wp:extent cx="476885" cy="301625"/>
+                <wp:effectExtent l="0" t="0" r="0" b="3175"/>
+                <wp:wrapSquare wrapText="bothSides"/>
+                <wp:docPr id="9" name="Zone de texte 2"/>
+                <wp:cNvGraphicFramePr>
+                  <a:graphicFrameLocks xmlns:a="http://schemas.openxmlformats.org/drawingml/2006/main"/>
+                </wp:cNvGraphicFramePr>
+                <a:graphic xmlns:a="http://schemas.openxmlformats.org/drawingml/2006/main">
+                  <a:graphicData uri="http://schemas.microsoft.com/office/word/2010/wordprocessingShape">
+                    <wps:wsp>
+                      <wps:cNvSpPr txBox="1">
+                        <a:spLocks noChangeArrowheads="1"/>
+                      </wps:cNvSpPr>
+                      <wps:spPr bwMode="auto">
+                        <a:xfrm>
+                          <a:off x="0" y="0"/>
+                          <a:ext cx="476885" cy="301625"/>
+                        </a:xfrm>
+                        <a:prstGeom prst="rect">
+                          <a:avLst/>
+                        </a:prstGeom>
+                        <a:noFill/>
+                        <a:ln w="9525">
+                          <a:noFill/>
+                          <a:miter lim="800000"/>
+                          <a:headEnd/>
+                          <a:tailEnd/>
+                        </a:ln>
+                      </wps:spPr>
+                      <wps:txbx>
+                        <w:txbxContent>
+                          <w:p>
+                            <w:pPr>
+                              <w:rPr>
+                                <w:color w:val="323E4F" w:themeColor="text2" w:themeShade="BF"/>
+                              </w:rPr>
+                            </w:pPr>
+                            <w:r>
+                              <w:rPr>
+                                <w:color w:val="323E4F" w:themeColor="text2" w:themeShade="BF"/>
+                              </w:rPr>
+                              <w:t>|</w:t>
+                            </w:r>
+                            <w:r>
+                              <w:rPr>
+                                <w:rFonts w:cstheme="minorHAnsi"/>
+                                <w:color w:val="323E4F" w:themeColor="text2" w:themeShade="BF"/>
+                                <w:szCs w:val="24"/>
+                              </w:rPr>
+                              <w:t>Ѱ&gt;</w:t>
+                            </w:r>
+                          </w:p>
+                        </w:txbxContent>
+                      </wps:txbx>
+                      <wps:bodyPr rot="0" vert="horz" wrap="square" lIns="91440" tIns="45720" rIns="91440" bIns="45720" anchor="t" anchorCtr="0">
+                        <a:noAutofit/>
+                      </wps:bodyPr>
+                    </wps:wsp>
+                  </a:graphicData>
+                </a:graphic>
+                <wp14:sizeRelH relativeFrom="margin">
+                  <wp14:pctWidth>0</wp14:pctWidth>
+                </wp14:sizeRelH>
+                <wp14:sizeRelV relativeFrom="margin">
+                  <wp14:pctHeight>0</wp14:pctHeight>
+                </wp14:sizeRelV>
+              </wp:anchor>
+            </w:drawing>
+          </mc:Choice>
+          <mc:Fallback>
+            <w:pict>
+              <v:shape w14:anchorId="0692B5F9" id="_x0000_s1029" type="#_x0000_t202" style="position:absolute;left:0;text-align:left;margin-left:108.3pt;margin-top:24.65pt;width:37.55pt;height:23.75pt;z-index:251672576;visibility:visible;mso-wrap-style:square;mso-width-percent:0;mso-height-percent:0;mso-wrap-distance-left:9pt;mso-wrap-distance-top:3.6pt;mso-wrap-distance-right:9pt;mso-wrap-distance-bottom:3.6pt;mso-position-horizontal:absolute;mso-position-horizontal-relative:text;mso-position-vertical:absolute;mso-position-vertical-relative:text;mso-width-percent:0;mso-height-percent:0;mso-width-relative:margin;mso-height-relative:margin;v-text-anchor:top" o:gfxdata="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" filled="f" stroked="f">
+                <v:textbox>
+                  <w:txbxContent>
+                    <w:p>
+                      <w:pPr>
+                        <w:rPr>
+                          <w:color w:val="323E4F" w:themeColor="text2" w:themeShade="BF"/>
+                        </w:rPr>
+                      </w:pPr>
+                      <w:r>
+                        <w:rPr>
+                          <w:color w:val="323E4F" w:themeColor="text2" w:themeShade="BF"/>
+                        </w:rPr>
+                        <w:t>|</w:t>
+                      </w:r>
+                      <w:r>
+                        <w:rPr>
+                          <w:rFonts w:cstheme="minorHAnsi"/>
+                          <w:color w:val="323E4F" w:themeColor="text2" w:themeShade="BF"/>
+                          <w:szCs w:val="24"/>
+                        </w:rPr>
+                        <w:t>Ѱ&gt;</w:t>
+                      </w:r>
+                    </w:p>
+                  </w:txbxContent>
+                </v:textbox>
+                <w10:wrap type="square"/>
+              </v:shape>
+            </w:pict>
+          </mc:Fallback>
+        </mc:AlternateContent>
+      </w:r>
+      <w:r>
+        <w:rPr>
+          <w:noProof/>
+        </w:rPr>
+        <mc:AlternateContent>
+          <mc:Choice Requires="wps">
+            <w:drawing>
+              <wp:anchor distT="0" distB="0" distL="114300" distR="114300" simplePos="0" relativeHeight="251664384" behindDoc="0" locked="0" layoutInCell="1" allowOverlap="1" wp14:anchorId="391BA40C" wp14:editId="06965344">
+                <wp:simplePos x="0" y="0"/>
+                <wp:positionH relativeFrom="column">
+                  <wp:posOffset>2653168</wp:posOffset>
+                </wp:positionH>
+                <wp:positionV relativeFrom="paragraph">
+                  <wp:posOffset>256512</wp:posOffset>
+                </wp:positionV>
+                <wp:extent cx="413468" cy="413468"/>
+                <wp:effectExtent l="0" t="0" r="24765" b="24765"/>
+                <wp:wrapNone/>
+                <wp:docPr id="6" name="Ellipse 6"/>
+                <wp:cNvGraphicFramePr/>
+                <a:graphic xmlns:a="http://schemas.openxmlformats.org/drawingml/2006/main">
+                  <a:graphicData uri="http://schemas.microsoft.com/office/word/2010/wordprocessingShape">
+                    <wps:wsp>
+                      <wps:cNvSpPr/>
+                      <wps:spPr>
+                        <a:xfrm>
+                          <a:off x="0" y="0"/>
+                          <a:ext cx="413468" cy="413468"/>
+                        </a:xfrm>
+                        <a:prstGeom prst="ellipse">
+                          <a:avLst/>
+                        </a:prstGeom>
+                        <a:noFill/>
+                        <a:ln>
+                          <a:solidFill>
+                            <a:schemeClr val="accent1"/>
+                          </a:solidFill>
+                        </a:ln>
+                      </wps:spPr>
+                      <wps:style>
+                        <a:lnRef idx="2">
+                          <a:schemeClr val="accent1">
+                            <a:shade val="50000"/>
+                          </a:schemeClr>
+                        </a:lnRef>
+                        <a:fillRef idx="1">
+                          <a:schemeClr val="accent1"/>
+                        </a:fillRef>
+                        <a:effectRef idx="0">
+                          <a:schemeClr val="accent1"/>
+                        </a:effectRef>
+                        <a:fontRef idx="minor">
+                          <a:schemeClr val="lt1"/>
+                        </a:fontRef>
+                      </wps:style>
+                      <wps:bodyPr rot="0" spcFirstLastPara="0" vertOverflow="overflow" horzOverflow="overflow" vert="horz" wrap="square" lIns="91440" tIns="45720" rIns="91440" bIns="45720" numCol="1" spcCol="0" rtlCol="0" fromWordArt="0" anchor="ctr" anchorCtr="0" forceAA="0" compatLnSpc="1">
+                        <a:prstTxWarp prst="textNoShape">
+                          <a:avLst/>
+                        </a:prstTxWarp>
+                        <a:noAutofit/>
+                      </wps:bodyPr>
+                    </wps:wsp>
+                  </a:graphicData>
+                </a:graphic>
+              </wp:anchor>
+            </w:drawing>
+          </mc:Choice>
+          <mc:Fallback>
+            <w:pict>
+              <v:oval w14:anchorId="6E608212" id="Ellipse 6" o:spid="_x0000_s1026" style="position:absolute;margin-left:208.9pt;margin-top:20.2pt;width:32.55pt;height:32.55pt;z-index:251664384;visibility:visible;mso-wrap-style:square;mso-wrap-distance-left:9pt;mso-wrap-distance-top:0;mso-wrap-distance-right:9pt;mso-wrap-distance-bottom:0;mso-position-horizontal:absolute;mso-position-horizontal-relative:text;mso-position-vertical:absolute;mso-position-vertical-relative:text;v-text-anchor:middle" o:gfxdata="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" filled="f" strokecolor="#4472c4 [3204]" strokeweight="1pt">
+                <v:stroke joinstyle="miter"/>
+              </v:oval>
+            </w:pict>
+          </mc:Fallback>
+        </mc:AlternateContent>
+      </w:r>
+    </w:p>
+    <w:p>
+      <w:r>
+        <w:rPr>
+          <w:noProof/>
+        </w:rPr>
+        <mc:AlternateContent>
+          <mc:Choice Requires="wps">
+            <w:drawing>
+              <wp:anchor distT="0" distB="0" distL="114300" distR="114300" simplePos="0" relativeHeight="251663360" behindDoc="0" locked="0" layoutInCell="1" allowOverlap="1" wp14:anchorId="061DA371" wp14:editId="56A46FE4">
+                <wp:simplePos x="0" y="0"/>
+                <wp:positionH relativeFrom="column">
+                  <wp:posOffset>1756548</wp:posOffset>
+                </wp:positionH>
+                <wp:positionV relativeFrom="paragraph">
+                  <wp:posOffset>89507</wp:posOffset>
+                </wp:positionV>
+                <wp:extent cx="2234317" cy="0"/>
+                <wp:effectExtent l="0" t="0" r="0" b="0"/>
+                <wp:wrapNone/>
+                <wp:docPr id="4" name="Connecteur droit 4"/>
+                <wp:cNvGraphicFramePr/>
+                <a:graphic xmlns:a="http://schemas.openxmlformats.org/drawingml/2006/main">
+                  <a:graphicData uri="http://schemas.microsoft.com/office/word/2010/wordprocessingShape">
+                    <wps:wsp>
+                      <wps:cNvCnPr/>
+                      <wps:spPr>
+                        <a:xfrm>
+                          <a:off x="0" y="0"/>
+                          <a:ext cx="2234317" cy="0"/>
+                        </a:xfrm>
+                        <a:prstGeom prst="line">
+                          <a:avLst/>
+                        </a:prstGeom>
+                        <a:ln w="12700">
+                          <a:solidFill>
+                            <a:schemeClr val="accent1"/>
+                          </a:solidFill>
+                        </a:ln>
+                      </wps:spPr>
+                      <wps:style>
+                        <a:lnRef idx="1">
+                          <a:schemeClr val="accent1"/>
+                        </a:lnRef>
+                        <a:fillRef idx="0">
+                          <a:schemeClr val="accent1"/>
+                        </a:fillRef>
+                        <a:effectRef idx="0">
+                          <a:schemeClr val="accent1"/>
+                        </a:effectRef>
+                        <a:fontRef idx="minor">
+                          <a:schemeClr val="tx1"/>
+                        </a:fontRef>
+                      </wps:style>
+                      <wps:bodyPr/>
+                    </wps:wsp>
+                  </a:graphicData>
+                </a:graphic>
+                <wp14:sizeRelH relativeFrom="margin">
+                  <wp14:pctWidth>0</wp14:pctWidth>
+                </wp14:sizeRelH>
+                <wp14:sizeRelV relativeFrom="margin">
+                  <wp14:pctHeight>0</wp14:pctHeight>
+                </wp14:sizeRelV>
+              </wp:anchor>
+            </w:drawing>
+          </mc:Choice>
+          <mc:Fallback>
+            <w:pict>
+              <v:line w14:anchorId="28D8CCB1" id="Connecteur droit 4" o:spid="_x0000_s1026" style="position:absolute;z-index:251663360;visibility:visible;mso-wrap-style:square;mso-width-percent:0;mso-height-percent:0;mso-wrap-distance-left:9pt;mso-wrap-distance-top:0;mso-wrap-distance-right:9pt;mso-wrap-distance-bottom:0;mso-position-horizontal:absolute;mso-position-horizontal-relative:text;mso-position-vertical:absolute;mso-position-vertical-relative:text;mso-width-percent:0;mso-height-percent:0;mso-width-relative:margin;mso-height-relative:margin" from="138.3pt,7.05pt" to="314.25pt,7.05pt" o:gfxdata="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" strokecolor="#4472c4 [3204]" strokeweight="1pt">
+                <v:stroke joinstyle="miter"/>
+              </v:line>
+            </w:pict>
+          </mc:Fallback>
+        </mc:AlternateContent>
+      </w:r>
+    </w:p>
+    <w:p>
+      <w:r>
+        <w:rPr>
+          <w:noProof/>
+        </w:rPr>
+        <mc:AlternateContent>
+          <mc:Choice Requires="wps">
+            <w:drawing>
+              <wp:anchor distT="0" distB="0" distL="114300" distR="114300" simplePos="0" relativeHeight="251674624" behindDoc="0" locked="0" layoutInCell="1" allowOverlap="1" wp14:anchorId="3F93A338" wp14:editId="3E7DC5EB">
+                <wp:simplePos x="0" y="0"/>
+                <wp:positionH relativeFrom="margin">
+                  <wp:align>center</wp:align>
+                </wp:positionH>
+                <wp:positionV relativeFrom="paragraph">
+                  <wp:posOffset>4197</wp:posOffset>
+                </wp:positionV>
+                <wp:extent cx="1240404" cy="635"/>
+                <wp:effectExtent l="0" t="0" r="0" b="0"/>
+                <wp:wrapNone/>
+                <wp:docPr id="10" name="Zone de texte 10"/>
+                <wp:cNvGraphicFramePr/>
+                <a:graphic xmlns:a="http://schemas.openxmlformats.org/drawingml/2006/main">
+                  <a:graphicData uri="http://schemas.microsoft.com/office/word/2010/wordprocessingShape">
+                    <wps:wsp>
+                      <wps:cNvSpPr txBox="1"/>
+                      <wps:spPr>
+                        <a:xfrm>
+                          <a:off x="0" y="0"/>
+                          <a:ext cx="1240404" cy="635"/>
+                        </a:xfrm>
+                        <a:prstGeom prst="rect">
+                          <a:avLst/>
+                        </a:prstGeom>
+                        <a:solidFill>
+                          <a:prstClr val="white"/>
+                        </a:solidFill>
+                        <a:ln>
+                          <a:noFill/>
+                        </a:ln>
+                      </wps:spPr>
+                      <wps:txbx>
+                        <w:txbxContent>
+                          <w:p>
+                            <w:pPr>
+                              <w:pStyle w:val="Lgende"/>
+                              <w:rPr>
+                                <w:noProof/>
+                                <w:sz w:val="24"/>
+                              </w:rPr>
+                            </w:pPr>
+                            <w:r>
+                              <w:t xml:space="preserve">Figure </w:t>
+                            </w:r>
+                            <w:fldSimple w:instr=" SEQ Figure \* ARABIC ">
+                              <w:r>
+                                <w:rPr>
+                                  <w:noProof/>
+                                </w:rPr>
+                                <w:t>2</w:t>
+                              </w:r>
+                            </w:fldSimple>
+                            <w:r>
+                              <w:t xml:space="preserve"> - Porte CNOT</w:t>
+                            </w:r>
+                          </w:p>
+                        </w:txbxContent>
+                      </wps:txbx>
+                      <wps:bodyPr rot="0" spcFirstLastPara="0" vertOverflow="overflow" horzOverflow="overflow" vert="horz" wrap="square" lIns="0" tIns="0" rIns="0" bIns="0" numCol="1" spcCol="0" rtlCol="0" fromWordArt="0" anchor="t" anchorCtr="0" forceAA="0" compatLnSpc="1">
+                        <a:prstTxWarp prst="textNoShape">
+                          <a:avLst/>
+                        </a:prstTxWarp>
+                        <a:spAutoFit/>
+                      </wps:bodyPr>
+                    </wps:wsp>
+                  </a:graphicData>
+                </a:graphic>
+                <wp14:sizeRelH relativeFrom="margin">
+                  <wp14:pctWidth>0</wp14:pctWidth>
+                </wp14:sizeRelH>
+              </wp:anchor>
+            </w:drawing>
+          </mc:Choice>
+          <mc:Fallback>
+            <w:pict>
+              <v:shape w14:anchorId="3F93A338" id="Zone de texte 10" o:spid="_x0000_s1030" type="#_x0000_t202" style="position:absolute;left:0;text-align:left;margin-left:0;margin-top:.35pt;width:97.65pt;height:.05pt;z-index:251674624;visibility:visible;mso-wrap-style:square;mso-width-percent:0;mso-wrap-distance-left:9pt;mso-wrap-distance-top:0;mso-wrap-distance-right:9pt;mso-wrap-distance-bottom:0;mso-position-horizontal:center;mso-position-horizontal-relative:margin;mso-position-vertical:absolute;mso-position-vertical-relative:text;mso-width-percent:0;mso-width-relative:margin;v-text-anchor:top" o:gfxdata="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" stroked="f">
+                <v:textbox style="mso-fit-shape-to-text:t" inset="0,0,0,0">
+                  <w:txbxContent>
+                    <w:p>
+                      <w:pPr>
+                        <w:pStyle w:val="Lgende"/>
+                        <w:rPr>
+                          <w:noProof/>
+                          <w:sz w:val="24"/>
+                        </w:rPr>
+                      </w:pPr>
+                      <w:r>
+                        <w:t xml:space="preserve">Figure </w:t>
+                      </w:r>
+                      <w:fldSimple w:instr=" SEQ Figure \* ARABIC ">
+                        <w:r>
+                          <w:rPr>
+                            <w:noProof/>
+                          </w:rPr>
+                          <w:t>2</w:t>
+                        </w:r>
+                      </w:fldSimple>
+                      <w:r>
+                        <w:t xml:space="preserve"> - Porte CNOT</w:t>
+                      </w:r>
+                    </w:p>
+                  </w:txbxContent>
+                </v:textbox>
+                <w10:wrap anchorx="margin"/>
+              </v:shape>
+            </w:pict>
+          </mc:Fallback>
+        </mc:AlternateContent>
       </w:r>
     </w:p>
     <w:p/>
     <w:p>
-      <w:pPr>
-        <w:pStyle w:val="Titre2"/>
-      </w:pPr>
-      <w:r>
-        <w:t>2.2)</w:t>
-      </w:r>
-      <w:r>
-        <w:tab/>
-        <w:t>Résolution de certains problèmes</w:t>
+      <w:r>
+        <w:lastRenderedPageBreak/>
+        <w:t>La seconde porte est celle d’</w:t>
+      </w:r>
+      <w:r>
+        <w:t xml:space="preserve">Hadamard. Elle permet de passer un qubit étant dans un état propre (|0&gt; ou |1&gt;) </w:t>
+      </w:r>
+      <w:r>
+        <w:t>dans un état</w:t>
+      </w:r>
+      <w:r>
+        <w:t xml:space="preserve"> superpos</w:t>
+      </w:r>
+      <w:r>
+        <w:t>é</w:t>
+      </w:r>
+      <w:r>
+        <w:t xml:space="preserve"> avec une </w:t>
+      </w:r>
+      <w:r>
+        <w:t xml:space="preserve">équiprobabilité </w:t>
+      </w:r>
+      <w:r>
+        <w:t>de devenir 0 ou 1.</w:t>
+      </w:r>
+      <w:r>
+        <w:t xml:space="preserve"> On a donc pour un qubit</w:t>
+      </w:r>
+      <w:r>
+        <w:t xml:space="preserve"> q</w:t>
+      </w:r>
+      <w:r>
+        <w:rPr>
+          <w:vertAlign w:val="subscript"/>
+        </w:rPr>
+        <w:t>p</w:t>
+      </w:r>
+      <w:r>
+        <w:t xml:space="preserve"> dans un état propre </w:t>
+      </w:r>
+      <w:r>
+        <w:t>H(q</w:t>
+      </w:r>
+      <w:r>
+        <w:rPr>
+          <w:vertAlign w:val="subscript"/>
+        </w:rPr>
+        <w:t>p</w:t>
+      </w:r>
+      <w:r>
+        <w:t xml:space="preserve">) = 0.5 * |0&gt; + 0.5 * |1&gt; (notation simplifiée). Son schéma est le suivant : </w:t>
       </w:r>
     </w:p>
     <w:p/>
     <w:p>
+      <w:r>
+        <w:rPr>
+          <w:noProof/>
+        </w:rPr>
+        <mc:AlternateContent>
+          <mc:Choice Requires="wps">
+            <w:drawing>
+              <wp:anchor distT="45720" distB="45720" distL="114300" distR="114300" simplePos="0" relativeHeight="251676672" behindDoc="0" locked="0" layoutInCell="1" allowOverlap="1" wp14:anchorId="54F3315D" wp14:editId="0CBD2A3B">
+                <wp:simplePos x="0" y="0"/>
+                <wp:positionH relativeFrom="column">
+                  <wp:posOffset>1374223</wp:posOffset>
+                </wp:positionH>
+                <wp:positionV relativeFrom="paragraph">
+                  <wp:posOffset>79513</wp:posOffset>
+                </wp:positionV>
+                <wp:extent cx="476885" cy="301625"/>
+                <wp:effectExtent l="0" t="0" r="0" b="3175"/>
+                <wp:wrapSquare wrapText="bothSides"/>
+                <wp:docPr id="11" name="Zone de texte 2"/>
+                <wp:cNvGraphicFramePr>
+                  <a:graphicFrameLocks xmlns:a="http://schemas.openxmlformats.org/drawingml/2006/main"/>
+                </wp:cNvGraphicFramePr>
+                <a:graphic xmlns:a="http://schemas.openxmlformats.org/drawingml/2006/main">
+                  <a:graphicData uri="http://schemas.microsoft.com/office/word/2010/wordprocessingShape">
+                    <wps:wsp>
+                      <wps:cNvSpPr txBox="1">
+                        <a:spLocks noChangeArrowheads="1"/>
+                      </wps:cNvSpPr>
+                      <wps:spPr bwMode="auto">
+                        <a:xfrm>
+                          <a:off x="0" y="0"/>
+                          <a:ext cx="476885" cy="301625"/>
+                        </a:xfrm>
+                        <a:prstGeom prst="rect">
+                          <a:avLst/>
+                        </a:prstGeom>
+                        <a:noFill/>
+                        <a:ln w="9525">
+                          <a:noFill/>
+                          <a:miter lim="800000"/>
+                          <a:headEnd/>
+                          <a:tailEnd/>
+                        </a:ln>
+                      </wps:spPr>
+                      <wps:txbx>
+                        <w:txbxContent>
+                          <w:p>
+                            <w:pPr>
+                              <w:rPr>
+                                <w:color w:val="323E4F" w:themeColor="text2" w:themeShade="BF"/>
+                              </w:rPr>
+                            </w:pPr>
+                            <w:r>
+                              <w:rPr>
+                                <w:color w:val="323E4F" w:themeColor="text2" w:themeShade="BF"/>
+                              </w:rPr>
+                              <w:t>|</w:t>
+                            </w:r>
+                            <w:r>
+                              <w:rPr>
+                                <w:rFonts w:cstheme="minorHAnsi"/>
+                                <w:color w:val="323E4F" w:themeColor="text2" w:themeShade="BF"/>
+                                <w:szCs w:val="24"/>
+                              </w:rPr>
+                              <w:t>Ѱ&gt;</w:t>
+                            </w:r>
+                          </w:p>
+                        </w:txbxContent>
+                      </wps:txbx>
+                      <wps:bodyPr rot="0" vert="horz" wrap="square" lIns="91440" tIns="45720" rIns="91440" bIns="45720" anchor="t" anchorCtr="0">
+                        <a:noAutofit/>
+                      </wps:bodyPr>
+                    </wps:wsp>
+                  </a:graphicData>
+                </a:graphic>
+                <wp14:sizeRelH relativeFrom="margin">
+                  <wp14:pctWidth>0</wp14:pctWidth>
+                </wp14:sizeRelH>
+                <wp14:sizeRelV relativeFrom="margin">
+                  <wp14:pctHeight>0</wp14:pctHeight>
+                </wp14:sizeRelV>
+              </wp:anchor>
+            </w:drawing>
+          </mc:Choice>
+          <mc:Fallback>
+            <w:pict>
+              <v:shape w14:anchorId="54F3315D" id="_x0000_s1031" type="#_x0000_t202" style="position:absolute;left:0;text-align:left;margin-left:108.2pt;margin-top:6.25pt;width:37.55pt;height:23.75pt;z-index:251676672;visibility:visible;mso-wrap-style:square;mso-width-percent:0;mso-height-percent:0;mso-wrap-distance-left:9pt;mso-wrap-distance-top:3.6pt;mso-wrap-distance-right:9pt;mso-wrap-distance-bottom:3.6pt;mso-position-horizontal:absolute;mso-position-horizontal-relative:text;mso-position-vertical:absolute;mso-position-vertical-relative:text;mso-width-percent:0;mso-height-percent:0;mso-width-relative:margin;mso-height-relative:margin;v-text-anchor:top" o:gfxdata="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" filled="f" stroked="f">
+                <v:textbox>
+                  <w:txbxContent>
+                    <w:p>
+                      <w:pPr>
+                        <w:rPr>
+                          <w:color w:val="323E4F" w:themeColor="text2" w:themeShade="BF"/>
+                        </w:rPr>
+                      </w:pPr>
+                      <w:r>
+                        <w:rPr>
+                          <w:color w:val="323E4F" w:themeColor="text2" w:themeShade="BF"/>
+                        </w:rPr>
+                        <w:t>|</w:t>
+                      </w:r>
+                      <w:r>
+                        <w:rPr>
+                          <w:rFonts w:cstheme="minorHAnsi"/>
+                          <w:color w:val="323E4F" w:themeColor="text2" w:themeShade="BF"/>
+                          <w:szCs w:val="24"/>
+                        </w:rPr>
+                        <w:t>Ѱ&gt;</w:t>
+                      </w:r>
+                    </w:p>
+                  </w:txbxContent>
+                </v:textbox>
+                <w10:wrap type="square"/>
+              </v:shape>
+            </w:pict>
+          </mc:Fallback>
+        </mc:AlternateContent>
+      </w:r>
+      <w:r>
+        <w:rPr>
+          <w:noProof/>
+        </w:rPr>
+        <mc:AlternateContent>
+          <mc:Choice Requires="wps">
+            <w:drawing>
+              <wp:anchor distT="0" distB="0" distL="114300" distR="114300" simplePos="0" relativeHeight="251678720" behindDoc="0" locked="0" layoutInCell="1" allowOverlap="1" wp14:anchorId="4F778DB9" wp14:editId="0E5125AC">
+                <wp:simplePos x="0" y="0"/>
+                <wp:positionH relativeFrom="margin">
+                  <wp:align>center</wp:align>
+                </wp:positionH>
+                <wp:positionV relativeFrom="paragraph">
+                  <wp:posOffset>236359</wp:posOffset>
+                </wp:positionV>
+                <wp:extent cx="2234317" cy="0"/>
+                <wp:effectExtent l="0" t="0" r="0" b="0"/>
+                <wp:wrapNone/>
+                <wp:docPr id="12" name="Connecteur droit 12"/>
+                <wp:cNvGraphicFramePr/>
+                <a:graphic xmlns:a="http://schemas.openxmlformats.org/drawingml/2006/main">
+                  <a:graphicData uri="http://schemas.microsoft.com/office/word/2010/wordprocessingShape">
+                    <wps:wsp>
+                      <wps:cNvCnPr/>
+                      <wps:spPr>
+                        <a:xfrm>
+                          <a:off x="0" y="0"/>
+                          <a:ext cx="2234317" cy="0"/>
+                        </a:xfrm>
+                        <a:prstGeom prst="line">
+                          <a:avLst/>
+                        </a:prstGeom>
+                        <a:ln w="12700">
+                          <a:solidFill>
+                            <a:schemeClr val="accent1"/>
+                          </a:solidFill>
+                        </a:ln>
+                      </wps:spPr>
+                      <wps:style>
+                        <a:lnRef idx="1">
+                          <a:schemeClr val="accent1"/>
+                        </a:lnRef>
+                        <a:fillRef idx="0">
+                          <a:schemeClr val="accent1"/>
+                        </a:fillRef>
+                        <a:effectRef idx="0">
+                          <a:schemeClr val="accent1"/>
+                        </a:effectRef>
+                        <a:fontRef idx="minor">
+                          <a:schemeClr val="tx1"/>
+                        </a:fontRef>
+                      </wps:style>
+                      <wps:bodyPr/>
+                    </wps:wsp>
+                  </a:graphicData>
+                </a:graphic>
+                <wp14:sizeRelH relativeFrom="margin">
+                  <wp14:pctWidth>0</wp14:pctWidth>
+                </wp14:sizeRelH>
+                <wp14:sizeRelV relativeFrom="margin">
+                  <wp14:pctHeight>0</wp14:pctHeight>
+                </wp14:sizeRelV>
+              </wp:anchor>
+            </w:drawing>
+          </mc:Choice>
+          <mc:Fallback>
+            <w:pict>
+              <v:line w14:anchorId="54AE2E97" id="Connecteur droit 12" o:spid="_x0000_s1026" style="position:absolute;z-index:251678720;visibility:visible;mso-wrap-style:square;mso-width-percent:0;mso-height-percent:0;mso-wrap-distance-left:9pt;mso-wrap-distance-top:0;mso-wrap-distance-right:9pt;mso-wrap-distance-bottom:0;mso-position-horizontal:center;mso-position-horizontal-relative:margin;mso-position-vertical:absolute;mso-position-vertical-relative:text;mso-width-percent:0;mso-height-percent:0;mso-width-relative:margin;mso-height-relative:margin" from="0,18.6pt" to="175.95pt,18.6pt" o:gfxdata="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" strokecolor="#4472c4 [3204]" strokeweight="1pt">
+                <v:stroke joinstyle="miter"/>
+                <w10:wrap anchorx="margin"/>
+              </v:line>
+            </w:pict>
+          </mc:Fallback>
+        </mc:AlternateContent>
+      </w:r>
+      <w:r>
+        <w:rPr>
+          <w:noProof/>
+        </w:rPr>
+        <mc:AlternateContent>
+          <mc:Choice Requires="wps">
+            <w:drawing>
+              <wp:anchor distT="45720" distB="45720" distL="114300" distR="114300" simplePos="0" relativeHeight="251680768" behindDoc="0" locked="0" layoutInCell="1" allowOverlap="1" wp14:anchorId="4E17B54C" wp14:editId="370F999E">
+                <wp:simplePos x="0" y="0"/>
+                <wp:positionH relativeFrom="margin">
+                  <wp:posOffset>2680335</wp:posOffset>
+                </wp:positionH>
+                <wp:positionV relativeFrom="paragraph">
+                  <wp:posOffset>304</wp:posOffset>
+                </wp:positionV>
+                <wp:extent cx="373380" cy="468630"/>
+                <wp:effectExtent l="0" t="0" r="26670" b="26670"/>
+                <wp:wrapSquare wrapText="bothSides"/>
+                <wp:docPr id="13" name="Zone de texte 2"/>
+                <wp:cNvGraphicFramePr>
+                  <a:graphicFrameLocks xmlns:a="http://schemas.openxmlformats.org/drawingml/2006/main"/>
+                </wp:cNvGraphicFramePr>
+                <a:graphic xmlns:a="http://schemas.openxmlformats.org/drawingml/2006/main">
+                  <a:graphicData uri="http://schemas.microsoft.com/office/word/2010/wordprocessingShape">
+                    <wps:wsp>
+                      <wps:cNvSpPr txBox="1">
+                        <a:spLocks noChangeArrowheads="1"/>
+                      </wps:cNvSpPr>
+                      <wps:spPr bwMode="auto">
+                        <a:xfrm>
+                          <a:off x="0" y="0"/>
+                          <a:ext cx="373380" cy="468630"/>
+                        </a:xfrm>
+                        <a:prstGeom prst="rect">
+                          <a:avLst/>
+                        </a:prstGeom>
+                        <a:solidFill>
+                          <a:srgbClr val="FFFFFF"/>
+                        </a:solidFill>
+                        <a:ln w="9525">
+                          <a:solidFill>
+                            <a:schemeClr val="accent1"/>
+                          </a:solidFill>
+                          <a:miter lim="800000"/>
+                          <a:headEnd/>
+                          <a:tailEnd/>
+                        </a:ln>
+                      </wps:spPr>
+                      <wps:txbx>
+                        <w:txbxContent>
+                          <w:p>
+                            <w:pPr>
+                              <w:rPr>
+                                <w:color w:val="8496B0" w:themeColor="text2" w:themeTint="99"/>
+                                <w:sz w:val="44"/>
+                                <w:szCs w:val="44"/>
+                              </w:rPr>
+                            </w:pPr>
+                            <w:r>
+                              <w:rPr>
+                                <w:color w:val="8496B0" w:themeColor="text2" w:themeTint="99"/>
+                                <w:sz w:val="44"/>
+                                <w:szCs w:val="44"/>
+                              </w:rPr>
+                              <w:t>H</w:t>
+                            </w:r>
+                          </w:p>
+                        </w:txbxContent>
+                      </wps:txbx>
+                      <wps:bodyPr rot="0" vert="horz" wrap="square" lIns="91440" tIns="45720" rIns="91440" bIns="45720" anchor="t" anchorCtr="0">
+                        <a:noAutofit/>
+                      </wps:bodyPr>
+                    </wps:wsp>
+                  </a:graphicData>
+                </a:graphic>
+                <wp14:sizeRelH relativeFrom="margin">
+                  <wp14:pctWidth>0</wp14:pctWidth>
+                </wp14:sizeRelH>
+                <wp14:sizeRelV relativeFrom="margin">
+                  <wp14:pctHeight>0</wp14:pctHeight>
+                </wp14:sizeRelV>
+              </wp:anchor>
+            </w:drawing>
+          </mc:Choice>
+          <mc:Fallback>
+            <w:pict>
+              <v:shape w14:anchorId="4E17B54C" id="_x0000_s1032" type="#_x0000_t202" style="position:absolute;left:0;text-align:left;margin-left:211.05pt;margin-top:0;width:29.4pt;height:36.9pt;z-index:251680768;visibility:visible;mso-wrap-style:square;mso-width-percent:0;mso-height-percent:0;mso-wrap-distance-left:9pt;mso-wrap-distance-top:3.6pt;mso-wrap-distance-right:9pt;mso-wrap-distance-bottom:3.6pt;mso-position-horizontal:absolute;mso-position-horizontal-relative:margin;mso-position-vertical:absolute;mso-position-vertical-relative:text;mso-width-percent:0;mso-height-percent:0;mso-width-relative:margin;mso-height-relative:margin;v-text-anchor:top" o:gfxdata="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" strokecolor="#4472c4 [3204]">
+                <v:textbox>
+                  <w:txbxContent>
+                    <w:p>
+                      <w:pPr>
+                        <w:rPr>
+                          <w:color w:val="8496B0" w:themeColor="text2" w:themeTint="99"/>
+                          <w:sz w:val="44"/>
+                          <w:szCs w:val="44"/>
+                        </w:rPr>
+                      </w:pPr>
+                      <w:r>
+                        <w:rPr>
+                          <w:color w:val="8496B0" w:themeColor="text2" w:themeTint="99"/>
+                          <w:sz w:val="44"/>
+                          <w:szCs w:val="44"/>
+                        </w:rPr>
+                        <w:t>H</w:t>
+                      </w:r>
+                    </w:p>
+                  </w:txbxContent>
+                </v:textbox>
+                <w10:wrap type="square" anchorx="margin"/>
+              </v:shape>
+            </w:pict>
+          </mc:Fallback>
+        </mc:AlternateContent>
+      </w:r>
+    </w:p>
+    <w:p>
+      <w:r>
+        <w:rPr>
+          <w:noProof/>
+        </w:rPr>
+        <mc:AlternateContent>
+          <mc:Choice Requires="wps">
+            <w:drawing>
+              <wp:anchor distT="0" distB="0" distL="114300" distR="114300" simplePos="0" relativeHeight="251682816" behindDoc="0" locked="0" layoutInCell="1" allowOverlap="1" wp14:anchorId="754B667C" wp14:editId="16D50E29">
+                <wp:simplePos x="0" y="0"/>
+                <wp:positionH relativeFrom="margin">
+                  <wp:align>center</wp:align>
+                </wp:positionH>
+                <wp:positionV relativeFrom="paragraph">
+                  <wp:posOffset>182631</wp:posOffset>
+                </wp:positionV>
+                <wp:extent cx="1351280" cy="635"/>
+                <wp:effectExtent l="0" t="0" r="1270" b="0"/>
+                <wp:wrapSquare wrapText="bothSides"/>
+                <wp:docPr id="14" name="Zone de texte 14"/>
+                <wp:cNvGraphicFramePr/>
+                <a:graphic xmlns:a="http://schemas.openxmlformats.org/drawingml/2006/main">
+                  <a:graphicData uri="http://schemas.microsoft.com/office/word/2010/wordprocessingShape">
+                    <wps:wsp>
+                      <wps:cNvSpPr txBox="1"/>
+                      <wps:spPr>
+                        <a:xfrm>
+                          <a:off x="0" y="0"/>
+                          <a:ext cx="1351280" cy="635"/>
+                        </a:xfrm>
+                        <a:prstGeom prst="rect">
+                          <a:avLst/>
+                        </a:prstGeom>
+                        <a:solidFill>
+                          <a:prstClr val="white"/>
+                        </a:solidFill>
+                        <a:ln>
+                          <a:noFill/>
+                        </a:ln>
+                      </wps:spPr>
+                      <wps:txbx>
+                        <w:txbxContent>
+                          <w:p>
+                            <w:pPr>
+                              <w:pStyle w:val="Lgende"/>
+                              <w:rPr>
+                                <w:noProof/>
+                                <w:sz w:val="24"/>
+                              </w:rPr>
+                            </w:pPr>
+                            <w:r>
+                              <w:t xml:space="preserve">Figure </w:t>
+                            </w:r>
+                            <w:fldSimple w:instr=" SEQ Figure \* ARABIC ">
+                              <w:r>
+                                <w:rPr>
+                                  <w:noProof/>
+                                </w:rPr>
+                                <w:t>3</w:t>
+                              </w:r>
+                            </w:fldSimple>
+                            <w:r>
+                              <w:t xml:space="preserve"> - Porte d'Hadamard</w:t>
+                            </w:r>
+                          </w:p>
+                        </w:txbxContent>
+                      </wps:txbx>
+                      <wps:bodyPr rot="0" spcFirstLastPara="0" vertOverflow="overflow" horzOverflow="overflow" vert="horz" wrap="square" lIns="0" tIns="0" rIns="0" bIns="0" numCol="1" spcCol="0" rtlCol="0" fromWordArt="0" anchor="t" anchorCtr="0" forceAA="0" compatLnSpc="1">
+                        <a:prstTxWarp prst="textNoShape">
+                          <a:avLst/>
+                        </a:prstTxWarp>
+                        <a:spAutoFit/>
+                      </wps:bodyPr>
+                    </wps:wsp>
+                  </a:graphicData>
+                </a:graphic>
+                <wp14:sizeRelH relativeFrom="margin">
+                  <wp14:pctWidth>0</wp14:pctWidth>
+                </wp14:sizeRelH>
+              </wp:anchor>
+            </w:drawing>
+          </mc:Choice>
+          <mc:Fallback>
+            <w:pict>
+              <v:shape w14:anchorId="754B667C" id="Zone de texte 14" o:spid="_x0000_s1033" type="#_x0000_t202" style="position:absolute;left:0;text-align:left;margin-left:0;margin-top:14.4pt;width:106.4pt;height:.05pt;z-index:251682816;visibility:visible;mso-wrap-style:square;mso-width-percent:0;mso-wrap-distance-left:9pt;mso-wrap-distance-top:0;mso-wrap-distance-right:9pt;mso-wrap-distance-bottom:0;mso-position-horizontal:center;mso-position-horizontal-relative:margin;mso-position-vertical:absolute;mso-position-vertical-relative:text;mso-width-percent:0;mso-width-relative:margin;v-text-anchor:top" o:gfxdata="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" stroked="f">
+                <v:textbox style="mso-fit-shape-to-text:t" inset="0,0,0,0">
+                  <w:txbxContent>
+                    <w:p>
+                      <w:pPr>
+                        <w:pStyle w:val="Lgende"/>
+                        <w:rPr>
+                          <w:noProof/>
+                          <w:sz w:val="24"/>
+                        </w:rPr>
+                      </w:pPr>
+                      <w:r>
+                        <w:t xml:space="preserve">Figure </w:t>
+                      </w:r>
+                      <w:fldSimple w:instr=" SEQ Figure \* ARABIC ">
+                        <w:r>
+                          <w:rPr>
+                            <w:noProof/>
+                          </w:rPr>
+                          <w:t>3</w:t>
+                        </w:r>
+                      </w:fldSimple>
+                      <w:r>
+                        <w:t xml:space="preserve"> - Porte d'Hadamard</w:t>
+                      </w:r>
+                    </w:p>
+                  </w:txbxContent>
+                </v:textbox>
+                <w10:wrap type="square" anchorx="margin"/>
+              </v:shape>
+            </w:pict>
+          </mc:Fallback>
+        </mc:AlternateContent>
+      </w:r>
+    </w:p>
+    <w:p/>
+    <w:p/>
+    <w:p>
+      <w:r>
+        <w:t>Maintenant essayons de les combiner. Prenons 2 qubits étant dans l’état propre |0&gt;. On fait passer le bit de contrôle par la porte d’Hadamard (il est donc en superposition) et on applique un CNOT sur ces derniers.</w:t>
+      </w:r>
+    </w:p>
+    <w:p/>
+    <w:p>
+      <w:r>
+        <w:rPr>
+          <w:noProof/>
+        </w:rPr>
+        <mc:AlternateContent>
+          <mc:Choice Requires="wps">
+            <w:drawing>
+              <wp:anchor distT="45720" distB="45720" distL="114300" distR="114300" simplePos="0" relativeHeight="251694080" behindDoc="0" locked="0" layoutInCell="1" allowOverlap="1" wp14:anchorId="3225D6E3" wp14:editId="495FDC9A">
+                <wp:simplePos x="0" y="0"/>
+                <wp:positionH relativeFrom="column">
+                  <wp:posOffset>1383527</wp:posOffset>
+                </wp:positionH>
+                <wp:positionV relativeFrom="paragraph">
+                  <wp:posOffset>190500</wp:posOffset>
+                </wp:positionV>
+                <wp:extent cx="476885" cy="301625"/>
+                <wp:effectExtent l="0" t="0" r="0" b="3175"/>
+                <wp:wrapSquare wrapText="bothSides"/>
+                <wp:docPr id="25" name="Zone de texte 2"/>
+                <wp:cNvGraphicFramePr>
+                  <a:graphicFrameLocks xmlns:a="http://schemas.openxmlformats.org/drawingml/2006/main"/>
+                </wp:cNvGraphicFramePr>
+                <a:graphic xmlns:a="http://schemas.openxmlformats.org/drawingml/2006/main">
+                  <a:graphicData uri="http://schemas.microsoft.com/office/word/2010/wordprocessingShape">
+                    <wps:wsp>
+                      <wps:cNvSpPr txBox="1">
+                        <a:spLocks noChangeArrowheads="1"/>
+                      </wps:cNvSpPr>
+                      <wps:spPr bwMode="auto">
+                        <a:xfrm>
+                          <a:off x="0" y="0"/>
+                          <a:ext cx="476885" cy="301625"/>
+                        </a:xfrm>
+                        <a:prstGeom prst="rect">
+                          <a:avLst/>
+                        </a:prstGeom>
+                        <a:noFill/>
+                        <a:ln w="9525">
+                          <a:noFill/>
+                          <a:miter lim="800000"/>
+                          <a:headEnd/>
+                          <a:tailEnd/>
+                        </a:ln>
+                      </wps:spPr>
+                      <wps:txbx>
+                        <w:txbxContent>
+                          <w:p>
+                            <w:pPr>
+                              <w:rPr>
+                                <w:color w:val="323E4F" w:themeColor="text2" w:themeShade="BF"/>
+                              </w:rPr>
+                            </w:pPr>
+                            <w:r>
+                              <w:rPr>
+                                <w:color w:val="323E4F" w:themeColor="text2" w:themeShade="BF"/>
+                              </w:rPr>
+                              <w:t>|</w:t>
+                            </w:r>
+                            <w:r>
+                              <w:rPr>
+                                <w:rFonts w:cstheme="minorHAnsi"/>
+                                <w:color w:val="323E4F" w:themeColor="text2" w:themeShade="BF"/>
+                                <w:szCs w:val="24"/>
+                              </w:rPr>
+                              <w:t>Ѱ&gt;</w:t>
+                            </w:r>
+                          </w:p>
+                        </w:txbxContent>
+                      </wps:txbx>
+                      <wps:bodyPr rot="0" vert="horz" wrap="square" lIns="91440" tIns="45720" rIns="91440" bIns="45720" anchor="t" anchorCtr="0">
+                        <a:noAutofit/>
+                      </wps:bodyPr>
+                    </wps:wsp>
+                  </a:graphicData>
+                </a:graphic>
+                <wp14:sizeRelH relativeFrom="margin">
+                  <wp14:pctWidth>0</wp14:pctWidth>
+                </wp14:sizeRelH>
+                <wp14:sizeRelV relativeFrom="margin">
+                  <wp14:pctHeight>0</wp14:pctHeight>
+                </wp14:sizeRelV>
+              </wp:anchor>
+            </w:drawing>
+          </mc:Choice>
+          <mc:Fallback>
+            <w:pict>
+              <v:shape w14:anchorId="3225D6E3" id="_x0000_s1034" type="#_x0000_t202" style="position:absolute;left:0;text-align:left;margin-left:108.95pt;margin-top:15pt;width:37.55pt;height:23.75pt;z-index:251694080;visibility:visible;mso-wrap-style:square;mso-width-percent:0;mso-height-percent:0;mso-wrap-distance-left:9pt;mso-wrap-distance-top:3.6pt;mso-wrap-distance-right:9pt;mso-wrap-distance-bottom:3.6pt;mso-position-horizontal:absolute;mso-position-horizontal-relative:text;mso-position-vertical:absolute;mso-position-vertical-relative:text;mso-width-percent:0;mso-height-percent:0;mso-width-relative:margin;mso-height-relative:margin;v-text-anchor:top" o:gfxdata="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" filled="f" stroked="f">
+                <v:textbox>
+                  <w:txbxContent>
+                    <w:p>
+                      <w:pPr>
+                        <w:rPr>
+                          <w:color w:val="323E4F" w:themeColor="text2" w:themeShade="BF"/>
+                        </w:rPr>
+                      </w:pPr>
+                      <w:r>
+                        <w:rPr>
+                          <w:color w:val="323E4F" w:themeColor="text2" w:themeShade="BF"/>
+                        </w:rPr>
+                        <w:t>|</w:t>
+                      </w:r>
+                      <w:r>
+                        <w:rPr>
+                          <w:rFonts w:cstheme="minorHAnsi"/>
+                          <w:color w:val="323E4F" w:themeColor="text2" w:themeShade="BF"/>
+                          <w:szCs w:val="24"/>
+                        </w:rPr>
+                        <w:t>Ѱ&gt;</w:t>
+                      </w:r>
+                    </w:p>
+                  </w:txbxContent>
+                </v:textbox>
+                <w10:wrap type="square"/>
+              </v:shape>
+            </w:pict>
+          </mc:Fallback>
+        </mc:AlternateContent>
+      </w:r>
+      <w:r>
+        <w:rPr>
+          <w:noProof/>
+        </w:rPr>
+        <mc:AlternateContent>
+          <mc:Choice Requires="wps">
+            <w:drawing>
+              <wp:anchor distT="45720" distB="45720" distL="114300" distR="114300" simplePos="0" relativeHeight="251692032" behindDoc="0" locked="0" layoutInCell="1" allowOverlap="1" wp14:anchorId="04EB41AE" wp14:editId="6A94952D">
+                <wp:simplePos x="0" y="0"/>
+                <wp:positionH relativeFrom="margin">
+                  <wp:posOffset>2367915</wp:posOffset>
+                </wp:positionH>
+                <wp:positionV relativeFrom="paragraph">
+                  <wp:posOffset>102566</wp:posOffset>
+                </wp:positionV>
+                <wp:extent cx="373380" cy="468630"/>
+                <wp:effectExtent l="0" t="0" r="26670" b="26670"/>
+                <wp:wrapSquare wrapText="bothSides"/>
+                <wp:docPr id="24" name="Zone de texte 2"/>
+                <wp:cNvGraphicFramePr>
+                  <a:graphicFrameLocks xmlns:a="http://schemas.openxmlformats.org/drawingml/2006/main"/>
+                </wp:cNvGraphicFramePr>
+                <a:graphic xmlns:a="http://schemas.openxmlformats.org/drawingml/2006/main">
+                  <a:graphicData uri="http://schemas.microsoft.com/office/word/2010/wordprocessingShape">
+                    <wps:wsp>
+                      <wps:cNvSpPr txBox="1">
+                        <a:spLocks noChangeArrowheads="1"/>
+                      </wps:cNvSpPr>
+                      <wps:spPr bwMode="auto">
+                        <a:xfrm>
+                          <a:off x="0" y="0"/>
+                          <a:ext cx="373380" cy="468630"/>
+                        </a:xfrm>
+                        <a:prstGeom prst="rect">
+                          <a:avLst/>
+                        </a:prstGeom>
+                        <a:solidFill>
+                          <a:srgbClr val="FFFFFF"/>
+                        </a:solidFill>
+                        <a:ln w="9525">
+                          <a:solidFill>
+                            <a:schemeClr val="accent1"/>
+                          </a:solidFill>
+                          <a:miter lim="800000"/>
+                          <a:headEnd/>
+                          <a:tailEnd/>
+                        </a:ln>
+                      </wps:spPr>
+                      <wps:txbx>
+                        <w:txbxContent>
+                          <w:p>
+                            <w:pPr>
+                              <w:rPr>
+                                <w:color w:val="8496B0" w:themeColor="text2" w:themeTint="99"/>
+                                <w:sz w:val="44"/>
+                                <w:szCs w:val="44"/>
+                              </w:rPr>
+                            </w:pPr>
+                            <w:r>
+                              <w:rPr>
+                                <w:color w:val="8496B0" w:themeColor="text2" w:themeTint="99"/>
+                                <w:sz w:val="44"/>
+                                <w:szCs w:val="44"/>
+                              </w:rPr>
+                              <w:t>H</w:t>
+                            </w:r>
+                          </w:p>
+                        </w:txbxContent>
+                      </wps:txbx>
+                      <wps:bodyPr rot="0" vert="horz" wrap="square" lIns="91440" tIns="45720" rIns="91440" bIns="45720" anchor="t" anchorCtr="0">
+                        <a:noAutofit/>
+                      </wps:bodyPr>
+                    </wps:wsp>
+                  </a:graphicData>
+                </a:graphic>
+                <wp14:sizeRelH relativeFrom="margin">
+                  <wp14:pctWidth>0</wp14:pctWidth>
+                </wp14:sizeRelH>
+                <wp14:sizeRelV relativeFrom="margin">
+                  <wp14:pctHeight>0</wp14:pctHeight>
+                </wp14:sizeRelV>
+              </wp:anchor>
+            </w:drawing>
+          </mc:Choice>
+          <mc:Fallback>
+            <w:pict>
+              <v:shape w14:anchorId="04EB41AE" id="_x0000_s1035" type="#_x0000_t202" style="position:absolute;left:0;text-align:left;margin-left:186.45pt;margin-top:8.1pt;width:29.4pt;height:36.9pt;z-index:251692032;visibility:visible;mso-wrap-style:square;mso-width-percent:0;mso-height-percent:0;mso-wrap-distance-left:9pt;mso-wrap-distance-top:3.6pt;mso-wrap-distance-right:9pt;mso-wrap-distance-bottom:3.6pt;mso-position-horizontal:absolute;mso-position-horizontal-relative:margin;mso-position-vertical:absolute;mso-position-vertical-relative:text;mso-width-percent:0;mso-height-percent:0;mso-width-relative:margin;mso-height-relative:margin;v-text-anchor:top" o:gfxdata="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" strokecolor="#4472c4 [3204]">
+                <v:textbox>
+                  <w:txbxContent>
+                    <w:p>
+                      <w:pPr>
+                        <w:rPr>
+                          <w:color w:val="8496B0" w:themeColor="text2" w:themeTint="99"/>
+                          <w:sz w:val="44"/>
+                          <w:szCs w:val="44"/>
+                        </w:rPr>
+                      </w:pPr>
+                      <w:r>
+                        <w:rPr>
+                          <w:color w:val="8496B0" w:themeColor="text2" w:themeTint="99"/>
+                          <w:sz w:val="44"/>
+                          <w:szCs w:val="44"/>
+                        </w:rPr>
+                        <w:t>H</w:t>
+                      </w:r>
+                    </w:p>
+                  </w:txbxContent>
+                </v:textbox>
+                <w10:wrap type="square" anchorx="margin"/>
+              </v:shape>
+            </w:pict>
+          </mc:Fallback>
+        </mc:AlternateContent>
+      </w:r>
+      <w:r>
+        <mc:AlternateContent>
+          <mc:Choice Requires="wps">
+            <w:drawing>
+              <wp:anchor distT="0" distB="0" distL="114300" distR="114300" simplePos="0" relativeHeight="251687936" behindDoc="0" locked="0" layoutInCell="1" allowOverlap="1" wp14:anchorId="1407099D" wp14:editId="5F60D4C7">
+                <wp:simplePos x="0" y="0"/>
+                <wp:positionH relativeFrom="column">
+                  <wp:posOffset>3395676</wp:posOffset>
+                </wp:positionH>
+                <wp:positionV relativeFrom="paragraph">
+                  <wp:posOffset>244475</wp:posOffset>
+                </wp:positionV>
+                <wp:extent cx="206375" cy="206375"/>
+                <wp:effectExtent l="0" t="0" r="22225" b="22225"/>
+                <wp:wrapNone/>
+                <wp:docPr id="22" name="Ellipse 22"/>
+                <wp:cNvGraphicFramePr/>
+                <a:graphic xmlns:a="http://schemas.openxmlformats.org/drawingml/2006/main">
+                  <a:graphicData uri="http://schemas.microsoft.com/office/word/2010/wordprocessingShape">
+                    <wps:wsp>
+                      <wps:cNvSpPr/>
+                      <wps:spPr>
+                        <a:xfrm>
+                          <a:off x="0" y="0"/>
+                          <a:ext cx="206375" cy="206375"/>
+                        </a:xfrm>
+                        <a:prstGeom prst="ellipse">
+                          <a:avLst/>
+                        </a:prstGeom>
+                        <a:solidFill>
+                          <a:schemeClr val="accent1"/>
+                        </a:solidFill>
+                        <a:ln>
+                          <a:solidFill>
+                            <a:schemeClr val="accent1"/>
+                          </a:solidFill>
+                        </a:ln>
+                      </wps:spPr>
+                      <wps:style>
+                        <a:lnRef idx="2">
+                          <a:schemeClr val="accent1">
+                            <a:shade val="50000"/>
+                          </a:schemeClr>
+                        </a:lnRef>
+                        <a:fillRef idx="1">
+                          <a:schemeClr val="accent1"/>
+                        </a:fillRef>
+                        <a:effectRef idx="0">
+                          <a:schemeClr val="accent1"/>
+                        </a:effectRef>
+                        <a:fontRef idx="minor">
+                          <a:schemeClr val="lt1"/>
+                        </a:fontRef>
+                      </wps:style>
+                      <wps:bodyPr rot="0" spcFirstLastPara="0" vertOverflow="overflow" horzOverflow="overflow" vert="horz" wrap="square" lIns="91440" tIns="45720" rIns="91440" bIns="45720" numCol="1" spcCol="0" rtlCol="0" fromWordArt="0" anchor="ctr" anchorCtr="0" forceAA="0" compatLnSpc="1">
+                        <a:prstTxWarp prst="textNoShape">
+                          <a:avLst/>
+                        </a:prstTxWarp>
+                        <a:noAutofit/>
+                      </wps:bodyPr>
+                    </wps:wsp>
+                  </a:graphicData>
+                </a:graphic>
+                <wp14:sizeRelH relativeFrom="margin">
+                  <wp14:pctWidth>0</wp14:pctWidth>
+                </wp14:sizeRelH>
+                <wp14:sizeRelV relativeFrom="margin">
+                  <wp14:pctHeight>0</wp14:pctHeight>
+                </wp14:sizeRelV>
+              </wp:anchor>
+            </w:drawing>
+          </mc:Choice>
+          <mc:Fallback>
+            <w:pict>
+              <v:oval w14:anchorId="37B31EBF" id="Ellipse 22" o:spid="_x0000_s1026" style="position:absolute;margin-left:267.4pt;margin-top:19.25pt;width:16.25pt;height:16.25pt;z-index:251687936;visibility:visible;mso-wrap-style:square;mso-width-percent:0;mso-height-percent:0;mso-wrap-distance-left:9pt;mso-wrap-distance-top:0;mso-wrap-distance-right:9pt;mso-wrap-distance-bottom:0;mso-position-horizontal:absolute;mso-position-horizontal-relative:text;mso-position-vertical:absolute;mso-position-vertical-relative:text;mso-width-percent:0;mso-height-percent:0;mso-width-relative:margin;mso-height-relative:margin;v-text-anchor:middle" o:gfxdata="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" fillcolor="#4472c4 [3204]" strokecolor="#4472c4 [3204]" strokeweight="1pt">
+                <v:stroke joinstyle="miter"/>
+              </v:oval>
+            </w:pict>
+          </mc:Fallback>
+        </mc:AlternateContent>
+      </w:r>
+      <w:r>
+        <w:rPr>
+          <w:noProof/>
+        </w:rPr>
+        <mc:AlternateContent>
+          <mc:Choice Requires="wps">
+            <w:drawing>
+              <wp:anchor distT="0" distB="0" distL="114300" distR="114300" simplePos="0" relativeHeight="251689984" behindDoc="0" locked="0" layoutInCell="1" allowOverlap="1" wp14:anchorId="7CAD2A02" wp14:editId="1D2EF785">
+                <wp:simplePos x="0" y="0"/>
+                <wp:positionH relativeFrom="column">
+                  <wp:posOffset>3497415</wp:posOffset>
+                </wp:positionH>
+                <wp:positionV relativeFrom="paragraph">
+                  <wp:posOffset>354661</wp:posOffset>
+                </wp:positionV>
+                <wp:extent cx="0" cy="913765"/>
+                <wp:effectExtent l="0" t="0" r="38100" b="19685"/>
+                <wp:wrapNone/>
+                <wp:docPr id="23" name="Connecteur droit 23"/>
+                <wp:cNvGraphicFramePr/>
+                <a:graphic xmlns:a="http://schemas.openxmlformats.org/drawingml/2006/main">
+                  <a:graphicData uri="http://schemas.microsoft.com/office/word/2010/wordprocessingShape">
+                    <wps:wsp>
+                      <wps:cNvCnPr/>
+                      <wps:spPr>
+                        <a:xfrm flipH="1" flipV="1">
+                          <a:off x="0" y="0"/>
+                          <a:ext cx="0" cy="913765"/>
+                        </a:xfrm>
+                        <a:prstGeom prst="line">
+                          <a:avLst/>
+                        </a:prstGeom>
+                        <a:ln w="12700">
+                          <a:solidFill>
+                            <a:schemeClr val="accent1"/>
+                          </a:solidFill>
+                        </a:ln>
+                      </wps:spPr>
+                      <wps:style>
+                        <a:lnRef idx="1">
+                          <a:schemeClr val="accent1"/>
+                        </a:lnRef>
+                        <a:fillRef idx="0">
+                          <a:schemeClr val="accent1"/>
+                        </a:fillRef>
+                        <a:effectRef idx="0">
+                          <a:schemeClr val="accent1"/>
+                        </a:effectRef>
+                        <a:fontRef idx="minor">
+                          <a:schemeClr val="tx1"/>
+                        </a:fontRef>
+                      </wps:style>
+                      <wps:bodyPr/>
+                    </wps:wsp>
+                  </a:graphicData>
+                </a:graphic>
+                <wp14:sizeRelH relativeFrom="margin">
+                  <wp14:pctWidth>0</wp14:pctWidth>
+                </wp14:sizeRelH>
+                <wp14:sizeRelV relativeFrom="margin">
+                  <wp14:pctHeight>0</wp14:pctHeight>
+                </wp14:sizeRelV>
+              </wp:anchor>
+            </w:drawing>
+          </mc:Choice>
+          <mc:Fallback>
+            <w:pict>
+              <v:line w14:anchorId="56FFC56F" id="Connecteur droit 23" o:spid="_x0000_s1026" style="position:absolute;flip:x y;z-index:251689984;visibility:visible;mso-wrap-style:square;mso-width-percent:0;mso-height-percent:0;mso-wrap-distance-left:9pt;mso-wrap-distance-top:0;mso-wrap-distance-right:9pt;mso-wrap-distance-bottom:0;mso-position-horizontal:absolute;mso-position-horizontal-relative:text;mso-position-vertical:absolute;mso-position-vertical-relative:text;mso-width-percent:0;mso-height-percent:0;mso-width-relative:margin;mso-height-relative:margin" from="275.4pt,27.95pt" to="275.4pt,99.9pt" o:gfxdata="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" strokecolor="#4472c4 [3204]" strokeweight="1pt">
+                <v:stroke joinstyle="miter"/>
+              </v:line>
+            </w:pict>
+          </mc:Fallback>
+        </mc:AlternateContent>
+      </w:r>
+      <w:r>
+        <mc:AlternateContent>
+          <mc:Choice Requires="wps">
+            <w:drawing>
+              <wp:anchor distT="0" distB="0" distL="114300" distR="114300" simplePos="0" relativeHeight="251684864" behindDoc="0" locked="0" layoutInCell="1" allowOverlap="1" wp14:anchorId="740A7EEA" wp14:editId="218FCB7F">
+                <wp:simplePos x="0" y="0"/>
+                <wp:positionH relativeFrom="column">
+                  <wp:posOffset>1765466</wp:posOffset>
+                </wp:positionH>
+                <wp:positionV relativeFrom="paragraph">
+                  <wp:posOffset>356014</wp:posOffset>
+                </wp:positionV>
+                <wp:extent cx="2233930" cy="0"/>
+                <wp:effectExtent l="0" t="0" r="0" b="0"/>
+                <wp:wrapNone/>
+                <wp:docPr id="19" name="Connecteur droit 19"/>
+                <wp:cNvGraphicFramePr/>
+                <a:graphic xmlns:a="http://schemas.openxmlformats.org/drawingml/2006/main">
+                  <a:graphicData uri="http://schemas.microsoft.com/office/word/2010/wordprocessingShape">
+                    <wps:wsp>
+                      <wps:cNvCnPr/>
+                      <wps:spPr>
+                        <a:xfrm>
+                          <a:off x="0" y="0"/>
+                          <a:ext cx="2233930" cy="0"/>
+                        </a:xfrm>
+                        <a:prstGeom prst="line">
+                          <a:avLst/>
+                        </a:prstGeom>
+                        <a:ln w="12700">
+                          <a:solidFill>
+                            <a:schemeClr val="accent1"/>
+                          </a:solidFill>
+                        </a:ln>
+                      </wps:spPr>
+                      <wps:style>
+                        <a:lnRef idx="1">
+                          <a:schemeClr val="accent1"/>
+                        </a:lnRef>
+                        <a:fillRef idx="0">
+                          <a:schemeClr val="accent1"/>
+                        </a:fillRef>
+                        <a:effectRef idx="0">
+                          <a:schemeClr val="accent1"/>
+                        </a:effectRef>
+                        <a:fontRef idx="minor">
+                          <a:schemeClr val="tx1"/>
+                        </a:fontRef>
+                      </wps:style>
+                      <wps:bodyPr/>
+                    </wps:wsp>
+                  </a:graphicData>
+                </a:graphic>
+              </wp:anchor>
+            </w:drawing>
+          </mc:Choice>
+          <mc:Fallback>
+            <w:pict>
+              <v:line w14:anchorId="0FED5182" id="Connecteur droit 19" o:spid="_x0000_s1026" style="position:absolute;z-index:251684864;visibility:visible;mso-wrap-style:square;mso-wrap-distance-left:9pt;mso-wrap-distance-top:0;mso-wrap-distance-right:9pt;mso-wrap-distance-bottom:0;mso-position-horizontal:absolute;mso-position-horizontal-relative:text;mso-position-vertical:absolute;mso-position-vertical-relative:text" from="139pt,28.05pt" to="314.9pt,28.05pt" o:gfxdata="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" strokecolor="#4472c4 [3204]" strokeweight="1pt">
+                <v:stroke joinstyle="miter"/>
+              </v:line>
+            </w:pict>
+          </mc:Fallback>
+        </mc:AlternateContent>
+      </w:r>
+    </w:p>
+    <w:p>
       <w:pPr>
-        <w:pStyle w:val="Titre2"/>
+        <w:spacing w:line="240" w:lineRule="auto"/>
       </w:pPr>
-      <w:r>
-        <w:t>2.3)</w:t>
-      </w:r>
-      <w:r>
+    </w:p>
+    <w:p>
+      <w:pPr>
+        <w:spacing w:line="240" w:lineRule="auto"/>
+      </w:pPr>
+      <w:r>
+        <w:rPr>
+          <w:noProof/>
+        </w:rPr>
+        <mc:AlternateContent>
+          <mc:Choice Requires="wps">
+            <w:drawing>
+              <wp:anchor distT="45720" distB="45720" distL="114300" distR="114300" simplePos="0" relativeHeight="251696128" behindDoc="0" locked="0" layoutInCell="1" allowOverlap="1" wp14:anchorId="5B75708A" wp14:editId="35719D25">
+                <wp:simplePos x="0" y="0"/>
+                <wp:positionH relativeFrom="column">
+                  <wp:posOffset>1367624</wp:posOffset>
+                </wp:positionH>
+                <wp:positionV relativeFrom="paragraph">
+                  <wp:posOffset>221559</wp:posOffset>
+                </wp:positionV>
+                <wp:extent cx="476885" cy="301625"/>
+                <wp:effectExtent l="0" t="0" r="0" b="3175"/>
+                <wp:wrapSquare wrapText="bothSides"/>
+                <wp:docPr id="26" name="Zone de texte 2"/>
+                <wp:cNvGraphicFramePr>
+                  <a:graphicFrameLocks xmlns:a="http://schemas.openxmlformats.org/drawingml/2006/main"/>
+                </wp:cNvGraphicFramePr>
+                <a:graphic xmlns:a="http://schemas.openxmlformats.org/drawingml/2006/main">
+                  <a:graphicData uri="http://schemas.microsoft.com/office/word/2010/wordprocessingShape">
+                    <wps:wsp>
+                      <wps:cNvSpPr txBox="1">
+                        <a:spLocks noChangeArrowheads="1"/>
+                      </wps:cNvSpPr>
+                      <wps:spPr bwMode="auto">
+                        <a:xfrm>
+                          <a:off x="0" y="0"/>
+                          <a:ext cx="476885" cy="301625"/>
+                        </a:xfrm>
+                        <a:prstGeom prst="rect">
+                          <a:avLst/>
+                        </a:prstGeom>
+                        <a:noFill/>
+                        <a:ln w="9525">
+                          <a:noFill/>
+                          <a:miter lim="800000"/>
+                          <a:headEnd/>
+                          <a:tailEnd/>
+                        </a:ln>
+                      </wps:spPr>
+                      <wps:txbx>
+                        <w:txbxContent>
+                          <w:p>
+                            <w:pPr>
+                              <w:rPr>
+                                <w:color w:val="323E4F" w:themeColor="text2" w:themeShade="BF"/>
+                              </w:rPr>
+                            </w:pPr>
+                            <w:r>
+                              <w:rPr>
+                                <w:color w:val="323E4F" w:themeColor="text2" w:themeShade="BF"/>
+                              </w:rPr>
+                              <w:t>|</w:t>
+                            </w:r>
+                            <w:r>
+                              <w:rPr>
+                                <w:rFonts w:cstheme="minorHAnsi"/>
+                                <w:color w:val="323E4F" w:themeColor="text2" w:themeShade="BF"/>
+                                <w:szCs w:val="24"/>
+                              </w:rPr>
+                              <w:t>Ѱ&gt;</w:t>
+                            </w:r>
+                          </w:p>
+                        </w:txbxContent>
+                      </wps:txbx>
+                      <wps:bodyPr rot="0" vert="horz" wrap="square" lIns="91440" tIns="45720" rIns="91440" bIns="45720" anchor="t" anchorCtr="0">
+                        <a:noAutofit/>
+                      </wps:bodyPr>
+                    </wps:wsp>
+                  </a:graphicData>
+                </a:graphic>
+                <wp14:sizeRelH relativeFrom="margin">
+                  <wp14:pctWidth>0</wp14:pctWidth>
+                </wp14:sizeRelH>
+                <wp14:sizeRelV relativeFrom="margin">
+                  <wp14:pctHeight>0</wp14:pctHeight>
+                </wp14:sizeRelV>
+              </wp:anchor>
+            </w:drawing>
+          </mc:Choice>
+          <mc:Fallback>
+            <w:pict>
+              <v:shape w14:anchorId="5B75708A" id="_x0000_s1036" type="#_x0000_t202" style="position:absolute;left:0;text-align:left;margin-left:107.7pt;margin-top:17.45pt;width:37.55pt;height:23.75pt;z-index:251696128;visibility:visible;mso-wrap-style:square;mso-width-percent:0;mso-height-percent:0;mso-wrap-distance-left:9pt;mso-wrap-distance-top:3.6pt;mso-wrap-distance-right:9pt;mso-wrap-distance-bottom:3.6pt;mso-position-horizontal:absolute;mso-position-horizontal-relative:text;mso-position-vertical:absolute;mso-position-vertical-relative:text;mso-width-percent:0;mso-height-percent:0;mso-width-relative:margin;mso-height-relative:margin;v-text-anchor:top" o:gfxdata="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" filled="f" stroked="f">
+                <v:textbox>
+                  <w:txbxContent>
+                    <w:p>
+                      <w:pPr>
+                        <w:rPr>
+                          <w:color w:val="323E4F" w:themeColor="text2" w:themeShade="BF"/>
+                        </w:rPr>
+                      </w:pPr>
+                      <w:r>
+                        <w:rPr>
+                          <w:color w:val="323E4F" w:themeColor="text2" w:themeShade="BF"/>
+                        </w:rPr>
+                        <w:t>|</w:t>
+                      </w:r>
+                      <w:r>
+                        <w:rPr>
+                          <w:rFonts w:cstheme="minorHAnsi"/>
+                          <w:color w:val="323E4F" w:themeColor="text2" w:themeShade="BF"/>
+                          <w:szCs w:val="24"/>
+                        </w:rPr>
+                        <w:t>Ѱ&gt;</w:t>
+                      </w:r>
+                    </w:p>
+                  </w:txbxContent>
+                </v:textbox>
+                <w10:wrap type="square"/>
+              </v:shape>
+            </w:pict>
+          </mc:Fallback>
+        </mc:AlternateContent>
+      </w:r>
+      <w:r>
+        <mc:AlternateContent>
+          <mc:Choice Requires="wps">
+            <w:drawing>
+              <wp:anchor distT="0" distB="0" distL="114300" distR="114300" simplePos="0" relativeHeight="251686912" behindDoc="0" locked="0" layoutInCell="1" allowOverlap="1" wp14:anchorId="0F805F56" wp14:editId="15459358">
+                <wp:simplePos x="0" y="0"/>
+                <wp:positionH relativeFrom="column">
+                  <wp:posOffset>3291675</wp:posOffset>
+                </wp:positionH>
+                <wp:positionV relativeFrom="paragraph">
+                  <wp:posOffset>179484</wp:posOffset>
+                </wp:positionV>
+                <wp:extent cx="413468" cy="413468"/>
+                <wp:effectExtent l="0" t="0" r="24765" b="24765"/>
+                <wp:wrapNone/>
+                <wp:docPr id="21" name="Ellipse 21"/>
+                <wp:cNvGraphicFramePr/>
+                <a:graphic xmlns:a="http://schemas.openxmlformats.org/drawingml/2006/main">
+                  <a:graphicData uri="http://schemas.microsoft.com/office/word/2010/wordprocessingShape">
+                    <wps:wsp>
+                      <wps:cNvSpPr/>
+                      <wps:spPr>
+                        <a:xfrm>
+                          <a:off x="0" y="0"/>
+                          <a:ext cx="413468" cy="413468"/>
+                        </a:xfrm>
+                        <a:prstGeom prst="ellipse">
+                          <a:avLst/>
+                        </a:prstGeom>
+                        <a:noFill/>
+                        <a:ln>
+                          <a:solidFill>
+                            <a:schemeClr val="accent1"/>
+                          </a:solidFill>
+                        </a:ln>
+                      </wps:spPr>
+                      <wps:style>
+                        <a:lnRef idx="2">
+                          <a:schemeClr val="accent1">
+                            <a:shade val="50000"/>
+                          </a:schemeClr>
+                        </a:lnRef>
+                        <a:fillRef idx="1">
+                          <a:schemeClr val="accent1"/>
+                        </a:fillRef>
+                        <a:effectRef idx="0">
+                          <a:schemeClr val="accent1"/>
+                        </a:effectRef>
+                        <a:fontRef idx="minor">
+                          <a:schemeClr val="lt1"/>
+                        </a:fontRef>
+                      </wps:style>
+                      <wps:bodyPr rot="0" spcFirstLastPara="0" vertOverflow="overflow" horzOverflow="overflow" vert="horz" wrap="square" lIns="91440" tIns="45720" rIns="91440" bIns="45720" numCol="1" spcCol="0" rtlCol="0" fromWordArt="0" anchor="ctr" anchorCtr="0" forceAA="0" compatLnSpc="1">
+                        <a:prstTxWarp prst="textNoShape">
+                          <a:avLst/>
+                        </a:prstTxWarp>
+                        <a:noAutofit/>
+                      </wps:bodyPr>
+                    </wps:wsp>
+                  </a:graphicData>
+                </a:graphic>
+              </wp:anchor>
+            </w:drawing>
+          </mc:Choice>
+          <mc:Fallback>
+            <w:pict>
+              <v:oval w14:anchorId="14FFA300" id="Ellipse 21" o:spid="_x0000_s1026" style="position:absolute;margin-left:259.2pt;margin-top:14.15pt;width:32.55pt;height:32.55pt;z-index:251686912;visibility:visible;mso-wrap-style:square;mso-wrap-distance-left:9pt;mso-wrap-distance-top:0;mso-wrap-distance-right:9pt;mso-wrap-distance-bottom:0;mso-position-horizontal:absolute;mso-position-horizontal-relative:text;mso-position-vertical:absolute;mso-position-vertical-relative:text;v-text-anchor:middle" o:gfxdata="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" filled="f" strokecolor="#4472c4 [3204]" strokeweight="1pt">
+                <v:stroke joinstyle="miter"/>
+              </v:oval>
+            </w:pict>
+          </mc:Fallback>
+        </mc:AlternateContent>
+      </w:r>
+    </w:p>
+    <w:p>
+      <w:pPr>
+        <w:spacing w:line="240" w:lineRule="auto"/>
+      </w:pPr>
+      <w:r>
+        <mc:AlternateContent>
+          <mc:Choice Requires="wps">
+            <w:drawing>
+              <wp:anchor distT="0" distB="0" distL="114300" distR="114300" simplePos="0" relativeHeight="251685888" behindDoc="0" locked="0" layoutInCell="1" allowOverlap="1" wp14:anchorId="7737F3B2" wp14:editId="1EFF8412">
+                <wp:simplePos x="0" y="0"/>
+                <wp:positionH relativeFrom="column">
+                  <wp:posOffset>1759116</wp:posOffset>
+                </wp:positionH>
+                <wp:positionV relativeFrom="paragraph">
+                  <wp:posOffset>98839</wp:posOffset>
+                </wp:positionV>
+                <wp:extent cx="2234317" cy="0"/>
+                <wp:effectExtent l="0" t="0" r="0" b="0"/>
+                <wp:wrapNone/>
+                <wp:docPr id="20" name="Connecteur droit 20"/>
+                <wp:cNvGraphicFramePr/>
+                <a:graphic xmlns:a="http://schemas.openxmlformats.org/drawingml/2006/main">
+                  <a:graphicData uri="http://schemas.microsoft.com/office/word/2010/wordprocessingShape">
+                    <wps:wsp>
+                      <wps:cNvCnPr/>
+                      <wps:spPr>
+                        <a:xfrm>
+                          <a:off x="0" y="0"/>
+                          <a:ext cx="2234317" cy="0"/>
+                        </a:xfrm>
+                        <a:prstGeom prst="line">
+                          <a:avLst/>
+                        </a:prstGeom>
+                        <a:ln w="12700">
+                          <a:solidFill>
+                            <a:schemeClr val="accent1"/>
+                          </a:solidFill>
+                        </a:ln>
+                      </wps:spPr>
+                      <wps:style>
+                        <a:lnRef idx="1">
+                          <a:schemeClr val="accent1"/>
+                        </a:lnRef>
+                        <a:fillRef idx="0">
+                          <a:schemeClr val="accent1"/>
+                        </a:fillRef>
+                        <a:effectRef idx="0">
+                          <a:schemeClr val="accent1"/>
+                        </a:effectRef>
+                        <a:fontRef idx="minor">
+                          <a:schemeClr val="tx1"/>
+                        </a:fontRef>
+                      </wps:style>
+                      <wps:bodyPr/>
+                    </wps:wsp>
+                  </a:graphicData>
+                </a:graphic>
+                <wp14:sizeRelH relativeFrom="margin">
+                  <wp14:pctWidth>0</wp14:pctWidth>
+                </wp14:sizeRelH>
+                <wp14:sizeRelV relativeFrom="margin">
+                  <wp14:pctHeight>0</wp14:pctHeight>
+                </wp14:sizeRelV>
+              </wp:anchor>
+            </w:drawing>
+          </mc:Choice>
+          <mc:Fallback>
+            <w:pict>
+              <v:line w14:anchorId="6DB81ED4" id="Connecteur droit 20" o:spid="_x0000_s1026" style="position:absolute;z-index:251685888;visibility:visible;mso-wrap-style:square;mso-width-percent:0;mso-height-percent:0;mso-wrap-distance-left:9pt;mso-wrap-distance-top:0;mso-wrap-distance-right:9pt;mso-wrap-distance-bottom:0;mso-position-horizontal:absolute;mso-position-horizontal-relative:text;mso-position-vertical:absolute;mso-position-vertical-relative:text;mso-width-percent:0;mso-height-percent:0;mso-width-relative:margin;mso-height-relative:margin" from="138.5pt,7.8pt" to="314.45pt,7.8pt" o:gfxdata="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" strokecolor="#4472c4 [3204]" strokeweight="1pt">
+                <v:stroke joinstyle="miter"/>
+              </v:line>
+            </w:pict>
+          </mc:Fallback>
+        </mc:AlternateContent>
+      </w:r>
+    </w:p>
+    <w:p>
+      <w:pPr>
+        <w:spacing w:line="240" w:lineRule="auto"/>
+      </w:pPr>
+      <w:r>
+        <w:rPr>
+          <w:noProof/>
+        </w:rPr>
+        <mc:AlternateContent>
+          <mc:Choice Requires="wps">
+            <w:drawing>
+              <wp:anchor distT="0" distB="0" distL="114300" distR="114300" simplePos="0" relativeHeight="251698176" behindDoc="0" locked="0" layoutInCell="1" allowOverlap="1" wp14:anchorId="32B68F3E" wp14:editId="5E9516F7">
+                <wp:simplePos x="0" y="0"/>
+                <wp:positionH relativeFrom="margin">
+                  <wp:align>center</wp:align>
+                </wp:positionH>
+                <wp:positionV relativeFrom="paragraph">
+                  <wp:posOffset>157148</wp:posOffset>
+                </wp:positionV>
+                <wp:extent cx="1518700" cy="635"/>
+                <wp:effectExtent l="0" t="0" r="5715" b="0"/>
+                <wp:wrapNone/>
+                <wp:docPr id="27" name="Zone de texte 27"/>
+                <wp:cNvGraphicFramePr/>
+                <a:graphic xmlns:a="http://schemas.openxmlformats.org/drawingml/2006/main">
+                  <a:graphicData uri="http://schemas.microsoft.com/office/word/2010/wordprocessingShape">
+                    <wps:wsp>
+                      <wps:cNvSpPr txBox="1"/>
+                      <wps:spPr>
+                        <a:xfrm>
+                          <a:off x="0" y="0"/>
+                          <a:ext cx="1518700" cy="635"/>
+                        </a:xfrm>
+                        <a:prstGeom prst="rect">
+                          <a:avLst/>
+                        </a:prstGeom>
+                        <a:solidFill>
+                          <a:prstClr val="white"/>
+                        </a:solidFill>
+                        <a:ln>
+                          <a:noFill/>
+                        </a:ln>
+                      </wps:spPr>
+                      <wps:txbx>
+                        <w:txbxContent>
+                          <w:p>
+                            <w:pPr>
+                              <w:pStyle w:val="Lgende"/>
+                              <w:rPr>
+                                <w:noProof/>
+                                <w:sz w:val="24"/>
+                              </w:rPr>
+                            </w:pPr>
+                            <w:r>
+                              <w:t xml:space="preserve">Figure </w:t>
+                            </w:r>
+                            <w:fldSimple w:instr=" SEQ Figure \* ARABIC ">
+                              <w:r>
+                                <w:rPr>
+                                  <w:noProof/>
+                                </w:rPr>
+                                <w:t>4</w:t>
+                              </w:r>
+                            </w:fldSimple>
+                            <w:r>
+                              <w:t xml:space="preserve"> - Intrication de 2 qubits</w:t>
+                            </w:r>
+                          </w:p>
+                        </w:txbxContent>
+                      </wps:txbx>
+                      <wps:bodyPr rot="0" spcFirstLastPara="0" vertOverflow="overflow" horzOverflow="overflow" vert="horz" wrap="square" lIns="0" tIns="0" rIns="0" bIns="0" numCol="1" spcCol="0" rtlCol="0" fromWordArt="0" anchor="t" anchorCtr="0" forceAA="0" compatLnSpc="1">
+                        <a:prstTxWarp prst="textNoShape">
+                          <a:avLst/>
+                        </a:prstTxWarp>
+                        <a:spAutoFit/>
+                      </wps:bodyPr>
+                    </wps:wsp>
+                  </a:graphicData>
+                </a:graphic>
+                <wp14:sizeRelH relativeFrom="margin">
+                  <wp14:pctWidth>0</wp14:pctWidth>
+                </wp14:sizeRelH>
+              </wp:anchor>
+            </w:drawing>
+          </mc:Choice>
+          <mc:Fallback>
+            <w:pict>
+              <v:shape w14:anchorId="32B68F3E" id="Zone de texte 27" o:spid="_x0000_s1037" type="#_x0000_t202" style="position:absolute;left:0;text-align:left;margin-left:0;margin-top:12.35pt;width:119.6pt;height:.05pt;z-index:251698176;visibility:visible;mso-wrap-style:square;mso-width-percent:0;mso-wrap-distance-left:9pt;mso-wrap-distance-top:0;mso-wrap-distance-right:9pt;mso-wrap-distance-bottom:0;mso-position-horizontal:center;mso-position-horizontal-relative:margin;mso-position-vertical:absolute;mso-position-vertical-relative:text;mso-width-percent:0;mso-width-relative:margin;v-text-anchor:top" o:gfxdata="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" stroked="f">
+                <v:textbox style="mso-fit-shape-to-text:t" inset="0,0,0,0">
+                  <w:txbxContent>
+                    <w:p>
+                      <w:pPr>
+                        <w:pStyle w:val="Lgende"/>
+                        <w:rPr>
+                          <w:noProof/>
+                          <w:sz w:val="24"/>
+                        </w:rPr>
+                      </w:pPr>
+                      <w:r>
+                        <w:t xml:space="preserve">Figure </w:t>
+                      </w:r>
+                      <w:fldSimple w:instr=" SEQ Figure \* ARABIC ">
+                        <w:r>
+                          <w:rPr>
+                            <w:noProof/>
+                          </w:rPr>
+                          <w:t>4</w:t>
+                        </w:r>
+                      </w:fldSimple>
+                      <w:r>
+                        <w:t xml:space="preserve"> - Intrication de 2 qubits</w:t>
+                      </w:r>
+                    </w:p>
+                  </w:txbxContent>
+                </v:textbox>
+                <w10:wrap anchorx="margin"/>
+              </v:shape>
+            </w:pict>
+          </mc:Fallback>
+        </mc:AlternateContent>
+      </w:r>
+    </w:p>
+    <w:p>
+      <w:pPr>
+        <w:spacing w:line="240" w:lineRule="auto"/>
+      </w:pPr>
+    </w:p>
+    <w:p>
+      <w:pPr>
+        <w:spacing w:line="240" w:lineRule="auto"/>
+      </w:pPr>
+    </w:p>
+    <w:p>
+      <w:pPr>
+        <w:spacing w:line="240" w:lineRule="auto"/>
+      </w:pPr>
+    </w:p>
+    <w:p>
+      <w:pPr>
+        <w:spacing w:line="240" w:lineRule="auto"/>
+      </w:pPr>
+      <w:r>
+        <w:t>Désormais nous allons nous intéresser à la matrice</w:t>
+      </w:r>
+      <w:r>
+        <w:t xml:space="preserve"> A</w:t>
+      </w:r>
+      <w:r>
+        <w:t xml:space="preserve"> résultante de ces opérations : </w:t>
+      </w:r>
+    </w:p>
+    <w:p>
+      <w:pPr>
+        <w:jc w:val="center"/>
+        <w:rPr>
+          <w:rFonts w:eastAsiaTheme="minorEastAsia"/>
+        </w:rPr>
+      </w:pPr>
+      <w:r>
+        <w:br/>
+      </w:r>
+      <w:r>
+        <w:rPr>
+          <w:rFonts w:eastAsiaTheme="minorEastAsia"/>
+        </w:rPr>
+        <w:t>A =</w:t>
+      </w:r>
+      <m:oMath>
+        <m:d>
+          <m:dPr>
+            <m:ctrlPr>
+              <w:rPr>
+                <w:rFonts w:ascii="Cambria Math" w:eastAsiaTheme="minorEastAsia" w:hAnsi="Cambria Math"/>
+                <w:i/>
+              </w:rPr>
+            </m:ctrlPr>
+          </m:dPr>
+          <m:e>
+            <m:eqArr>
+              <m:eqArrPr>
+                <m:ctrlPr>
+                  <w:rPr>
+                    <w:rFonts w:ascii="Cambria Math" w:eastAsiaTheme="minorEastAsia" w:hAnsi="Cambria Math"/>
+                    <w:i/>
+                  </w:rPr>
+                </m:ctrlPr>
+              </m:eqArrPr>
+              <m:e>
+                <m:f>
+                  <m:fPr>
+                    <m:ctrlPr>
+                      <w:rPr>
+                        <w:rFonts w:ascii="Cambria Math" w:eastAsiaTheme="minorEastAsia" w:hAnsi="Cambria Math"/>
+                        <w:i/>
+                      </w:rPr>
+                    </m:ctrlPr>
+                  </m:fPr>
+                  <m:num>
+                    <m:r>
+                      <w:rPr>
+                        <w:rFonts w:ascii="Cambria Math" w:eastAsiaTheme="minorEastAsia" w:hAnsi="Cambria Math"/>
+                      </w:rPr>
+                      <m:t>1</m:t>
+                    </m:r>
+                  </m:num>
+                  <m:den>
+                    <m:rad>
+                      <m:radPr>
+                        <m:degHide m:val="1"/>
+                        <m:ctrlPr>
+                          <w:rPr>
+                            <w:rFonts w:ascii="Cambria Math" w:eastAsiaTheme="minorEastAsia" w:hAnsi="Cambria Math"/>
+                            <w:i/>
+                          </w:rPr>
+                        </m:ctrlPr>
+                      </m:radPr>
+                      <m:deg/>
+                      <m:e>
+                        <m:r>
+                          <w:rPr>
+                            <w:rFonts w:ascii="Cambria Math" w:eastAsiaTheme="minorEastAsia" w:hAnsi="Cambria Math"/>
+                          </w:rPr>
+                          <m:t>2</m:t>
+                        </m:r>
+                      </m:e>
+                    </m:rad>
+                  </m:den>
+                </m:f>
+              </m:e>
+              <m:e>
+                <m:r>
+                  <w:rPr>
+                    <w:rFonts w:ascii="Cambria Math" w:eastAsiaTheme="minorEastAsia" w:hAnsi="Cambria Math"/>
+                  </w:rPr>
+                  <m:t>0</m:t>
+                </m:r>
+                <m:ctrlPr>
+                  <w:rPr>
+                    <w:rFonts w:ascii="Cambria Math" w:eastAsia="Cambria Math" w:hAnsi="Cambria Math" w:cs="Cambria Math"/>
+                    <w:i/>
+                  </w:rPr>
+                </m:ctrlPr>
+              </m:e>
+              <m:e>
+                <m:r>
+                  <w:rPr>
+                    <w:rFonts w:ascii="Cambria Math" w:eastAsia="Cambria Math" w:hAnsi="Cambria Math" w:cs="Cambria Math"/>
+                  </w:rPr>
+                  <m:t>0</m:t>
+                </m:r>
+                <m:ctrlPr>
+                  <w:rPr>
+                    <w:rFonts w:ascii="Cambria Math" w:eastAsia="Cambria Math" w:hAnsi="Cambria Math" w:cs="Cambria Math"/>
+                    <w:i/>
+                  </w:rPr>
+                </m:ctrlPr>
+              </m:e>
+              <m:e>
+                <m:f>
+                  <m:fPr>
+                    <m:ctrlPr>
+                      <w:rPr>
+                        <w:rFonts w:ascii="Cambria Math" w:eastAsiaTheme="minorEastAsia" w:hAnsi="Cambria Math"/>
+                        <w:i/>
+                      </w:rPr>
+                    </m:ctrlPr>
+                  </m:fPr>
+                  <m:num>
+                    <m:r>
+                      <w:rPr>
+                        <w:rFonts w:ascii="Cambria Math" w:eastAsiaTheme="minorEastAsia" w:hAnsi="Cambria Math"/>
+                      </w:rPr>
+                      <m:t>1</m:t>
+                    </m:r>
+                  </m:num>
+                  <m:den>
+                    <m:rad>
+                      <m:radPr>
+                        <m:degHide m:val="1"/>
+                        <m:ctrlPr>
+                          <w:rPr>
+                            <w:rFonts w:ascii="Cambria Math" w:eastAsiaTheme="minorEastAsia" w:hAnsi="Cambria Math"/>
+                            <w:i/>
+                          </w:rPr>
+                        </m:ctrlPr>
+                      </m:radPr>
+                      <m:deg/>
+                      <m:e>
+                        <m:r>
+                          <w:rPr>
+                            <w:rFonts w:ascii="Cambria Math" w:eastAsiaTheme="minorEastAsia" w:hAnsi="Cambria Math"/>
+                          </w:rPr>
+                          <m:t>2</m:t>
+                        </m:r>
+                      </m:e>
+                    </m:rad>
+                  </m:den>
+                </m:f>
+              </m:e>
+            </m:eqArr>
+          </m:e>
+        </m:d>
+      </m:oMath>
+      <w:r>
+        <w:rPr>
+          <w:rFonts w:eastAsiaTheme="minorEastAsia"/>
+        </w:rPr>
+        <w:t xml:space="preserve"> </w:t>
+      </w:r>
+    </w:p>
+    <w:p>
+      <w:pPr>
+        <w:rPr>
+          <w:rFonts w:eastAsiaTheme="minorEastAsia"/>
+        </w:rPr>
+      </w:pPr>
+      <w:r>
+        <w:rPr>
+          <w:rFonts w:eastAsiaTheme="minorEastAsia"/>
+          <w:noProof/>
+        </w:rPr>
+        <w:lastRenderedPageBreak/>
+        <mc:AlternateContent>
+          <mc:Choice Requires="wps">
+            <w:drawing>
+              <wp:anchor distT="45720" distB="45720" distL="114300" distR="114300" simplePos="0" relativeHeight="251700224" behindDoc="1" locked="0" layoutInCell="1" allowOverlap="1" wp14:anchorId="42BA1877" wp14:editId="795BBC87">
+                <wp:simplePos x="0" y="0"/>
+                <wp:positionH relativeFrom="column">
+                  <wp:posOffset>2057842</wp:posOffset>
+                </wp:positionH>
+                <wp:positionV relativeFrom="paragraph">
+                  <wp:posOffset>1548959</wp:posOffset>
+                </wp:positionV>
+                <wp:extent cx="731520" cy="405130"/>
+                <wp:effectExtent l="0" t="0" r="0" b="0"/>
+                <wp:wrapNone/>
+                <wp:docPr id="28" name="Zone de texte 2"/>
+                <wp:cNvGraphicFramePr>
+                  <a:graphicFrameLocks xmlns:a="http://schemas.openxmlformats.org/drawingml/2006/main"/>
+                </wp:cNvGraphicFramePr>
+                <a:graphic xmlns:a="http://schemas.openxmlformats.org/drawingml/2006/main">
+                  <a:graphicData uri="http://schemas.microsoft.com/office/word/2010/wordprocessingShape">
+                    <wps:wsp>
+                      <wps:cNvSpPr txBox="1">
+                        <a:spLocks noChangeArrowheads="1"/>
+                      </wps:cNvSpPr>
+                      <wps:spPr bwMode="auto">
+                        <a:xfrm>
+                          <a:off x="0" y="0"/>
+                          <a:ext cx="731520" cy="405130"/>
+                        </a:xfrm>
+                        <a:prstGeom prst="rect">
+                          <a:avLst/>
+                        </a:prstGeom>
+                        <a:noFill/>
+                        <a:ln w="9525">
+                          <a:noFill/>
+                          <a:miter lim="800000"/>
+                          <a:headEnd/>
+                          <a:tailEnd/>
+                        </a:ln>
+                      </wps:spPr>
+                      <wps:txbx>
+                        <w:txbxContent>
+                          <w:p>
+                            <w:pPr>
+                              <w:rPr>
+                                <w:rFonts w:ascii="Cambria Math" w:eastAsiaTheme="minorEastAsia" w:hAnsi="Cambria Math"/>
+                                <w:i/>
+                              </w:rPr>
+                            </w:pPr>
+                            <w:r>
+                              <w:rPr>
+                                <w:rFonts w:ascii="Cambria Math" w:eastAsiaTheme="minorEastAsia" w:hAnsi="Cambria Math"/>
+                                <w:i/>
+                              </w:rPr>
+                              <w:t xml:space="preserve">ac = </w:t>
+                            </w:r>
+                            <m:oMath>
+                              <m:f>
+                                <m:fPr>
+                                  <m:ctrlPr>
+                                    <w:rPr>
+                                      <w:rFonts w:ascii="Cambria Math" w:eastAsiaTheme="minorEastAsia" w:hAnsi="Cambria Math"/>
+                                      <w:i/>
+                                    </w:rPr>
+                                  </m:ctrlPr>
+                                </m:fPr>
+                                <m:num>
+                                  <m:r>
+                                    <w:rPr>
+                                      <w:rFonts w:ascii="Cambria Math" w:eastAsiaTheme="minorEastAsia" w:hAnsi="Cambria Math"/>
+                                    </w:rPr>
+                                    <m:t>1</m:t>
+                                  </m:r>
+                                </m:num>
+                                <m:den>
+                                  <m:rad>
+                                    <m:radPr>
+                                      <m:degHide m:val="1"/>
+                                      <m:ctrlPr>
+                                        <w:rPr>
+                                          <w:rFonts w:ascii="Cambria Math" w:eastAsiaTheme="minorEastAsia" w:hAnsi="Cambria Math"/>
+                                          <w:i/>
+                                        </w:rPr>
+                                      </m:ctrlPr>
+                                    </m:radPr>
+                                    <m:deg/>
+                                    <m:e>
+                                      <m:r>
+                                        <w:rPr>
+                                          <w:rFonts w:ascii="Cambria Math" w:eastAsiaTheme="minorEastAsia" w:hAnsi="Cambria Math"/>
+                                        </w:rPr>
+                                        <m:t>2</m:t>
+                                      </m:r>
+                                    </m:e>
+                                  </m:rad>
+                                </m:den>
+                              </m:f>
+                            </m:oMath>
+                            <w:r>
+                              <w:rPr>
+                                <w:rFonts w:ascii="Cambria Math" w:eastAsiaTheme="minorEastAsia" w:hAnsi="Cambria Math"/>
+                                <w:i/>
+                              </w:rPr>
+                              <w:t> </w:t>
+                            </w:r>
+                          </w:p>
+                        </w:txbxContent>
+                      </wps:txbx>
+                      <wps:bodyPr rot="0" vert="horz" wrap="square" lIns="91440" tIns="45720" rIns="91440" bIns="45720" anchor="t" anchorCtr="0">
+                        <a:noAutofit/>
+                      </wps:bodyPr>
+                    </wps:wsp>
+                  </a:graphicData>
+                </a:graphic>
+                <wp14:sizeRelH relativeFrom="margin">
+                  <wp14:pctWidth>0</wp14:pctWidth>
+                </wp14:sizeRelH>
+                <wp14:sizeRelV relativeFrom="margin">
+                  <wp14:pctHeight>0</wp14:pctHeight>
+                </wp14:sizeRelV>
+              </wp:anchor>
+            </w:drawing>
+          </mc:Choice>
+          <mc:Fallback>
+            <w:pict>
+              <v:shape w14:anchorId="42BA1877" id="_x0000_s1038" type="#_x0000_t202" style="position:absolute;left:0;text-align:left;margin-left:162.05pt;margin-top:121.95pt;width:57.6pt;height:31.9pt;z-index:-251616256;visibility:visible;mso-wrap-style:square;mso-width-percent:0;mso-height-percent:0;mso-wrap-distance-left:9pt;mso-wrap-distance-top:3.6pt;mso-wrap-distance-right:9pt;mso-wrap-distance-bottom:3.6pt;mso-position-horizontal:absolute;mso-position-horizontal-relative:text;mso-position-vertical:absolute;mso-position-vertical-relative:text;mso-width-percent:0;mso-height-percent:0;mso-width-relative:margin;mso-height-relative:margin;v-text-anchor:top" o:gfxdata="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" filled="f" stroked="f">
+                <v:textbox>
+                  <w:txbxContent>
+                    <w:p>
+                      <w:pPr>
+                        <w:rPr>
+                          <w:rFonts w:ascii="Cambria Math" w:eastAsiaTheme="minorEastAsia" w:hAnsi="Cambria Math"/>
+                          <w:i/>
+                        </w:rPr>
+                      </w:pPr>
+                      <w:r>
+                        <w:rPr>
+                          <w:rFonts w:ascii="Cambria Math" w:eastAsiaTheme="minorEastAsia" w:hAnsi="Cambria Math"/>
+                          <w:i/>
+                        </w:rPr>
+                        <w:t xml:space="preserve">ac = </w:t>
+                      </w:r>
+                      <m:oMath>
+                        <m:f>
+                          <m:fPr>
+                            <m:ctrlPr>
+                              <w:rPr>
+                                <w:rFonts w:ascii="Cambria Math" w:eastAsiaTheme="minorEastAsia" w:hAnsi="Cambria Math"/>
+                                <w:i/>
+                              </w:rPr>
+                            </m:ctrlPr>
+                          </m:fPr>
+                          <m:num>
+                            <m:r>
+                              <w:rPr>
+                                <w:rFonts w:ascii="Cambria Math" w:eastAsiaTheme="minorEastAsia" w:hAnsi="Cambria Math"/>
+                              </w:rPr>
+                              <m:t>1</m:t>
+                            </m:r>
+                          </m:num>
+                          <m:den>
+                            <m:rad>
+                              <m:radPr>
+                                <m:degHide m:val="1"/>
+                                <m:ctrlPr>
+                                  <w:rPr>
+                                    <w:rFonts w:ascii="Cambria Math" w:eastAsiaTheme="minorEastAsia" w:hAnsi="Cambria Math"/>
+                                    <w:i/>
+                                  </w:rPr>
+                                </m:ctrlPr>
+                              </m:radPr>
+                              <m:deg/>
+                              <m:e>
+                                <m:r>
+                                  <w:rPr>
+                                    <w:rFonts w:ascii="Cambria Math" w:eastAsiaTheme="minorEastAsia" w:hAnsi="Cambria Math"/>
+                                  </w:rPr>
+                                  <m:t>2</m:t>
+                                </m:r>
+                              </m:e>
+                            </m:rad>
+                          </m:den>
+                        </m:f>
+                      </m:oMath>
+                      <w:r>
+                        <w:rPr>
+                          <w:rFonts w:ascii="Cambria Math" w:eastAsiaTheme="minorEastAsia" w:hAnsi="Cambria Math"/>
+                          <w:i/>
+                        </w:rPr>
+                        <w:t> </w:t>
+                      </w:r>
+                    </w:p>
+                  </w:txbxContent>
+                </v:textbox>
+              </v:shape>
+            </w:pict>
+          </mc:Fallback>
+        </mc:AlternateContent>
+      </w:r>
+      <w:r>
+        <w:rPr>
+          <w:rFonts w:eastAsiaTheme="minorEastAsia"/>
+        </w:rPr>
+        <w:t xml:space="preserve">Cela </w:t>
+      </w:r>
+      <w:r>
+        <w:rPr>
+          <w:rFonts w:eastAsiaTheme="minorEastAsia"/>
+        </w:rPr>
+        <w:t>se</w:t>
+      </w:r>
+      <w:r>
+        <w:rPr>
+          <w:rFonts w:eastAsiaTheme="minorEastAsia"/>
+        </w:rPr>
+        <w:t xml:space="preserve"> démontre</w:t>
+      </w:r>
+      <w:r>
+        <w:rPr>
+          <w:rFonts w:eastAsiaTheme="minorEastAsia"/>
+        </w:rPr>
+        <w:t xml:space="preserve"> </w:t>
+      </w:r>
+      <w:r>
+        <w:rPr>
+          <w:rFonts w:eastAsiaTheme="minorEastAsia"/>
+        </w:rPr>
+        <w:t>en partant</w:t>
+      </w:r>
+      <w:r>
+        <w:rPr>
+          <w:rFonts w:eastAsiaTheme="minorEastAsia"/>
+        </w:rPr>
+        <w:t xml:space="preserve"> du produit tensoriel</w:t>
+      </w:r>
+      <w:r>
+        <w:rPr>
+          <w:rFonts w:eastAsiaTheme="minorEastAsia"/>
+        </w:rPr>
+        <w:t xml:space="preserve"> des matrices </w:t>
+      </w:r>
+      <m:oMath>
+        <m:d>
+          <m:dPr>
+            <m:ctrlPr>
+              <w:rPr>
+                <w:rFonts w:ascii="Cambria Math" w:eastAsiaTheme="minorEastAsia" w:hAnsi="Cambria Math"/>
+                <w:i/>
+              </w:rPr>
+            </m:ctrlPr>
+          </m:dPr>
+          <m:e>
+            <m:eqArr>
+              <m:eqArrPr>
+                <m:ctrlPr>
+                  <w:rPr>
+                    <w:rFonts w:ascii="Cambria Math" w:eastAsiaTheme="minorEastAsia" w:hAnsi="Cambria Math"/>
+                    <w:i/>
+                  </w:rPr>
+                </m:ctrlPr>
+              </m:eqArrPr>
+              <m:e>
+                <m:r>
+                  <w:rPr>
+                    <w:rFonts w:ascii="Cambria Math" w:eastAsiaTheme="minorEastAsia" w:hAnsi="Cambria Math"/>
+                  </w:rPr>
+                  <m:t>1</m:t>
+                </m:r>
+              </m:e>
+              <m:e>
+                <m:r>
+                  <w:rPr>
+                    <w:rFonts w:ascii="Cambria Math" w:eastAsiaTheme="minorEastAsia" w:hAnsi="Cambria Math"/>
+                  </w:rPr>
+                  <m:t>0</m:t>
+                </m:r>
+              </m:e>
+            </m:eqArr>
+          </m:e>
+        </m:d>
+      </m:oMath>
+      <w:r>
+        <w:rPr>
+          <w:rFonts w:eastAsiaTheme="minorEastAsia"/>
+        </w:rPr>
+        <w:t xml:space="preserve"> pour les 2 qubits</w:t>
+      </w:r>
+      <w:r>
+        <w:rPr>
+          <w:rFonts w:eastAsiaTheme="minorEastAsia"/>
+        </w:rPr>
+        <w:t xml:space="preserve"> puis en appliquant l</w:t>
+      </w:r>
+      <w:r>
+        <w:rPr>
+          <w:rFonts w:eastAsiaTheme="minorEastAsia"/>
+        </w:rPr>
+        <w:t xml:space="preserve">es opérations précédentes </w:t>
+      </w:r>
+      <w:r>
+        <w:rPr>
+          <w:rFonts w:eastAsiaTheme="minorEastAsia"/>
+        </w:rPr>
+        <w:t>(un produit tensoriel entre 2 matrices revient à distribuer la matrice de droite à chaque élément de la matrice de gauche)</w:t>
+      </w:r>
+      <w:r>
+        <w:rPr>
+          <w:rFonts w:eastAsiaTheme="minorEastAsia"/>
+        </w:rPr>
+        <w:t>.</w:t>
+      </w:r>
+      <w:r>
+        <w:rPr>
+          <w:rFonts w:eastAsiaTheme="minorEastAsia"/>
+        </w:rPr>
+        <w:t xml:space="preserve"> Mais ce qui nous intéresse plus c’est ce qui se passe lorsqu’on essaye de factoriser A afin de revenir au produit tensoriel de départ</w:t>
+      </w:r>
+      <w:r>
+        <w:rPr>
+          <w:rFonts w:eastAsiaTheme="minorEastAsia"/>
+        </w:rPr>
+        <w:t>.</w:t>
+      </w:r>
+      <w:r>
+        <w:rPr>
+          <w:rFonts w:eastAsiaTheme="minorEastAsia"/>
+        </w:rPr>
+        <w:t xml:space="preserve"> </w:t>
+      </w:r>
+      <w:r>
+        <w:rPr>
+          <w:rFonts w:eastAsiaTheme="minorEastAsia"/>
+        </w:rPr>
+        <w:t xml:space="preserve">On a donc ce système d’équations : </w:t>
+      </w:r>
+    </w:p>
+    <w:p>
+      <w:pPr>
+        <w:rPr>
+          <w:rFonts w:ascii="Cambria Math" w:eastAsiaTheme="minorEastAsia" w:hAnsi="Cambria Math" w:cs="Cambria Math"/>
+        </w:rPr>
+      </w:pPr>
+      <w:r>
+        <w:rPr>
+          <w:rFonts w:eastAsiaTheme="minorEastAsia"/>
+          <w:noProof/>
+        </w:rPr>
+        <mc:AlternateContent>
+          <mc:Choice Requires="wps">
+            <w:drawing>
+              <wp:anchor distT="45720" distB="45720" distL="114300" distR="114300" simplePos="0" relativeHeight="251702272" behindDoc="1" locked="0" layoutInCell="1" allowOverlap="1" wp14:anchorId="6F7ADDB6" wp14:editId="45752B83">
+                <wp:simplePos x="0" y="0"/>
+                <wp:positionH relativeFrom="column">
+                  <wp:posOffset>2048261</wp:posOffset>
+                </wp:positionH>
+                <wp:positionV relativeFrom="paragraph">
+                  <wp:posOffset>273520</wp:posOffset>
+                </wp:positionV>
+                <wp:extent cx="731520" cy="286247"/>
+                <wp:effectExtent l="0" t="0" r="0" b="0"/>
+                <wp:wrapNone/>
+                <wp:docPr id="29" name="Zone de texte 2"/>
+                <wp:cNvGraphicFramePr>
+                  <a:graphicFrameLocks xmlns:a="http://schemas.openxmlformats.org/drawingml/2006/main"/>
+                </wp:cNvGraphicFramePr>
+                <a:graphic xmlns:a="http://schemas.openxmlformats.org/drawingml/2006/main">
+                  <a:graphicData uri="http://schemas.microsoft.com/office/word/2010/wordprocessingShape">
+                    <wps:wsp>
+                      <wps:cNvSpPr txBox="1">
+                        <a:spLocks noChangeArrowheads="1"/>
+                      </wps:cNvSpPr>
+                      <wps:spPr bwMode="auto">
+                        <a:xfrm>
+                          <a:off x="0" y="0"/>
+                          <a:ext cx="731520" cy="286247"/>
+                        </a:xfrm>
+                        <a:prstGeom prst="rect">
+                          <a:avLst/>
+                        </a:prstGeom>
+                        <a:noFill/>
+                        <a:ln w="9525">
+                          <a:noFill/>
+                          <a:miter lim="800000"/>
+                          <a:headEnd/>
+                          <a:tailEnd/>
+                        </a:ln>
+                      </wps:spPr>
+                      <wps:txbx>
+                        <w:txbxContent>
+                          <w:p>
+                            <w:pPr>
+                              <w:rPr>
+                                <w:rFonts w:ascii="Cambria Math" w:eastAsiaTheme="minorEastAsia" w:hAnsi="Cambria Math"/>
+                                <w:i/>
+                              </w:rPr>
+                            </w:pPr>
+                            <w:r>
+                              <w:rPr>
+                                <w:rFonts w:ascii="Cambria Math" w:eastAsiaTheme="minorEastAsia" w:hAnsi="Cambria Math"/>
+                                <w:i/>
+                              </w:rPr>
+                              <w:t>ad = 0</w:t>
+                            </w:r>
+                          </w:p>
+                        </w:txbxContent>
+                      </wps:txbx>
+                      <wps:bodyPr rot="0" vert="horz" wrap="square" lIns="91440" tIns="45720" rIns="91440" bIns="45720" anchor="t" anchorCtr="0">
+                        <a:noAutofit/>
+                      </wps:bodyPr>
+                    </wps:wsp>
+                  </a:graphicData>
+                </a:graphic>
+                <wp14:sizeRelH relativeFrom="margin">
+                  <wp14:pctWidth>0</wp14:pctWidth>
+                </wp14:sizeRelH>
+                <wp14:sizeRelV relativeFrom="margin">
+                  <wp14:pctHeight>0</wp14:pctHeight>
+                </wp14:sizeRelV>
+              </wp:anchor>
+            </w:drawing>
+          </mc:Choice>
+          <mc:Fallback>
+            <w:pict>
+              <v:shape w14:anchorId="6F7ADDB6" id="_x0000_s1039" type="#_x0000_t202" style="position:absolute;left:0;text-align:left;margin-left:161.3pt;margin-top:21.55pt;width:57.6pt;height:22.55pt;z-index:-251614208;visibility:visible;mso-wrap-style:square;mso-width-percent:0;mso-height-percent:0;mso-wrap-distance-left:9pt;mso-wrap-distance-top:3.6pt;mso-wrap-distance-right:9pt;mso-wrap-distance-bottom:3.6pt;mso-position-horizontal:absolute;mso-position-horizontal-relative:text;mso-position-vertical:absolute;mso-position-vertical-relative:text;mso-width-percent:0;mso-height-percent:0;mso-width-relative:margin;mso-height-relative:margin;v-text-anchor:top" o:gfxdata="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" filled="f" stroked="f">
+                <v:textbox>
+                  <w:txbxContent>
+                    <w:p>
+                      <w:pPr>
+                        <w:rPr>
+                          <w:rFonts w:ascii="Cambria Math" w:eastAsiaTheme="minorEastAsia" w:hAnsi="Cambria Math"/>
+                          <w:i/>
+                        </w:rPr>
+                      </w:pPr>
+                      <w:r>
+                        <w:rPr>
+                          <w:rFonts w:ascii="Cambria Math" w:eastAsiaTheme="minorEastAsia" w:hAnsi="Cambria Math"/>
+                          <w:i/>
+                        </w:rPr>
+                        <w:t>ad = 0</w:t>
+                      </w:r>
+                    </w:p>
+                  </w:txbxContent>
+                </v:textbox>
+              </v:shape>
+            </w:pict>
+          </mc:Fallback>
+        </mc:AlternateContent>
+      </w:r>
+      <w:r>
+        <w:rPr>
+          <w:rFonts w:eastAsiaTheme="minorEastAsia"/>
+          <w:noProof/>
+        </w:rPr>
+        <mc:AlternateContent>
+          <mc:Choice Requires="wps">
+            <w:drawing>
+              <wp:anchor distT="45720" distB="45720" distL="114300" distR="114300" simplePos="0" relativeHeight="251704320" behindDoc="1" locked="0" layoutInCell="1" allowOverlap="1" wp14:anchorId="55CA35E3" wp14:editId="0E5D7446">
+                <wp:simplePos x="0" y="0"/>
+                <wp:positionH relativeFrom="column">
+                  <wp:posOffset>2034926</wp:posOffset>
+                </wp:positionH>
+                <wp:positionV relativeFrom="paragraph">
+                  <wp:posOffset>482075</wp:posOffset>
+                </wp:positionV>
+                <wp:extent cx="731520" cy="286247"/>
+                <wp:effectExtent l="0" t="0" r="0" b="0"/>
+                <wp:wrapNone/>
+                <wp:docPr id="30" name="Zone de texte 2"/>
+                <wp:cNvGraphicFramePr>
+                  <a:graphicFrameLocks xmlns:a="http://schemas.openxmlformats.org/drawingml/2006/main"/>
+                </wp:cNvGraphicFramePr>
+                <a:graphic xmlns:a="http://schemas.openxmlformats.org/drawingml/2006/main">
+                  <a:graphicData uri="http://schemas.microsoft.com/office/word/2010/wordprocessingShape">
+                    <wps:wsp>
+                      <wps:cNvSpPr txBox="1">
+                        <a:spLocks noChangeArrowheads="1"/>
+                      </wps:cNvSpPr>
+                      <wps:spPr bwMode="auto">
+                        <a:xfrm>
+                          <a:off x="0" y="0"/>
+                          <a:ext cx="731520" cy="286247"/>
+                        </a:xfrm>
+                        <a:prstGeom prst="rect">
+                          <a:avLst/>
+                        </a:prstGeom>
+                        <a:noFill/>
+                        <a:ln w="9525">
+                          <a:noFill/>
+                          <a:miter lim="800000"/>
+                          <a:headEnd/>
+                          <a:tailEnd/>
+                        </a:ln>
+                      </wps:spPr>
+                      <wps:txbx>
+                        <w:txbxContent>
+                          <w:p>
+                            <w:pPr>
+                              <w:rPr>
+                                <w:rFonts w:ascii="Cambria Math" w:eastAsiaTheme="minorEastAsia" w:hAnsi="Cambria Math"/>
+                                <w:i/>
+                              </w:rPr>
+                            </w:pPr>
+                            <w:r>
+                              <w:rPr>
+                                <w:rFonts w:ascii="Cambria Math" w:eastAsiaTheme="minorEastAsia" w:hAnsi="Cambria Math"/>
+                                <w:i/>
+                              </w:rPr>
+                              <w:t>bc</w:t>
+                            </w:r>
+                            <w:r>
+                              <w:rPr>
+                                <w:rFonts w:ascii="Cambria Math" w:eastAsiaTheme="minorEastAsia" w:hAnsi="Cambria Math"/>
+                                <w:i/>
+                              </w:rPr>
+                              <w:t xml:space="preserve"> = 0</w:t>
+                            </w:r>
+                          </w:p>
+                        </w:txbxContent>
+                      </wps:txbx>
+                      <wps:bodyPr rot="0" vert="horz" wrap="square" lIns="91440" tIns="45720" rIns="91440" bIns="45720" anchor="t" anchorCtr="0">
+                        <a:noAutofit/>
+                      </wps:bodyPr>
+                    </wps:wsp>
+                  </a:graphicData>
+                </a:graphic>
+                <wp14:sizeRelH relativeFrom="margin">
+                  <wp14:pctWidth>0</wp14:pctWidth>
+                </wp14:sizeRelH>
+                <wp14:sizeRelV relativeFrom="margin">
+                  <wp14:pctHeight>0</wp14:pctHeight>
+                </wp14:sizeRelV>
+              </wp:anchor>
+            </w:drawing>
+          </mc:Choice>
+          <mc:Fallback>
+            <w:pict>
+              <v:shape w14:anchorId="55CA35E3" id="_x0000_s1040" type="#_x0000_t202" style="position:absolute;left:0;text-align:left;margin-left:160.25pt;margin-top:37.95pt;width:57.6pt;height:22.55pt;z-index:-251612160;visibility:visible;mso-wrap-style:square;mso-width-percent:0;mso-height-percent:0;mso-wrap-distance-left:9pt;mso-wrap-distance-top:3.6pt;mso-wrap-distance-right:9pt;mso-wrap-distance-bottom:3.6pt;mso-position-horizontal:absolute;mso-position-horizontal-relative:text;mso-position-vertical:absolute;mso-position-vertical-relative:text;mso-width-percent:0;mso-height-percent:0;mso-width-relative:margin;mso-height-relative:margin;v-text-anchor:top" o:gfxdata="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" filled="f" stroked="f">
+                <v:textbox>
+                  <w:txbxContent>
+                    <w:p>
+                      <w:pPr>
+                        <w:rPr>
+                          <w:rFonts w:ascii="Cambria Math" w:eastAsiaTheme="minorEastAsia" w:hAnsi="Cambria Math"/>
+                          <w:i/>
+                        </w:rPr>
+                      </w:pPr>
+                      <w:r>
+                        <w:rPr>
+                          <w:rFonts w:ascii="Cambria Math" w:eastAsiaTheme="minorEastAsia" w:hAnsi="Cambria Math"/>
+                          <w:i/>
+                        </w:rPr>
+                        <w:t>bc</w:t>
+                      </w:r>
+                      <w:r>
+                        <w:rPr>
+                          <w:rFonts w:ascii="Cambria Math" w:eastAsiaTheme="minorEastAsia" w:hAnsi="Cambria Math"/>
+                          <w:i/>
+                        </w:rPr>
+                        <w:t xml:space="preserve"> = 0</w:t>
+                      </w:r>
+                    </w:p>
+                  </w:txbxContent>
+                </v:textbox>
+              </v:shape>
+            </w:pict>
+          </mc:Fallback>
+        </mc:AlternateContent>
+      </w:r>
+      <w:r>
+        <w:rPr>
+          <w:rFonts w:eastAsiaTheme="minorEastAsia"/>
+          <w:noProof/>
+        </w:rPr>
+        <mc:AlternateContent>
+          <mc:Choice Requires="wps">
+            <w:drawing>
+              <wp:anchor distT="45720" distB="45720" distL="114300" distR="114300" simplePos="0" relativeHeight="251706368" behindDoc="1" locked="0" layoutInCell="1" allowOverlap="1" wp14:anchorId="2BA87B5C" wp14:editId="3E291596">
+                <wp:simplePos x="0" y="0"/>
+                <wp:positionH relativeFrom="column">
+                  <wp:posOffset>2017754</wp:posOffset>
+                </wp:positionH>
+                <wp:positionV relativeFrom="paragraph">
+                  <wp:posOffset>688367</wp:posOffset>
+                </wp:positionV>
+                <wp:extent cx="731520" cy="389614"/>
+                <wp:effectExtent l="0" t="0" r="0" b="0"/>
+                <wp:wrapNone/>
+                <wp:docPr id="31" name="Zone de texte 2"/>
+                <wp:cNvGraphicFramePr>
+                  <a:graphicFrameLocks xmlns:a="http://schemas.openxmlformats.org/drawingml/2006/main"/>
+                </wp:cNvGraphicFramePr>
+                <a:graphic xmlns:a="http://schemas.openxmlformats.org/drawingml/2006/main">
+                  <a:graphicData uri="http://schemas.microsoft.com/office/word/2010/wordprocessingShape">
+                    <wps:wsp>
+                      <wps:cNvSpPr txBox="1">
+                        <a:spLocks noChangeArrowheads="1"/>
+                      </wps:cNvSpPr>
+                      <wps:spPr bwMode="auto">
+                        <a:xfrm>
+                          <a:off x="0" y="0"/>
+                          <a:ext cx="731520" cy="389614"/>
+                        </a:xfrm>
+                        <a:prstGeom prst="rect">
+                          <a:avLst/>
+                        </a:prstGeom>
+                        <a:noFill/>
+                        <a:ln w="9525">
+                          <a:noFill/>
+                          <a:miter lim="800000"/>
+                          <a:headEnd/>
+                          <a:tailEnd/>
+                        </a:ln>
+                      </wps:spPr>
+                      <wps:txbx>
+                        <w:txbxContent>
+                          <w:p>
+                            <w:pPr>
+                              <w:rPr>
+                                <w:rFonts w:ascii="Cambria Math" w:eastAsiaTheme="minorEastAsia" w:hAnsi="Cambria Math"/>
+                                <w:i/>
+                              </w:rPr>
+                            </w:pPr>
+                            <w:r>
+                              <w:rPr>
+                                <w:rFonts w:ascii="Cambria Math" w:eastAsiaTheme="minorEastAsia" w:hAnsi="Cambria Math"/>
+                                <w:i/>
+                              </w:rPr>
+                              <w:t>bd</w:t>
+                            </w:r>
+                            <w:r>
+                              <w:rPr>
+                                <w:rFonts w:ascii="Cambria Math" w:eastAsiaTheme="minorEastAsia" w:hAnsi="Cambria Math"/>
+                                <w:i/>
+                              </w:rPr>
+                              <w:t xml:space="preserve"> = </w:t>
+                            </w:r>
+                            <m:oMath>
+                              <m:f>
+                                <m:fPr>
+                                  <m:ctrlPr>
+                                    <w:rPr>
+                                      <w:rFonts w:ascii="Cambria Math" w:eastAsiaTheme="minorEastAsia" w:hAnsi="Cambria Math"/>
+                                      <w:i/>
+                                    </w:rPr>
+                                  </m:ctrlPr>
+                                </m:fPr>
+                                <m:num>
+                                  <m:r>
+                                    <w:rPr>
+                                      <w:rFonts w:ascii="Cambria Math" w:eastAsiaTheme="minorEastAsia" w:hAnsi="Cambria Math"/>
+                                    </w:rPr>
+                                    <m:t>1</m:t>
+                                  </m:r>
+                                </m:num>
+                                <m:den>
+                                  <m:rad>
+                                    <m:radPr>
+                                      <m:degHide m:val="1"/>
+                                      <m:ctrlPr>
+                                        <w:rPr>
+                                          <w:rFonts w:ascii="Cambria Math" w:eastAsiaTheme="minorEastAsia" w:hAnsi="Cambria Math"/>
+                                          <w:i/>
+                                        </w:rPr>
+                                      </m:ctrlPr>
+                                    </m:radPr>
+                                    <m:deg/>
+                                    <m:e>
+                                      <m:r>
+                                        <w:rPr>
+                                          <w:rFonts w:ascii="Cambria Math" w:eastAsiaTheme="minorEastAsia" w:hAnsi="Cambria Math"/>
+                                        </w:rPr>
+                                        <m:t>2</m:t>
+                                      </m:r>
+                                    </m:e>
+                                  </m:rad>
+                                </m:den>
+                              </m:f>
+                            </m:oMath>
+                          </w:p>
+                        </w:txbxContent>
+                      </wps:txbx>
+                      <wps:bodyPr rot="0" vert="horz" wrap="square" lIns="91440" tIns="45720" rIns="91440" bIns="45720" anchor="t" anchorCtr="0">
+                        <a:noAutofit/>
+                      </wps:bodyPr>
+                    </wps:wsp>
+                  </a:graphicData>
+                </a:graphic>
+                <wp14:sizeRelH relativeFrom="margin">
+                  <wp14:pctWidth>0</wp14:pctWidth>
+                </wp14:sizeRelH>
+                <wp14:sizeRelV relativeFrom="margin">
+                  <wp14:pctHeight>0</wp14:pctHeight>
+                </wp14:sizeRelV>
+              </wp:anchor>
+            </w:drawing>
+          </mc:Choice>
+          <mc:Fallback>
+            <w:pict>
+              <v:shape w14:anchorId="2BA87B5C" id="_x0000_s1041" type="#_x0000_t202" style="position:absolute;left:0;text-align:left;margin-left:158.9pt;margin-top:54.2pt;width:57.6pt;height:30.7pt;z-index:-251610112;visibility:visible;mso-wrap-style:square;mso-width-percent:0;mso-height-percent:0;mso-wrap-distance-left:9pt;mso-wrap-distance-top:3.6pt;mso-wrap-distance-right:9pt;mso-wrap-distance-bottom:3.6pt;mso-position-horizontal:absolute;mso-position-horizontal-relative:text;mso-position-vertical:absolute;mso-position-vertical-relative:text;mso-width-percent:0;mso-height-percent:0;mso-width-relative:margin;mso-height-relative:margin;v-text-anchor:top" o:gfxdata="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" filled="f" stroked="f">
+                <v:textbox>
+                  <w:txbxContent>
+                    <w:p>
+                      <w:pPr>
+                        <w:rPr>
+                          <w:rFonts w:ascii="Cambria Math" w:eastAsiaTheme="minorEastAsia" w:hAnsi="Cambria Math"/>
+                          <w:i/>
+                        </w:rPr>
+                      </w:pPr>
+                      <w:r>
+                        <w:rPr>
+                          <w:rFonts w:ascii="Cambria Math" w:eastAsiaTheme="minorEastAsia" w:hAnsi="Cambria Math"/>
+                          <w:i/>
+                        </w:rPr>
+                        <w:t>bd</w:t>
+                      </w:r>
+                      <w:r>
+                        <w:rPr>
+                          <w:rFonts w:ascii="Cambria Math" w:eastAsiaTheme="minorEastAsia" w:hAnsi="Cambria Math"/>
+                          <w:i/>
+                        </w:rPr>
+                        <w:t xml:space="preserve"> = </w:t>
+                      </w:r>
+                      <m:oMath>
+                        <m:f>
+                          <m:fPr>
+                            <m:ctrlPr>
+                              <w:rPr>
+                                <w:rFonts w:ascii="Cambria Math" w:eastAsiaTheme="minorEastAsia" w:hAnsi="Cambria Math"/>
+                                <w:i/>
+                              </w:rPr>
+                            </m:ctrlPr>
+                          </m:fPr>
+                          <m:num>
+                            <m:r>
+                              <w:rPr>
+                                <w:rFonts w:ascii="Cambria Math" w:eastAsiaTheme="minorEastAsia" w:hAnsi="Cambria Math"/>
+                              </w:rPr>
+                              <m:t>1</m:t>
+                            </m:r>
+                          </m:num>
+                          <m:den>
+                            <m:rad>
+                              <m:radPr>
+                                <m:degHide m:val="1"/>
+                                <m:ctrlPr>
+                                  <w:rPr>
+                                    <w:rFonts w:ascii="Cambria Math" w:eastAsiaTheme="minorEastAsia" w:hAnsi="Cambria Math"/>
+                                    <w:i/>
+                                  </w:rPr>
+                                </m:ctrlPr>
+                              </m:radPr>
+                              <m:deg/>
+                              <m:e>
+                                <m:r>
+                                  <w:rPr>
+                                    <w:rFonts w:ascii="Cambria Math" w:eastAsiaTheme="minorEastAsia" w:hAnsi="Cambria Math"/>
+                                  </w:rPr>
+                                  <m:t>2</m:t>
+                                </m:r>
+                              </m:e>
+                            </m:rad>
+                          </m:den>
+                        </m:f>
+                      </m:oMath>
+                    </w:p>
+                  </w:txbxContent>
+                </v:textbox>
+              </v:shape>
+            </w:pict>
+          </mc:Fallback>
+        </mc:AlternateContent>
+      </w:r>
+      <m:oMath>
+        <m:d>
+          <m:dPr>
+            <m:ctrlPr>
+              <w:rPr>
+                <w:rFonts w:ascii="Cambria Math" w:eastAsiaTheme="minorEastAsia" w:hAnsi="Cambria Math"/>
+                <w:i/>
+              </w:rPr>
+            </m:ctrlPr>
+          </m:dPr>
+          <m:e>
+            <m:eqArr>
+              <m:eqArrPr>
+                <m:ctrlPr>
+                  <w:rPr>
+                    <w:rFonts w:ascii="Cambria Math" w:eastAsiaTheme="minorEastAsia" w:hAnsi="Cambria Math"/>
+                    <w:i/>
+                  </w:rPr>
+                </m:ctrlPr>
+              </m:eqArrPr>
+              <m:e>
+                <m:f>
+                  <m:fPr>
+                    <m:ctrlPr>
+                      <w:rPr>
+                        <w:rFonts w:ascii="Cambria Math" w:eastAsiaTheme="minorEastAsia" w:hAnsi="Cambria Math"/>
+                        <w:i/>
+                      </w:rPr>
+                    </m:ctrlPr>
+                  </m:fPr>
+                  <m:num>
+                    <m:r>
+                      <w:rPr>
+                        <w:rFonts w:ascii="Cambria Math" w:eastAsiaTheme="minorEastAsia" w:hAnsi="Cambria Math"/>
+                      </w:rPr>
+                      <m:t>1</m:t>
+                    </m:r>
+                  </m:num>
+                  <m:den>
+                    <m:rad>
+                      <m:radPr>
+                        <m:degHide m:val="1"/>
+                        <m:ctrlPr>
+                          <w:rPr>
+                            <w:rFonts w:ascii="Cambria Math" w:eastAsiaTheme="minorEastAsia" w:hAnsi="Cambria Math"/>
+                            <w:i/>
+                          </w:rPr>
+                        </m:ctrlPr>
+                      </m:radPr>
+                      <m:deg/>
+                      <m:e>
+                        <m:r>
+                          <w:rPr>
+                            <w:rFonts w:ascii="Cambria Math" w:eastAsiaTheme="minorEastAsia" w:hAnsi="Cambria Math"/>
+                          </w:rPr>
+                          <m:t>2</m:t>
+                        </m:r>
+                      </m:e>
+                    </m:rad>
+                  </m:den>
+                </m:f>
+              </m:e>
+              <m:e>
+                <m:r>
+                  <w:rPr>
+                    <w:rFonts w:ascii="Cambria Math" w:eastAsiaTheme="minorEastAsia" w:hAnsi="Cambria Math"/>
+                  </w:rPr>
+                  <m:t>0</m:t>
+                </m:r>
+                <m:ctrlPr>
+                  <w:rPr>
+                    <w:rFonts w:ascii="Cambria Math" w:eastAsia="Cambria Math" w:hAnsi="Cambria Math" w:cs="Cambria Math"/>
+                    <w:i/>
+                  </w:rPr>
+                </m:ctrlPr>
+              </m:e>
+              <m:e>
+                <m:r>
+                  <w:rPr>
+                    <w:rFonts w:ascii="Cambria Math" w:eastAsia="Cambria Math" w:hAnsi="Cambria Math" w:cs="Cambria Math"/>
+                  </w:rPr>
+                  <m:t>0</m:t>
+                </m:r>
+                <m:ctrlPr>
+                  <w:rPr>
+                    <w:rFonts w:ascii="Cambria Math" w:eastAsia="Cambria Math" w:hAnsi="Cambria Math" w:cs="Cambria Math"/>
+                    <w:i/>
+                  </w:rPr>
+                </m:ctrlPr>
+              </m:e>
+              <m:e>
+                <m:f>
+                  <m:fPr>
+                    <m:ctrlPr>
+                      <w:rPr>
+                        <w:rFonts w:ascii="Cambria Math" w:eastAsiaTheme="minorEastAsia" w:hAnsi="Cambria Math"/>
+                        <w:i/>
+                      </w:rPr>
+                    </m:ctrlPr>
+                  </m:fPr>
+                  <m:num>
+                    <m:r>
+                      <w:rPr>
+                        <w:rFonts w:ascii="Cambria Math" w:eastAsiaTheme="minorEastAsia" w:hAnsi="Cambria Math"/>
+                      </w:rPr>
+                      <m:t>1</m:t>
+                    </m:r>
+                  </m:num>
+                  <m:den>
+                    <m:rad>
+                      <m:radPr>
+                        <m:degHide m:val="1"/>
+                        <m:ctrlPr>
+                          <w:rPr>
+                            <w:rFonts w:ascii="Cambria Math" w:eastAsiaTheme="minorEastAsia" w:hAnsi="Cambria Math"/>
+                            <w:i/>
+                          </w:rPr>
+                        </m:ctrlPr>
+                      </m:radPr>
+                      <m:deg/>
+                      <m:e>
+                        <m:r>
+                          <w:rPr>
+                            <w:rFonts w:ascii="Cambria Math" w:eastAsiaTheme="minorEastAsia" w:hAnsi="Cambria Math"/>
+                          </w:rPr>
+                          <m:t>2</m:t>
+                        </m:r>
+                      </m:e>
+                    </m:rad>
+                  </m:den>
+                </m:f>
+              </m:e>
+            </m:eqArr>
+          </m:e>
+        </m:d>
+      </m:oMath>
+      <w:r>
+        <w:rPr>
+          <w:rFonts w:eastAsiaTheme="minorEastAsia"/>
+        </w:rPr>
+        <w:t xml:space="preserve"> = </w:t>
+      </w:r>
+      <m:oMath>
+        <m:d>
+          <m:dPr>
+            <m:ctrlPr>
+              <w:rPr>
+                <w:rFonts w:ascii="Cambria Math" w:eastAsiaTheme="minorEastAsia" w:hAnsi="Cambria Math"/>
+                <w:i/>
+              </w:rPr>
+            </m:ctrlPr>
+          </m:dPr>
+          <m:e>
+            <m:eqArr>
+              <m:eqArrPr>
+                <m:ctrlPr>
+                  <w:rPr>
+                    <w:rFonts w:ascii="Cambria Math" w:eastAsiaTheme="minorEastAsia" w:hAnsi="Cambria Math"/>
+                    <w:i/>
+                  </w:rPr>
+                </m:ctrlPr>
+              </m:eqArrPr>
+              <m:e>
+                <m:r>
+                  <w:rPr>
+                    <w:rFonts w:ascii="Cambria Math" w:eastAsiaTheme="minorEastAsia" w:hAnsi="Cambria Math"/>
+                  </w:rPr>
+                  <m:t>a</m:t>
+                </m:r>
+              </m:e>
+              <m:e>
+                <m:r>
+                  <w:rPr>
+                    <w:rFonts w:ascii="Cambria Math" w:eastAsiaTheme="minorEastAsia" w:hAnsi="Cambria Math"/>
+                  </w:rPr>
+                  <m:t>b</m:t>
+                </m:r>
+              </m:e>
+            </m:eqArr>
+          </m:e>
+        </m:d>
+      </m:oMath>
+      <w:r>
+        <w:rPr>
+          <w:rFonts w:eastAsiaTheme="minorEastAsia"/>
+        </w:rPr>
+        <w:t xml:space="preserve"> </w:t>
+      </w:r>
+      <w:r>
+        <w:rPr>
+          <w:rFonts w:ascii="Cambria Math" w:hAnsi="Cambria Math" w:cs="Cambria Math"/>
+          <w:color w:val="222222"/>
+          <w:sz w:val="25"/>
+          <w:szCs w:val="25"/>
+          <w:shd w:val="clear" w:color="auto" w:fill="FFFFFF"/>
+        </w:rPr>
+        <w:t>⊗</w:t>
+      </w:r>
+      <w:r>
+        <w:rPr>
+          <w:rFonts w:ascii="Cambria Math" w:hAnsi="Cambria Math" w:cs="Cambria Math"/>
+          <w:color w:val="222222"/>
+          <w:sz w:val="25"/>
+          <w:szCs w:val="25"/>
+          <w:shd w:val="clear" w:color="auto" w:fill="FFFFFF"/>
+        </w:rPr>
+        <w:t xml:space="preserve"> </w:t>
+      </w:r>
+      <m:oMath>
+        <m:d>
+          <m:dPr>
+            <m:ctrlPr>
+              <w:rPr>
+                <w:rFonts w:ascii="Cambria Math" w:eastAsiaTheme="minorEastAsia" w:hAnsi="Cambria Math"/>
+                <w:i/>
+              </w:rPr>
+            </m:ctrlPr>
+          </m:dPr>
+          <m:e>
+            <m:eqArr>
+              <m:eqArrPr>
+                <m:ctrlPr>
+                  <w:rPr>
+                    <w:rFonts w:ascii="Cambria Math" w:eastAsiaTheme="minorEastAsia" w:hAnsi="Cambria Math"/>
+                    <w:i/>
+                  </w:rPr>
+                </m:ctrlPr>
+              </m:eqArrPr>
+              <m:e>
+                <m:r>
+                  <w:rPr>
+                    <w:rFonts w:ascii="Cambria Math" w:eastAsiaTheme="minorEastAsia" w:hAnsi="Cambria Math"/>
+                  </w:rPr>
+                  <m:t>c</m:t>
+                </m:r>
+              </m:e>
+              <m:e>
+                <m:r>
+                  <w:rPr>
+                    <w:rFonts w:ascii="Cambria Math" w:eastAsiaTheme="minorEastAsia" w:hAnsi="Cambria Math"/>
+                  </w:rPr>
+                  <m:t>d</m:t>
+                </m:r>
+              </m:e>
+            </m:eqArr>
+          </m:e>
+        </m:d>
+      </m:oMath>
+      <w:r>
+        <w:rPr>
+          <w:rFonts w:ascii="Cambria Math" w:eastAsiaTheme="minorEastAsia" w:hAnsi="Cambria Math" w:cs="Cambria Math"/>
+        </w:rPr>
         <w:tab/>
-        <w:t>La suprématie quantique</w:t>
+      </w:r>
+      <w:bookmarkStart w:id="0" w:name="_GoBack"/>
+      <w:bookmarkEnd w:id="0"/>
+    </w:p>
+    <w:p>
+      <w:pPr>
+        <w:rPr>
+          <w:rFonts w:ascii="Cambria Math" w:eastAsiaTheme="minorEastAsia" w:hAnsi="Cambria Math" w:cs="Cambria Math"/>
+        </w:rPr>
+      </w:pPr>
+      <w:r>
+        <w:rPr>
+          <w:rFonts w:ascii="Cambria Math" w:eastAsiaTheme="minorEastAsia" w:hAnsi="Cambria Math" w:cs="Cambria Math"/>
+        </w:rPr>
+        <w:t xml:space="preserve">On arrive </w:t>
+      </w:r>
+      <w:r>
+        <w:rPr>
+          <w:rFonts w:ascii="Cambria Math" w:eastAsiaTheme="minorEastAsia" w:hAnsi="Cambria Math" w:cs="Cambria Math"/>
+        </w:rPr>
+        <w:t xml:space="preserve">rapidement </w:t>
+      </w:r>
+      <w:r>
+        <w:rPr>
+          <w:rFonts w:ascii="Cambria Math" w:eastAsiaTheme="minorEastAsia" w:hAnsi="Cambria Math" w:cs="Cambria Math"/>
+        </w:rPr>
+        <w:t>à se convaincre que ce système n’a pas de solution.</w:t>
+      </w:r>
+    </w:p>
+    <w:p>
+      <w:pPr>
+        <w:rPr>
+          <w:rFonts w:ascii="Cambria Math" w:eastAsiaTheme="minorEastAsia" w:hAnsi="Cambria Math" w:cs="Cambria Math"/>
+        </w:rPr>
+      </w:pPr>
+      <w:r>
+        <w:rPr>
+          <w:rFonts w:ascii="Cambria Math" w:eastAsiaTheme="minorEastAsia" w:hAnsi="Cambria Math" w:cs="Cambria Math"/>
+        </w:rPr>
+        <w:t xml:space="preserve">Ces 2 qubits n’ont donc plus aucun sens de « vivre » séparément. Et pourtant en pratique il est possible de les séparer. Ce phénomène s’appelle l’intrication (entanglement en anglais). Il a pour impact que les 2 qubits vont </w:t>
+      </w:r>
+      <w:r>
+        <w:rPr>
+          <w:rFonts w:ascii="Cambria Math" w:eastAsiaTheme="minorEastAsia" w:hAnsi="Cambria Math" w:cs="Cambria Math"/>
+        </w:rPr>
+        <w:t xml:space="preserve">se </w:t>
+      </w:r>
+      <w:r>
+        <w:rPr>
+          <w:rFonts w:ascii="Cambria Math" w:eastAsiaTheme="minorEastAsia" w:hAnsi="Cambria Math" w:cs="Cambria Math"/>
+        </w:rPr>
+        <w:t>corréler (pour ne pas utiliser le terme communiquer) leur résultat lors d’une mesure de l’un d’entre eux.</w:t>
+      </w:r>
+      <w:r>
+        <w:rPr>
+          <w:rFonts w:ascii="Cambria Math" w:eastAsiaTheme="minorEastAsia" w:hAnsi="Cambria Math" w:cs="Cambria Math"/>
+        </w:rPr>
+        <w:t xml:space="preserve"> Donc si l’un vaut 1 alors l’autre vaudra forcément 1 et inversement. Nous reviendrons plus en détail sur ce phénomène dans la seconde partie.</w:t>
       </w:r>
     </w:p>
     <w:p/>
@@ -700,7 +4561,10 @@
         </w:numPr>
       </w:pPr>
       <w:r>
-        <w:t>Les freins à ce développement</w:t>
+        <w:t>L</w:t>
+      </w:r>
+      <w:r>
+        <w:t>’évolution possible de l’ordinateur quantique</w:t>
       </w:r>
     </w:p>
     <w:p/>
@@ -709,11 +4573,11 @@
         <w:pStyle w:val="Titre2"/>
       </w:pPr>
       <w:r>
-        <w:t>3.1)</w:t>
+        <w:t>2.1)</w:t>
       </w:r>
       <w:r>
         <w:tab/>
-        <w:t>Les obstacles</w:t>
+        <w:t>Les secteurs propices</w:t>
       </w:r>
     </w:p>
     <w:p/>
@@ -722,11 +4586,26 @@
         <w:pStyle w:val="Titre2"/>
       </w:pPr>
       <w:r>
-        <w:t>3.2)</w:t>
+        <w:t>2.2)</w:t>
       </w:r>
       <w:r>
         <w:tab/>
-        <w:t>La décohérence quantique</w:t>
+      </w:r>
+      <w:r>
+        <w:t>Quelques algorithmes</w:t>
+      </w:r>
+    </w:p>
+    <w:p/>
+    <w:p>
+      <w:pPr>
+        <w:pStyle w:val="Titre2"/>
+      </w:pPr>
+      <w:r>
+        <w:t>2.3)</w:t>
+      </w:r>
+      <w:r>
+        <w:tab/>
+        <w:t>La suprématie quantique</w:t>
       </w:r>
     </w:p>
     <w:p/>
@@ -739,7 +4618,7 @@
         </w:numPr>
       </w:pPr>
       <w:r>
-        <w:t>Conclusion</w:t>
+        <w:t>Les freins à ce développement</w:t>
       </w:r>
     </w:p>
     <w:p/>
@@ -748,11 +4627,14 @@
         <w:pStyle w:val="Titre2"/>
       </w:pPr>
       <w:r>
-        <w:t>4.1)</w:t>
+        <w:lastRenderedPageBreak/>
+        <w:t>3.1)</w:t>
       </w:r>
       <w:r>
         <w:tab/>
-        <w:t>Ce que l’ordinateur quantique fait mieux que l’ordinateur classique</w:t>
+      </w:r>
+      <w:r>
+        <w:t>La décohérence quantique</w:t>
       </w:r>
     </w:p>
     <w:p/>
@@ -761,13 +4643,35 @@
         <w:pStyle w:val="Titre2"/>
       </w:pPr>
       <w:r>
-        <w:t>4.2)</w:t>
+        <w:t>3.2)</w:t>
       </w:r>
       <w:r>
         <w:tab/>
       </w:r>
       <w:r>
-        <w:t>Ce que l’ordinateur quantique ne sait pas encore faire</w:t>
+        <w:t>Un grand nombre de q</w:t>
+      </w:r>
+      <w:r>
+        <w:t>u</w:t>
+      </w:r>
+      <w:r>
+        <w:t>bits</w:t>
+      </w:r>
+      <w:r>
+        <w:t xml:space="preserve"> requis</w:t>
+      </w:r>
+    </w:p>
+    <w:p/>
+    <w:p>
+      <w:pPr>
+        <w:pStyle w:val="Titre1"/>
+        <w:numPr>
+          <w:ilvl w:val="0"/>
+          <w:numId w:val="1"/>
+        </w:numPr>
+      </w:pPr>
+      <w:r>
+        <w:t>Conclusion</w:t>
       </w:r>
     </w:p>
     <w:p/>
@@ -776,14 +4680,27 @@
         <w:pStyle w:val="Titre2"/>
       </w:pPr>
       <w:r>
+        <w:t>4.1)</w:t>
+      </w:r>
+      <w:r>
+        <w:tab/>
+      </w:r>
+      <w:r>
+        <w:t>La plus-value d’un ordinateur quantique</w:t>
+      </w:r>
+    </w:p>
+    <w:p/>
+    <w:p>
+      <w:pPr>
+        <w:pStyle w:val="Titre2"/>
+      </w:pPr>
+      <w:r>
         <w:t>4.3)</w:t>
       </w:r>
       <w:r>
         <w:tab/>
         <w:t>L’ordinateur quantique complémentaire à l’ordinateur classique</w:t>
       </w:r>
-      <w:bookmarkStart w:id="0" w:name="_GoBack"/>
-      <w:bookmarkEnd w:id="0"/>
     </w:p>
     <w:sectPr>
       <w:pgSz w:w="11906" w:h="16838"/>
@@ -1407,6 +5324,14 @@
   <w:style w:type="paragraph" w:default="1" w:styleId="Normal">
     <w:name w:val="Normal"/>
     <w:qFormat/>
+    <w:rsid w:val="00786F6C"/>
+    <w:pPr>
+      <w:spacing w:line="360" w:lineRule="auto"/>
+      <w:jc w:val="both"/>
+    </w:pPr>
+    <w:rPr>
+      <w:sz w:val="24"/>
+    </w:rPr>
   </w:style>
   <w:style w:type="paragraph" w:styleId="Titre1">
     <w:name w:val="heading 1"/>
@@ -1538,6 +5463,88 @@
       <w:color w:val="2F5496" w:themeColor="accent1" w:themeShade="BF"/>
       <w:sz w:val="26"/>
       <w:szCs w:val="26"/>
+    </w:rPr>
+  </w:style>
+  <w:style w:type="character" w:styleId="Textedelespacerserv">
+    <w:name w:val="Placeholder Text"/>
+    <w:basedOn w:val="Policepardfaut"/>
+    <w:uiPriority w:val="99"/>
+    <w:semiHidden/>
+    <w:rsid w:val="00224268"/>
+    <w:rPr>
+      <w:color w:val="808080"/>
+    </w:rPr>
+  </w:style>
+  <w:style w:type="paragraph" w:styleId="Textedebulles">
+    <w:name w:val="Balloon Text"/>
+    <w:basedOn w:val="Normal"/>
+    <w:link w:val="TextedebullesCar"/>
+    <w:uiPriority w:val="99"/>
+    <w:semiHidden/>
+    <w:unhideWhenUsed/>
+    <w:rsid w:val="00116598"/>
+    <w:pPr>
+      <w:spacing w:after="0" w:line="240" w:lineRule="auto"/>
+    </w:pPr>
+    <w:rPr>
+      <w:rFonts w:ascii="Segoe UI" w:hAnsi="Segoe UI" w:cs="Segoe UI"/>
+      <w:sz w:val="18"/>
+      <w:szCs w:val="18"/>
+    </w:rPr>
+  </w:style>
+  <w:style w:type="character" w:customStyle="1" w:styleId="TextedebullesCar">
+    <w:name w:val="Texte de bulles Car"/>
+    <w:basedOn w:val="Policepardfaut"/>
+    <w:link w:val="Textedebulles"/>
+    <w:uiPriority w:val="99"/>
+    <w:semiHidden/>
+    <w:rsid w:val="00116598"/>
+    <w:rPr>
+      <w:rFonts w:ascii="Segoe UI" w:hAnsi="Segoe UI" w:cs="Segoe UI"/>
+      <w:sz w:val="18"/>
+      <w:szCs w:val="18"/>
+    </w:rPr>
+  </w:style>
+  <w:style w:type="paragraph" w:styleId="Lgende">
+    <w:name w:val="caption"/>
+    <w:basedOn w:val="Normal"/>
+    <w:next w:val="Normal"/>
+    <w:uiPriority w:val="35"/>
+    <w:unhideWhenUsed/>
+    <w:qFormat/>
+    <w:rsid w:val="00116598"/>
+    <w:pPr>
+      <w:spacing w:after="200" w:line="240" w:lineRule="auto"/>
+    </w:pPr>
+    <w:rPr>
+      <w:i/>
+      <w:iCs/>
+      <w:color w:val="44546A" w:themeColor="text2"/>
+      <w:sz w:val="18"/>
+      <w:szCs w:val="18"/>
+    </w:rPr>
+  </w:style>
+  <w:style w:type="character" w:styleId="Lienhypertexte">
+    <w:name w:val="Hyperlink"/>
+    <w:basedOn w:val="Policepardfaut"/>
+    <w:uiPriority w:val="99"/>
+    <w:unhideWhenUsed/>
+    <w:rsid w:val="00AB1239"/>
+    <w:rPr>
+      <w:color w:val="0563C1" w:themeColor="hyperlink"/>
+      <w:u w:val="single"/>
+    </w:rPr>
+  </w:style>
+  <w:style w:type="character" w:styleId="Mentionnonrsolue">
+    <w:name w:val="Unresolved Mention"/>
+    <w:basedOn w:val="Policepardfaut"/>
+    <w:uiPriority w:val="99"/>
+    <w:semiHidden/>
+    <w:unhideWhenUsed/>
+    <w:rsid w:val="00AB1239"/>
+    <w:rPr>
+      <w:color w:val="605E5C"/>
+      <w:shd w:val="clear" w:color="auto" w:fill="E1DFDD"/>
     </w:rPr>
   </w:style>
 </w:styles>

</xml_diff>

<commit_message>
INF2164_VeilleTechno Rapport MODIFY partie 2 MODFIFY
</commit_message>
<xml_diff>
--- a/INF2164_VeilleTechno/rapport/rapport.docx
+++ b/INF2164_VeilleTechno/rapport/rapport.docx
@@ -10,7 +10,6 @@
           <w:docPartUnique/>
         </w:docPartObj>
       </w:sdtPr>
-      <w:sdtEndPr/>
       <w:sdtContent>
         <w:p>
           <w:r>
@@ -89,7 +88,6 @@
                                     <w:calendar w:val="gregorian"/>
                                   </w:date>
                                 </w:sdtPr>
-                                <w:sdtEndPr/>
                                 <w:sdtContent>
                                   <w:p>
                                     <w:pPr>
@@ -156,7 +154,6 @@
                               <w:calendar w:val="gregorian"/>
                             </w:date>
                           </w:sdtPr>
-                          <w:sdtEndPr/>
                           <w:sdtContent>
                             <w:p>
                               <w:pPr>
@@ -284,7 +281,6 @@
                                     <w:dataBinding w:prefixMappings="xmlns:ns0='http://purl.org/dc/elements/1.1/' xmlns:ns1='http://schemas.openxmlformats.org/package/2006/metadata/core-properties' " w:xpath="/ns1:coreProperties[1]/ns0:title[1]" w:storeItemID="{6C3C8BC8-F283-45AE-878A-BAB7291924A1}"/>
                                     <w:text/>
                                   </w:sdtPr>
-                                  <w:sdtEndPr/>
                                   <w:sdtContent>
                                     <w:r>
                                       <w:rPr>
@@ -292,31 +288,7 @@
                                         <w:sz w:val="72"/>
                                         <w:szCs w:val="72"/>
                                       </w:rPr>
-                                      <w:t>L’ordinateur quantique va-t-il remplace</w:t>
-                                    </w:r>
-                                    <w:r>
-                                      <w:rPr>
-                                        <w:color w:val="4472C4" w:themeColor="accent1"/>
-                                        <w:sz w:val="72"/>
-                                        <w:szCs w:val="72"/>
-                                      </w:rPr>
-                                      <w:t>r</w:t>
-                                    </w:r>
-                                    <w:r>
-                                      <w:rPr>
-                                        <w:color w:val="4472C4" w:themeColor="accent1"/>
-                                        <w:sz w:val="72"/>
-                                        <w:szCs w:val="72"/>
-                                      </w:rPr>
-                                      <w:t xml:space="preserve"> l’ordinateur classique</w:t>
-                                    </w:r>
-                                    <w:r>
-                                      <w:rPr>
-                                        <w:color w:val="4472C4" w:themeColor="accent1"/>
-                                        <w:sz w:val="72"/>
-                                        <w:szCs w:val="72"/>
-                                      </w:rPr>
-                                      <w:t> ?</w:t>
+                                      <w:t>L’ordinateur quantique va-t-il remplacer l’ordinateur classique ?</w:t>
                                     </w:r>
                                   </w:sdtContent>
                                 </w:sdt>
@@ -335,7 +307,6 @@
                                   <w:dataBinding w:prefixMappings="xmlns:ns0='http://purl.org/dc/elements/1.1/' xmlns:ns1='http://schemas.openxmlformats.org/package/2006/metadata/core-properties' " w:xpath="/ns1:coreProperties[1]/ns0:subject[1]" w:storeItemID="{6C3C8BC8-F283-45AE-878A-BAB7291924A1}"/>
                                   <w:text/>
                                 </w:sdtPr>
-                                <w:sdtEndPr/>
                                 <w:sdtContent>
                                   <w:p>
                                     <w:pPr>
@@ -374,7 +345,6 @@
                                   <w:dataBinding w:prefixMappings="xmlns:ns0='http://purl.org/dc/elements/1.1/' xmlns:ns1='http://schemas.openxmlformats.org/package/2006/metadata/core-properties' " w:xpath="/ns1:coreProperties[1]/ns0:creator[1]" w:storeItemID="{6C3C8BC8-F283-45AE-878A-BAB7291924A1}"/>
                                   <w:text/>
                                 </w:sdtPr>
-                                <w:sdtEndPr/>
                                 <w:sdtContent>
                                   <w:p>
                                     <w:pPr>
@@ -451,7 +421,6 @@
                               <w:dataBinding w:prefixMappings="xmlns:ns0='http://purl.org/dc/elements/1.1/' xmlns:ns1='http://schemas.openxmlformats.org/package/2006/metadata/core-properties' " w:xpath="/ns1:coreProperties[1]/ns0:title[1]" w:storeItemID="{6C3C8BC8-F283-45AE-878A-BAB7291924A1}"/>
                               <w:text/>
                             </w:sdtPr>
-                            <w:sdtEndPr/>
                             <w:sdtContent>
                               <w:r>
                                 <w:rPr>
@@ -459,31 +428,7 @@
                                   <w:sz w:val="72"/>
                                   <w:szCs w:val="72"/>
                                 </w:rPr>
-                                <w:t>L’ordinateur quantique va-t-il remplace</w:t>
-                              </w:r>
-                              <w:r>
-                                <w:rPr>
-                                  <w:color w:val="4472C4" w:themeColor="accent1"/>
-                                  <w:sz w:val="72"/>
-                                  <w:szCs w:val="72"/>
-                                </w:rPr>
-                                <w:t>r</w:t>
-                              </w:r>
-                              <w:r>
-                                <w:rPr>
-                                  <w:color w:val="4472C4" w:themeColor="accent1"/>
-                                  <w:sz w:val="72"/>
-                                  <w:szCs w:val="72"/>
-                                </w:rPr>
-                                <w:t xml:space="preserve"> l’ordinateur classique</w:t>
-                              </w:r>
-                              <w:r>
-                                <w:rPr>
-                                  <w:color w:val="4472C4" w:themeColor="accent1"/>
-                                  <w:sz w:val="72"/>
-                                  <w:szCs w:val="72"/>
-                                </w:rPr>
-                                <w:t> ?</w:t>
+                                <w:t>L’ordinateur quantique va-t-il remplacer l’ordinateur classique ?</w:t>
                               </w:r>
                             </w:sdtContent>
                           </w:sdt>
@@ -502,7 +447,6 @@
                             <w:dataBinding w:prefixMappings="xmlns:ns0='http://purl.org/dc/elements/1.1/' xmlns:ns1='http://schemas.openxmlformats.org/package/2006/metadata/core-properties' " w:xpath="/ns1:coreProperties[1]/ns0:subject[1]" w:storeItemID="{6C3C8BC8-F283-45AE-878A-BAB7291924A1}"/>
                             <w:text/>
                           </w:sdtPr>
-                          <w:sdtEndPr/>
                           <w:sdtContent>
                             <w:p>
                               <w:pPr>
@@ -541,7 +485,6 @@
                             <w:dataBinding w:prefixMappings="xmlns:ns0='http://purl.org/dc/elements/1.1/' xmlns:ns1='http://schemas.openxmlformats.org/package/2006/metadata/core-properties' " w:xpath="/ns1:coreProperties[1]/ns0:creator[1]" w:storeItemID="{6C3C8BC8-F283-45AE-878A-BAB7291924A1}"/>
                             <w:text/>
                           </w:sdtPr>
-                          <w:sdtEndPr/>
                           <w:sdtContent>
                             <w:p>
                               <w:pPr>
@@ -711,12 +654,24 @@
         <w:rPr>
           <w:szCs w:val="24"/>
         </w:rPr>
-        <w:t xml:space="preserve"> On va pouvoir représenter une certaine proportion de 0 et de 1 en fonction du spin de</w:t>
+        <w:t xml:space="preserve"> On va pouvoir représenter une certaine proportion de 0 et de 1 en fonction du spin</w:t>
       </w:r>
       <w:r>
         <w:rPr>
           <w:szCs w:val="24"/>
         </w:rPr>
+        <w:t xml:space="preserve"> (ou polarisation)</w:t>
+      </w:r>
+      <w:r>
+        <w:rPr>
+          <w:szCs w:val="24"/>
+        </w:rPr>
+        <w:t xml:space="preserve"> de</w:t>
+      </w:r>
+      <w:r>
+        <w:rPr>
+          <w:szCs w:val="24"/>
+        </w:rPr>
         <w:t xml:space="preserve"> cette particule</w:t>
       </w:r>
       <w:r>
@@ -729,12 +684,36 @@
         <w:rPr>
           <w:szCs w:val="24"/>
         </w:rPr>
-        <w:t xml:space="preserve">Si l’on souhaite prendre une mesure sur un qubits, on va donc le forcer à choisir un état (soit 0 soit 1). </w:t>
+        <w:t>Si l’on souhaite prendre une mesure sur un qubits, on va donc le forcer à choisir un état (soit 0 soit 1)</w:t>
       </w:r>
       <w:r>
         <w:rPr>
           <w:szCs w:val="24"/>
         </w:rPr>
+        <w:t xml:space="preserve"> et </w:t>
+      </w:r>
+      <w:r>
+        <w:rPr>
+          <w:szCs w:val="24"/>
+        </w:rPr>
+        <w:t xml:space="preserve">il va </w:t>
+      </w:r>
+      <w:r>
+        <w:rPr>
+          <w:szCs w:val="24"/>
+        </w:rPr>
+        <w:t>donc perdre cette propriété de superposition</w:t>
+      </w:r>
+      <w:r>
+        <w:rPr>
+          <w:szCs w:val="24"/>
+        </w:rPr>
+        <w:t xml:space="preserve">. </w:t>
+      </w:r>
+      <w:r>
+        <w:rPr>
+          <w:szCs w:val="24"/>
+        </w:rPr>
         <w:t>Afin d’éviter toute interférence indésirable, le processeur est refroidi à une température proche du zéro absolu.</w:t>
       </w:r>
       <w:r>
@@ -742,6 +721,12 @@
           <w:szCs w:val="24"/>
         </w:rPr>
         <w:t xml:space="preserve"> </w:t>
+      </w:r>
+      <w:r>
+        <w:rPr>
+          <w:szCs w:val="24"/>
+        </w:rPr>
+        <w:t>On utilise des micro-ondes afin de communiquer avec un qubit.</w:t>
       </w:r>
     </w:p>
     <w:p>
@@ -923,9 +908,9 @@
           <w:noProof/>
         </w:rPr>
         <w:drawing>
-          <wp:inline distT="0" distB="0" distL="0" distR="0" wp14:anchorId="7E422040" wp14:editId="1DFAE0D2">
-            <wp:extent cx="2409247" cy="2695492"/>
-            <wp:effectExtent l="0" t="0" r="0" b="0"/>
+          <wp:inline distT="0" distB="0" distL="0" distR="0" wp14:anchorId="7E422040" wp14:editId="02B0979D">
+            <wp:extent cx="2154689" cy="2410691"/>
+            <wp:effectExtent l="0" t="0" r="0" b="8890"/>
             <wp:docPr id="1" name="Image 1" descr="Image result for quantum bit sphere representation&quot;"/>
             <wp:cNvGraphicFramePr>
               <a:graphicFrameLocks xmlns:a="http://schemas.openxmlformats.org/drawingml/2006/main" noChangeAspect="1"/>
@@ -940,7 +925,7 @@
                     </pic:cNvPicPr>
                   </pic:nvPicPr>
                   <pic:blipFill>
-                    <a:blip r:embed="rId6">
+                    <a:blip r:embed="rId6" cstate="print">
                       <a:extLst>
                         <a:ext uri="{28A0092B-C50C-407E-A947-70E740481C1C}">
                           <a14:useLocalDpi xmlns:a14="http://schemas.microsoft.com/office/drawing/2010/main" val="0"/>
@@ -955,7 +940,7 @@
                   <pic:spPr bwMode="auto">
                     <a:xfrm>
                       <a:off x="0" y="0"/>
-                      <a:ext cx="2477227" cy="2771549"/>
+                      <a:ext cx="2252462" cy="2520080"/>
                     </a:xfrm>
                     <a:prstGeom prst="rect">
                       <a:avLst/>
@@ -983,14 +968,27 @@
       <w:r>
         <w:t xml:space="preserve">Figure </w:t>
       </w:r>
-      <w:fldSimple w:instr=" SEQ Figure \* ARABIC ">
-        <w:r>
-          <w:rPr>
-            <w:noProof/>
-          </w:rPr>
-          <w:t>1</w:t>
-        </w:r>
-      </w:fldSimple>
+      <w:r>
+        <w:fldChar w:fldCharType="begin"/>
+      </w:r>
+      <w:r>
+        <w:instrText xml:space="preserve"> SEQ Figure \* ARABIC </w:instrText>
+      </w:r>
+      <w:r>
+        <w:fldChar w:fldCharType="separate"/>
+      </w:r>
+      <w:r>
+        <w:rPr>
+          <w:noProof/>
+        </w:rPr>
+        <w:t>1</w:t>
+      </w:r>
+      <w:r>
+        <w:rPr>
+          <w:noProof/>
+        </w:rPr>
+        <w:fldChar w:fldCharType="end"/>
+      </w:r>
       <w:r>
         <w:t xml:space="preserve"> </w:t>
       </w:r>
@@ -1001,7 +999,13 @@
         <w:t xml:space="preserve"> </w:t>
       </w:r>
       <w:r>
-        <w:t>Représentation d’un qubit tiré de</w:t>
+        <w:t>Représentation</w:t>
+      </w:r>
+      <w:r>
+        <w:t xml:space="preserve"> de Bloch</w:t>
+      </w:r>
+      <w:r>
+        <w:t xml:space="preserve"> d’un qubit tiré de</w:t>
       </w:r>
       <w:r>
         <w:t xml:space="preserve"> </w:t>
@@ -1026,7 +1030,19 @@
           <w:szCs w:val="24"/>
         </w:rPr>
         <w:lastRenderedPageBreak/>
-        <w:t>Pour faire simple, un qubit c’est un certain pourcentage (</w:t>
+        <w:t>Pour faire simple,</w:t>
+      </w:r>
+      <w:r>
+        <w:rPr>
+          <w:szCs w:val="24"/>
+        </w:rPr>
+        <w:t xml:space="preserve"> nous allons dire qu’</w:t>
+      </w:r>
+      <w:r>
+        <w:rPr>
+          <w:szCs w:val="24"/>
+        </w:rPr>
+        <w:t>un qubit c’est un certain pourcentage (</w:t>
       </w:r>
       <w:r>
         <w:rPr>
@@ -1058,7 +1074,19 @@
         <w:rPr>
           <w:szCs w:val="24"/>
         </w:rPr>
-        <w:t xml:space="preserve"> Le tout doit être égal à 1.</w:t>
+        <w:t xml:space="preserve"> L</w:t>
+      </w:r>
+      <w:r>
+        <w:rPr>
+          <w:szCs w:val="24"/>
+        </w:rPr>
+        <w:t xml:space="preserve">a somme </w:t>
+      </w:r>
+      <w:r>
+        <w:rPr>
+          <w:szCs w:val="24"/>
+        </w:rPr>
+        <w:t>doit être égal à 1.</w:t>
       </w:r>
     </w:p>
     <w:p>
@@ -1155,8 +1183,13 @@
         <w:t xml:space="preserve">La première est la porte CNOT </w:t>
       </w:r>
       <w:r>
-        <w:t>ou cX</w:t>
-      </w:r>
+        <w:t xml:space="preserve">ou </w:t>
+      </w:r>
+      <w:proofErr w:type="spellStart"/>
+      <w:r>
+        <w:t>cX</w:t>
+      </w:r>
+      <w:proofErr w:type="spellEnd"/>
       <w:r>
         <w:t xml:space="preserve">. </w:t>
       </w:r>
@@ -1233,15 +1266,7 @@
                                 <w:color w:val="323E4F" w:themeColor="text2" w:themeShade="BF"/>
                                 <w:szCs w:val="24"/>
                               </w:rPr>
-                              <w:t>Ѱ</w:t>
-                            </w:r>
-                            <w:r>
-                              <w:rPr>
-                                <w:rFonts w:cstheme="minorHAnsi"/>
-                                <w:color w:val="323E4F" w:themeColor="text2" w:themeShade="BF"/>
-                                <w:szCs w:val="24"/>
-                              </w:rPr>
-                              <w:t>&gt;</w:t>
+                              <w:t>Ѱ&gt;</w:t>
                             </w:r>
                           </w:p>
                         </w:txbxContent>
@@ -1284,15 +1309,7 @@
                           <w:color w:val="323E4F" w:themeColor="text2" w:themeShade="BF"/>
                           <w:szCs w:val="24"/>
                         </w:rPr>
-                        <w:t>Ѱ</w:t>
-                      </w:r>
-                      <w:r>
-                        <w:rPr>
-                          <w:rFonts w:cstheme="minorHAnsi"/>
-                          <w:color w:val="323E4F" w:themeColor="text2" w:themeShade="BF"/>
-                          <w:szCs w:val="24"/>
-                        </w:rPr>
-                        <w:t>&gt;</w:t>
+                        <w:t>Ѱ&gt;</w:t>
                       </w:r>
                     </w:p>
                   </w:txbxContent>
@@ -1855,14 +1872,27 @@
                             <w:r>
                               <w:t xml:space="preserve">Figure </w:t>
                             </w:r>
-                            <w:fldSimple w:instr=" SEQ Figure \* ARABIC ">
-                              <w:r>
-                                <w:rPr>
-                                  <w:noProof/>
-                                </w:rPr>
-                                <w:t>2</w:t>
-                              </w:r>
-                            </w:fldSimple>
+                            <w:r>
+                              <w:fldChar w:fldCharType="begin"/>
+                            </w:r>
+                            <w:r>
+                              <w:instrText xml:space="preserve"> SEQ Figure \* ARABIC </w:instrText>
+                            </w:r>
+                            <w:r>
+                              <w:fldChar w:fldCharType="separate"/>
+                            </w:r>
+                            <w:r>
+                              <w:rPr>
+                                <w:noProof/>
+                              </w:rPr>
+                              <w:t>2</w:t>
+                            </w:r>
+                            <w:r>
+                              <w:rPr>
+                                <w:noProof/>
+                              </w:rPr>
+                              <w:fldChar w:fldCharType="end"/>
+                            </w:r>
                             <w:r>
                               <w:t xml:space="preserve"> - Porte CNOT</w:t>
                             </w:r>
@@ -1900,14 +1930,27 @@
                       <w:r>
                         <w:t xml:space="preserve">Figure </w:t>
                       </w:r>
-                      <w:fldSimple w:instr=" SEQ Figure \* ARABIC ">
-                        <w:r>
-                          <w:rPr>
-                            <w:noProof/>
-                          </w:rPr>
-                          <w:t>2</w:t>
-                        </w:r>
-                      </w:fldSimple>
+                      <w:r>
+                        <w:fldChar w:fldCharType="begin"/>
+                      </w:r>
+                      <w:r>
+                        <w:instrText xml:space="preserve"> SEQ Figure \* ARABIC </w:instrText>
+                      </w:r>
+                      <w:r>
+                        <w:fldChar w:fldCharType="separate"/>
+                      </w:r>
+                      <w:r>
+                        <w:rPr>
+                          <w:noProof/>
+                        </w:rPr>
+                        <w:t>2</w:t>
+                      </w:r>
+                      <w:r>
+                        <w:rPr>
+                          <w:noProof/>
+                        </w:rPr>
+                        <w:fldChar w:fldCharType="end"/>
+                      </w:r>
                       <w:r>
                         <w:t xml:space="preserve"> - Porte CNOT</w:t>
                       </w:r>
@@ -1952,7 +1995,11 @@
         <w:t xml:space="preserve"> On a donc pour un qubit</w:t>
       </w:r>
       <w:r>
-        <w:t xml:space="preserve"> q</w:t>
+        <w:t xml:space="preserve"> </w:t>
+      </w:r>
+      <w:proofErr w:type="spellStart"/>
+      <w:r>
+        <w:t>q</w:t>
       </w:r>
       <w:r>
         <w:rPr>
@@ -1960,11 +2007,16 @@
         </w:rPr>
         <w:t>p</w:t>
       </w:r>
+      <w:proofErr w:type="spellEnd"/>
       <w:r>
         <w:t xml:space="preserve"> dans un état propre </w:t>
       </w:r>
       <w:r>
-        <w:t>H(q</w:t>
+        <w:t>H(</w:t>
+      </w:r>
+      <w:proofErr w:type="spellStart"/>
+      <w:r>
+        <w:t>q</w:t>
       </w:r>
       <w:r>
         <w:rPr>
@@ -1972,6 +2024,7 @@
         </w:rPr>
         <w:t>p</w:t>
       </w:r>
+      <w:proofErr w:type="spellEnd"/>
       <w:r>
         <w:t xml:space="preserve">) = 0.5 * |0&gt; + 0.5 * |1&gt; (notation simplifiée). Son schéma est le suivant : </w:t>
       </w:r>
@@ -2339,14 +2392,27 @@
                             <w:r>
                               <w:t xml:space="preserve">Figure </w:t>
                             </w:r>
-                            <w:fldSimple w:instr=" SEQ Figure \* ARABIC ">
-                              <w:r>
-                                <w:rPr>
-                                  <w:noProof/>
-                                </w:rPr>
-                                <w:t>3</w:t>
-                              </w:r>
-                            </w:fldSimple>
+                            <w:r>
+                              <w:fldChar w:fldCharType="begin"/>
+                            </w:r>
+                            <w:r>
+                              <w:instrText xml:space="preserve"> SEQ Figure \* ARABIC </w:instrText>
+                            </w:r>
+                            <w:r>
+                              <w:fldChar w:fldCharType="separate"/>
+                            </w:r>
+                            <w:r>
+                              <w:rPr>
+                                <w:noProof/>
+                              </w:rPr>
+                              <w:t>3</w:t>
+                            </w:r>
+                            <w:r>
+                              <w:rPr>
+                                <w:noProof/>
+                              </w:rPr>
+                              <w:fldChar w:fldCharType="end"/>
+                            </w:r>
                             <w:r>
                               <w:t xml:space="preserve"> - Porte d'Hadamard</w:t>
                             </w:r>
@@ -2384,14 +2450,27 @@
                       <w:r>
                         <w:t xml:space="preserve">Figure </w:t>
                       </w:r>
-                      <w:fldSimple w:instr=" SEQ Figure \* ARABIC ">
-                        <w:r>
-                          <w:rPr>
-                            <w:noProof/>
-                          </w:rPr>
-                          <w:t>3</w:t>
-                        </w:r>
-                      </w:fldSimple>
+                      <w:r>
+                        <w:fldChar w:fldCharType="begin"/>
+                      </w:r>
+                      <w:r>
+                        <w:instrText xml:space="preserve"> SEQ Figure \* ARABIC </w:instrText>
+                      </w:r>
+                      <w:r>
+                        <w:fldChar w:fldCharType="separate"/>
+                      </w:r>
+                      <w:r>
+                        <w:rPr>
+                          <w:noProof/>
+                        </w:rPr>
+                        <w:t>3</w:t>
+                      </w:r>
+                      <w:r>
+                        <w:rPr>
+                          <w:noProof/>
+                        </w:rPr>
+                        <w:fldChar w:fldCharType="end"/>
+                      </w:r>
                       <w:r>
                         <w:t xml:space="preserve"> - Porte d'Hadamard</w:t>
                       </w:r>
@@ -2647,6 +2726,9 @@
         </mc:AlternateContent>
       </w:r>
       <w:r>
+        <w:rPr>
+          <w:noProof/>
+        </w:rPr>
         <mc:AlternateContent>
           <mc:Choice Requires="wps">
             <w:drawing>
@@ -2802,6 +2884,9 @@
         </mc:AlternateContent>
       </w:r>
       <w:r>
+        <w:rPr>
+          <w:noProof/>
+        </w:rPr>
         <mc:AlternateContent>
           <mc:Choice Requires="wps">
             <w:drawing>
@@ -2995,6 +3080,9 @@
         </mc:AlternateContent>
       </w:r>
       <w:r>
+        <w:rPr>
+          <w:noProof/>
+        </w:rPr>
         <mc:AlternateContent>
           <mc:Choice Requires="wps">
             <w:drawing>
@@ -3073,6 +3161,9 @@
         <w:spacing w:line="240" w:lineRule="auto"/>
       </w:pPr>
       <w:r>
+        <w:rPr>
+          <w:noProof/>
+        </w:rPr>
         <mc:AlternateContent>
           <mc:Choice Requires="wps">
             <w:drawing>
@@ -3200,14 +3291,27 @@
                             <w:r>
                               <w:t xml:space="preserve">Figure </w:t>
                             </w:r>
-                            <w:fldSimple w:instr=" SEQ Figure \* ARABIC ">
-                              <w:r>
-                                <w:rPr>
-                                  <w:noProof/>
-                                </w:rPr>
-                                <w:t>4</w:t>
-                              </w:r>
-                            </w:fldSimple>
+                            <w:r>
+                              <w:fldChar w:fldCharType="begin"/>
+                            </w:r>
+                            <w:r>
+                              <w:instrText xml:space="preserve"> SEQ Figure \* ARABIC </w:instrText>
+                            </w:r>
+                            <w:r>
+                              <w:fldChar w:fldCharType="separate"/>
+                            </w:r>
+                            <w:r>
+                              <w:rPr>
+                                <w:noProof/>
+                              </w:rPr>
+                              <w:t>4</w:t>
+                            </w:r>
+                            <w:r>
+                              <w:rPr>
+                                <w:noProof/>
+                              </w:rPr>
+                              <w:fldChar w:fldCharType="end"/>
+                            </w:r>
                             <w:r>
                               <w:t xml:space="preserve"> - Intrication de 2 qubits</w:t>
                             </w:r>
@@ -3245,14 +3349,27 @@
                       <w:r>
                         <w:t xml:space="preserve">Figure </w:t>
                       </w:r>
-                      <w:fldSimple w:instr=" SEQ Figure \* ARABIC ">
-                        <w:r>
-                          <w:rPr>
-                            <w:noProof/>
-                          </w:rPr>
-                          <w:t>4</w:t>
-                        </w:r>
-                      </w:fldSimple>
+                      <w:r>
+                        <w:fldChar w:fldCharType="begin"/>
+                      </w:r>
+                      <w:r>
+                        <w:instrText xml:space="preserve"> SEQ Figure \* ARABIC </w:instrText>
+                      </w:r>
+                      <w:r>
+                        <w:fldChar w:fldCharType="separate"/>
+                      </w:r>
+                      <w:r>
+                        <w:rPr>
+                          <w:noProof/>
+                        </w:rPr>
+                        <w:t>4</w:t>
+                      </w:r>
+                      <w:r>
+                        <w:rPr>
+                          <w:noProof/>
+                        </w:rPr>
+                        <w:fldChar w:fldCharType="end"/>
+                      </w:r>
                       <w:r>
                         <w:t xml:space="preserve"> - Intrication de 2 qubits</w:t>
                       </w:r>
@@ -3781,7 +3898,7 @@
         <w:rPr>
           <w:rFonts w:eastAsiaTheme="minorEastAsia"/>
         </w:rPr>
-        <w:t xml:space="preserve"> Mais ce qui nous intéresse plus c’est ce qui se passe lorsqu’on essaye de factoriser A afin de revenir au produit tensoriel de départ</w:t>
+        <w:t xml:space="preserve"> Mais ce qui nous intéresse c’est ce qui se passe lorsqu’on essaye de factoriser A afin de revenir au produit tensoriel de départ</w:t>
       </w:r>
       <w:r>
         <w:rPr>
@@ -3973,14 +4090,7 @@
                                 <w:rFonts w:ascii="Cambria Math" w:eastAsiaTheme="minorEastAsia" w:hAnsi="Cambria Math"/>
                                 <w:i/>
                               </w:rPr>
-                              <w:t>bc</w:t>
-                            </w:r>
-                            <w:r>
-                              <w:rPr>
-                                <w:rFonts w:ascii="Cambria Math" w:eastAsiaTheme="minorEastAsia" w:hAnsi="Cambria Math"/>
-                                <w:i/>
-                              </w:rPr>
-                              <w:t xml:space="preserve"> = 0</w:t>
+                              <w:t>bc = 0</w:t>
                             </w:r>
                           </w:p>
                         </w:txbxContent>
@@ -4017,14 +4127,7 @@
                           <w:rFonts w:ascii="Cambria Math" w:eastAsiaTheme="minorEastAsia" w:hAnsi="Cambria Math"/>
                           <w:i/>
                         </w:rPr>
-                        <w:t>bc</w:t>
-                      </w:r>
-                      <w:r>
-                        <w:rPr>
-                          <w:rFonts w:ascii="Cambria Math" w:eastAsiaTheme="minorEastAsia" w:hAnsi="Cambria Math"/>
-                          <w:i/>
-                        </w:rPr>
-                        <w:t xml:space="preserve"> = 0</w:t>
+                        <w:t>bc = 0</w:t>
                       </w:r>
                     </w:p>
                   </w:txbxContent>
@@ -4093,14 +4196,7 @@
                                 <w:rFonts w:ascii="Cambria Math" w:eastAsiaTheme="minorEastAsia" w:hAnsi="Cambria Math"/>
                                 <w:i/>
                               </w:rPr>
-                              <w:t>bd</w:t>
-                            </w:r>
-                            <w:r>
-                              <w:rPr>
-                                <w:rFonts w:ascii="Cambria Math" w:eastAsiaTheme="minorEastAsia" w:hAnsi="Cambria Math"/>
-                                <w:i/>
-                              </w:rPr>
-                              <w:t xml:space="preserve"> = </w:t>
+                              <w:t xml:space="preserve">bd = </w:t>
                             </w:r>
                             <m:oMath>
                               <m:f>
@@ -4179,14 +4275,7 @@
                           <w:rFonts w:ascii="Cambria Math" w:eastAsiaTheme="minorEastAsia" w:hAnsi="Cambria Math"/>
                           <w:i/>
                         </w:rPr>
-                        <w:t>bd</w:t>
-                      </w:r>
-                      <w:r>
-                        <w:rPr>
-                          <w:rFonts w:ascii="Cambria Math" w:eastAsiaTheme="minorEastAsia" w:hAnsi="Cambria Math"/>
-                          <w:i/>
-                        </w:rPr>
-                        <w:t xml:space="preserve"> = </w:t>
+                        <w:t xml:space="preserve">bd = </w:t>
                       </w:r>
                       <m:oMath>
                         <m:f>
@@ -4434,17 +4523,7 @@
           <w:szCs w:val="25"/>
           <w:shd w:val="clear" w:color="auto" w:fill="FFFFFF"/>
         </w:rPr>
-        <w:t>⊗</w:t>
-      </w:r>
-      <w:r>
-        <w:rPr>
-          <w:rFonts w:ascii="Cambria Math" w:hAnsi="Cambria Math" w:cs="Cambria Math"/>
-          <w:color w:val="222222"/>
-          <w:sz w:val="25"/>
-          <w:szCs w:val="25"/>
-          <w:shd w:val="clear" w:color="auto" w:fill="FFFFFF"/>
-        </w:rPr>
-        <w:t xml:space="preserve"> </w:t>
+        <w:t xml:space="preserve">⊗ </w:t>
       </w:r>
       <m:oMath>
         <m:d>
@@ -4492,8 +4571,6 @@
         </w:rPr>
         <w:tab/>
       </w:r>
-      <w:bookmarkStart w:id="0" w:name="_GoBack"/>
-      <w:bookmarkEnd w:id="0"/>
     </w:p>
     <w:p>
       <w:pPr>
@@ -4580,19 +4657,344 @@
         <w:t>Les secteurs propices</w:t>
       </w:r>
     </w:p>
+    <w:p>
+      <w:r>
+        <w:t xml:space="preserve">Il existe beaucoup de secteurs </w:t>
+      </w:r>
+      <w:r>
+        <w:t xml:space="preserve">dans lesquels l’informatique quantique aurait des applications concrètes. </w:t>
+      </w:r>
+      <w:r>
+        <w:t xml:space="preserve">Mais on remarque que </w:t>
+      </w:r>
+      <w:r>
+        <w:t xml:space="preserve">l’effet bénéfique de </w:t>
+      </w:r>
+      <w:r>
+        <w:t>ce dernier</w:t>
+      </w:r>
+      <w:r>
+        <w:t xml:space="preserve"> reste plus ou moins le même. Pour cette raison nous allons nous concentrer sur seulement 2 secteurs.</w:t>
+      </w:r>
+    </w:p>
+    <w:p>
+      <w:r>
+        <w:t xml:space="preserve">Le premier est le secteur </w:t>
+      </w:r>
+      <w:r>
+        <w:t xml:space="preserve">du </w:t>
+      </w:r>
+      <w:r>
+        <w:t xml:space="preserve">médical. Plus particulièrement la simulation de molécules. </w:t>
+      </w:r>
+      <w:r>
+        <w:t xml:space="preserve">En effet la modélisation d’atome de certaines molécules </w:t>
+      </w:r>
+      <w:r>
+        <w:t>doit</w:t>
+      </w:r>
+      <w:r>
+        <w:t xml:space="preserve"> prendre en compte toutes les interactions possibles</w:t>
+      </w:r>
+      <w:r>
+        <w:t xml:space="preserve"> entre chaque électron. Ce nombre d’interactions augmente exponentiellement avec le nombre d’atomes, ainsi que le nombre de calcul.</w:t>
+      </w:r>
+    </w:p>
+    <w:p>
+      <w:pPr>
+        <w:keepNext/>
+        <w:jc w:val="center"/>
+      </w:pPr>
+      <w:r>
+        <w:rPr>
+          <w:noProof/>
+        </w:rPr>
+        <w:lastRenderedPageBreak/>
+        <w:drawing>
+          <wp:inline distT="0" distB="0" distL="0" distR="0" wp14:anchorId="0DF29D3D" wp14:editId="03E4FCFD">
+            <wp:extent cx="2728081" cy="2470067"/>
+            <wp:effectExtent l="0" t="0" r="0" b="6985"/>
+            <wp:docPr id="3" name="Image 3" descr="FeMo cofactor, the active site cluster of nitrogenase. (a) Structure of FeMo cofactor as observed in MoFe protein from A. vinelandii (PDB-ID 3U7Q). The structure represents the S=3/2 FeMocoN state, a stable resting state that does not bind substrates. (b) Strategy for spatially resolved anomalous dispersion (SpReAD) refinement. A XAS spectrum or a fluorescence scan of the iron K-edge (red) is chosen to determine energies for the collection of full diffraction data sets. In these, the anomalous scattering contribution can be refined for individual atoms. (c) Anomalous difference electron density maps contoured at the 3σ level around FeMo cofactor, calculated for data sets taken at the indicated positions along the iron K-edge. The magnitude of the electron density peak does not directly reflect f″, but the increase of signal is clearly visible. Note that strong features appear first for the most electron-rich atoms, Fe1, Fe3 and Fe7 (orientation as in a)."/>
+            <wp:cNvGraphicFramePr>
+              <a:graphicFrameLocks xmlns:a="http://schemas.openxmlformats.org/drawingml/2006/main" noChangeAspect="1"/>
+            </wp:cNvGraphicFramePr>
+            <a:graphic xmlns:a="http://schemas.openxmlformats.org/drawingml/2006/main">
+              <a:graphicData uri="http://schemas.openxmlformats.org/drawingml/2006/picture">
+                <pic:pic xmlns:pic="http://schemas.openxmlformats.org/drawingml/2006/picture">
+                  <pic:nvPicPr>
+                    <pic:cNvPr id="0" name="Picture 1" descr="FeMo cofactor, the active site cluster of nitrogenase. (a) Structure of FeMo cofactor as observed in MoFe protein from A. vinelandii (PDB-ID 3U7Q). The structure represents the S=3/2 FeMocoN state, a stable resting state that does not bind substrates. (b) Strategy for spatially resolved anomalous dispersion (SpReAD) refinement. A XAS spectrum or a fluorescence scan of the iron K-edge (red) is chosen to determine energies for the collection of full diffraction data sets. In these, the anomalous scattering contribution can be refined for individual atoms. (c) Anomalous difference electron density maps contoured at the 3σ level around FeMo cofactor, calculated for data sets taken at the indicated positions along the iron K-edge. The magnitude of the electron density peak does not directly reflect f″, but the increase of signal is clearly visible. Note that strong features appear first for the most electron-rich atoms, Fe1, Fe3 and Fe7 (orientation as in a)."/>
+                    <pic:cNvPicPr>
+                      <a:picLocks noChangeAspect="1" noChangeArrowheads="1"/>
+                    </pic:cNvPicPr>
+                  </pic:nvPicPr>
+                  <pic:blipFill>
+                    <a:blip r:embed="rId8" cstate="print">
+                      <a:extLst>
+                        <a:ext uri="{28A0092B-C50C-407E-A947-70E740481C1C}">
+                          <a14:useLocalDpi xmlns:a14="http://schemas.microsoft.com/office/drawing/2010/main" val="0"/>
+                        </a:ext>
+                      </a:extLst>
+                    </a:blip>
+                    <a:srcRect/>
+                    <a:stretch>
+                      <a:fillRect/>
+                    </a:stretch>
+                  </pic:blipFill>
+                  <pic:spPr bwMode="auto">
+                    <a:xfrm>
+                      <a:off x="0" y="0"/>
+                      <a:ext cx="2756115" cy="2495450"/>
+                    </a:xfrm>
+                    <a:prstGeom prst="rect">
+                      <a:avLst/>
+                    </a:prstGeom>
+                    <a:noFill/>
+                    <a:ln>
+                      <a:noFill/>
+                    </a:ln>
+                  </pic:spPr>
+                </pic:pic>
+              </a:graphicData>
+            </a:graphic>
+          </wp:inline>
+        </w:drawing>
+      </w:r>
+    </w:p>
+    <w:p>
+      <w:pPr>
+        <w:pStyle w:val="Lgende"/>
+        <w:jc w:val="center"/>
+      </w:pPr>
+      <w:r>
+        <w:t xml:space="preserve">Figure </w:t>
+      </w:r>
+      <w:r>
+        <w:fldChar w:fldCharType="begin"/>
+      </w:r>
+      <w:r>
+        <w:instrText xml:space="preserve"> SEQ Figure \* ARABIC </w:instrText>
+      </w:r>
+      <w:r>
+        <w:fldChar w:fldCharType="separate"/>
+      </w:r>
+      <w:r>
+        <w:rPr>
+          <w:noProof/>
+        </w:rPr>
+        <w:t>5</w:t>
+      </w:r>
+      <w:r>
+        <w:fldChar w:fldCharType="end"/>
+      </w:r>
+      <w:r>
+        <w:t xml:space="preserve"> </w:t>
+      </w:r>
+      <w:r>
+        <w:t>–</w:t>
+      </w:r>
+      <w:r>
+        <w:t xml:space="preserve"> </w:t>
+      </w:r>
+      <w:r>
+        <w:t>Différents clusters de la m</w:t>
+      </w:r>
+      <w:r>
+        <w:t xml:space="preserve">olécule de nitrogénase tirée de </w:t>
+      </w:r>
+      <w:hyperlink r:id="rId9" w:history="1">
+        <w:r>
+          <w:rPr>
+            <w:rStyle w:val="Lienhypertexte"/>
+          </w:rPr>
+          <w:t>researchgate.net</w:t>
+        </w:r>
+      </w:hyperlink>
+    </w:p>
     <w:p/>
     <w:p>
+      <w:r>
+        <w:t xml:space="preserve">On a vu précédemment qu’un ordinateur quantique était exponentiellement plus rapide qu’un ordinateur classique. Pour cette raison il est capable de gérer dans un temps plus raisonnable les calculs nécessaires. </w:t>
+      </w:r>
+      <w:r>
+        <w:t>Cela permettrait de découvrir de nouvelles molécules, de nouveaux médicaments et donc faire avancer la médecine en général.</w:t>
+      </w:r>
+      <w:r>
+        <w:t xml:space="preserve"> De plus cela nous permettrait de mieux comprendre les interactions au niveau microscopique (utiliser un ordinateur quantique pour mieux comprendre les interactions quantiques).</w:t>
+      </w:r>
+    </w:p>
+    <w:p>
+      <w:r>
+        <w:t>Le second secteur est la cryptographie. Nous verrons par la suite qu’il est lié à celui de la communication, plus particulièrement la sécurité de la communication. Un grand</w:t>
+      </w:r>
+      <w:r>
+        <w:t xml:space="preserve"> nombre</w:t>
+      </w:r>
+      <w:r>
+        <w:t xml:space="preserve"> de système </w:t>
+      </w:r>
+      <w:r>
+        <w:t xml:space="preserve">de sécurité utilise l’algorithme RSA. Ce dernier se base sur le fait qu’il est extrêmement difficile de factoriser un grand nombre sous forme de nombre premiers. Par exemple trouver que </w:t>
+      </w:r>
+      <w:r>
+        <w:rPr>
+          <w:rFonts w:ascii="Cambria Math" w:eastAsiaTheme="minorEastAsia" w:hAnsi="Cambria Math"/>
+          <w:i/>
+        </w:rPr>
+        <w:t>5152817 = 2339 * 2203</w:t>
+      </w:r>
+      <w:r>
+        <w:t xml:space="preserve"> dans un temps raisonnable.</w:t>
+      </w:r>
+      <w:r>
+        <w:t xml:space="preserve"> Il existe des algorithmes classiques permettant de toujours trouver une solution mais sa complexité augmente de manière exponentielle. Un algorithme quantique appelé algorithme de Shor (dont on parlera plus loin) permet lui aussi d’effectuer cette factorisation mais sa complexité augmente de manière logarithmique. </w:t>
+      </w:r>
+    </w:p>
+    <w:p>
       <w:pPr>
-        <w:pStyle w:val="Titre2"/>
+        <w:keepNext/>
+        <w:jc w:val="center"/>
       </w:pPr>
       <w:r>
-        <w:t>2.2)</w:t>
-      </w:r>
-      <w:r>
-        <w:tab/>
-      </w:r>
-      <w:r>
-        <w:t>Quelques algorithmes</w:t>
+        <w:rPr>
+          <w:noProof/>
+        </w:rPr>
+        <w:lastRenderedPageBreak/>
+        <w:drawing>
+          <wp:inline distT="0" distB="0" distL="0" distR="0" wp14:anchorId="3201CBB5" wp14:editId="3EF79CF8">
+            <wp:extent cx="4416089" cy="2131620"/>
+            <wp:effectExtent l="0" t="0" r="3810" b="2540"/>
+            <wp:docPr id="5" name="Image 5" descr="Image result for shor algorithm vs normal algo&quot;"/>
+            <wp:cNvGraphicFramePr>
+              <a:graphicFrameLocks xmlns:a="http://schemas.openxmlformats.org/drawingml/2006/main" noChangeAspect="1"/>
+            </wp:cNvGraphicFramePr>
+            <a:graphic xmlns:a="http://schemas.openxmlformats.org/drawingml/2006/main">
+              <a:graphicData uri="http://schemas.openxmlformats.org/drawingml/2006/picture">
+                <pic:pic xmlns:pic="http://schemas.openxmlformats.org/drawingml/2006/picture">
+                  <pic:nvPicPr>
+                    <pic:cNvPr id="0" name="Picture 3" descr="Image result for shor algorithm vs normal algo&quot;"/>
+                    <pic:cNvPicPr>
+                      <a:picLocks noChangeAspect="1" noChangeArrowheads="1"/>
+                    </pic:cNvPicPr>
+                  </pic:nvPicPr>
+                  <pic:blipFill>
+                    <a:blip r:embed="rId10">
+                      <a:extLst>
+                        <a:ext uri="{28A0092B-C50C-407E-A947-70E740481C1C}">
+                          <a14:useLocalDpi xmlns:a14="http://schemas.microsoft.com/office/drawing/2010/main" val="0"/>
+                        </a:ext>
+                      </a:extLst>
+                    </a:blip>
+                    <a:srcRect/>
+                    <a:stretch>
+                      <a:fillRect/>
+                    </a:stretch>
+                  </pic:blipFill>
+                  <pic:spPr bwMode="auto">
+                    <a:xfrm>
+                      <a:off x="0" y="0"/>
+                      <a:ext cx="4454705" cy="2150260"/>
+                    </a:xfrm>
+                    <a:prstGeom prst="rect">
+                      <a:avLst/>
+                    </a:prstGeom>
+                    <a:noFill/>
+                    <a:ln>
+                      <a:noFill/>
+                    </a:ln>
+                  </pic:spPr>
+                </pic:pic>
+              </a:graphicData>
+            </a:graphic>
+          </wp:inline>
+        </w:drawing>
+      </w:r>
+    </w:p>
+    <w:p>
+      <w:pPr>
+        <w:pStyle w:val="Lgende"/>
+        <w:jc w:val="center"/>
+      </w:pPr>
+      <w:r>
+        <w:t xml:space="preserve">Figure </w:t>
+      </w:r>
+      <w:r>
+        <w:fldChar w:fldCharType="begin"/>
+      </w:r>
+      <w:r>
+        <w:instrText xml:space="preserve"> SEQ Figure \* ARABIC </w:instrText>
+      </w:r>
+      <w:r>
+        <w:fldChar w:fldCharType="separate"/>
+      </w:r>
+      <w:r>
+        <w:rPr>
+          <w:noProof/>
+        </w:rPr>
+        <w:t>6</w:t>
+      </w:r>
+      <w:r>
+        <w:fldChar w:fldCharType="end"/>
+      </w:r>
+      <w:r>
+        <w:t xml:space="preserve"> - Comparaison entre algo classique et algo de Shor tiré du </w:t>
+      </w:r>
+      <w:hyperlink r:id="rId11" w:history="1">
+        <w:r>
+          <w:rPr>
+            <w:rStyle w:val="Lienhypertexte"/>
+          </w:rPr>
+          <w:t>GitHub</w:t>
+        </w:r>
+      </w:hyperlink>
+      <w:r>
+        <w:t xml:space="preserve"> de </w:t>
+      </w:r>
+      <w:r>
+        <w:t>Aurélien</w:t>
+      </w:r>
+      <w:r>
+        <w:t xml:space="preserve"> </w:t>
+      </w:r>
+      <w:r>
+        <w:t>Pélissier</w:t>
+      </w:r>
+    </w:p>
+    <w:p/>
+    <w:p>
+      <w:r>
+        <w:t>Un cas de plus où l’on observe la rapidité exponentielle de l’ordinateur quantique.</w:t>
+      </w:r>
+      <w:r>
+        <w:t xml:space="preserve"> Cet algorithme pourrait donc mettre à mal tous les systèmes de sécurité se basant sur le protocole RSA ? Pour l’instant en pratique ce n’est pas le cas. En effet il faudrait un nombre de qubits assez important afin d’utiliser l’algorithme sur des nombres des grands. A ce niveau nous sommes donc limités par le hardware. De plus, nous verrons par la suite qu’il existe d’autre moyen de communication dit de sécurité absolue grâce à l’informatique quantique.</w:t>
+      </w:r>
+    </w:p>
+    <w:p>
+      <w:r>
+        <w:t xml:space="preserve">Nous aurions pu évoquer d’autre secteur tel que l’intelligence artificielle ou encore le domaine de la finance. Mais on s’aperçoit très vite qu’un ordinateur quantique n’est pas très différent d’un ordinateur classique, il va juste </w:t>
+      </w:r>
+      <w:r>
+        <w:t xml:space="preserve">beaucoup plus vite à grande échelle. De plus cela n’est valable que pour certain problème, dans un cas comme l’addition </w:t>
+      </w:r>
+      <w:r>
+        <w:t xml:space="preserve">par exemple </w:t>
+      </w:r>
+      <w:r>
+        <w:t>l’ordinateur quantique ne va pas plus vite que le classique.</w:t>
+      </w:r>
+      <w:r>
+        <w:t xml:space="preserve"> </w:t>
+      </w:r>
+      <w:r>
+        <w:t xml:space="preserve">Il existe même certaines tâches </w:t>
+      </w:r>
+      <w:r>
+        <w:t>qu’i</w:t>
+      </w:r>
+      <w:r>
+        <w:t>l n’est pas encore apte à effectuer, comme faire tourner un jeu vidéo par exemple.</w:t>
+      </w:r>
+      <w:r>
+        <w:t xml:space="preserve"> Nous verrons plus tard les désavantages à cette rapidité.</w:t>
       </w:r>
     </w:p>
     <w:p/>
@@ -4601,6 +5003,3259 @@
         <w:pStyle w:val="Titre2"/>
       </w:pPr>
       <w:r>
+        <w:t>2.2)</w:t>
+      </w:r>
+      <w:r>
+        <w:tab/>
+      </w:r>
+      <w:r>
+        <w:t>Des exemples concrets</w:t>
+      </w:r>
+    </w:p>
+    <w:p>
+      <w:r>
+        <w:t xml:space="preserve">Nous allons désormais parler des applications existantes </w:t>
+      </w:r>
+      <w:r>
+        <w:t>liées à l’</w:t>
+      </w:r>
+      <w:r>
+        <w:t>ordinateur quantique</w:t>
+      </w:r>
+      <w:r>
+        <w:t>. Nous nous intéresserons aussi à quelques algorithmes.</w:t>
+      </w:r>
+    </w:p>
+    <w:p>
+      <w:r>
+        <w:t xml:space="preserve">Pour commencer nous allons revenir sur le phénomène de l’intrication quantique. Pour rappel il a pour effet que 2 qubits intriqués </w:t>
+      </w:r>
+      <w:r>
+        <w:t xml:space="preserve">donnent le même résultat. Ces 2 qubits ne communiquent </w:t>
+      </w:r>
+      <w:r>
+        <w:lastRenderedPageBreak/>
+        <w:t xml:space="preserve">pas à proprement parler car cette communication s’effectuerait à une vitesse supérieure à celle de la lumière (violation du principe de causalité). C’est pour cela qu’on dit qu’ils se corrèle leur résultat, car la corrélation </w:t>
+      </w:r>
+      <w:r>
+        <w:t xml:space="preserve">elle </w:t>
+      </w:r>
+      <w:r>
+        <w:t>peut s’effectuait plus vite que la vitesse de la lumière. La théorie des variables cachées par John Bell</w:t>
+      </w:r>
+      <w:r>
+        <w:t xml:space="preserve"> (physicien du 20</w:t>
+      </w:r>
+      <w:r>
+        <w:rPr>
+          <w:vertAlign w:val="superscript"/>
+        </w:rPr>
+        <w:t>ème</w:t>
+      </w:r>
+      <w:r>
+        <w:t xml:space="preserve"> siècle)</w:t>
+      </w:r>
+      <w:r>
+        <w:t xml:space="preserve"> permettrait d’expliquer ce phénomène, mais celle-ci est assez controversée.</w:t>
+      </w:r>
+      <w:r>
+        <w:t xml:space="preserve"> </w:t>
+      </w:r>
+    </w:p>
+    <w:p>
+      <w:r>
+        <w:t>On voit venir que l’intrication quantique va nous permettre de communiquer. Cette communication est appelée la téléportation quantique (un terme peu révélateur, nous verrons pourquoi par la suite). Nous allons l’expliquer avec un exemple. Prenons 2 personnes Alice et Bob</w:t>
+      </w:r>
+      <w:r>
+        <w:t xml:space="preserve"> qui ont </w:t>
+      </w:r>
+      <w:r>
+        <w:t xml:space="preserve">chacun </w:t>
+      </w:r>
+      <w:r>
+        <w:t xml:space="preserve">un qubit. Alice possède un qubit A qui est intriqué avec le qubit B de Bob. Alice souhaite envoyer un autre qubit Q à Bob. </w:t>
+      </w:r>
+      <w:r>
+        <w:t>Alice va donc intriquer les qubits A et Q et effectue</w:t>
+      </w:r>
+      <w:r>
+        <w:t>r</w:t>
+      </w:r>
+      <w:r>
+        <w:t xml:space="preserve"> une mesure sur ces derniers. Alice envoie les 2 résultats</w:t>
+      </w:r>
+      <w:r>
+        <w:t xml:space="preserve"> des mesures</w:t>
+      </w:r>
+      <w:r>
+        <w:t xml:space="preserve"> à Bob</w:t>
+      </w:r>
+      <w:r>
+        <w:t xml:space="preserve"> (par voie de communication classique)</w:t>
+      </w:r>
+      <w:r>
+        <w:t xml:space="preserve">. Bob va effectuer les opérations suivantes : si le résultat de A est égal à 1 alors il va passer son qubit B par une porte appelée X (qui équivaut à la porte NOT pour un ordinateur classique). Si le résultat de Q est égal à </w:t>
+      </w:r>
+      <w:r>
+        <w:t>1 il va passer B par une porte appelée Z (cette porte est légèrement plus complexe et donc ne sera pas détaillée). Ces opérations s’effectuent en série. A la fin Bob va se retrouver avec son qubit B ayant exactement les mêmes caractéristiques que le qubit Q au départ. Voici un schéma récapitulant</w:t>
+      </w:r>
+      <w:r>
+        <w:t xml:space="preserve"> cet algorithme </w:t>
+      </w:r>
+      <w:r>
+        <w:t xml:space="preserve">: </w:t>
+      </w:r>
+    </w:p>
+    <w:p>
+      <w:r>
+        <w:rPr>
+          <w:noProof/>
+        </w:rPr>
+        <mc:AlternateContent>
+          <mc:Choice Requires="wps">
+            <w:drawing>
+              <wp:anchor distT="45720" distB="45720" distL="114300" distR="114300" simplePos="0" relativeHeight="251754496" behindDoc="0" locked="0" layoutInCell="1" allowOverlap="1" wp14:anchorId="06992E6D" wp14:editId="7C594FC5">
+                <wp:simplePos x="0" y="0"/>
+                <wp:positionH relativeFrom="column">
+                  <wp:posOffset>180871</wp:posOffset>
+                </wp:positionH>
+                <wp:positionV relativeFrom="paragraph">
+                  <wp:posOffset>84643</wp:posOffset>
+                </wp:positionV>
+                <wp:extent cx="476885" cy="301625"/>
+                <wp:effectExtent l="0" t="0" r="0" b="3175"/>
+                <wp:wrapSquare wrapText="bothSides"/>
+                <wp:docPr id="158" name="Zone de texte 2"/>
+                <wp:cNvGraphicFramePr>
+                  <a:graphicFrameLocks xmlns:a="http://schemas.openxmlformats.org/drawingml/2006/main"/>
+                </wp:cNvGraphicFramePr>
+                <a:graphic xmlns:a="http://schemas.openxmlformats.org/drawingml/2006/main">
+                  <a:graphicData uri="http://schemas.microsoft.com/office/word/2010/wordprocessingShape">
+                    <wps:wsp>
+                      <wps:cNvSpPr txBox="1">
+                        <a:spLocks noChangeArrowheads="1"/>
+                      </wps:cNvSpPr>
+                      <wps:spPr bwMode="auto">
+                        <a:xfrm>
+                          <a:off x="0" y="0"/>
+                          <a:ext cx="476885" cy="301625"/>
+                        </a:xfrm>
+                        <a:prstGeom prst="rect">
+                          <a:avLst/>
+                        </a:prstGeom>
+                        <a:noFill/>
+                        <a:ln w="9525">
+                          <a:noFill/>
+                          <a:miter lim="800000"/>
+                          <a:headEnd/>
+                          <a:tailEnd/>
+                        </a:ln>
+                      </wps:spPr>
+                      <wps:txbx>
+                        <w:txbxContent>
+                          <w:p>
+                            <w:pPr>
+                              <w:jc w:val="center"/>
+                              <w:rPr>
+                                <w:color w:val="323E4F" w:themeColor="text2" w:themeShade="BF"/>
+                                <w:sz w:val="28"/>
+                                <w:szCs w:val="28"/>
+                              </w:rPr>
+                            </w:pPr>
+                            <w:r>
+                              <w:rPr>
+                                <w:color w:val="323E4F" w:themeColor="text2" w:themeShade="BF"/>
+                                <w:sz w:val="28"/>
+                                <w:szCs w:val="28"/>
+                              </w:rPr>
+                              <w:t>Q</w:t>
+                            </w:r>
+                          </w:p>
+                        </w:txbxContent>
+                      </wps:txbx>
+                      <wps:bodyPr rot="0" vert="horz" wrap="square" lIns="91440" tIns="45720" rIns="91440" bIns="45720" anchor="t" anchorCtr="0">
+                        <a:noAutofit/>
+                      </wps:bodyPr>
+                    </wps:wsp>
+                  </a:graphicData>
+                </a:graphic>
+                <wp14:sizeRelH relativeFrom="margin">
+                  <wp14:pctWidth>0</wp14:pctWidth>
+                </wp14:sizeRelH>
+                <wp14:sizeRelV relativeFrom="margin">
+                  <wp14:pctHeight>0</wp14:pctHeight>
+                </wp14:sizeRelV>
+              </wp:anchor>
+            </w:drawing>
+          </mc:Choice>
+          <mc:Fallback>
+            <w:pict>
+              <v:shape w14:anchorId="06992E6D" id="_x0000_s1042" type="#_x0000_t202" style="position:absolute;left:0;text-align:left;margin-left:14.25pt;margin-top:6.65pt;width:37.55pt;height:23.75pt;z-index:251754496;visibility:visible;mso-wrap-style:square;mso-width-percent:0;mso-height-percent:0;mso-wrap-distance-left:9pt;mso-wrap-distance-top:3.6pt;mso-wrap-distance-right:9pt;mso-wrap-distance-bottom:3.6pt;mso-position-horizontal:absolute;mso-position-horizontal-relative:text;mso-position-vertical:absolute;mso-position-vertical-relative:text;mso-width-percent:0;mso-height-percent:0;mso-width-relative:margin;mso-height-relative:margin;v-text-anchor:top" o:gfxdata="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" filled="f" stroked="f">
+                <v:textbox>
+                  <w:txbxContent>
+                    <w:p>
+                      <w:pPr>
+                        <w:jc w:val="center"/>
+                        <w:rPr>
+                          <w:color w:val="323E4F" w:themeColor="text2" w:themeShade="BF"/>
+                          <w:sz w:val="28"/>
+                          <w:szCs w:val="28"/>
+                        </w:rPr>
+                      </w:pPr>
+                      <w:r>
+                        <w:rPr>
+                          <w:color w:val="323E4F" w:themeColor="text2" w:themeShade="BF"/>
+                          <w:sz w:val="28"/>
+                          <w:szCs w:val="28"/>
+                        </w:rPr>
+                        <w:t>Q</w:t>
+                      </w:r>
+                    </w:p>
+                  </w:txbxContent>
+                </v:textbox>
+                <w10:wrap type="square"/>
+              </v:shape>
+            </w:pict>
+          </mc:Fallback>
+        </mc:AlternateContent>
+      </w:r>
+      <w:r>
+        <w:rPr>
+          <w:noProof/>
+        </w:rPr>
+        <mc:AlternateContent>
+          <mc:Choice Requires="wps">
+            <w:drawing>
+              <wp:anchor distT="45720" distB="45720" distL="114300" distR="114300" simplePos="0" relativeHeight="251746304" behindDoc="0" locked="0" layoutInCell="1" allowOverlap="1" wp14:anchorId="294B08CE" wp14:editId="380BEACD">
+                <wp:simplePos x="0" y="0"/>
+                <wp:positionH relativeFrom="margin">
+                  <wp:posOffset>461645</wp:posOffset>
+                </wp:positionH>
+                <wp:positionV relativeFrom="paragraph">
+                  <wp:posOffset>-1270</wp:posOffset>
+                </wp:positionV>
+                <wp:extent cx="476885" cy="301625"/>
+                <wp:effectExtent l="0" t="0" r="0" b="3175"/>
+                <wp:wrapSquare wrapText="bothSides"/>
+                <wp:docPr id="154" name="Zone de texte 2"/>
+                <wp:cNvGraphicFramePr>
+                  <a:graphicFrameLocks xmlns:a="http://schemas.openxmlformats.org/drawingml/2006/main"/>
+                </wp:cNvGraphicFramePr>
+                <a:graphic xmlns:a="http://schemas.openxmlformats.org/drawingml/2006/main">
+                  <a:graphicData uri="http://schemas.microsoft.com/office/word/2010/wordprocessingShape">
+                    <wps:wsp>
+                      <wps:cNvSpPr txBox="1">
+                        <a:spLocks noChangeArrowheads="1"/>
+                      </wps:cNvSpPr>
+                      <wps:spPr bwMode="auto">
+                        <a:xfrm>
+                          <a:off x="0" y="0"/>
+                          <a:ext cx="476885" cy="301625"/>
+                        </a:xfrm>
+                        <a:prstGeom prst="rect">
+                          <a:avLst/>
+                        </a:prstGeom>
+                        <a:noFill/>
+                        <a:ln w="9525">
+                          <a:noFill/>
+                          <a:miter lim="800000"/>
+                          <a:headEnd/>
+                          <a:tailEnd/>
+                        </a:ln>
+                      </wps:spPr>
+                      <wps:txbx>
+                        <w:txbxContent>
+                          <w:p>
+                            <w:pPr>
+                              <w:rPr>
+                                <w:color w:val="323E4F" w:themeColor="text2" w:themeShade="BF"/>
+                              </w:rPr>
+                            </w:pPr>
+                            <w:r>
+                              <w:rPr>
+                                <w:color w:val="323E4F" w:themeColor="text2" w:themeShade="BF"/>
+                              </w:rPr>
+                              <w:t>|</w:t>
+                            </w:r>
+                            <w:r>
+                              <w:rPr>
+                                <w:rFonts w:cstheme="minorHAnsi"/>
+                                <w:color w:val="323E4F" w:themeColor="text2" w:themeShade="BF"/>
+                                <w:szCs w:val="24"/>
+                              </w:rPr>
+                              <w:t>Ѱ&gt;</w:t>
+                            </w:r>
+                          </w:p>
+                        </w:txbxContent>
+                      </wps:txbx>
+                      <wps:bodyPr rot="0" vert="horz" wrap="square" lIns="91440" tIns="45720" rIns="91440" bIns="45720" anchor="t" anchorCtr="0">
+                        <a:noAutofit/>
+                      </wps:bodyPr>
+                    </wps:wsp>
+                  </a:graphicData>
+                </a:graphic>
+                <wp14:sizeRelH relativeFrom="margin">
+                  <wp14:pctWidth>0</wp14:pctWidth>
+                </wp14:sizeRelH>
+                <wp14:sizeRelV relativeFrom="margin">
+                  <wp14:pctHeight>0</wp14:pctHeight>
+                </wp14:sizeRelV>
+              </wp:anchor>
+            </w:drawing>
+          </mc:Choice>
+          <mc:Fallback>
+            <w:pict>
+              <v:shape w14:anchorId="294B08CE" id="_x0000_s1043" type="#_x0000_t202" style="position:absolute;left:0;text-align:left;margin-left:36.35pt;margin-top:-.1pt;width:37.55pt;height:23.75pt;z-index:251746304;visibility:visible;mso-wrap-style:square;mso-width-percent:0;mso-height-percent:0;mso-wrap-distance-left:9pt;mso-wrap-distance-top:3.6pt;mso-wrap-distance-right:9pt;mso-wrap-distance-bottom:3.6pt;mso-position-horizontal:absolute;mso-position-horizontal-relative:margin;mso-position-vertical:absolute;mso-position-vertical-relative:text;mso-width-percent:0;mso-height-percent:0;mso-width-relative:margin;mso-height-relative:margin;v-text-anchor:top" o:gfxdata="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" filled="f" stroked="f">
+                <v:textbox>
+                  <w:txbxContent>
+                    <w:p>
+                      <w:pPr>
+                        <w:rPr>
+                          <w:color w:val="323E4F" w:themeColor="text2" w:themeShade="BF"/>
+                        </w:rPr>
+                      </w:pPr>
+                      <w:r>
+                        <w:rPr>
+                          <w:color w:val="323E4F" w:themeColor="text2" w:themeShade="BF"/>
+                        </w:rPr>
+                        <w:t>|</w:t>
+                      </w:r>
+                      <w:r>
+                        <w:rPr>
+                          <w:rFonts w:cstheme="minorHAnsi"/>
+                          <w:color w:val="323E4F" w:themeColor="text2" w:themeShade="BF"/>
+                          <w:szCs w:val="24"/>
+                        </w:rPr>
+                        <w:t>Ѱ&gt;</w:t>
+                      </w:r>
+                    </w:p>
+                  </w:txbxContent>
+                </v:textbox>
+                <w10:wrap type="square" anchorx="margin"/>
+              </v:shape>
+            </w:pict>
+          </mc:Fallback>
+        </mc:AlternateContent>
+      </w:r>
+      <w:r>
+        <w:rPr>
+          <w:noProof/>
+        </w:rPr>
+        <mc:AlternateContent>
+          <mc:Choice Requires="wps">
+            <w:drawing>
+              <wp:anchor distT="0" distB="0" distL="114300" distR="114300" simplePos="0" relativeHeight="251741184" behindDoc="1" locked="0" layoutInCell="1" allowOverlap="1" wp14:anchorId="1FF65970" wp14:editId="1E73C6D0">
+                <wp:simplePos x="0" y="0"/>
+                <wp:positionH relativeFrom="column">
+                  <wp:posOffset>4555490</wp:posOffset>
+                </wp:positionH>
+                <wp:positionV relativeFrom="paragraph">
+                  <wp:posOffset>321146</wp:posOffset>
+                </wp:positionV>
+                <wp:extent cx="45719" cy="53439"/>
+                <wp:effectExtent l="0" t="0" r="12065" b="22860"/>
+                <wp:wrapNone/>
+                <wp:docPr id="150" name="Ellipse 150"/>
+                <wp:cNvGraphicFramePr/>
+                <a:graphic xmlns:a="http://schemas.openxmlformats.org/drawingml/2006/main">
+                  <a:graphicData uri="http://schemas.microsoft.com/office/word/2010/wordprocessingShape">
+                    <wps:wsp>
+                      <wps:cNvSpPr/>
+                      <wps:spPr>
+                        <a:xfrm>
+                          <a:off x="0" y="0"/>
+                          <a:ext cx="45719" cy="53439"/>
+                        </a:xfrm>
+                        <a:prstGeom prst="ellipse">
+                          <a:avLst/>
+                        </a:prstGeom>
+                      </wps:spPr>
+                      <wps:style>
+                        <a:lnRef idx="2">
+                          <a:schemeClr val="accent1">
+                            <a:shade val="50000"/>
+                          </a:schemeClr>
+                        </a:lnRef>
+                        <a:fillRef idx="1">
+                          <a:schemeClr val="accent1"/>
+                        </a:fillRef>
+                        <a:effectRef idx="0">
+                          <a:schemeClr val="accent1"/>
+                        </a:effectRef>
+                        <a:fontRef idx="minor">
+                          <a:schemeClr val="lt1"/>
+                        </a:fontRef>
+                      </wps:style>
+                      <wps:bodyPr rot="0" spcFirstLastPara="0" vertOverflow="overflow" horzOverflow="overflow" vert="horz" wrap="square" lIns="91440" tIns="45720" rIns="91440" bIns="45720" numCol="1" spcCol="0" rtlCol="0" fromWordArt="0" anchor="ctr" anchorCtr="0" forceAA="0" compatLnSpc="1">
+                        <a:prstTxWarp prst="textNoShape">
+                          <a:avLst/>
+                        </a:prstTxWarp>
+                        <a:noAutofit/>
+                      </wps:bodyPr>
+                    </wps:wsp>
+                  </a:graphicData>
+                </a:graphic>
+                <wp14:sizeRelH relativeFrom="margin">
+                  <wp14:pctWidth>0</wp14:pctWidth>
+                </wp14:sizeRelH>
+                <wp14:sizeRelV relativeFrom="margin">
+                  <wp14:pctHeight>0</wp14:pctHeight>
+                </wp14:sizeRelV>
+              </wp:anchor>
+            </w:drawing>
+          </mc:Choice>
+          <mc:Fallback>
+            <w:pict>
+              <v:oval w14:anchorId="1784FDD2" id="Ellipse 150" o:spid="_x0000_s1026" style="position:absolute;margin-left:358.7pt;margin-top:25.3pt;width:3.6pt;height:4.2pt;z-index:-251575296;visibility:visible;mso-wrap-style:square;mso-width-percent:0;mso-height-percent:0;mso-wrap-distance-left:9pt;mso-wrap-distance-top:0;mso-wrap-distance-right:9pt;mso-wrap-distance-bottom:0;mso-position-horizontal:absolute;mso-position-horizontal-relative:text;mso-position-vertical:absolute;mso-position-vertical-relative:text;mso-width-percent:0;mso-height-percent:0;mso-width-relative:margin;mso-height-relative:margin;v-text-anchor:middle" o:gfxdata="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" fillcolor="#4472c4 [3204]" strokecolor="#1f3763 [1604]" strokeweight="1pt">
+                <v:stroke joinstyle="miter"/>
+              </v:oval>
+            </w:pict>
+          </mc:Fallback>
+        </mc:AlternateContent>
+      </w:r>
+      <w:r>
+        <w:rPr>
+          <w:noProof/>
+        </w:rPr>
+        <mc:AlternateContent>
+          <mc:Choice Requires="wps">
+            <w:drawing>
+              <wp:anchor distT="0" distB="0" distL="114300" distR="114300" simplePos="0" relativeHeight="251739136" behindDoc="0" locked="0" layoutInCell="1" allowOverlap="1" wp14:anchorId="0FBF35AA" wp14:editId="62380390">
+                <wp:simplePos x="0" y="0"/>
+                <wp:positionH relativeFrom="column">
+                  <wp:posOffset>4575810</wp:posOffset>
+                </wp:positionH>
+                <wp:positionV relativeFrom="paragraph">
+                  <wp:posOffset>100330</wp:posOffset>
+                </wp:positionV>
+                <wp:extent cx="118110" cy="260985"/>
+                <wp:effectExtent l="0" t="38100" r="53340" b="24765"/>
+                <wp:wrapNone/>
+                <wp:docPr id="149" name="Connecteur droit avec flèche 149"/>
+                <wp:cNvGraphicFramePr/>
+                <a:graphic xmlns:a="http://schemas.openxmlformats.org/drawingml/2006/main">
+                  <a:graphicData uri="http://schemas.microsoft.com/office/word/2010/wordprocessingShape">
+                    <wps:wsp>
+                      <wps:cNvCnPr/>
+                      <wps:spPr>
+                        <a:xfrm flipV="1">
+                          <a:off x="0" y="0"/>
+                          <a:ext cx="118110" cy="260985"/>
+                        </a:xfrm>
+                        <a:prstGeom prst="straightConnector1">
+                          <a:avLst/>
+                        </a:prstGeom>
+                        <a:ln w="12700">
+                          <a:tailEnd type="triangle"/>
+                        </a:ln>
+                      </wps:spPr>
+                      <wps:style>
+                        <a:lnRef idx="1">
+                          <a:schemeClr val="accent1"/>
+                        </a:lnRef>
+                        <a:fillRef idx="0">
+                          <a:schemeClr val="accent1"/>
+                        </a:fillRef>
+                        <a:effectRef idx="0">
+                          <a:schemeClr val="accent1"/>
+                        </a:effectRef>
+                        <a:fontRef idx="minor">
+                          <a:schemeClr val="tx1"/>
+                        </a:fontRef>
+                      </wps:style>
+                      <wps:bodyPr/>
+                    </wps:wsp>
+                  </a:graphicData>
+                </a:graphic>
+              </wp:anchor>
+            </w:drawing>
+          </mc:Choice>
+          <mc:Fallback>
+            <w:pict>
+              <v:shapetype w14:anchorId="6E51F6BF" id="_x0000_t32" coordsize="21600,21600" o:spt="32" o:oned="t" path="m,l21600,21600e" filled="f">
+                <v:path arrowok="t" fillok="f" o:connecttype="none"/>
+                <o:lock v:ext="edit" shapetype="t"/>
+              </v:shapetype>
+              <v:shape id="Connecteur droit avec flèche 149" o:spid="_x0000_s1026" type="#_x0000_t32" style="position:absolute;margin-left:360.3pt;margin-top:7.9pt;width:9.3pt;height:20.55pt;flip:y;z-index:251739136;visibility:visible;mso-wrap-style:square;mso-wrap-distance-left:9pt;mso-wrap-distance-top:0;mso-wrap-distance-right:9pt;mso-wrap-distance-bottom:0;mso-position-horizontal:absolute;mso-position-horizontal-relative:text;mso-position-vertical:absolute;mso-position-vertical-relative:text" o:gfxdata="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" strokecolor="#4472c4 [3204]" strokeweight="1pt">
+                <v:stroke endarrow="block" joinstyle="miter"/>
+              </v:shape>
+            </w:pict>
+          </mc:Fallback>
+        </mc:AlternateContent>
+      </w:r>
+      <w:r>
+        <w:rPr>
+          <w:noProof/>
+        </w:rPr>
+        <mc:AlternateContent>
+          <mc:Choice Requires="wps">
+            <w:drawing>
+              <wp:anchor distT="0" distB="0" distL="114300" distR="114300" simplePos="0" relativeHeight="251737088" behindDoc="0" locked="0" layoutInCell="1" allowOverlap="1" wp14:anchorId="48E244F2" wp14:editId="5EA33F47">
+                <wp:simplePos x="0" y="0"/>
+                <wp:positionH relativeFrom="column">
+                  <wp:posOffset>4359593</wp:posOffset>
+                </wp:positionH>
+                <wp:positionV relativeFrom="paragraph">
+                  <wp:posOffset>237808</wp:posOffset>
+                </wp:positionV>
+                <wp:extent cx="438785" cy="255270"/>
+                <wp:effectExtent l="0" t="3492" r="14922" b="0"/>
+                <wp:wrapNone/>
+                <wp:docPr id="148" name="Arc 148"/>
+                <wp:cNvGraphicFramePr/>
+                <a:graphic xmlns:a="http://schemas.openxmlformats.org/drawingml/2006/main">
+                  <a:graphicData uri="http://schemas.microsoft.com/office/word/2010/wordprocessingShape">
+                    <wps:wsp>
+                      <wps:cNvSpPr/>
+                      <wps:spPr>
+                        <a:xfrm rot="16200000">
+                          <a:off x="0" y="0"/>
+                          <a:ext cx="438785" cy="255270"/>
+                        </a:xfrm>
+                        <a:prstGeom prst="arc">
+                          <a:avLst>
+                            <a:gd name="adj1" fmla="val 16200000"/>
+                            <a:gd name="adj2" fmla="val 5443992"/>
+                          </a:avLst>
+                        </a:prstGeom>
+                        <a:ln w="9525"/>
+                      </wps:spPr>
+                      <wps:style>
+                        <a:lnRef idx="1">
+                          <a:schemeClr val="accent1"/>
+                        </a:lnRef>
+                        <a:fillRef idx="0">
+                          <a:schemeClr val="accent1"/>
+                        </a:fillRef>
+                        <a:effectRef idx="0">
+                          <a:schemeClr val="accent1"/>
+                        </a:effectRef>
+                        <a:fontRef idx="minor">
+                          <a:schemeClr val="tx1"/>
+                        </a:fontRef>
+                      </wps:style>
+                      <wps:bodyPr rot="0" spcFirstLastPara="0" vertOverflow="overflow" horzOverflow="overflow" vert="horz" wrap="square" lIns="91440" tIns="45720" rIns="91440" bIns="45720" numCol="1" spcCol="0" rtlCol="0" fromWordArt="0" anchor="ctr" anchorCtr="0" forceAA="0" compatLnSpc="1">
+                        <a:prstTxWarp prst="textNoShape">
+                          <a:avLst/>
+                        </a:prstTxWarp>
+                        <a:noAutofit/>
+                      </wps:bodyPr>
+                    </wps:wsp>
+                  </a:graphicData>
+                </a:graphic>
+                <wp14:sizeRelV relativeFrom="margin">
+                  <wp14:pctHeight>0</wp14:pctHeight>
+                </wp14:sizeRelV>
+              </wp:anchor>
+            </w:drawing>
+          </mc:Choice>
+          <mc:Fallback>
+            <w:pict>
+              <v:shape w14:anchorId="57199807" id="Arc 148" o:spid="_x0000_s1026" style="position:absolute;margin-left:343.3pt;margin-top:18.75pt;width:34.55pt;height:20.1pt;rotation:-90;z-index:251737088;visibility:visible;mso-wrap-style:square;mso-height-percent:0;mso-wrap-distance-left:9pt;mso-wrap-distance-top:0;mso-wrap-distance-right:9pt;mso-wrap-distance-bottom:0;mso-position-horizontal:absolute;mso-position-horizontal-relative:text;mso-position-vertical:absolute;mso-position-vertical-relative:text;mso-height-percent:0;mso-height-relative:margin;v-text-anchor:middle" coordsize="438785,255270" o:gfxdata="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" path="m219392,nsc278244,,334628,13756,375877,38176v84761,50181,83739,130801,-2284,180250c332124,242263,276053,255519,217758,255266r1635,-127631c219393,85090,219392,42545,219392,xem219392,nfc278244,,334628,13756,375877,38176v84761,50181,83739,130801,-2284,180250c332124,242263,276053,255519,217758,255266e" filled="f" strokecolor="#4472c4 [3204]">
+                <v:stroke joinstyle="miter"/>
+                <v:path arrowok="t" o:connecttype="custom" o:connectlocs="219392,0;375877,38176;373593,218426;217758,255266" o:connectangles="0,0,0,0"/>
+              </v:shape>
+            </w:pict>
+          </mc:Fallback>
+        </mc:AlternateContent>
+      </w:r>
+      <w:r>
+        <mc:AlternateContent>
+          <mc:Choice Requires="wps">
+            <w:drawing>
+              <wp:anchor distT="45720" distB="45720" distL="114300" distR="114300" simplePos="0" relativeHeight="251735040" behindDoc="0" locked="0" layoutInCell="1" allowOverlap="1" wp14:anchorId="0F1C13E2" wp14:editId="0E7F31ED">
+                <wp:simplePos x="0" y="0"/>
+                <wp:positionH relativeFrom="margin">
+                  <wp:posOffset>4391660</wp:posOffset>
+                </wp:positionH>
+                <wp:positionV relativeFrom="paragraph">
+                  <wp:posOffset>84455</wp:posOffset>
+                </wp:positionV>
+                <wp:extent cx="361950" cy="314325"/>
+                <wp:effectExtent l="0" t="0" r="19050" b="28575"/>
+                <wp:wrapSquare wrapText="bothSides"/>
+                <wp:docPr id="147" name="Zone de texte 2"/>
+                <wp:cNvGraphicFramePr>
+                  <a:graphicFrameLocks xmlns:a="http://schemas.openxmlformats.org/drawingml/2006/main"/>
+                </wp:cNvGraphicFramePr>
+                <a:graphic xmlns:a="http://schemas.openxmlformats.org/drawingml/2006/main">
+                  <a:graphicData uri="http://schemas.microsoft.com/office/word/2010/wordprocessingShape">
+                    <wps:wsp>
+                      <wps:cNvSpPr txBox="1">
+                        <a:spLocks noChangeArrowheads="1"/>
+                      </wps:cNvSpPr>
+                      <wps:spPr bwMode="auto">
+                        <a:xfrm>
+                          <a:off x="0" y="0"/>
+                          <a:ext cx="361950" cy="314325"/>
+                        </a:xfrm>
+                        <a:prstGeom prst="rect">
+                          <a:avLst/>
+                        </a:prstGeom>
+                        <a:noFill/>
+                        <a:ln w="9525">
+                          <a:solidFill>
+                            <a:schemeClr val="accent1"/>
+                          </a:solidFill>
+                          <a:miter lim="800000"/>
+                          <a:headEnd/>
+                          <a:tailEnd/>
+                        </a:ln>
+                      </wps:spPr>
+                      <wps:txbx>
+                        <w:txbxContent>
+                          <w:p>
+                            <w:pPr>
+                              <w:jc w:val="center"/>
+                              <w:rPr>
+                                <w:color w:val="8496B0" w:themeColor="text2" w:themeTint="99"/>
+                                <w:sz w:val="44"/>
+                                <w:szCs w:val="44"/>
+                              </w:rPr>
+                            </w:pPr>
+                          </w:p>
+                        </w:txbxContent>
+                      </wps:txbx>
+                      <wps:bodyPr rot="0" vert="horz" wrap="square" lIns="91440" tIns="45720" rIns="91440" bIns="45720" anchor="t" anchorCtr="0">
+                        <a:noAutofit/>
+                      </wps:bodyPr>
+                    </wps:wsp>
+                  </a:graphicData>
+                </a:graphic>
+                <wp14:sizeRelH relativeFrom="margin">
+                  <wp14:pctWidth>0</wp14:pctWidth>
+                </wp14:sizeRelH>
+                <wp14:sizeRelV relativeFrom="margin">
+                  <wp14:pctHeight>0</wp14:pctHeight>
+                </wp14:sizeRelV>
+              </wp:anchor>
+            </w:drawing>
+          </mc:Choice>
+          <mc:Fallback>
+            <w:pict>
+              <v:shape w14:anchorId="0F1C13E2" id="_x0000_s1044" type="#_x0000_t202" style="position:absolute;left:0;text-align:left;margin-left:345.8pt;margin-top:6.65pt;width:28.5pt;height:24.75pt;z-index:251735040;visibility:visible;mso-wrap-style:square;mso-width-percent:0;mso-height-percent:0;mso-wrap-distance-left:9pt;mso-wrap-distance-top:3.6pt;mso-wrap-distance-right:9pt;mso-wrap-distance-bottom:3.6pt;mso-position-horizontal:absolute;mso-position-horizontal-relative:margin;mso-position-vertical:absolute;mso-position-vertical-relative:text;mso-width-percent:0;mso-height-percent:0;mso-width-relative:margin;mso-height-relative:margin;v-text-anchor:top" o:gfxdata="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" filled="f" strokecolor="#4472c4 [3204]">
+                <v:textbox>
+                  <w:txbxContent>
+                    <w:p>
+                      <w:pPr>
+                        <w:jc w:val="center"/>
+                        <w:rPr>
+                          <w:color w:val="8496B0" w:themeColor="text2" w:themeTint="99"/>
+                          <w:sz w:val="44"/>
+                          <w:szCs w:val="44"/>
+                        </w:rPr>
+                      </w:pPr>
+                    </w:p>
+                  </w:txbxContent>
+                </v:textbox>
+                <w10:wrap type="square" anchorx="margin"/>
+              </v:shape>
+            </w:pict>
+          </mc:Fallback>
+        </mc:AlternateContent>
+      </w:r>
+      <w:r>
+        <mc:AlternateContent>
+          <mc:Choice Requires="wps">
+            <w:drawing>
+              <wp:anchor distT="0" distB="0" distL="114300" distR="114300" simplePos="0" relativeHeight="251708416" behindDoc="0" locked="0" layoutInCell="1" allowOverlap="1" wp14:anchorId="6BCF0462" wp14:editId="0EB942DC">
+                <wp:simplePos x="0" y="0"/>
+                <wp:positionH relativeFrom="column">
+                  <wp:posOffset>568325</wp:posOffset>
+                </wp:positionH>
+                <wp:positionV relativeFrom="paragraph">
+                  <wp:posOffset>240030</wp:posOffset>
+                </wp:positionV>
+                <wp:extent cx="3815715" cy="0"/>
+                <wp:effectExtent l="0" t="0" r="0" b="0"/>
+                <wp:wrapNone/>
+                <wp:docPr id="15" name="Connecteur droit 15"/>
+                <wp:cNvGraphicFramePr/>
+                <a:graphic xmlns:a="http://schemas.openxmlformats.org/drawingml/2006/main">
+                  <a:graphicData uri="http://schemas.microsoft.com/office/word/2010/wordprocessingShape">
+                    <wps:wsp>
+                      <wps:cNvCnPr/>
+                      <wps:spPr>
+                        <a:xfrm>
+                          <a:off x="0" y="0"/>
+                          <a:ext cx="3815715" cy="0"/>
+                        </a:xfrm>
+                        <a:prstGeom prst="line">
+                          <a:avLst/>
+                        </a:prstGeom>
+                        <a:ln w="12700">
+                          <a:solidFill>
+                            <a:schemeClr val="accent1"/>
+                          </a:solidFill>
+                        </a:ln>
+                      </wps:spPr>
+                      <wps:style>
+                        <a:lnRef idx="1">
+                          <a:schemeClr val="accent1"/>
+                        </a:lnRef>
+                        <a:fillRef idx="0">
+                          <a:schemeClr val="accent1"/>
+                        </a:fillRef>
+                        <a:effectRef idx="0">
+                          <a:schemeClr val="accent1"/>
+                        </a:effectRef>
+                        <a:fontRef idx="minor">
+                          <a:schemeClr val="tx1"/>
+                        </a:fontRef>
+                      </wps:style>
+                      <wps:bodyPr/>
+                    </wps:wsp>
+                  </a:graphicData>
+                </a:graphic>
+                <wp14:sizeRelH relativeFrom="margin">
+                  <wp14:pctWidth>0</wp14:pctWidth>
+                </wp14:sizeRelH>
+                <wp14:sizeRelV relativeFrom="margin">
+                  <wp14:pctHeight>0</wp14:pctHeight>
+                </wp14:sizeRelV>
+              </wp:anchor>
+            </w:drawing>
+          </mc:Choice>
+          <mc:Fallback>
+            <w:pict>
+              <v:line w14:anchorId="2A8418D4" id="Connecteur droit 15" o:spid="_x0000_s1026" style="position:absolute;z-index:251708416;visibility:visible;mso-wrap-style:square;mso-width-percent:0;mso-height-percent:0;mso-wrap-distance-left:9pt;mso-wrap-distance-top:0;mso-wrap-distance-right:9pt;mso-wrap-distance-bottom:0;mso-position-horizontal:absolute;mso-position-horizontal-relative:text;mso-position-vertical:absolute;mso-position-vertical-relative:text;mso-width-percent:0;mso-height-percent:0;mso-width-relative:margin;mso-height-relative:margin" from="44.75pt,18.9pt" to="345.2pt,18.9pt" o:gfxdata="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" strokecolor="#4472c4 [3204]" strokeweight="1pt">
+                <v:stroke joinstyle="miter"/>
+              </v:line>
+            </w:pict>
+          </mc:Fallback>
+        </mc:AlternateContent>
+      </w:r>
+      <w:r>
+        <mc:AlternateContent>
+          <mc:Choice Requires="wps">
+            <w:drawing>
+              <wp:anchor distT="0" distB="0" distL="114300" distR="114300" simplePos="0" relativeHeight="251709440" behindDoc="0" locked="0" layoutInCell="1" allowOverlap="1" wp14:anchorId="066D9646" wp14:editId="33E5B764">
+                <wp:simplePos x="0" y="0"/>
+                <wp:positionH relativeFrom="column">
+                  <wp:posOffset>561975</wp:posOffset>
+                </wp:positionH>
+                <wp:positionV relativeFrom="paragraph">
+                  <wp:posOffset>938530</wp:posOffset>
+                </wp:positionV>
+                <wp:extent cx="2929890" cy="0"/>
+                <wp:effectExtent l="0" t="0" r="0" b="0"/>
+                <wp:wrapNone/>
+                <wp:docPr id="16" name="Connecteur droit 16"/>
+                <wp:cNvGraphicFramePr/>
+                <a:graphic xmlns:a="http://schemas.openxmlformats.org/drawingml/2006/main">
+                  <a:graphicData uri="http://schemas.microsoft.com/office/word/2010/wordprocessingShape">
+                    <wps:wsp>
+                      <wps:cNvCnPr/>
+                      <wps:spPr>
+                        <a:xfrm>
+                          <a:off x="0" y="0"/>
+                          <a:ext cx="2929890" cy="0"/>
+                        </a:xfrm>
+                        <a:prstGeom prst="line">
+                          <a:avLst/>
+                        </a:prstGeom>
+                        <a:ln w="12700">
+                          <a:solidFill>
+                            <a:schemeClr val="accent1"/>
+                          </a:solidFill>
+                        </a:ln>
+                      </wps:spPr>
+                      <wps:style>
+                        <a:lnRef idx="1">
+                          <a:schemeClr val="accent1"/>
+                        </a:lnRef>
+                        <a:fillRef idx="0">
+                          <a:schemeClr val="accent1"/>
+                        </a:fillRef>
+                        <a:effectRef idx="0">
+                          <a:schemeClr val="accent1"/>
+                        </a:effectRef>
+                        <a:fontRef idx="minor">
+                          <a:schemeClr val="tx1"/>
+                        </a:fontRef>
+                      </wps:style>
+                      <wps:bodyPr/>
+                    </wps:wsp>
+                  </a:graphicData>
+                </a:graphic>
+                <wp14:sizeRelH relativeFrom="margin">
+                  <wp14:pctWidth>0</wp14:pctWidth>
+                </wp14:sizeRelH>
+                <wp14:sizeRelV relativeFrom="margin">
+                  <wp14:pctHeight>0</wp14:pctHeight>
+                </wp14:sizeRelV>
+              </wp:anchor>
+            </w:drawing>
+          </mc:Choice>
+          <mc:Fallback>
+            <w:pict>
+              <v:line w14:anchorId="66DB9142" id="Connecteur droit 16" o:spid="_x0000_s1026" style="position:absolute;z-index:251709440;visibility:visible;mso-wrap-style:square;mso-width-percent:0;mso-height-percent:0;mso-wrap-distance-left:9pt;mso-wrap-distance-top:0;mso-wrap-distance-right:9pt;mso-wrap-distance-bottom:0;mso-position-horizontal:absolute;mso-position-horizontal-relative:text;mso-position-vertical:absolute;mso-position-vertical-relative:text;mso-width-percent:0;mso-height-percent:0;mso-width-relative:margin;mso-height-relative:margin" from="44.25pt,73.9pt" to="274.95pt,73.9pt" o:gfxdata="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" strokecolor="#4472c4 [3204]" strokeweight="1pt">
+                <v:stroke joinstyle="miter"/>
+              </v:line>
+            </w:pict>
+          </mc:Fallback>
+        </mc:AlternateContent>
+      </w:r>
+      <w:r>
+        <mc:AlternateContent>
+          <mc:Choice Requires="wps">
+            <w:drawing>
+              <wp:anchor distT="0" distB="0" distL="114300" distR="114300" simplePos="0" relativeHeight="251710464" behindDoc="0" locked="0" layoutInCell="1" allowOverlap="1" wp14:anchorId="44592B5D" wp14:editId="2B4C9465">
+                <wp:simplePos x="0" y="0"/>
+                <wp:positionH relativeFrom="column">
+                  <wp:posOffset>2094230</wp:posOffset>
+                </wp:positionH>
+                <wp:positionV relativeFrom="paragraph">
+                  <wp:posOffset>731520</wp:posOffset>
+                </wp:positionV>
+                <wp:extent cx="413385" cy="413385"/>
+                <wp:effectExtent l="0" t="0" r="24765" b="24765"/>
+                <wp:wrapNone/>
+                <wp:docPr id="17" name="Ellipse 17"/>
+                <wp:cNvGraphicFramePr/>
+                <a:graphic xmlns:a="http://schemas.openxmlformats.org/drawingml/2006/main">
+                  <a:graphicData uri="http://schemas.microsoft.com/office/word/2010/wordprocessingShape">
+                    <wps:wsp>
+                      <wps:cNvSpPr/>
+                      <wps:spPr>
+                        <a:xfrm>
+                          <a:off x="0" y="0"/>
+                          <a:ext cx="413385" cy="413385"/>
+                        </a:xfrm>
+                        <a:prstGeom prst="ellipse">
+                          <a:avLst/>
+                        </a:prstGeom>
+                        <a:noFill/>
+                        <a:ln>
+                          <a:solidFill>
+                            <a:schemeClr val="accent1"/>
+                          </a:solidFill>
+                        </a:ln>
+                      </wps:spPr>
+                      <wps:style>
+                        <a:lnRef idx="2">
+                          <a:schemeClr val="accent1">
+                            <a:shade val="50000"/>
+                          </a:schemeClr>
+                        </a:lnRef>
+                        <a:fillRef idx="1">
+                          <a:schemeClr val="accent1"/>
+                        </a:fillRef>
+                        <a:effectRef idx="0">
+                          <a:schemeClr val="accent1"/>
+                        </a:effectRef>
+                        <a:fontRef idx="minor">
+                          <a:schemeClr val="lt1"/>
+                        </a:fontRef>
+                      </wps:style>
+                      <wps:bodyPr rot="0" spcFirstLastPara="0" vertOverflow="overflow" horzOverflow="overflow" vert="horz" wrap="square" lIns="91440" tIns="45720" rIns="91440" bIns="45720" numCol="1" spcCol="0" rtlCol="0" fromWordArt="0" anchor="ctr" anchorCtr="0" forceAA="0" compatLnSpc="1">
+                        <a:prstTxWarp prst="textNoShape">
+                          <a:avLst/>
+                        </a:prstTxWarp>
+                        <a:noAutofit/>
+                      </wps:bodyPr>
+                    </wps:wsp>
+                  </a:graphicData>
+                </a:graphic>
+              </wp:anchor>
+            </w:drawing>
+          </mc:Choice>
+          <mc:Fallback>
+            <w:pict>
+              <v:oval w14:anchorId="39362DA8" id="Ellipse 17" o:spid="_x0000_s1026" style="position:absolute;margin-left:164.9pt;margin-top:57.6pt;width:32.55pt;height:32.55pt;z-index:251710464;visibility:visible;mso-wrap-style:square;mso-wrap-distance-left:9pt;mso-wrap-distance-top:0;mso-wrap-distance-right:9pt;mso-wrap-distance-bottom:0;mso-position-horizontal:absolute;mso-position-horizontal-relative:text;mso-position-vertical:absolute;mso-position-vertical-relative:text;v-text-anchor:middle" o:gfxdata="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" filled="f" strokecolor="#4472c4 [3204]" strokeweight="1pt">
+                <v:stroke joinstyle="miter"/>
+              </v:oval>
+            </w:pict>
+          </mc:Fallback>
+        </mc:AlternateContent>
+      </w:r>
+      <w:r>
+        <mc:AlternateContent>
+          <mc:Choice Requires="wps">
+            <w:drawing>
+              <wp:anchor distT="0" distB="0" distL="114300" distR="114300" simplePos="0" relativeHeight="251711488" behindDoc="0" locked="0" layoutInCell="1" allowOverlap="1" wp14:anchorId="00FED93C" wp14:editId="48B6E3C3">
+                <wp:simplePos x="0" y="0"/>
+                <wp:positionH relativeFrom="column">
+                  <wp:posOffset>2198370</wp:posOffset>
+                </wp:positionH>
+                <wp:positionV relativeFrom="paragraph">
+                  <wp:posOffset>128905</wp:posOffset>
+                </wp:positionV>
+                <wp:extent cx="206375" cy="206375"/>
+                <wp:effectExtent l="0" t="0" r="22225" b="22225"/>
+                <wp:wrapNone/>
+                <wp:docPr id="18" name="Ellipse 18"/>
+                <wp:cNvGraphicFramePr/>
+                <a:graphic xmlns:a="http://schemas.openxmlformats.org/drawingml/2006/main">
+                  <a:graphicData uri="http://schemas.microsoft.com/office/word/2010/wordprocessingShape">
+                    <wps:wsp>
+                      <wps:cNvSpPr/>
+                      <wps:spPr>
+                        <a:xfrm>
+                          <a:off x="0" y="0"/>
+                          <a:ext cx="206375" cy="206375"/>
+                        </a:xfrm>
+                        <a:prstGeom prst="ellipse">
+                          <a:avLst/>
+                        </a:prstGeom>
+                        <a:solidFill>
+                          <a:schemeClr val="accent1"/>
+                        </a:solidFill>
+                        <a:ln>
+                          <a:solidFill>
+                            <a:schemeClr val="accent1"/>
+                          </a:solidFill>
+                        </a:ln>
+                      </wps:spPr>
+                      <wps:style>
+                        <a:lnRef idx="2">
+                          <a:schemeClr val="accent1">
+                            <a:shade val="50000"/>
+                          </a:schemeClr>
+                        </a:lnRef>
+                        <a:fillRef idx="1">
+                          <a:schemeClr val="accent1"/>
+                        </a:fillRef>
+                        <a:effectRef idx="0">
+                          <a:schemeClr val="accent1"/>
+                        </a:effectRef>
+                        <a:fontRef idx="minor">
+                          <a:schemeClr val="lt1"/>
+                        </a:fontRef>
+                      </wps:style>
+                      <wps:bodyPr rot="0" spcFirstLastPara="0" vertOverflow="overflow" horzOverflow="overflow" vert="horz" wrap="square" lIns="91440" tIns="45720" rIns="91440" bIns="45720" numCol="1" spcCol="0" rtlCol="0" fromWordArt="0" anchor="ctr" anchorCtr="0" forceAA="0" compatLnSpc="1">
+                        <a:prstTxWarp prst="textNoShape">
+                          <a:avLst/>
+                        </a:prstTxWarp>
+                        <a:noAutofit/>
+                      </wps:bodyPr>
+                    </wps:wsp>
+                  </a:graphicData>
+                </a:graphic>
+                <wp14:sizeRelH relativeFrom="margin">
+                  <wp14:pctWidth>0</wp14:pctWidth>
+                </wp14:sizeRelH>
+                <wp14:sizeRelV relativeFrom="margin">
+                  <wp14:pctHeight>0</wp14:pctHeight>
+                </wp14:sizeRelV>
+              </wp:anchor>
+            </w:drawing>
+          </mc:Choice>
+          <mc:Fallback>
+            <w:pict>
+              <v:oval w14:anchorId="659A3E89" id="Ellipse 18" o:spid="_x0000_s1026" style="position:absolute;margin-left:173.1pt;margin-top:10.15pt;width:16.25pt;height:16.25pt;z-index:251711488;visibility:visible;mso-wrap-style:square;mso-width-percent:0;mso-height-percent:0;mso-wrap-distance-left:9pt;mso-wrap-distance-top:0;mso-wrap-distance-right:9pt;mso-wrap-distance-bottom:0;mso-position-horizontal:absolute;mso-position-horizontal-relative:text;mso-position-vertical:absolute;mso-position-vertical-relative:text;mso-width-percent:0;mso-height-percent:0;mso-width-relative:margin;mso-height-relative:margin;v-text-anchor:middle" o:gfxdata="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" fillcolor="#4472c4 [3204]" strokecolor="#4472c4 [3204]" strokeweight="1pt">
+                <v:stroke joinstyle="miter"/>
+              </v:oval>
+            </w:pict>
+          </mc:Fallback>
+        </mc:AlternateContent>
+      </w:r>
+      <w:r>
+        <mc:AlternateContent>
+          <mc:Choice Requires="wps">
+            <w:drawing>
+              <wp:anchor distT="0" distB="0" distL="114300" distR="114300" simplePos="0" relativeHeight="251712512" behindDoc="0" locked="0" layoutInCell="1" allowOverlap="1" wp14:anchorId="7CAC1E35" wp14:editId="5801661A">
+                <wp:simplePos x="0" y="0"/>
+                <wp:positionH relativeFrom="column">
+                  <wp:posOffset>2299970</wp:posOffset>
+                </wp:positionH>
+                <wp:positionV relativeFrom="paragraph">
+                  <wp:posOffset>238760</wp:posOffset>
+                </wp:positionV>
+                <wp:extent cx="0" cy="913765"/>
+                <wp:effectExtent l="0" t="0" r="38100" b="19685"/>
+                <wp:wrapNone/>
+                <wp:docPr id="128" name="Connecteur droit 128"/>
+                <wp:cNvGraphicFramePr/>
+                <a:graphic xmlns:a="http://schemas.openxmlformats.org/drawingml/2006/main">
+                  <a:graphicData uri="http://schemas.microsoft.com/office/word/2010/wordprocessingShape">
+                    <wps:wsp>
+                      <wps:cNvCnPr/>
+                      <wps:spPr>
+                        <a:xfrm flipH="1" flipV="1">
+                          <a:off x="0" y="0"/>
+                          <a:ext cx="0" cy="913765"/>
+                        </a:xfrm>
+                        <a:prstGeom prst="line">
+                          <a:avLst/>
+                        </a:prstGeom>
+                        <a:ln w="12700">
+                          <a:solidFill>
+                            <a:schemeClr val="accent1"/>
+                          </a:solidFill>
+                        </a:ln>
+                      </wps:spPr>
+                      <wps:style>
+                        <a:lnRef idx="1">
+                          <a:schemeClr val="accent1"/>
+                        </a:lnRef>
+                        <a:fillRef idx="0">
+                          <a:schemeClr val="accent1"/>
+                        </a:fillRef>
+                        <a:effectRef idx="0">
+                          <a:schemeClr val="accent1"/>
+                        </a:effectRef>
+                        <a:fontRef idx="minor">
+                          <a:schemeClr val="tx1"/>
+                        </a:fontRef>
+                      </wps:style>
+                      <wps:bodyPr/>
+                    </wps:wsp>
+                  </a:graphicData>
+                </a:graphic>
+                <wp14:sizeRelH relativeFrom="margin">
+                  <wp14:pctWidth>0</wp14:pctWidth>
+                </wp14:sizeRelH>
+                <wp14:sizeRelV relativeFrom="margin">
+                  <wp14:pctHeight>0</wp14:pctHeight>
+                </wp14:sizeRelV>
+              </wp:anchor>
+            </w:drawing>
+          </mc:Choice>
+          <mc:Fallback>
+            <w:pict>
+              <v:line w14:anchorId="077B3ECB" id="Connecteur droit 128" o:spid="_x0000_s1026" style="position:absolute;flip:x y;z-index:251712512;visibility:visible;mso-wrap-style:square;mso-width-percent:0;mso-height-percent:0;mso-wrap-distance-left:9pt;mso-wrap-distance-top:0;mso-wrap-distance-right:9pt;mso-wrap-distance-bottom:0;mso-position-horizontal:absolute;mso-position-horizontal-relative:text;mso-position-vertical:absolute;mso-position-vertical-relative:text;mso-width-percent:0;mso-height-percent:0;mso-width-relative:margin;mso-height-relative:margin" from="181.1pt,18.8pt" to="181.1pt,90.75pt" o:gfxdata="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" strokecolor="#4472c4 [3204]" strokeweight="1pt">
+                <v:stroke joinstyle="miter"/>
+              </v:line>
+            </w:pict>
+          </mc:Fallback>
+        </mc:AlternateContent>
+      </w:r>
+      <w:r>
+        <mc:AlternateContent>
+          <mc:Choice Requires="wps">
+            <w:drawing>
+              <wp:anchor distT="0" distB="0" distL="114300" distR="114300" simplePos="0" relativeHeight="251717632" behindDoc="0" locked="0" layoutInCell="1" allowOverlap="1" wp14:anchorId="6E918181" wp14:editId="7DDB0FFD">
+                <wp:simplePos x="0" y="0"/>
+                <wp:positionH relativeFrom="margin">
+                  <wp:posOffset>1554480</wp:posOffset>
+                </wp:positionH>
+                <wp:positionV relativeFrom="paragraph">
+                  <wp:posOffset>828675</wp:posOffset>
+                </wp:positionV>
+                <wp:extent cx="206375" cy="206375"/>
+                <wp:effectExtent l="0" t="0" r="22225" b="22225"/>
+                <wp:wrapNone/>
+                <wp:docPr id="134" name="Ellipse 134"/>
+                <wp:cNvGraphicFramePr/>
+                <a:graphic xmlns:a="http://schemas.openxmlformats.org/drawingml/2006/main">
+                  <a:graphicData uri="http://schemas.microsoft.com/office/word/2010/wordprocessingShape">
+                    <wps:wsp>
+                      <wps:cNvSpPr/>
+                      <wps:spPr>
+                        <a:xfrm>
+                          <a:off x="0" y="0"/>
+                          <a:ext cx="206375" cy="206375"/>
+                        </a:xfrm>
+                        <a:prstGeom prst="ellipse">
+                          <a:avLst/>
+                        </a:prstGeom>
+                        <a:solidFill>
+                          <a:schemeClr val="accent1"/>
+                        </a:solidFill>
+                        <a:ln>
+                          <a:solidFill>
+                            <a:schemeClr val="accent1"/>
+                          </a:solidFill>
+                        </a:ln>
+                      </wps:spPr>
+                      <wps:style>
+                        <a:lnRef idx="2">
+                          <a:schemeClr val="accent1">
+                            <a:shade val="50000"/>
+                          </a:schemeClr>
+                        </a:lnRef>
+                        <a:fillRef idx="1">
+                          <a:schemeClr val="accent1"/>
+                        </a:fillRef>
+                        <a:effectRef idx="0">
+                          <a:schemeClr val="accent1"/>
+                        </a:effectRef>
+                        <a:fontRef idx="minor">
+                          <a:schemeClr val="lt1"/>
+                        </a:fontRef>
+                      </wps:style>
+                      <wps:bodyPr rot="0" spcFirstLastPara="0" vertOverflow="overflow" horzOverflow="overflow" vert="horz" wrap="square" lIns="91440" tIns="45720" rIns="91440" bIns="45720" numCol="1" spcCol="0" rtlCol="0" fromWordArt="0" anchor="ctr" anchorCtr="0" forceAA="0" compatLnSpc="1">
+                        <a:prstTxWarp prst="textNoShape">
+                          <a:avLst/>
+                        </a:prstTxWarp>
+                        <a:noAutofit/>
+                      </wps:bodyPr>
+                    </wps:wsp>
+                  </a:graphicData>
+                </a:graphic>
+                <wp14:sizeRelH relativeFrom="margin">
+                  <wp14:pctWidth>0</wp14:pctWidth>
+                </wp14:sizeRelH>
+                <wp14:sizeRelV relativeFrom="margin">
+                  <wp14:pctHeight>0</wp14:pctHeight>
+                </wp14:sizeRelV>
+              </wp:anchor>
+            </w:drawing>
+          </mc:Choice>
+          <mc:Fallback>
+            <w:pict>
+              <v:oval w14:anchorId="06B78084" id="Ellipse 134" o:spid="_x0000_s1026" style="position:absolute;margin-left:122.4pt;margin-top:65.25pt;width:16.25pt;height:16.25pt;z-index:251717632;visibility:visible;mso-wrap-style:square;mso-width-percent:0;mso-height-percent:0;mso-wrap-distance-left:9pt;mso-wrap-distance-top:0;mso-wrap-distance-right:9pt;mso-wrap-distance-bottom:0;mso-position-horizontal:absolute;mso-position-horizontal-relative:margin;mso-position-vertical:absolute;mso-position-vertical-relative:text;mso-width-percent:0;mso-height-percent:0;mso-width-relative:margin;mso-height-relative:margin;v-text-anchor:middle" o:gfxdata="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" fillcolor="#4472c4 [3204]" strokecolor="#4472c4 [3204]" strokeweight="1pt">
+                <v:stroke joinstyle="miter"/>
+                <w10:wrap anchorx="margin"/>
+              </v:oval>
+            </w:pict>
+          </mc:Fallback>
+        </mc:AlternateContent>
+      </w:r>
+      <w:r>
+        <mc:AlternateContent>
+          <mc:Choice Requires="wps">
+            <w:drawing>
+              <wp:anchor distT="45720" distB="45720" distL="114300" distR="114300" simplePos="0" relativeHeight="251725824" behindDoc="0" locked="0" layoutInCell="1" allowOverlap="1" wp14:anchorId="5363BCAA" wp14:editId="7541D748">
+                <wp:simplePos x="0" y="0"/>
+                <wp:positionH relativeFrom="margin">
+                  <wp:posOffset>3493135</wp:posOffset>
+                </wp:positionH>
+                <wp:positionV relativeFrom="paragraph">
+                  <wp:posOffset>1357630</wp:posOffset>
+                </wp:positionV>
+                <wp:extent cx="373380" cy="468630"/>
+                <wp:effectExtent l="0" t="0" r="26670" b="26670"/>
+                <wp:wrapSquare wrapText="bothSides"/>
+                <wp:docPr id="138" name="Zone de texte 2"/>
+                <wp:cNvGraphicFramePr>
+                  <a:graphicFrameLocks xmlns:a="http://schemas.openxmlformats.org/drawingml/2006/main"/>
+                </wp:cNvGraphicFramePr>
+                <a:graphic xmlns:a="http://schemas.openxmlformats.org/drawingml/2006/main">
+                  <a:graphicData uri="http://schemas.microsoft.com/office/word/2010/wordprocessingShape">
+                    <wps:wsp>
+                      <wps:cNvSpPr txBox="1">
+                        <a:spLocks noChangeArrowheads="1"/>
+                      </wps:cNvSpPr>
+                      <wps:spPr bwMode="auto">
+                        <a:xfrm>
+                          <a:off x="0" y="0"/>
+                          <a:ext cx="373380" cy="468630"/>
+                        </a:xfrm>
+                        <a:prstGeom prst="rect">
+                          <a:avLst/>
+                        </a:prstGeom>
+                        <a:solidFill>
+                          <a:srgbClr val="FFFFFF"/>
+                        </a:solidFill>
+                        <a:ln w="9525">
+                          <a:solidFill>
+                            <a:schemeClr val="accent1"/>
+                          </a:solidFill>
+                          <a:miter lim="800000"/>
+                          <a:headEnd/>
+                          <a:tailEnd/>
+                        </a:ln>
+                      </wps:spPr>
+                      <wps:txbx>
+                        <w:txbxContent>
+                          <w:p>
+                            <w:pPr>
+                              <w:jc w:val="center"/>
+                              <w:rPr>
+                                <w:color w:val="8496B0" w:themeColor="text2" w:themeTint="99"/>
+                                <w:sz w:val="44"/>
+                                <w:szCs w:val="44"/>
+                              </w:rPr>
+                            </w:pPr>
+                            <w:r>
+                              <w:rPr>
+                                <w:color w:val="8496B0" w:themeColor="text2" w:themeTint="99"/>
+                                <w:sz w:val="44"/>
+                                <w:szCs w:val="44"/>
+                              </w:rPr>
+                              <w:t>X</w:t>
+                            </w:r>
+                          </w:p>
+                        </w:txbxContent>
+                      </wps:txbx>
+                      <wps:bodyPr rot="0" vert="horz" wrap="square" lIns="91440" tIns="45720" rIns="91440" bIns="45720" anchor="t" anchorCtr="0">
+                        <a:noAutofit/>
+                      </wps:bodyPr>
+                    </wps:wsp>
+                  </a:graphicData>
+                </a:graphic>
+                <wp14:sizeRelH relativeFrom="margin">
+                  <wp14:pctWidth>0</wp14:pctWidth>
+                </wp14:sizeRelH>
+                <wp14:sizeRelV relativeFrom="margin">
+                  <wp14:pctHeight>0</wp14:pctHeight>
+                </wp14:sizeRelV>
+              </wp:anchor>
+            </w:drawing>
+          </mc:Choice>
+          <mc:Fallback>
+            <w:pict>
+              <v:shape w14:anchorId="5363BCAA" id="_x0000_s1045" type="#_x0000_t202" style="position:absolute;left:0;text-align:left;margin-left:275.05pt;margin-top:106.9pt;width:29.4pt;height:36.9pt;z-index:251725824;visibility:visible;mso-wrap-style:square;mso-width-percent:0;mso-height-percent:0;mso-wrap-distance-left:9pt;mso-wrap-distance-top:3.6pt;mso-wrap-distance-right:9pt;mso-wrap-distance-bottom:3.6pt;mso-position-horizontal:absolute;mso-position-horizontal-relative:margin;mso-position-vertical:absolute;mso-position-vertical-relative:text;mso-width-percent:0;mso-height-percent:0;mso-width-relative:margin;mso-height-relative:margin;v-text-anchor:top" o:gfxdata="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" strokecolor="#4472c4 [3204]">
+                <v:textbox>
+                  <w:txbxContent>
+                    <w:p>
+                      <w:pPr>
+                        <w:jc w:val="center"/>
+                        <w:rPr>
+                          <w:color w:val="8496B0" w:themeColor="text2" w:themeTint="99"/>
+                          <w:sz w:val="44"/>
+                          <w:szCs w:val="44"/>
+                        </w:rPr>
+                      </w:pPr>
+                      <w:r>
+                        <w:rPr>
+                          <w:color w:val="8496B0" w:themeColor="text2" w:themeTint="99"/>
+                          <w:sz w:val="44"/>
+                          <w:szCs w:val="44"/>
+                        </w:rPr>
+                        <w:t>X</w:t>
+                      </w:r>
+                    </w:p>
+                  </w:txbxContent>
+                </v:textbox>
+                <w10:wrap type="square" anchorx="margin"/>
+              </v:shape>
+            </w:pict>
+          </mc:Fallback>
+        </mc:AlternateContent>
+      </w:r>
+      <w:r>
+        <mc:AlternateContent>
+          <mc:Choice Requires="wps">
+            <w:drawing>
+              <wp:anchor distT="0" distB="0" distL="114300" distR="114300" simplePos="0" relativeHeight="251719680" behindDoc="0" locked="0" layoutInCell="1" allowOverlap="1" wp14:anchorId="12080027" wp14:editId="028DF267">
+                <wp:simplePos x="0" y="0"/>
+                <wp:positionH relativeFrom="margin">
+                  <wp:posOffset>1444625</wp:posOffset>
+                </wp:positionH>
+                <wp:positionV relativeFrom="paragraph">
+                  <wp:posOffset>1375410</wp:posOffset>
+                </wp:positionV>
+                <wp:extent cx="413385" cy="413385"/>
+                <wp:effectExtent l="0" t="0" r="24765" b="24765"/>
+                <wp:wrapNone/>
+                <wp:docPr id="135" name="Ellipse 135"/>
+                <wp:cNvGraphicFramePr/>
+                <a:graphic xmlns:a="http://schemas.openxmlformats.org/drawingml/2006/main">
+                  <a:graphicData uri="http://schemas.microsoft.com/office/word/2010/wordprocessingShape">
+                    <wps:wsp>
+                      <wps:cNvSpPr/>
+                      <wps:spPr>
+                        <a:xfrm>
+                          <a:off x="0" y="0"/>
+                          <a:ext cx="413385" cy="413385"/>
+                        </a:xfrm>
+                        <a:prstGeom prst="ellipse">
+                          <a:avLst/>
+                        </a:prstGeom>
+                        <a:noFill/>
+                        <a:ln>
+                          <a:solidFill>
+                            <a:schemeClr val="accent1"/>
+                          </a:solidFill>
+                        </a:ln>
+                      </wps:spPr>
+                      <wps:style>
+                        <a:lnRef idx="2">
+                          <a:schemeClr val="accent1">
+                            <a:shade val="50000"/>
+                          </a:schemeClr>
+                        </a:lnRef>
+                        <a:fillRef idx="1">
+                          <a:schemeClr val="accent1"/>
+                        </a:fillRef>
+                        <a:effectRef idx="0">
+                          <a:schemeClr val="accent1"/>
+                        </a:effectRef>
+                        <a:fontRef idx="minor">
+                          <a:schemeClr val="lt1"/>
+                        </a:fontRef>
+                      </wps:style>
+                      <wps:bodyPr rot="0" spcFirstLastPara="0" vertOverflow="overflow" horzOverflow="overflow" vert="horz" wrap="square" lIns="91440" tIns="45720" rIns="91440" bIns="45720" numCol="1" spcCol="0" rtlCol="0" fromWordArt="0" anchor="ctr" anchorCtr="0" forceAA="0" compatLnSpc="1">
+                        <a:prstTxWarp prst="textNoShape">
+                          <a:avLst/>
+                        </a:prstTxWarp>
+                        <a:noAutofit/>
+                      </wps:bodyPr>
+                    </wps:wsp>
+                  </a:graphicData>
+                </a:graphic>
+              </wp:anchor>
+            </w:drawing>
+          </mc:Choice>
+          <mc:Fallback>
+            <w:pict>
+              <v:oval w14:anchorId="6FCBA649" id="Ellipse 135" o:spid="_x0000_s1026" style="position:absolute;margin-left:113.75pt;margin-top:108.3pt;width:32.55pt;height:32.55pt;z-index:251719680;visibility:visible;mso-wrap-style:square;mso-wrap-distance-left:9pt;mso-wrap-distance-top:0;mso-wrap-distance-right:9pt;mso-wrap-distance-bottom:0;mso-position-horizontal:absolute;mso-position-horizontal-relative:margin;mso-position-vertical:absolute;mso-position-vertical-relative:text;v-text-anchor:middle" o:gfxdata="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" filled="f" strokecolor="#4472c4 [3204]" strokeweight="1pt">
+                <v:stroke joinstyle="miter"/>
+                <w10:wrap anchorx="margin"/>
+              </v:oval>
+            </w:pict>
+          </mc:Fallback>
+        </mc:AlternateContent>
+      </w:r>
+      <w:r>
+        <mc:AlternateContent>
+          <mc:Choice Requires="wps">
+            <w:drawing>
+              <wp:anchor distT="45720" distB="45720" distL="114300" distR="114300" simplePos="0" relativeHeight="251713536" behindDoc="0" locked="0" layoutInCell="1" allowOverlap="1" wp14:anchorId="6390236C" wp14:editId="3821C4F6">
+                <wp:simplePos x="0" y="0"/>
+                <wp:positionH relativeFrom="margin">
+                  <wp:posOffset>842010</wp:posOffset>
+                </wp:positionH>
+                <wp:positionV relativeFrom="paragraph">
+                  <wp:posOffset>705485</wp:posOffset>
+                </wp:positionV>
+                <wp:extent cx="373380" cy="468630"/>
+                <wp:effectExtent l="0" t="0" r="26670" b="26670"/>
+                <wp:wrapSquare wrapText="bothSides"/>
+                <wp:docPr id="129" name="Zone de texte 2"/>
+                <wp:cNvGraphicFramePr>
+                  <a:graphicFrameLocks xmlns:a="http://schemas.openxmlformats.org/drawingml/2006/main"/>
+                </wp:cNvGraphicFramePr>
+                <a:graphic xmlns:a="http://schemas.openxmlformats.org/drawingml/2006/main">
+                  <a:graphicData uri="http://schemas.microsoft.com/office/word/2010/wordprocessingShape">
+                    <wps:wsp>
+                      <wps:cNvSpPr txBox="1">
+                        <a:spLocks noChangeArrowheads="1"/>
+                      </wps:cNvSpPr>
+                      <wps:spPr bwMode="auto">
+                        <a:xfrm>
+                          <a:off x="0" y="0"/>
+                          <a:ext cx="373380" cy="468630"/>
+                        </a:xfrm>
+                        <a:prstGeom prst="rect">
+                          <a:avLst/>
+                        </a:prstGeom>
+                        <a:solidFill>
+                          <a:srgbClr val="FFFFFF"/>
+                        </a:solidFill>
+                        <a:ln w="9525">
+                          <a:solidFill>
+                            <a:schemeClr val="accent1"/>
+                          </a:solidFill>
+                          <a:miter lim="800000"/>
+                          <a:headEnd/>
+                          <a:tailEnd/>
+                        </a:ln>
+                      </wps:spPr>
+                      <wps:txbx>
+                        <w:txbxContent>
+                          <w:p>
+                            <w:pPr>
+                              <w:jc w:val="center"/>
+                              <w:rPr>
+                                <w:color w:val="8496B0" w:themeColor="text2" w:themeTint="99"/>
+                                <w:sz w:val="44"/>
+                                <w:szCs w:val="44"/>
+                              </w:rPr>
+                            </w:pPr>
+                            <w:r>
+                              <w:rPr>
+                                <w:color w:val="8496B0" w:themeColor="text2" w:themeTint="99"/>
+                                <w:sz w:val="44"/>
+                                <w:szCs w:val="44"/>
+                              </w:rPr>
+                              <w:t>H</w:t>
+                            </w:r>
+                          </w:p>
+                        </w:txbxContent>
+                      </wps:txbx>
+                      <wps:bodyPr rot="0" vert="horz" wrap="square" lIns="91440" tIns="45720" rIns="91440" bIns="45720" anchor="t" anchorCtr="0">
+                        <a:noAutofit/>
+                      </wps:bodyPr>
+                    </wps:wsp>
+                  </a:graphicData>
+                </a:graphic>
+                <wp14:sizeRelH relativeFrom="margin">
+                  <wp14:pctWidth>0</wp14:pctWidth>
+                </wp14:sizeRelH>
+                <wp14:sizeRelV relativeFrom="margin">
+                  <wp14:pctHeight>0</wp14:pctHeight>
+                </wp14:sizeRelV>
+              </wp:anchor>
+            </w:drawing>
+          </mc:Choice>
+          <mc:Fallback>
+            <w:pict>
+              <v:shape w14:anchorId="6390236C" id="_x0000_s1046" type="#_x0000_t202" style="position:absolute;left:0;text-align:left;margin-left:66.3pt;margin-top:55.55pt;width:29.4pt;height:36.9pt;z-index:251713536;visibility:visible;mso-wrap-style:square;mso-width-percent:0;mso-height-percent:0;mso-wrap-distance-left:9pt;mso-wrap-distance-top:3.6pt;mso-wrap-distance-right:9pt;mso-wrap-distance-bottom:3.6pt;mso-position-horizontal:absolute;mso-position-horizontal-relative:margin;mso-position-vertical:absolute;mso-position-vertical-relative:text;mso-width-percent:0;mso-height-percent:0;mso-width-relative:margin;mso-height-relative:margin;v-text-anchor:top" o:gfxdata="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" strokecolor="#4472c4 [3204]">
+                <v:textbox>
+                  <w:txbxContent>
+                    <w:p>
+                      <w:pPr>
+                        <w:jc w:val="center"/>
+                        <w:rPr>
+                          <w:color w:val="8496B0" w:themeColor="text2" w:themeTint="99"/>
+                          <w:sz w:val="44"/>
+                          <w:szCs w:val="44"/>
+                        </w:rPr>
+                      </w:pPr>
+                      <w:r>
+                        <w:rPr>
+                          <w:color w:val="8496B0" w:themeColor="text2" w:themeTint="99"/>
+                          <w:sz w:val="44"/>
+                          <w:szCs w:val="44"/>
+                        </w:rPr>
+                        <w:t>H</w:t>
+                      </w:r>
+                    </w:p>
+                  </w:txbxContent>
+                </v:textbox>
+                <w10:wrap type="square" anchorx="margin"/>
+              </v:shape>
+            </w:pict>
+          </mc:Fallback>
+        </mc:AlternateContent>
+      </w:r>
+      <w:r>
+        <mc:AlternateContent>
+          <mc:Choice Requires="wps">
+            <w:drawing>
+              <wp:anchor distT="45720" distB="45720" distL="114300" distR="114300" simplePos="0" relativeHeight="251721728" behindDoc="0" locked="0" layoutInCell="1" allowOverlap="1" wp14:anchorId="293FE20F" wp14:editId="3FD3B70A">
+                <wp:simplePos x="0" y="0"/>
+                <wp:positionH relativeFrom="margin">
+                  <wp:posOffset>2714625</wp:posOffset>
+                </wp:positionH>
+                <wp:positionV relativeFrom="paragraph">
+                  <wp:posOffset>3175</wp:posOffset>
+                </wp:positionV>
+                <wp:extent cx="373380" cy="468630"/>
+                <wp:effectExtent l="0" t="0" r="26670" b="26670"/>
+                <wp:wrapSquare wrapText="bothSides"/>
+                <wp:docPr id="136" name="Zone de texte 2"/>
+                <wp:cNvGraphicFramePr>
+                  <a:graphicFrameLocks xmlns:a="http://schemas.openxmlformats.org/drawingml/2006/main"/>
+                </wp:cNvGraphicFramePr>
+                <a:graphic xmlns:a="http://schemas.openxmlformats.org/drawingml/2006/main">
+                  <a:graphicData uri="http://schemas.microsoft.com/office/word/2010/wordprocessingShape">
+                    <wps:wsp>
+                      <wps:cNvSpPr txBox="1">
+                        <a:spLocks noChangeArrowheads="1"/>
+                      </wps:cNvSpPr>
+                      <wps:spPr bwMode="auto">
+                        <a:xfrm>
+                          <a:off x="0" y="0"/>
+                          <a:ext cx="373380" cy="468630"/>
+                        </a:xfrm>
+                        <a:prstGeom prst="rect">
+                          <a:avLst/>
+                        </a:prstGeom>
+                        <a:solidFill>
+                          <a:srgbClr val="FFFFFF"/>
+                        </a:solidFill>
+                        <a:ln w="9525">
+                          <a:solidFill>
+                            <a:schemeClr val="accent1"/>
+                          </a:solidFill>
+                          <a:miter lim="800000"/>
+                          <a:headEnd/>
+                          <a:tailEnd/>
+                        </a:ln>
+                      </wps:spPr>
+                      <wps:txbx>
+                        <w:txbxContent>
+                          <w:p>
+                            <w:pPr>
+                              <w:rPr>
+                                <w:color w:val="8496B0" w:themeColor="text2" w:themeTint="99"/>
+                                <w:sz w:val="44"/>
+                                <w:szCs w:val="44"/>
+                              </w:rPr>
+                            </w:pPr>
+                            <w:r>
+                              <w:rPr>
+                                <w:color w:val="8496B0" w:themeColor="text2" w:themeTint="99"/>
+                                <w:sz w:val="44"/>
+                                <w:szCs w:val="44"/>
+                              </w:rPr>
+                              <w:t>H</w:t>
+                            </w:r>
+                          </w:p>
+                        </w:txbxContent>
+                      </wps:txbx>
+                      <wps:bodyPr rot="0" vert="horz" wrap="square" lIns="91440" tIns="45720" rIns="91440" bIns="45720" anchor="t" anchorCtr="0">
+                        <a:noAutofit/>
+                      </wps:bodyPr>
+                    </wps:wsp>
+                  </a:graphicData>
+                </a:graphic>
+                <wp14:sizeRelH relativeFrom="margin">
+                  <wp14:pctWidth>0</wp14:pctWidth>
+                </wp14:sizeRelH>
+                <wp14:sizeRelV relativeFrom="margin">
+                  <wp14:pctHeight>0</wp14:pctHeight>
+                </wp14:sizeRelV>
+              </wp:anchor>
+            </w:drawing>
+          </mc:Choice>
+          <mc:Fallback>
+            <w:pict>
+              <v:shape w14:anchorId="293FE20F" id="_x0000_s1047" type="#_x0000_t202" style="position:absolute;left:0;text-align:left;margin-left:213.75pt;margin-top:.25pt;width:29.4pt;height:36.9pt;z-index:251721728;visibility:visible;mso-wrap-style:square;mso-width-percent:0;mso-height-percent:0;mso-wrap-distance-left:9pt;mso-wrap-distance-top:3.6pt;mso-wrap-distance-right:9pt;mso-wrap-distance-bottom:3.6pt;mso-position-horizontal:absolute;mso-position-horizontal-relative:margin;mso-position-vertical:absolute;mso-position-vertical-relative:text;mso-width-percent:0;mso-height-percent:0;mso-width-relative:margin;mso-height-relative:margin;v-text-anchor:top" o:gfxdata="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" strokecolor="#4472c4 [3204]">
+                <v:textbox>
+                  <w:txbxContent>
+                    <w:p>
+                      <w:pPr>
+                        <w:rPr>
+                          <w:color w:val="8496B0" w:themeColor="text2" w:themeTint="99"/>
+                          <w:sz w:val="44"/>
+                          <w:szCs w:val="44"/>
+                        </w:rPr>
+                      </w:pPr>
+                      <w:r>
+                        <w:rPr>
+                          <w:color w:val="8496B0" w:themeColor="text2" w:themeTint="99"/>
+                          <w:sz w:val="44"/>
+                          <w:szCs w:val="44"/>
+                        </w:rPr>
+                        <w:t>H</w:t>
+                      </w:r>
+                    </w:p>
+                  </w:txbxContent>
+                </v:textbox>
+                <w10:wrap type="square" anchorx="margin"/>
+              </v:shape>
+            </w:pict>
+          </mc:Fallback>
+        </mc:AlternateContent>
+      </w:r>
+    </w:p>
+    <w:p>
+      <w:r>
+        <w:rPr>
+          <w:noProof/>
+        </w:rPr>
+        <mc:AlternateContent>
+          <mc:Choice Requires="wps">
+            <w:drawing>
+              <wp:anchor distT="45720" distB="45720" distL="114300" distR="114300" simplePos="0" relativeHeight="251762688" behindDoc="0" locked="0" layoutInCell="1" allowOverlap="1" wp14:anchorId="26683903" wp14:editId="5C27317E">
+                <wp:simplePos x="0" y="0"/>
+                <wp:positionH relativeFrom="column">
+                  <wp:posOffset>4522819</wp:posOffset>
+                </wp:positionH>
+                <wp:positionV relativeFrom="paragraph">
+                  <wp:posOffset>337687</wp:posOffset>
+                </wp:positionV>
+                <wp:extent cx="351155" cy="230505"/>
+                <wp:effectExtent l="0" t="0" r="0" b="0"/>
+                <wp:wrapSquare wrapText="bothSides"/>
+                <wp:docPr id="195" name="Zone de texte 2"/>
+                <wp:cNvGraphicFramePr>
+                  <a:graphicFrameLocks xmlns:a="http://schemas.openxmlformats.org/drawingml/2006/main"/>
+                </wp:cNvGraphicFramePr>
+                <a:graphic xmlns:a="http://schemas.openxmlformats.org/drawingml/2006/main">
+                  <a:graphicData uri="http://schemas.microsoft.com/office/word/2010/wordprocessingShape">
+                    <wps:wsp>
+                      <wps:cNvSpPr txBox="1">
+                        <a:spLocks noChangeArrowheads="1"/>
+                      </wps:cNvSpPr>
+                      <wps:spPr bwMode="auto">
+                        <a:xfrm>
+                          <a:off x="0" y="0"/>
+                          <a:ext cx="351155" cy="230505"/>
+                        </a:xfrm>
+                        <a:prstGeom prst="rect">
+                          <a:avLst/>
+                        </a:prstGeom>
+                        <a:noFill/>
+                        <a:ln w="9525">
+                          <a:noFill/>
+                          <a:miter lim="800000"/>
+                          <a:headEnd/>
+                          <a:tailEnd/>
+                        </a:ln>
+                      </wps:spPr>
+                      <wps:txbx>
+                        <w:txbxContent>
+                          <w:p>
+                            <w:pPr>
+                              <w:rPr>
+                                <w:color w:val="323E4F" w:themeColor="text2" w:themeShade="BF"/>
+                                <w:sz w:val="16"/>
+                                <w:szCs w:val="16"/>
+                              </w:rPr>
+                            </w:pPr>
+                            <w:r>
+                              <w:rPr>
+                                <w:color w:val="323E4F" w:themeColor="text2" w:themeShade="BF"/>
+                                <w:sz w:val="16"/>
+                                <w:szCs w:val="16"/>
+                              </w:rPr>
+                              <w:t>if 1</w:t>
+                            </w:r>
+                          </w:p>
+                        </w:txbxContent>
+                      </wps:txbx>
+                      <wps:bodyPr rot="0" vert="horz" wrap="square" lIns="91440" tIns="45720" rIns="91440" bIns="45720" anchor="t" anchorCtr="0">
+                        <a:noAutofit/>
+                      </wps:bodyPr>
+                    </wps:wsp>
+                  </a:graphicData>
+                </a:graphic>
+                <wp14:sizeRelH relativeFrom="margin">
+                  <wp14:pctWidth>0</wp14:pctWidth>
+                </wp14:sizeRelH>
+                <wp14:sizeRelV relativeFrom="margin">
+                  <wp14:pctHeight>0</wp14:pctHeight>
+                </wp14:sizeRelV>
+              </wp:anchor>
+            </w:drawing>
+          </mc:Choice>
+          <mc:Fallback>
+            <w:pict>
+              <v:shape w14:anchorId="26683903" id="_x0000_s1048" type="#_x0000_t202" style="position:absolute;left:0;text-align:left;margin-left:356.15pt;margin-top:26.6pt;width:27.65pt;height:18.15pt;z-index:251762688;visibility:visible;mso-wrap-style:square;mso-width-percent:0;mso-height-percent:0;mso-wrap-distance-left:9pt;mso-wrap-distance-top:3.6pt;mso-wrap-distance-right:9pt;mso-wrap-distance-bottom:3.6pt;mso-position-horizontal:absolute;mso-position-horizontal-relative:text;mso-position-vertical:absolute;mso-position-vertical-relative:text;mso-width-percent:0;mso-height-percent:0;mso-width-relative:margin;mso-height-relative:margin;v-text-anchor:top" o:gfxdata="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" filled="f" stroked="f">
+                <v:textbox>
+                  <w:txbxContent>
+                    <w:p>
+                      <w:pPr>
+                        <w:rPr>
+                          <w:color w:val="323E4F" w:themeColor="text2" w:themeShade="BF"/>
+                          <w:sz w:val="16"/>
+                          <w:szCs w:val="16"/>
+                        </w:rPr>
+                      </w:pPr>
+                      <w:r>
+                        <w:rPr>
+                          <w:color w:val="323E4F" w:themeColor="text2" w:themeShade="BF"/>
+                          <w:sz w:val="16"/>
+                          <w:szCs w:val="16"/>
+                        </w:rPr>
+                        <w:t>if 1</w:t>
+                      </w:r>
+                    </w:p>
+                  </w:txbxContent>
+                </v:textbox>
+                <w10:wrap type="square"/>
+              </v:shape>
+            </w:pict>
+          </mc:Fallback>
+        </mc:AlternateContent>
+      </w:r>
+      <w:r>
+        <w:rPr>
+          <w:noProof/>
+        </w:rPr>
+        <mc:AlternateContent>
+          <mc:Choice Requires="wps">
+            <w:drawing>
+              <wp:anchor distT="45720" distB="45720" distL="114300" distR="114300" simplePos="0" relativeHeight="251748352" behindDoc="0" locked="0" layoutInCell="1" allowOverlap="1" wp14:anchorId="602B5B1E" wp14:editId="10852447">
+                <wp:simplePos x="0" y="0"/>
+                <wp:positionH relativeFrom="column">
+                  <wp:posOffset>451485</wp:posOffset>
+                </wp:positionH>
+                <wp:positionV relativeFrom="paragraph">
+                  <wp:posOffset>305435</wp:posOffset>
+                </wp:positionV>
+                <wp:extent cx="476885" cy="301625"/>
+                <wp:effectExtent l="0" t="0" r="0" b="3175"/>
+                <wp:wrapSquare wrapText="bothSides"/>
+                <wp:docPr id="155" name="Zone de texte 2"/>
+                <wp:cNvGraphicFramePr>
+                  <a:graphicFrameLocks xmlns:a="http://schemas.openxmlformats.org/drawingml/2006/main"/>
+                </wp:cNvGraphicFramePr>
+                <a:graphic xmlns:a="http://schemas.openxmlformats.org/drawingml/2006/main">
+                  <a:graphicData uri="http://schemas.microsoft.com/office/word/2010/wordprocessingShape">
+                    <wps:wsp>
+                      <wps:cNvSpPr txBox="1">
+                        <a:spLocks noChangeArrowheads="1"/>
+                      </wps:cNvSpPr>
+                      <wps:spPr bwMode="auto">
+                        <a:xfrm>
+                          <a:off x="0" y="0"/>
+                          <a:ext cx="476885" cy="301625"/>
+                        </a:xfrm>
+                        <a:prstGeom prst="rect">
+                          <a:avLst/>
+                        </a:prstGeom>
+                        <a:noFill/>
+                        <a:ln w="9525">
+                          <a:noFill/>
+                          <a:miter lim="800000"/>
+                          <a:headEnd/>
+                          <a:tailEnd/>
+                        </a:ln>
+                      </wps:spPr>
+                      <wps:txbx>
+                        <w:txbxContent>
+                          <w:p>
+                            <w:pPr>
+                              <w:rPr>
+                                <w:color w:val="323E4F" w:themeColor="text2" w:themeShade="BF"/>
+                              </w:rPr>
+                            </w:pPr>
+                            <w:r>
+                              <w:rPr>
+                                <w:color w:val="323E4F" w:themeColor="text2" w:themeShade="BF"/>
+                              </w:rPr>
+                              <w:t>|</w:t>
+                            </w:r>
+                            <w:r>
+                              <w:rPr>
+                                <w:rFonts w:cstheme="minorHAnsi"/>
+                                <w:color w:val="323E4F" w:themeColor="text2" w:themeShade="BF"/>
+                                <w:szCs w:val="24"/>
+                              </w:rPr>
+                              <w:t>0</w:t>
+                            </w:r>
+                            <w:r>
+                              <w:rPr>
+                                <w:rFonts w:cstheme="minorHAnsi"/>
+                                <w:color w:val="323E4F" w:themeColor="text2" w:themeShade="BF"/>
+                                <w:szCs w:val="24"/>
+                              </w:rPr>
+                              <w:t>&gt;</w:t>
+                            </w:r>
+                          </w:p>
+                        </w:txbxContent>
+                      </wps:txbx>
+                      <wps:bodyPr rot="0" vert="horz" wrap="square" lIns="91440" tIns="45720" rIns="91440" bIns="45720" anchor="t" anchorCtr="0">
+                        <a:noAutofit/>
+                      </wps:bodyPr>
+                    </wps:wsp>
+                  </a:graphicData>
+                </a:graphic>
+                <wp14:sizeRelH relativeFrom="margin">
+                  <wp14:pctWidth>0</wp14:pctWidth>
+                </wp14:sizeRelH>
+                <wp14:sizeRelV relativeFrom="margin">
+                  <wp14:pctHeight>0</wp14:pctHeight>
+                </wp14:sizeRelV>
+              </wp:anchor>
+            </w:drawing>
+          </mc:Choice>
+          <mc:Fallback>
+            <w:pict>
+              <v:shape w14:anchorId="602B5B1E" id="_x0000_s1049" type="#_x0000_t202" style="position:absolute;left:0;text-align:left;margin-left:35.55pt;margin-top:24.05pt;width:37.55pt;height:23.75pt;z-index:251748352;visibility:visible;mso-wrap-style:square;mso-width-percent:0;mso-height-percent:0;mso-wrap-distance-left:9pt;mso-wrap-distance-top:3.6pt;mso-wrap-distance-right:9pt;mso-wrap-distance-bottom:3.6pt;mso-position-horizontal:absolute;mso-position-horizontal-relative:text;mso-position-vertical:absolute;mso-position-vertical-relative:text;mso-width-percent:0;mso-height-percent:0;mso-width-relative:margin;mso-height-relative:margin;v-text-anchor:top" o:gfxdata="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" filled="f" stroked="f">
+                <v:textbox>
+                  <w:txbxContent>
+                    <w:p>
+                      <w:pPr>
+                        <w:rPr>
+                          <w:color w:val="323E4F" w:themeColor="text2" w:themeShade="BF"/>
+                        </w:rPr>
+                      </w:pPr>
+                      <w:r>
+                        <w:rPr>
+                          <w:color w:val="323E4F" w:themeColor="text2" w:themeShade="BF"/>
+                        </w:rPr>
+                        <w:t>|</w:t>
+                      </w:r>
+                      <w:r>
+                        <w:rPr>
+                          <w:rFonts w:cstheme="minorHAnsi"/>
+                          <w:color w:val="323E4F" w:themeColor="text2" w:themeShade="BF"/>
+                          <w:szCs w:val="24"/>
+                        </w:rPr>
+                        <w:t>0</w:t>
+                      </w:r>
+                      <w:r>
+                        <w:rPr>
+                          <w:rFonts w:cstheme="minorHAnsi"/>
+                          <w:color w:val="323E4F" w:themeColor="text2" w:themeShade="BF"/>
+                          <w:szCs w:val="24"/>
+                        </w:rPr>
+                        <w:t>&gt;</w:t>
+                      </w:r>
+                    </w:p>
+                  </w:txbxContent>
+                </v:textbox>
+                <w10:wrap type="square"/>
+              </v:shape>
+            </w:pict>
+          </mc:Fallback>
+        </mc:AlternateContent>
+      </w:r>
+      <w:r>
+        <w:rPr>
+          <w:noProof/>
+        </w:rPr>
+        <mc:AlternateContent>
+          <mc:Choice Requires="wps">
+            <w:drawing>
+              <wp:anchor distT="0" distB="0" distL="114300" distR="114300" simplePos="0" relativeHeight="251744256" behindDoc="0" locked="0" layoutInCell="1" allowOverlap="1" wp14:anchorId="394156C7" wp14:editId="7DE0C4B6">
+                <wp:simplePos x="0" y="0"/>
+                <wp:positionH relativeFrom="column">
+                  <wp:posOffset>4583430</wp:posOffset>
+                </wp:positionH>
+                <wp:positionV relativeFrom="paragraph">
+                  <wp:posOffset>14605</wp:posOffset>
+                </wp:positionV>
+                <wp:extent cx="0" cy="957600"/>
+                <wp:effectExtent l="76200" t="0" r="76200" b="52070"/>
+                <wp:wrapNone/>
+                <wp:docPr id="152" name="Connecteur droit avec flèche 152"/>
+                <wp:cNvGraphicFramePr/>
+                <a:graphic xmlns:a="http://schemas.openxmlformats.org/drawingml/2006/main">
+                  <a:graphicData uri="http://schemas.microsoft.com/office/word/2010/wordprocessingShape">
+                    <wps:wsp>
+                      <wps:cNvCnPr/>
+                      <wps:spPr>
+                        <a:xfrm>
+                          <a:off x="0" y="0"/>
+                          <a:ext cx="0" cy="957600"/>
+                        </a:xfrm>
+                        <a:prstGeom prst="straightConnector1">
+                          <a:avLst/>
+                        </a:prstGeom>
+                        <a:ln w="9525">
+                          <a:prstDash val="dash"/>
+                          <a:tailEnd type="triangle"/>
+                        </a:ln>
+                      </wps:spPr>
+                      <wps:style>
+                        <a:lnRef idx="1">
+                          <a:schemeClr val="accent1"/>
+                        </a:lnRef>
+                        <a:fillRef idx="0">
+                          <a:schemeClr val="accent1"/>
+                        </a:fillRef>
+                        <a:effectRef idx="0">
+                          <a:schemeClr val="accent1"/>
+                        </a:effectRef>
+                        <a:fontRef idx="minor">
+                          <a:schemeClr val="tx1"/>
+                        </a:fontRef>
+                      </wps:style>
+                      <wps:bodyPr/>
+                    </wps:wsp>
+                  </a:graphicData>
+                </a:graphic>
+                <wp14:sizeRelV relativeFrom="margin">
+                  <wp14:pctHeight>0</wp14:pctHeight>
+                </wp14:sizeRelV>
+              </wp:anchor>
+            </w:drawing>
+          </mc:Choice>
+          <mc:Fallback>
+            <w:pict>
+              <v:shape w14:anchorId="74071372" id="Connecteur droit avec flèche 152" o:spid="_x0000_s1026" type="#_x0000_t32" style="position:absolute;margin-left:360.9pt;margin-top:1.15pt;width:0;height:75.4pt;z-index:251744256;visibility:visible;mso-wrap-style:square;mso-height-percent:0;mso-wrap-distance-left:9pt;mso-wrap-distance-top:0;mso-wrap-distance-right:9pt;mso-wrap-distance-bottom:0;mso-position-horizontal:absolute;mso-position-horizontal-relative:text;mso-position-vertical:absolute;mso-position-vertical-relative:text;mso-height-percent:0;mso-height-relative:margin" o:gfxdata="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" strokecolor="#4472c4 [3204]">
+                <v:stroke dashstyle="dash" endarrow="block" joinstyle="miter"/>
+              </v:shape>
+            </w:pict>
+          </mc:Fallback>
+        </mc:AlternateContent>
+      </w:r>
+    </w:p>
+    <w:p>
+      <w:r>
+        <w:rPr>
+          <w:noProof/>
+        </w:rPr>
+        <mc:AlternateContent>
+          <mc:Choice Requires="wps">
+            <w:drawing>
+              <wp:anchor distT="45720" distB="45720" distL="114300" distR="114300" simplePos="0" relativeHeight="251760640" behindDoc="0" locked="0" layoutInCell="1" allowOverlap="1" wp14:anchorId="46ECD3CA" wp14:editId="78B4AE5D">
+                <wp:simplePos x="0" y="0"/>
+                <wp:positionH relativeFrom="column">
+                  <wp:posOffset>3600875</wp:posOffset>
+                </wp:positionH>
+                <wp:positionV relativeFrom="paragraph">
+                  <wp:posOffset>309671</wp:posOffset>
+                </wp:positionV>
+                <wp:extent cx="351155" cy="230505"/>
+                <wp:effectExtent l="0" t="0" r="0" b="0"/>
+                <wp:wrapSquare wrapText="bothSides"/>
+                <wp:docPr id="194" name="Zone de texte 2"/>
+                <wp:cNvGraphicFramePr>
+                  <a:graphicFrameLocks xmlns:a="http://schemas.openxmlformats.org/drawingml/2006/main"/>
+                </wp:cNvGraphicFramePr>
+                <a:graphic xmlns:a="http://schemas.openxmlformats.org/drawingml/2006/main">
+                  <a:graphicData uri="http://schemas.microsoft.com/office/word/2010/wordprocessingShape">
+                    <wps:wsp>
+                      <wps:cNvSpPr txBox="1">
+                        <a:spLocks noChangeArrowheads="1"/>
+                      </wps:cNvSpPr>
+                      <wps:spPr bwMode="auto">
+                        <a:xfrm>
+                          <a:off x="0" y="0"/>
+                          <a:ext cx="351155" cy="230505"/>
+                        </a:xfrm>
+                        <a:prstGeom prst="rect">
+                          <a:avLst/>
+                        </a:prstGeom>
+                        <a:noFill/>
+                        <a:ln w="9525">
+                          <a:noFill/>
+                          <a:miter lim="800000"/>
+                          <a:headEnd/>
+                          <a:tailEnd/>
+                        </a:ln>
+                      </wps:spPr>
+                      <wps:txbx>
+                        <w:txbxContent>
+                          <w:p>
+                            <w:pPr>
+                              <w:rPr>
+                                <w:color w:val="323E4F" w:themeColor="text2" w:themeShade="BF"/>
+                                <w:sz w:val="16"/>
+                                <w:szCs w:val="16"/>
+                              </w:rPr>
+                            </w:pPr>
+                            <w:r>
+                              <w:rPr>
+                                <w:color w:val="323E4F" w:themeColor="text2" w:themeShade="BF"/>
+                                <w:sz w:val="16"/>
+                                <w:szCs w:val="16"/>
+                              </w:rPr>
+                              <w:t>if 1</w:t>
+                            </w:r>
+                          </w:p>
+                        </w:txbxContent>
+                      </wps:txbx>
+                      <wps:bodyPr rot="0" vert="horz" wrap="square" lIns="91440" tIns="45720" rIns="91440" bIns="45720" anchor="t" anchorCtr="0">
+                        <a:noAutofit/>
+                      </wps:bodyPr>
+                    </wps:wsp>
+                  </a:graphicData>
+                </a:graphic>
+                <wp14:sizeRelH relativeFrom="margin">
+                  <wp14:pctWidth>0</wp14:pctWidth>
+                </wp14:sizeRelH>
+                <wp14:sizeRelV relativeFrom="margin">
+                  <wp14:pctHeight>0</wp14:pctHeight>
+                </wp14:sizeRelV>
+              </wp:anchor>
+            </w:drawing>
+          </mc:Choice>
+          <mc:Fallback>
+            <w:pict>
+              <v:shape w14:anchorId="46ECD3CA" id="_x0000_s1050" type="#_x0000_t202" style="position:absolute;left:0;text-align:left;margin-left:283.55pt;margin-top:24.4pt;width:27.65pt;height:18.15pt;z-index:251760640;visibility:visible;mso-wrap-style:square;mso-width-percent:0;mso-height-percent:0;mso-wrap-distance-left:9pt;mso-wrap-distance-top:3.6pt;mso-wrap-distance-right:9pt;mso-wrap-distance-bottom:3.6pt;mso-position-horizontal:absolute;mso-position-horizontal-relative:text;mso-position-vertical:absolute;mso-position-vertical-relative:text;mso-width-percent:0;mso-height-percent:0;mso-width-relative:margin;mso-height-relative:margin;v-text-anchor:top" o:gfxdata="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" filled="f" stroked="f">
+                <v:textbox>
+                  <w:txbxContent>
+                    <w:p>
+                      <w:pPr>
+                        <w:rPr>
+                          <w:color w:val="323E4F" w:themeColor="text2" w:themeShade="BF"/>
+                          <w:sz w:val="16"/>
+                          <w:szCs w:val="16"/>
+                        </w:rPr>
+                      </w:pPr>
+                      <w:r>
+                        <w:rPr>
+                          <w:color w:val="323E4F" w:themeColor="text2" w:themeShade="BF"/>
+                          <w:sz w:val="16"/>
+                          <w:szCs w:val="16"/>
+                        </w:rPr>
+                        <w:t>if 1</w:t>
+                      </w:r>
+                    </w:p>
+                  </w:txbxContent>
+                </v:textbox>
+                <w10:wrap type="square"/>
+              </v:shape>
+            </w:pict>
+          </mc:Fallback>
+        </mc:AlternateContent>
+      </w:r>
+      <w:r>
+        <w:rPr>
+          <w:noProof/>
+        </w:rPr>
+        <mc:AlternateContent>
+          <mc:Choice Requires="wps">
+            <w:drawing>
+              <wp:anchor distT="45720" distB="45720" distL="114300" distR="114300" simplePos="0" relativeHeight="251756544" behindDoc="0" locked="0" layoutInCell="1" allowOverlap="1" wp14:anchorId="2A921991" wp14:editId="1FC95534">
+                <wp:simplePos x="0" y="0"/>
+                <wp:positionH relativeFrom="column">
+                  <wp:posOffset>185420</wp:posOffset>
+                </wp:positionH>
+                <wp:positionV relativeFrom="paragraph">
+                  <wp:posOffset>20955</wp:posOffset>
+                </wp:positionV>
+                <wp:extent cx="476885" cy="301625"/>
+                <wp:effectExtent l="0" t="0" r="0" b="3175"/>
+                <wp:wrapSquare wrapText="bothSides"/>
+                <wp:docPr id="159" name="Zone de texte 2"/>
+                <wp:cNvGraphicFramePr>
+                  <a:graphicFrameLocks xmlns:a="http://schemas.openxmlformats.org/drawingml/2006/main"/>
+                </wp:cNvGraphicFramePr>
+                <a:graphic xmlns:a="http://schemas.openxmlformats.org/drawingml/2006/main">
+                  <a:graphicData uri="http://schemas.microsoft.com/office/word/2010/wordprocessingShape">
+                    <wps:wsp>
+                      <wps:cNvSpPr txBox="1">
+                        <a:spLocks noChangeArrowheads="1"/>
+                      </wps:cNvSpPr>
+                      <wps:spPr bwMode="auto">
+                        <a:xfrm>
+                          <a:off x="0" y="0"/>
+                          <a:ext cx="476885" cy="301625"/>
+                        </a:xfrm>
+                        <a:prstGeom prst="rect">
+                          <a:avLst/>
+                        </a:prstGeom>
+                        <a:noFill/>
+                        <a:ln w="9525">
+                          <a:noFill/>
+                          <a:miter lim="800000"/>
+                          <a:headEnd/>
+                          <a:tailEnd/>
+                        </a:ln>
+                      </wps:spPr>
+                      <wps:txbx>
+                        <w:txbxContent>
+                          <w:p>
+                            <w:pPr>
+                              <w:jc w:val="center"/>
+                              <w:rPr>
+                                <w:color w:val="323E4F" w:themeColor="text2" w:themeShade="BF"/>
+                                <w:sz w:val="28"/>
+                                <w:szCs w:val="28"/>
+                              </w:rPr>
+                            </w:pPr>
+                            <w:r>
+                              <w:rPr>
+                                <w:color w:val="323E4F" w:themeColor="text2" w:themeShade="BF"/>
+                                <w:sz w:val="28"/>
+                                <w:szCs w:val="28"/>
+                              </w:rPr>
+                              <w:t>A</w:t>
+                            </w:r>
+                          </w:p>
+                        </w:txbxContent>
+                      </wps:txbx>
+                      <wps:bodyPr rot="0" vert="horz" wrap="square" lIns="91440" tIns="45720" rIns="91440" bIns="45720" anchor="t" anchorCtr="0">
+                        <a:noAutofit/>
+                      </wps:bodyPr>
+                    </wps:wsp>
+                  </a:graphicData>
+                </a:graphic>
+                <wp14:sizeRelH relativeFrom="margin">
+                  <wp14:pctWidth>0</wp14:pctWidth>
+                </wp14:sizeRelH>
+                <wp14:sizeRelV relativeFrom="margin">
+                  <wp14:pctHeight>0</wp14:pctHeight>
+                </wp14:sizeRelV>
+              </wp:anchor>
+            </w:drawing>
+          </mc:Choice>
+          <mc:Fallback>
+            <w:pict>
+              <v:shape w14:anchorId="2A921991" id="_x0000_s1051" type="#_x0000_t202" style="position:absolute;left:0;text-align:left;margin-left:14.6pt;margin-top:1.65pt;width:37.55pt;height:23.75pt;z-index:251756544;visibility:visible;mso-wrap-style:square;mso-width-percent:0;mso-height-percent:0;mso-wrap-distance-left:9pt;mso-wrap-distance-top:3.6pt;mso-wrap-distance-right:9pt;mso-wrap-distance-bottom:3.6pt;mso-position-horizontal:absolute;mso-position-horizontal-relative:text;mso-position-vertical:absolute;mso-position-vertical-relative:text;mso-width-percent:0;mso-height-percent:0;mso-width-relative:margin;mso-height-relative:margin;v-text-anchor:top" o:gfxdata="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" filled="f" stroked="f">
+                <v:textbox>
+                  <w:txbxContent>
+                    <w:p>
+                      <w:pPr>
+                        <w:jc w:val="center"/>
+                        <w:rPr>
+                          <w:color w:val="323E4F" w:themeColor="text2" w:themeShade="BF"/>
+                          <w:sz w:val="28"/>
+                          <w:szCs w:val="28"/>
+                        </w:rPr>
+                      </w:pPr>
+                      <w:r>
+                        <w:rPr>
+                          <w:color w:val="323E4F" w:themeColor="text2" w:themeShade="BF"/>
+                          <w:sz w:val="28"/>
+                          <w:szCs w:val="28"/>
+                        </w:rPr>
+                        <w:t>A</w:t>
+                      </w:r>
+                    </w:p>
+                  </w:txbxContent>
+                </v:textbox>
+                <w10:wrap type="square"/>
+              </v:shape>
+            </w:pict>
+          </mc:Fallback>
+        </mc:AlternateContent>
+      </w:r>
+      <w:r>
+        <w:rPr>
+          <w:noProof/>
+        </w:rPr>
+        <mc:AlternateContent>
+          <mc:Choice Requires="wps">
+            <w:drawing>
+              <wp:anchor distT="0" distB="0" distL="114300" distR="114300" simplePos="0" relativeHeight="251742208" behindDoc="0" locked="0" layoutInCell="1" allowOverlap="1" wp14:anchorId="70093792" wp14:editId="4571C4FD">
+                <wp:simplePos x="0" y="0"/>
+                <wp:positionH relativeFrom="column">
+                  <wp:posOffset>3671626</wp:posOffset>
+                </wp:positionH>
+                <wp:positionV relativeFrom="paragraph">
+                  <wp:posOffset>340360</wp:posOffset>
+                </wp:positionV>
+                <wp:extent cx="0" cy="258431"/>
+                <wp:effectExtent l="76200" t="0" r="57150" b="66040"/>
+                <wp:wrapNone/>
+                <wp:docPr id="151" name="Connecteur droit avec flèche 151"/>
+                <wp:cNvGraphicFramePr/>
+                <a:graphic xmlns:a="http://schemas.openxmlformats.org/drawingml/2006/main">
+                  <a:graphicData uri="http://schemas.microsoft.com/office/word/2010/wordprocessingShape">
+                    <wps:wsp>
+                      <wps:cNvCnPr/>
+                      <wps:spPr>
+                        <a:xfrm>
+                          <a:off x="0" y="0"/>
+                          <a:ext cx="0" cy="258431"/>
+                        </a:xfrm>
+                        <a:prstGeom prst="straightConnector1">
+                          <a:avLst/>
+                        </a:prstGeom>
+                        <a:ln w="9525">
+                          <a:prstDash val="dash"/>
+                          <a:tailEnd type="triangle"/>
+                        </a:ln>
+                      </wps:spPr>
+                      <wps:style>
+                        <a:lnRef idx="1">
+                          <a:schemeClr val="accent1"/>
+                        </a:lnRef>
+                        <a:fillRef idx="0">
+                          <a:schemeClr val="accent1"/>
+                        </a:fillRef>
+                        <a:effectRef idx="0">
+                          <a:schemeClr val="accent1"/>
+                        </a:effectRef>
+                        <a:fontRef idx="minor">
+                          <a:schemeClr val="tx1"/>
+                        </a:fontRef>
+                      </wps:style>
+                      <wps:bodyPr/>
+                    </wps:wsp>
+                  </a:graphicData>
+                </a:graphic>
+              </wp:anchor>
+            </w:drawing>
+          </mc:Choice>
+          <mc:Fallback>
+            <w:pict>
+              <v:shape w14:anchorId="0131021A" id="Connecteur droit avec flèche 151" o:spid="_x0000_s1026" type="#_x0000_t32" style="position:absolute;margin-left:289.1pt;margin-top:26.8pt;width:0;height:20.35pt;z-index:251742208;visibility:visible;mso-wrap-style:square;mso-wrap-distance-left:9pt;mso-wrap-distance-top:0;mso-wrap-distance-right:9pt;mso-wrap-distance-bottom:0;mso-position-horizontal:absolute;mso-position-horizontal-relative:text;mso-position-vertical:absolute;mso-position-vertical-relative:text" o:gfxdata="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" strokecolor="#4472c4 [3204]">
+                <v:stroke dashstyle="dash" endarrow="block" joinstyle="miter"/>
+              </v:shape>
+            </w:pict>
+          </mc:Fallback>
+        </mc:AlternateContent>
+      </w:r>
+      <w:r>
+        <w:rPr>
+          <w:noProof/>
+        </w:rPr>
+        <mc:AlternateContent>
+          <mc:Choice Requires="wps">
+            <w:drawing>
+              <wp:anchor distT="0" distB="0" distL="114300" distR="114300" simplePos="0" relativeHeight="251731968" behindDoc="0" locked="0" layoutInCell="1" allowOverlap="1" wp14:anchorId="39DC0A44" wp14:editId="6D8892D5">
+                <wp:simplePos x="0" y="0"/>
+                <wp:positionH relativeFrom="column">
+                  <wp:posOffset>3664361</wp:posOffset>
+                </wp:positionH>
+                <wp:positionV relativeFrom="paragraph">
+                  <wp:posOffset>34290</wp:posOffset>
+                </wp:positionV>
+                <wp:extent cx="118110" cy="260985"/>
+                <wp:effectExtent l="0" t="38100" r="53340" b="24765"/>
+                <wp:wrapNone/>
+                <wp:docPr id="142" name="Connecteur droit avec flèche 142"/>
+                <wp:cNvGraphicFramePr/>
+                <a:graphic xmlns:a="http://schemas.openxmlformats.org/drawingml/2006/main">
+                  <a:graphicData uri="http://schemas.microsoft.com/office/word/2010/wordprocessingShape">
+                    <wps:wsp>
+                      <wps:cNvCnPr/>
+                      <wps:spPr>
+                        <a:xfrm flipV="1">
+                          <a:off x="0" y="0"/>
+                          <a:ext cx="118110" cy="260985"/>
+                        </a:xfrm>
+                        <a:prstGeom prst="straightConnector1">
+                          <a:avLst/>
+                        </a:prstGeom>
+                        <a:ln w="12700">
+                          <a:tailEnd type="triangle"/>
+                        </a:ln>
+                      </wps:spPr>
+                      <wps:style>
+                        <a:lnRef idx="1">
+                          <a:schemeClr val="accent1"/>
+                        </a:lnRef>
+                        <a:fillRef idx="0">
+                          <a:schemeClr val="accent1"/>
+                        </a:fillRef>
+                        <a:effectRef idx="0">
+                          <a:schemeClr val="accent1"/>
+                        </a:effectRef>
+                        <a:fontRef idx="minor">
+                          <a:schemeClr val="tx1"/>
+                        </a:fontRef>
+                      </wps:style>
+                      <wps:bodyPr/>
+                    </wps:wsp>
+                  </a:graphicData>
+                </a:graphic>
+              </wp:anchor>
+            </w:drawing>
+          </mc:Choice>
+          <mc:Fallback>
+            <w:pict>
+              <v:shape w14:anchorId="4ECA0A0A" id="Connecteur droit avec flèche 142" o:spid="_x0000_s1026" type="#_x0000_t32" style="position:absolute;margin-left:288.55pt;margin-top:2.7pt;width:9.3pt;height:20.55pt;flip:y;z-index:251731968;visibility:visible;mso-wrap-style:square;mso-wrap-distance-left:9pt;mso-wrap-distance-top:0;mso-wrap-distance-right:9pt;mso-wrap-distance-bottom:0;mso-position-horizontal:absolute;mso-position-horizontal-relative:text;mso-position-vertical:absolute;mso-position-vertical-relative:text" o:gfxdata="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" strokecolor="#4472c4 [3204]" strokeweight="1pt">
+                <v:stroke endarrow="block" joinstyle="miter"/>
+              </v:shape>
+            </w:pict>
+          </mc:Fallback>
+        </mc:AlternateContent>
+      </w:r>
+      <w:r>
+        <w:rPr>
+          <w:noProof/>
+        </w:rPr>
+        <mc:AlternateContent>
+          <mc:Choice Requires="wps">
+            <w:drawing>
+              <wp:anchor distT="0" distB="0" distL="114300" distR="114300" simplePos="0" relativeHeight="251732992" behindDoc="1" locked="0" layoutInCell="1" allowOverlap="1" wp14:anchorId="16877AC0" wp14:editId="6B1F7419">
+                <wp:simplePos x="0" y="0"/>
+                <wp:positionH relativeFrom="column">
+                  <wp:posOffset>3647168</wp:posOffset>
+                </wp:positionH>
+                <wp:positionV relativeFrom="paragraph">
+                  <wp:posOffset>259534</wp:posOffset>
+                </wp:positionV>
+                <wp:extent cx="45719" cy="53439"/>
+                <wp:effectExtent l="0" t="0" r="12065" b="22860"/>
+                <wp:wrapNone/>
+                <wp:docPr id="143" name="Ellipse 143"/>
+                <wp:cNvGraphicFramePr/>
+                <a:graphic xmlns:a="http://schemas.openxmlformats.org/drawingml/2006/main">
+                  <a:graphicData uri="http://schemas.microsoft.com/office/word/2010/wordprocessingShape">
+                    <wps:wsp>
+                      <wps:cNvSpPr/>
+                      <wps:spPr>
+                        <a:xfrm>
+                          <a:off x="0" y="0"/>
+                          <a:ext cx="45719" cy="53439"/>
+                        </a:xfrm>
+                        <a:prstGeom prst="ellipse">
+                          <a:avLst/>
+                        </a:prstGeom>
+                      </wps:spPr>
+                      <wps:style>
+                        <a:lnRef idx="2">
+                          <a:schemeClr val="accent1">
+                            <a:shade val="50000"/>
+                          </a:schemeClr>
+                        </a:lnRef>
+                        <a:fillRef idx="1">
+                          <a:schemeClr val="accent1"/>
+                        </a:fillRef>
+                        <a:effectRef idx="0">
+                          <a:schemeClr val="accent1"/>
+                        </a:effectRef>
+                        <a:fontRef idx="minor">
+                          <a:schemeClr val="lt1"/>
+                        </a:fontRef>
+                      </wps:style>
+                      <wps:bodyPr rot="0" spcFirstLastPara="0" vertOverflow="overflow" horzOverflow="overflow" vert="horz" wrap="square" lIns="91440" tIns="45720" rIns="91440" bIns="45720" numCol="1" spcCol="0" rtlCol="0" fromWordArt="0" anchor="ctr" anchorCtr="0" forceAA="0" compatLnSpc="1">
+                        <a:prstTxWarp prst="textNoShape">
+                          <a:avLst/>
+                        </a:prstTxWarp>
+                        <a:noAutofit/>
+                      </wps:bodyPr>
+                    </wps:wsp>
+                  </a:graphicData>
+                </a:graphic>
+                <wp14:sizeRelH relativeFrom="margin">
+                  <wp14:pctWidth>0</wp14:pctWidth>
+                </wp14:sizeRelH>
+                <wp14:sizeRelV relativeFrom="margin">
+                  <wp14:pctHeight>0</wp14:pctHeight>
+                </wp14:sizeRelV>
+              </wp:anchor>
+            </w:drawing>
+          </mc:Choice>
+          <mc:Fallback>
+            <w:pict>
+              <v:oval w14:anchorId="7B0A62B0" id="Ellipse 143" o:spid="_x0000_s1026" style="position:absolute;margin-left:287.2pt;margin-top:20.45pt;width:3.6pt;height:4.2pt;z-index:-251583488;visibility:visible;mso-wrap-style:square;mso-width-percent:0;mso-height-percent:0;mso-wrap-distance-left:9pt;mso-wrap-distance-top:0;mso-wrap-distance-right:9pt;mso-wrap-distance-bottom:0;mso-position-horizontal:absolute;mso-position-horizontal-relative:text;mso-position-vertical:absolute;mso-position-vertical-relative:text;mso-width-percent:0;mso-height-percent:0;mso-width-relative:margin;mso-height-relative:margin;v-text-anchor:middle" o:gfxdata="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" fillcolor="#4472c4 [3204]" strokecolor="#1f3763 [1604]" strokeweight="1pt">
+                <v:stroke joinstyle="miter"/>
+              </v:oval>
+            </w:pict>
+          </mc:Fallback>
+        </mc:AlternateContent>
+      </w:r>
+      <w:r>
+        <w:rPr>
+          <w:noProof/>
+        </w:rPr>
+        <mc:AlternateContent>
+          <mc:Choice Requires="wps">
+            <w:drawing>
+              <wp:anchor distT="0" distB="0" distL="114300" distR="114300" simplePos="0" relativeHeight="251730944" behindDoc="0" locked="0" layoutInCell="1" allowOverlap="1" wp14:anchorId="120CAF58" wp14:editId="2EAF0612">
+                <wp:simplePos x="0" y="0"/>
+                <wp:positionH relativeFrom="column">
+                  <wp:posOffset>3451860</wp:posOffset>
+                </wp:positionH>
+                <wp:positionV relativeFrom="paragraph">
+                  <wp:posOffset>173990</wp:posOffset>
+                </wp:positionV>
+                <wp:extent cx="438785" cy="255270"/>
+                <wp:effectExtent l="0" t="3492" r="14922" b="0"/>
+                <wp:wrapNone/>
+                <wp:docPr id="141" name="Arc 141"/>
+                <wp:cNvGraphicFramePr/>
+                <a:graphic xmlns:a="http://schemas.openxmlformats.org/drawingml/2006/main">
+                  <a:graphicData uri="http://schemas.microsoft.com/office/word/2010/wordprocessingShape">
+                    <wps:wsp>
+                      <wps:cNvSpPr/>
+                      <wps:spPr>
+                        <a:xfrm rot="16200000">
+                          <a:off x="0" y="0"/>
+                          <a:ext cx="438785" cy="255270"/>
+                        </a:xfrm>
+                        <a:prstGeom prst="arc">
+                          <a:avLst>
+                            <a:gd name="adj1" fmla="val 16200000"/>
+                            <a:gd name="adj2" fmla="val 5443992"/>
+                          </a:avLst>
+                        </a:prstGeom>
+                        <a:ln w="9525"/>
+                      </wps:spPr>
+                      <wps:style>
+                        <a:lnRef idx="1">
+                          <a:schemeClr val="accent1"/>
+                        </a:lnRef>
+                        <a:fillRef idx="0">
+                          <a:schemeClr val="accent1"/>
+                        </a:fillRef>
+                        <a:effectRef idx="0">
+                          <a:schemeClr val="accent1"/>
+                        </a:effectRef>
+                        <a:fontRef idx="minor">
+                          <a:schemeClr val="tx1"/>
+                        </a:fontRef>
+                      </wps:style>
+                      <wps:bodyPr rot="0" spcFirstLastPara="0" vertOverflow="overflow" horzOverflow="overflow" vert="horz" wrap="square" lIns="91440" tIns="45720" rIns="91440" bIns="45720" numCol="1" spcCol="0" rtlCol="0" fromWordArt="0" anchor="ctr" anchorCtr="0" forceAA="0" compatLnSpc="1">
+                        <a:prstTxWarp prst="textNoShape">
+                          <a:avLst/>
+                        </a:prstTxWarp>
+                        <a:noAutofit/>
+                      </wps:bodyPr>
+                    </wps:wsp>
+                  </a:graphicData>
+                </a:graphic>
+                <wp14:sizeRelV relativeFrom="margin">
+                  <wp14:pctHeight>0</wp14:pctHeight>
+                </wp14:sizeRelV>
+              </wp:anchor>
+            </w:drawing>
+          </mc:Choice>
+          <mc:Fallback>
+            <w:pict>
+              <v:shape w14:anchorId="2AACA285" id="Arc 141" o:spid="_x0000_s1026" style="position:absolute;margin-left:271.8pt;margin-top:13.7pt;width:34.55pt;height:20.1pt;rotation:-90;z-index:251730944;visibility:visible;mso-wrap-style:square;mso-height-percent:0;mso-wrap-distance-left:9pt;mso-wrap-distance-top:0;mso-wrap-distance-right:9pt;mso-wrap-distance-bottom:0;mso-position-horizontal:absolute;mso-position-horizontal-relative:text;mso-position-vertical:absolute;mso-position-vertical-relative:text;mso-height-percent:0;mso-height-relative:margin;v-text-anchor:middle" coordsize="438785,255270" o:gfxdata="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" path="m219392,nsc278244,,334628,13756,375877,38176v84761,50181,83739,130801,-2284,180250c332124,242263,276053,255519,217758,255266r1635,-127631c219393,85090,219392,42545,219392,xem219392,nfc278244,,334628,13756,375877,38176v84761,50181,83739,130801,-2284,180250c332124,242263,276053,255519,217758,255266e" filled="f" strokecolor="#4472c4 [3204]">
+                <v:stroke joinstyle="miter"/>
+                <v:path arrowok="t" o:connecttype="custom" o:connectlocs="219392,0;375877,38176;373593,218426;217758,255266" o:connectangles="0,0,0,0"/>
+              </v:shape>
+            </w:pict>
+          </mc:Fallback>
+        </mc:AlternateContent>
+      </w:r>
+      <w:r>
+        <mc:AlternateContent>
+          <mc:Choice Requires="wps">
+            <w:drawing>
+              <wp:anchor distT="45720" distB="45720" distL="114300" distR="114300" simplePos="0" relativeHeight="251729920" behindDoc="0" locked="0" layoutInCell="1" allowOverlap="1" wp14:anchorId="7FD924B1" wp14:editId="38036229">
+                <wp:simplePos x="0" y="0"/>
+                <wp:positionH relativeFrom="margin">
+                  <wp:posOffset>3494097</wp:posOffset>
+                </wp:positionH>
+                <wp:positionV relativeFrom="paragraph">
+                  <wp:posOffset>26277</wp:posOffset>
+                </wp:positionV>
+                <wp:extent cx="361950" cy="314325"/>
+                <wp:effectExtent l="0" t="0" r="19050" b="28575"/>
+                <wp:wrapSquare wrapText="bothSides"/>
+                <wp:docPr id="140" name="Zone de texte 2"/>
+                <wp:cNvGraphicFramePr>
+                  <a:graphicFrameLocks xmlns:a="http://schemas.openxmlformats.org/drawingml/2006/main"/>
+                </wp:cNvGraphicFramePr>
+                <a:graphic xmlns:a="http://schemas.openxmlformats.org/drawingml/2006/main">
+                  <a:graphicData uri="http://schemas.microsoft.com/office/word/2010/wordprocessingShape">
+                    <wps:wsp>
+                      <wps:cNvSpPr txBox="1">
+                        <a:spLocks noChangeArrowheads="1"/>
+                      </wps:cNvSpPr>
+                      <wps:spPr bwMode="auto">
+                        <a:xfrm>
+                          <a:off x="0" y="0"/>
+                          <a:ext cx="361950" cy="314325"/>
+                        </a:xfrm>
+                        <a:prstGeom prst="rect">
+                          <a:avLst/>
+                        </a:prstGeom>
+                        <a:noFill/>
+                        <a:ln w="9525">
+                          <a:solidFill>
+                            <a:schemeClr val="accent1"/>
+                          </a:solidFill>
+                          <a:miter lim="800000"/>
+                          <a:headEnd/>
+                          <a:tailEnd/>
+                        </a:ln>
+                      </wps:spPr>
+                      <wps:txbx>
+                        <w:txbxContent>
+                          <w:p>
+                            <w:pPr>
+                              <w:jc w:val="center"/>
+                              <w:rPr>
+                                <w:color w:val="8496B0" w:themeColor="text2" w:themeTint="99"/>
+                                <w:sz w:val="44"/>
+                                <w:szCs w:val="44"/>
+                              </w:rPr>
+                            </w:pPr>
+                          </w:p>
+                        </w:txbxContent>
+                      </wps:txbx>
+                      <wps:bodyPr rot="0" vert="horz" wrap="square" lIns="91440" tIns="45720" rIns="91440" bIns="45720" anchor="t" anchorCtr="0">
+                        <a:noAutofit/>
+                      </wps:bodyPr>
+                    </wps:wsp>
+                  </a:graphicData>
+                </a:graphic>
+                <wp14:sizeRelH relativeFrom="margin">
+                  <wp14:pctWidth>0</wp14:pctWidth>
+                </wp14:sizeRelH>
+                <wp14:sizeRelV relativeFrom="margin">
+                  <wp14:pctHeight>0</wp14:pctHeight>
+                </wp14:sizeRelV>
+              </wp:anchor>
+            </w:drawing>
+          </mc:Choice>
+          <mc:Fallback>
+            <w:pict>
+              <v:shape w14:anchorId="7FD924B1" id="_x0000_s1052" type="#_x0000_t202" style="position:absolute;left:0;text-align:left;margin-left:275.15pt;margin-top:2.05pt;width:28.5pt;height:24.75pt;z-index:251729920;visibility:visible;mso-wrap-style:square;mso-width-percent:0;mso-height-percent:0;mso-wrap-distance-left:9pt;mso-wrap-distance-top:3.6pt;mso-wrap-distance-right:9pt;mso-wrap-distance-bottom:3.6pt;mso-position-horizontal:absolute;mso-position-horizontal-relative:margin;mso-position-vertical:absolute;mso-position-vertical-relative:text;mso-width-percent:0;mso-height-percent:0;mso-width-relative:margin;mso-height-relative:margin;v-text-anchor:top" o:gfxdata="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" filled="f" strokecolor="#4472c4 [3204]">
+                <v:textbox>
+                  <w:txbxContent>
+                    <w:p>
+                      <w:pPr>
+                        <w:jc w:val="center"/>
+                        <w:rPr>
+                          <w:color w:val="8496B0" w:themeColor="text2" w:themeTint="99"/>
+                          <w:sz w:val="44"/>
+                          <w:szCs w:val="44"/>
+                        </w:rPr>
+                      </w:pPr>
+                    </w:p>
+                  </w:txbxContent>
+                </v:textbox>
+                <w10:wrap type="square" anchorx="margin"/>
+              </v:shape>
+            </w:pict>
+          </mc:Fallback>
+        </mc:AlternateContent>
+      </w:r>
+      <w:r>
+        <mc:AlternateContent>
+          <mc:Choice Requires="wps">
+            <w:drawing>
+              <wp:anchor distT="0" distB="0" distL="114300" distR="114300" simplePos="0" relativeHeight="251723776" behindDoc="0" locked="0" layoutInCell="1" allowOverlap="1" wp14:anchorId="0F62D9F4" wp14:editId="47CA9A84">
+                <wp:simplePos x="0" y="0"/>
+                <wp:positionH relativeFrom="margin">
+                  <wp:posOffset>1654810</wp:posOffset>
+                </wp:positionH>
+                <wp:positionV relativeFrom="paragraph">
+                  <wp:posOffset>119174</wp:posOffset>
+                </wp:positionV>
+                <wp:extent cx="0" cy="913765"/>
+                <wp:effectExtent l="0" t="0" r="38100" b="19685"/>
+                <wp:wrapNone/>
+                <wp:docPr id="137" name="Connecteur droit 137"/>
+                <wp:cNvGraphicFramePr/>
+                <a:graphic xmlns:a="http://schemas.openxmlformats.org/drawingml/2006/main">
+                  <a:graphicData uri="http://schemas.microsoft.com/office/word/2010/wordprocessingShape">
+                    <wps:wsp>
+                      <wps:cNvCnPr/>
+                      <wps:spPr>
+                        <a:xfrm flipH="1" flipV="1">
+                          <a:off x="0" y="0"/>
+                          <a:ext cx="0" cy="913765"/>
+                        </a:xfrm>
+                        <a:prstGeom prst="line">
+                          <a:avLst/>
+                        </a:prstGeom>
+                        <a:ln w="12700">
+                          <a:solidFill>
+                            <a:schemeClr val="accent1"/>
+                          </a:solidFill>
+                        </a:ln>
+                      </wps:spPr>
+                      <wps:style>
+                        <a:lnRef idx="1">
+                          <a:schemeClr val="accent1"/>
+                        </a:lnRef>
+                        <a:fillRef idx="0">
+                          <a:schemeClr val="accent1"/>
+                        </a:fillRef>
+                        <a:effectRef idx="0">
+                          <a:schemeClr val="accent1"/>
+                        </a:effectRef>
+                        <a:fontRef idx="minor">
+                          <a:schemeClr val="tx1"/>
+                        </a:fontRef>
+                      </wps:style>
+                      <wps:bodyPr/>
+                    </wps:wsp>
+                  </a:graphicData>
+                </a:graphic>
+                <wp14:sizeRelH relativeFrom="margin">
+                  <wp14:pctWidth>0</wp14:pctWidth>
+                </wp14:sizeRelH>
+                <wp14:sizeRelV relativeFrom="margin">
+                  <wp14:pctHeight>0</wp14:pctHeight>
+                </wp14:sizeRelV>
+              </wp:anchor>
+            </w:drawing>
+          </mc:Choice>
+          <mc:Fallback>
+            <w:pict>
+              <v:line w14:anchorId="42969D05" id="Connecteur droit 137" o:spid="_x0000_s1026" style="position:absolute;flip:x y;z-index:251723776;visibility:visible;mso-wrap-style:square;mso-width-percent:0;mso-height-percent:0;mso-wrap-distance-left:9pt;mso-wrap-distance-top:0;mso-wrap-distance-right:9pt;mso-wrap-distance-bottom:0;mso-position-horizontal:absolute;mso-position-horizontal-relative:margin;mso-position-vertical:absolute;mso-position-vertical-relative:text;mso-width-percent:0;mso-height-percent:0;mso-width-relative:margin;mso-height-relative:margin" from="130.3pt,9.4pt" to="130.3pt,81.35pt" o:gfxdata="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" strokecolor="#4472c4 [3204]" strokeweight="1pt">
+                <v:stroke joinstyle="miter"/>
+                <w10:wrap anchorx="margin"/>
+              </v:line>
+            </w:pict>
+          </mc:Fallback>
+        </mc:AlternateContent>
+      </w:r>
+    </w:p>
+    <w:p>
+      <w:r>
+        <w:rPr>
+          <w:noProof/>
+        </w:rPr>
+        <mc:AlternateContent>
+          <mc:Choice Requires="wps">
+            <w:drawing>
+              <wp:anchor distT="45720" distB="45720" distL="114300" distR="114300" simplePos="0" relativeHeight="251758592" behindDoc="0" locked="0" layoutInCell="1" allowOverlap="1" wp14:anchorId="795BF035" wp14:editId="688BA672">
+                <wp:simplePos x="0" y="0"/>
+                <wp:positionH relativeFrom="column">
+                  <wp:posOffset>182880</wp:posOffset>
+                </wp:positionH>
+                <wp:positionV relativeFrom="paragraph">
+                  <wp:posOffset>293370</wp:posOffset>
+                </wp:positionV>
+                <wp:extent cx="476885" cy="301625"/>
+                <wp:effectExtent l="0" t="0" r="0" b="3175"/>
+                <wp:wrapSquare wrapText="bothSides"/>
+                <wp:docPr id="192" name="Zone de texte 2"/>
+                <wp:cNvGraphicFramePr>
+                  <a:graphicFrameLocks xmlns:a="http://schemas.openxmlformats.org/drawingml/2006/main"/>
+                </wp:cNvGraphicFramePr>
+                <a:graphic xmlns:a="http://schemas.openxmlformats.org/drawingml/2006/main">
+                  <a:graphicData uri="http://schemas.microsoft.com/office/word/2010/wordprocessingShape">
+                    <wps:wsp>
+                      <wps:cNvSpPr txBox="1">
+                        <a:spLocks noChangeArrowheads="1"/>
+                      </wps:cNvSpPr>
+                      <wps:spPr bwMode="auto">
+                        <a:xfrm>
+                          <a:off x="0" y="0"/>
+                          <a:ext cx="476885" cy="301625"/>
+                        </a:xfrm>
+                        <a:prstGeom prst="rect">
+                          <a:avLst/>
+                        </a:prstGeom>
+                        <a:noFill/>
+                        <a:ln w="9525">
+                          <a:noFill/>
+                          <a:miter lim="800000"/>
+                          <a:headEnd/>
+                          <a:tailEnd/>
+                        </a:ln>
+                      </wps:spPr>
+                      <wps:txbx>
+                        <w:txbxContent>
+                          <w:p>
+                            <w:pPr>
+                              <w:jc w:val="center"/>
+                              <w:rPr>
+                                <w:color w:val="323E4F" w:themeColor="text2" w:themeShade="BF"/>
+                                <w:sz w:val="28"/>
+                                <w:szCs w:val="28"/>
+                              </w:rPr>
+                            </w:pPr>
+                            <w:r>
+                              <w:rPr>
+                                <w:color w:val="323E4F" w:themeColor="text2" w:themeShade="BF"/>
+                                <w:sz w:val="28"/>
+                                <w:szCs w:val="28"/>
+                              </w:rPr>
+                              <w:t>B</w:t>
+                            </w:r>
+                          </w:p>
+                        </w:txbxContent>
+                      </wps:txbx>
+                      <wps:bodyPr rot="0" vert="horz" wrap="square" lIns="91440" tIns="45720" rIns="91440" bIns="45720" anchor="t" anchorCtr="0">
+                        <a:noAutofit/>
+                      </wps:bodyPr>
+                    </wps:wsp>
+                  </a:graphicData>
+                </a:graphic>
+                <wp14:sizeRelH relativeFrom="margin">
+                  <wp14:pctWidth>0</wp14:pctWidth>
+                </wp14:sizeRelH>
+                <wp14:sizeRelV relativeFrom="margin">
+                  <wp14:pctHeight>0</wp14:pctHeight>
+                </wp14:sizeRelV>
+              </wp:anchor>
+            </w:drawing>
+          </mc:Choice>
+          <mc:Fallback>
+            <w:pict>
+              <v:shape w14:anchorId="795BF035" id="_x0000_s1053" type="#_x0000_t202" style="position:absolute;left:0;text-align:left;margin-left:14.4pt;margin-top:23.1pt;width:37.55pt;height:23.75pt;z-index:251758592;visibility:visible;mso-wrap-style:square;mso-width-percent:0;mso-height-percent:0;mso-wrap-distance-left:9pt;mso-wrap-distance-top:3.6pt;mso-wrap-distance-right:9pt;mso-wrap-distance-bottom:3.6pt;mso-position-horizontal:absolute;mso-position-horizontal-relative:text;mso-position-vertical:absolute;mso-position-vertical-relative:text;mso-width-percent:0;mso-height-percent:0;mso-width-relative:margin;mso-height-relative:margin;v-text-anchor:top" o:gfxdata="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" filled="f" stroked="f">
+                <v:textbox>
+                  <w:txbxContent>
+                    <w:p>
+                      <w:pPr>
+                        <w:jc w:val="center"/>
+                        <w:rPr>
+                          <w:color w:val="323E4F" w:themeColor="text2" w:themeShade="BF"/>
+                          <w:sz w:val="28"/>
+                          <w:szCs w:val="28"/>
+                        </w:rPr>
+                      </w:pPr>
+                      <w:r>
+                        <w:rPr>
+                          <w:color w:val="323E4F" w:themeColor="text2" w:themeShade="BF"/>
+                          <w:sz w:val="28"/>
+                          <w:szCs w:val="28"/>
+                        </w:rPr>
+                        <w:t>B</w:t>
+                      </w:r>
+                    </w:p>
+                  </w:txbxContent>
+                </v:textbox>
+                <w10:wrap type="square"/>
+              </v:shape>
+            </w:pict>
+          </mc:Fallback>
+        </mc:AlternateContent>
+      </w:r>
+      <w:r>
+        <w:rPr>
+          <w:noProof/>
+        </w:rPr>
+        <mc:AlternateContent>
+          <mc:Choice Requires="wps">
+            <w:drawing>
+              <wp:anchor distT="45720" distB="45720" distL="114300" distR="114300" simplePos="0" relativeHeight="251752448" behindDoc="0" locked="0" layoutInCell="1" allowOverlap="1" wp14:anchorId="55CE3378" wp14:editId="609CF435">
+                <wp:simplePos x="0" y="0"/>
+                <wp:positionH relativeFrom="column">
+                  <wp:posOffset>4832985</wp:posOffset>
+                </wp:positionH>
+                <wp:positionV relativeFrom="paragraph">
+                  <wp:posOffset>217805</wp:posOffset>
+                </wp:positionV>
+                <wp:extent cx="476885" cy="301625"/>
+                <wp:effectExtent l="0" t="0" r="0" b="3175"/>
+                <wp:wrapSquare wrapText="bothSides"/>
+                <wp:docPr id="157" name="Zone de texte 2"/>
+                <wp:cNvGraphicFramePr>
+                  <a:graphicFrameLocks xmlns:a="http://schemas.openxmlformats.org/drawingml/2006/main"/>
+                </wp:cNvGraphicFramePr>
+                <a:graphic xmlns:a="http://schemas.openxmlformats.org/drawingml/2006/main">
+                  <a:graphicData uri="http://schemas.microsoft.com/office/word/2010/wordprocessingShape">
+                    <wps:wsp>
+                      <wps:cNvSpPr txBox="1">
+                        <a:spLocks noChangeArrowheads="1"/>
+                      </wps:cNvSpPr>
+                      <wps:spPr bwMode="auto">
+                        <a:xfrm>
+                          <a:off x="0" y="0"/>
+                          <a:ext cx="476885" cy="301625"/>
+                        </a:xfrm>
+                        <a:prstGeom prst="rect">
+                          <a:avLst/>
+                        </a:prstGeom>
+                        <a:noFill/>
+                        <a:ln w="9525">
+                          <a:noFill/>
+                          <a:miter lim="800000"/>
+                          <a:headEnd/>
+                          <a:tailEnd/>
+                        </a:ln>
+                      </wps:spPr>
+                      <wps:txbx>
+                        <w:txbxContent>
+                          <w:p>
+                            <w:pPr>
+                              <w:rPr>
+                                <w:color w:val="323E4F" w:themeColor="text2" w:themeShade="BF"/>
+                              </w:rPr>
+                            </w:pPr>
+                            <w:r>
+                              <w:rPr>
+                                <w:color w:val="323E4F" w:themeColor="text2" w:themeShade="BF"/>
+                              </w:rPr>
+                              <w:t>|</w:t>
+                            </w:r>
+                            <w:r>
+                              <w:rPr>
+                                <w:rFonts w:cstheme="minorHAnsi"/>
+                                <w:color w:val="323E4F" w:themeColor="text2" w:themeShade="BF"/>
+                                <w:szCs w:val="24"/>
+                              </w:rPr>
+                              <w:t>Ѱ&gt;</w:t>
+                            </w:r>
+                          </w:p>
+                        </w:txbxContent>
+                      </wps:txbx>
+                      <wps:bodyPr rot="0" vert="horz" wrap="square" lIns="91440" tIns="45720" rIns="91440" bIns="45720" anchor="t" anchorCtr="0">
+                        <a:noAutofit/>
+                      </wps:bodyPr>
+                    </wps:wsp>
+                  </a:graphicData>
+                </a:graphic>
+                <wp14:sizeRelH relativeFrom="margin">
+                  <wp14:pctWidth>0</wp14:pctWidth>
+                </wp14:sizeRelH>
+                <wp14:sizeRelV relativeFrom="margin">
+                  <wp14:pctHeight>0</wp14:pctHeight>
+                </wp14:sizeRelV>
+              </wp:anchor>
+            </w:drawing>
+          </mc:Choice>
+          <mc:Fallback>
+            <w:pict>
+              <v:shape w14:anchorId="55CE3378" id="_x0000_s1054" type="#_x0000_t202" style="position:absolute;left:0;text-align:left;margin-left:380.55pt;margin-top:17.15pt;width:37.55pt;height:23.75pt;z-index:251752448;visibility:visible;mso-wrap-style:square;mso-width-percent:0;mso-height-percent:0;mso-wrap-distance-left:9pt;mso-wrap-distance-top:3.6pt;mso-wrap-distance-right:9pt;mso-wrap-distance-bottom:3.6pt;mso-position-horizontal:absolute;mso-position-horizontal-relative:text;mso-position-vertical:absolute;mso-position-vertical-relative:text;mso-width-percent:0;mso-height-percent:0;mso-width-relative:margin;mso-height-relative:margin;v-text-anchor:top" o:gfxdata="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" filled="f" stroked="f">
+                <v:textbox>
+                  <w:txbxContent>
+                    <w:p>
+                      <w:pPr>
+                        <w:rPr>
+                          <w:color w:val="323E4F" w:themeColor="text2" w:themeShade="BF"/>
+                        </w:rPr>
+                      </w:pPr>
+                      <w:r>
+                        <w:rPr>
+                          <w:color w:val="323E4F" w:themeColor="text2" w:themeShade="BF"/>
+                        </w:rPr>
+                        <w:t>|</w:t>
+                      </w:r>
+                      <w:r>
+                        <w:rPr>
+                          <w:rFonts w:cstheme="minorHAnsi"/>
+                          <w:color w:val="323E4F" w:themeColor="text2" w:themeShade="BF"/>
+                          <w:szCs w:val="24"/>
+                        </w:rPr>
+                        <w:t>Ѱ&gt;</w:t>
+                      </w:r>
+                    </w:p>
+                  </w:txbxContent>
+                </v:textbox>
+                <w10:wrap type="square"/>
+              </v:shape>
+            </w:pict>
+          </mc:Fallback>
+        </mc:AlternateContent>
+      </w:r>
+      <w:r>
+        <w:rPr>
+          <w:noProof/>
+        </w:rPr>
+        <mc:AlternateContent>
+          <mc:Choice Requires="wps">
+            <w:drawing>
+              <wp:anchor distT="45720" distB="45720" distL="114300" distR="114300" simplePos="0" relativeHeight="251750400" behindDoc="0" locked="0" layoutInCell="1" allowOverlap="1" wp14:anchorId="190739E0" wp14:editId="118D363C">
+                <wp:simplePos x="0" y="0"/>
+                <wp:positionH relativeFrom="column">
+                  <wp:posOffset>441960</wp:posOffset>
+                </wp:positionH>
+                <wp:positionV relativeFrom="paragraph">
+                  <wp:posOffset>208280</wp:posOffset>
+                </wp:positionV>
+                <wp:extent cx="476885" cy="301625"/>
+                <wp:effectExtent l="0" t="0" r="0" b="3175"/>
+                <wp:wrapSquare wrapText="bothSides"/>
+                <wp:docPr id="156" name="Zone de texte 2"/>
+                <wp:cNvGraphicFramePr>
+                  <a:graphicFrameLocks xmlns:a="http://schemas.openxmlformats.org/drawingml/2006/main"/>
+                </wp:cNvGraphicFramePr>
+                <a:graphic xmlns:a="http://schemas.openxmlformats.org/drawingml/2006/main">
+                  <a:graphicData uri="http://schemas.microsoft.com/office/word/2010/wordprocessingShape">
+                    <wps:wsp>
+                      <wps:cNvSpPr txBox="1">
+                        <a:spLocks noChangeArrowheads="1"/>
+                      </wps:cNvSpPr>
+                      <wps:spPr bwMode="auto">
+                        <a:xfrm>
+                          <a:off x="0" y="0"/>
+                          <a:ext cx="476885" cy="301625"/>
+                        </a:xfrm>
+                        <a:prstGeom prst="rect">
+                          <a:avLst/>
+                        </a:prstGeom>
+                        <a:noFill/>
+                        <a:ln w="9525">
+                          <a:noFill/>
+                          <a:miter lim="800000"/>
+                          <a:headEnd/>
+                          <a:tailEnd/>
+                        </a:ln>
+                      </wps:spPr>
+                      <wps:txbx>
+                        <w:txbxContent>
+                          <w:p>
+                            <w:pPr>
+                              <w:rPr>
+                                <w:color w:val="323E4F" w:themeColor="text2" w:themeShade="BF"/>
+                              </w:rPr>
+                            </w:pPr>
+                            <w:r>
+                              <w:rPr>
+                                <w:color w:val="323E4F" w:themeColor="text2" w:themeShade="BF"/>
+                              </w:rPr>
+                              <w:t>|</w:t>
+                            </w:r>
+                            <w:r>
+                              <w:rPr>
+                                <w:rFonts w:cstheme="minorHAnsi"/>
+                                <w:color w:val="323E4F" w:themeColor="text2" w:themeShade="BF"/>
+                                <w:szCs w:val="24"/>
+                              </w:rPr>
+                              <w:t>0</w:t>
+                            </w:r>
+                            <w:r>
+                              <w:rPr>
+                                <w:rFonts w:cstheme="minorHAnsi"/>
+                                <w:color w:val="323E4F" w:themeColor="text2" w:themeShade="BF"/>
+                                <w:szCs w:val="24"/>
+                              </w:rPr>
+                              <w:t>&gt;</w:t>
+                            </w:r>
+                          </w:p>
+                        </w:txbxContent>
+                      </wps:txbx>
+                      <wps:bodyPr rot="0" vert="horz" wrap="square" lIns="91440" tIns="45720" rIns="91440" bIns="45720" anchor="t" anchorCtr="0">
+                        <a:noAutofit/>
+                      </wps:bodyPr>
+                    </wps:wsp>
+                  </a:graphicData>
+                </a:graphic>
+                <wp14:sizeRelH relativeFrom="margin">
+                  <wp14:pctWidth>0</wp14:pctWidth>
+                </wp14:sizeRelH>
+                <wp14:sizeRelV relativeFrom="margin">
+                  <wp14:pctHeight>0</wp14:pctHeight>
+                </wp14:sizeRelV>
+              </wp:anchor>
+            </w:drawing>
+          </mc:Choice>
+          <mc:Fallback>
+            <w:pict>
+              <v:shape w14:anchorId="190739E0" id="_x0000_s1055" type="#_x0000_t202" style="position:absolute;left:0;text-align:left;margin-left:34.8pt;margin-top:16.4pt;width:37.55pt;height:23.75pt;z-index:251750400;visibility:visible;mso-wrap-style:square;mso-width-percent:0;mso-height-percent:0;mso-wrap-distance-left:9pt;mso-wrap-distance-top:3.6pt;mso-wrap-distance-right:9pt;mso-wrap-distance-bottom:3.6pt;mso-position-horizontal:absolute;mso-position-horizontal-relative:text;mso-position-vertical:absolute;mso-position-vertical-relative:text;mso-width-percent:0;mso-height-percent:0;mso-width-relative:margin;mso-height-relative:margin;v-text-anchor:top" o:gfxdata="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" filled="f" stroked="f">
+                <v:textbox>
+                  <w:txbxContent>
+                    <w:p>
+                      <w:pPr>
+                        <w:rPr>
+                          <w:color w:val="323E4F" w:themeColor="text2" w:themeShade="BF"/>
+                        </w:rPr>
+                      </w:pPr>
+                      <w:r>
+                        <w:rPr>
+                          <w:color w:val="323E4F" w:themeColor="text2" w:themeShade="BF"/>
+                        </w:rPr>
+                        <w:t>|</w:t>
+                      </w:r>
+                      <w:r>
+                        <w:rPr>
+                          <w:rFonts w:cstheme="minorHAnsi"/>
+                          <w:color w:val="323E4F" w:themeColor="text2" w:themeShade="BF"/>
+                          <w:szCs w:val="24"/>
+                        </w:rPr>
+                        <w:t>0</w:t>
+                      </w:r>
+                      <w:r>
+                        <w:rPr>
+                          <w:rFonts w:cstheme="minorHAnsi"/>
+                          <w:color w:val="323E4F" w:themeColor="text2" w:themeShade="BF"/>
+                          <w:szCs w:val="24"/>
+                        </w:rPr>
+                        <w:t>&gt;</w:t>
+                      </w:r>
+                    </w:p>
+                  </w:txbxContent>
+                </v:textbox>
+                <w10:wrap type="square"/>
+              </v:shape>
+            </w:pict>
+          </mc:Fallback>
+        </mc:AlternateContent>
+      </w:r>
+      <w:r>
+        <mc:AlternateContent>
+          <mc:Choice Requires="wps">
+            <w:drawing>
+              <wp:anchor distT="45720" distB="45720" distL="114300" distR="114300" simplePos="0" relativeHeight="251727872" behindDoc="0" locked="0" layoutInCell="1" allowOverlap="1" wp14:anchorId="5AAC1BBF" wp14:editId="5DAC87E4">
+                <wp:simplePos x="0" y="0"/>
+                <wp:positionH relativeFrom="margin">
+                  <wp:posOffset>4408170</wp:posOffset>
+                </wp:positionH>
+                <wp:positionV relativeFrom="paragraph">
+                  <wp:posOffset>213995</wp:posOffset>
+                </wp:positionV>
+                <wp:extent cx="373380" cy="468630"/>
+                <wp:effectExtent l="0" t="0" r="26670" b="26670"/>
+                <wp:wrapSquare wrapText="bothSides"/>
+                <wp:docPr id="139" name="Zone de texte 2"/>
+                <wp:cNvGraphicFramePr>
+                  <a:graphicFrameLocks xmlns:a="http://schemas.openxmlformats.org/drawingml/2006/main"/>
+                </wp:cNvGraphicFramePr>
+                <a:graphic xmlns:a="http://schemas.openxmlformats.org/drawingml/2006/main">
+                  <a:graphicData uri="http://schemas.microsoft.com/office/word/2010/wordprocessingShape">
+                    <wps:wsp>
+                      <wps:cNvSpPr txBox="1">
+                        <a:spLocks noChangeArrowheads="1"/>
+                      </wps:cNvSpPr>
+                      <wps:spPr bwMode="auto">
+                        <a:xfrm>
+                          <a:off x="0" y="0"/>
+                          <a:ext cx="373380" cy="468630"/>
+                        </a:xfrm>
+                        <a:prstGeom prst="rect">
+                          <a:avLst/>
+                        </a:prstGeom>
+                        <a:solidFill>
+                          <a:srgbClr val="FFFFFF"/>
+                        </a:solidFill>
+                        <a:ln w="9525">
+                          <a:solidFill>
+                            <a:schemeClr val="accent1"/>
+                          </a:solidFill>
+                          <a:miter lim="800000"/>
+                          <a:headEnd/>
+                          <a:tailEnd/>
+                        </a:ln>
+                      </wps:spPr>
+                      <wps:txbx>
+                        <w:txbxContent>
+                          <w:p>
+                            <w:pPr>
+                              <w:jc w:val="center"/>
+                              <w:rPr>
+                                <w:color w:val="8496B0" w:themeColor="text2" w:themeTint="99"/>
+                                <w:sz w:val="44"/>
+                                <w:szCs w:val="44"/>
+                              </w:rPr>
+                            </w:pPr>
+                            <w:r>
+                              <w:rPr>
+                                <w:color w:val="8496B0" w:themeColor="text2" w:themeTint="99"/>
+                                <w:sz w:val="44"/>
+                                <w:szCs w:val="44"/>
+                              </w:rPr>
+                              <w:t>Z</w:t>
+                            </w:r>
+                          </w:p>
+                        </w:txbxContent>
+                      </wps:txbx>
+                      <wps:bodyPr rot="0" vert="horz" wrap="square" lIns="91440" tIns="45720" rIns="91440" bIns="45720" anchor="t" anchorCtr="0">
+                        <a:noAutofit/>
+                      </wps:bodyPr>
+                    </wps:wsp>
+                  </a:graphicData>
+                </a:graphic>
+                <wp14:sizeRelH relativeFrom="margin">
+                  <wp14:pctWidth>0</wp14:pctWidth>
+                </wp14:sizeRelH>
+                <wp14:sizeRelV relativeFrom="margin">
+                  <wp14:pctHeight>0</wp14:pctHeight>
+                </wp14:sizeRelV>
+              </wp:anchor>
+            </w:drawing>
+          </mc:Choice>
+          <mc:Fallback>
+            <w:pict>
+              <v:shape w14:anchorId="5AAC1BBF" id="_x0000_s1056" type="#_x0000_t202" style="position:absolute;left:0;text-align:left;margin-left:347.1pt;margin-top:16.85pt;width:29.4pt;height:36.9pt;z-index:251727872;visibility:visible;mso-wrap-style:square;mso-width-percent:0;mso-height-percent:0;mso-wrap-distance-left:9pt;mso-wrap-distance-top:3.6pt;mso-wrap-distance-right:9pt;mso-wrap-distance-bottom:3.6pt;mso-position-horizontal:absolute;mso-position-horizontal-relative:margin;mso-position-vertical:absolute;mso-position-vertical-relative:text;mso-width-percent:0;mso-height-percent:0;mso-width-relative:margin;mso-height-relative:margin;v-text-anchor:top" o:gfxdata="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" strokecolor="#4472c4 [3204]">
+                <v:textbox>
+                  <w:txbxContent>
+                    <w:p>
+                      <w:pPr>
+                        <w:jc w:val="center"/>
+                        <w:rPr>
+                          <w:color w:val="8496B0" w:themeColor="text2" w:themeTint="99"/>
+                          <w:sz w:val="44"/>
+                          <w:szCs w:val="44"/>
+                        </w:rPr>
+                      </w:pPr>
+                      <w:r>
+                        <w:rPr>
+                          <w:color w:val="8496B0" w:themeColor="text2" w:themeTint="99"/>
+                          <w:sz w:val="44"/>
+                          <w:szCs w:val="44"/>
+                        </w:rPr>
+                        <w:t>Z</w:t>
+                      </w:r>
+                    </w:p>
+                  </w:txbxContent>
+                </v:textbox>
+                <w10:wrap type="square" anchorx="margin"/>
+              </v:shape>
+            </w:pict>
+          </mc:Fallback>
+        </mc:AlternateContent>
+      </w:r>
+    </w:p>
+    <w:p>
+      <w:r>
+        <mc:AlternateContent>
+          <mc:Choice Requires="wps">
+            <w:drawing>
+              <wp:anchor distT="0" distB="0" distL="114300" distR="114300" simplePos="0" relativeHeight="251715584" behindDoc="0" locked="0" layoutInCell="1" allowOverlap="1" wp14:anchorId="77C07FF3" wp14:editId="5466B43A">
+                <wp:simplePos x="0" y="0"/>
+                <wp:positionH relativeFrom="column">
+                  <wp:posOffset>554362</wp:posOffset>
+                </wp:positionH>
+                <wp:positionV relativeFrom="paragraph">
+                  <wp:posOffset>66675</wp:posOffset>
+                </wp:positionV>
+                <wp:extent cx="4644000" cy="0"/>
+                <wp:effectExtent l="0" t="0" r="0" b="0"/>
+                <wp:wrapNone/>
+                <wp:docPr id="133" name="Connecteur droit 133"/>
+                <wp:cNvGraphicFramePr/>
+                <a:graphic xmlns:a="http://schemas.openxmlformats.org/drawingml/2006/main">
+                  <a:graphicData uri="http://schemas.microsoft.com/office/word/2010/wordprocessingShape">
+                    <wps:wsp>
+                      <wps:cNvCnPr/>
+                      <wps:spPr>
+                        <a:xfrm>
+                          <a:off x="0" y="0"/>
+                          <a:ext cx="4644000" cy="0"/>
+                        </a:xfrm>
+                        <a:prstGeom prst="line">
+                          <a:avLst/>
+                        </a:prstGeom>
+                        <a:ln w="12700">
+                          <a:solidFill>
+                            <a:schemeClr val="accent1"/>
+                          </a:solidFill>
+                        </a:ln>
+                      </wps:spPr>
+                      <wps:style>
+                        <a:lnRef idx="1">
+                          <a:schemeClr val="accent1"/>
+                        </a:lnRef>
+                        <a:fillRef idx="0">
+                          <a:schemeClr val="accent1"/>
+                        </a:fillRef>
+                        <a:effectRef idx="0">
+                          <a:schemeClr val="accent1"/>
+                        </a:effectRef>
+                        <a:fontRef idx="minor">
+                          <a:schemeClr val="tx1"/>
+                        </a:fontRef>
+                      </wps:style>
+                      <wps:bodyPr/>
+                    </wps:wsp>
+                  </a:graphicData>
+                </a:graphic>
+                <wp14:sizeRelH relativeFrom="margin">
+                  <wp14:pctWidth>0</wp14:pctWidth>
+                </wp14:sizeRelH>
+                <wp14:sizeRelV relativeFrom="margin">
+                  <wp14:pctHeight>0</wp14:pctHeight>
+                </wp14:sizeRelV>
+              </wp:anchor>
+            </w:drawing>
+          </mc:Choice>
+          <mc:Fallback>
+            <w:pict>
+              <v:line w14:anchorId="68C9F59D" id="Connecteur droit 133" o:spid="_x0000_s1026" style="position:absolute;z-index:251715584;visibility:visible;mso-wrap-style:square;mso-width-percent:0;mso-height-percent:0;mso-wrap-distance-left:9pt;mso-wrap-distance-top:0;mso-wrap-distance-right:9pt;mso-wrap-distance-bottom:0;mso-position-horizontal:absolute;mso-position-horizontal-relative:text;mso-position-vertical:absolute;mso-position-vertical-relative:text;mso-width-percent:0;mso-height-percent:0;mso-width-relative:margin;mso-height-relative:margin" from="43.65pt,5.25pt" to="409.3pt,5.25pt" o:gfxdata="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" strokecolor="#4472c4 [3204]" strokeweight="1pt">
+                <v:stroke joinstyle="miter"/>
+              </v:line>
+            </w:pict>
+          </mc:Fallback>
+        </mc:AlternateContent>
+      </w:r>
+    </w:p>
+    <w:p>
+      <w:r>
+        <w:rPr>
+          <w:noProof/>
+        </w:rPr>
+        <mc:AlternateContent>
+          <mc:Choice Requires="wps">
+            <w:drawing>
+              <wp:anchor distT="0" distB="0" distL="114300" distR="114300" simplePos="0" relativeHeight="251764736" behindDoc="0" locked="0" layoutInCell="1" allowOverlap="1" wp14:anchorId="6DCE82D6" wp14:editId="1AF564F0">
+                <wp:simplePos x="0" y="0"/>
+                <wp:positionH relativeFrom="margin">
+                  <wp:align>center</wp:align>
+                </wp:positionH>
+                <wp:positionV relativeFrom="paragraph">
+                  <wp:posOffset>3810</wp:posOffset>
+                </wp:positionV>
+                <wp:extent cx="2105025" cy="635"/>
+                <wp:effectExtent l="0" t="0" r="9525" b="0"/>
+                <wp:wrapSquare wrapText="bothSides"/>
+                <wp:docPr id="196" name="Zone de texte 196"/>
+                <wp:cNvGraphicFramePr/>
+                <a:graphic xmlns:a="http://schemas.openxmlformats.org/drawingml/2006/main">
+                  <a:graphicData uri="http://schemas.microsoft.com/office/word/2010/wordprocessingShape">
+                    <wps:wsp>
+                      <wps:cNvSpPr txBox="1"/>
+                      <wps:spPr>
+                        <a:xfrm>
+                          <a:off x="0" y="0"/>
+                          <a:ext cx="2105025" cy="635"/>
+                        </a:xfrm>
+                        <a:prstGeom prst="rect">
+                          <a:avLst/>
+                        </a:prstGeom>
+                        <a:solidFill>
+                          <a:prstClr val="white"/>
+                        </a:solidFill>
+                        <a:ln>
+                          <a:noFill/>
+                        </a:ln>
+                      </wps:spPr>
+                      <wps:txbx>
+                        <w:txbxContent>
+                          <w:p>
+                            <w:pPr>
+                              <w:pStyle w:val="Lgende"/>
+                              <w:jc w:val="center"/>
+                              <w:rPr>
+                                <w:noProof/>
+                                <w:sz w:val="24"/>
+                              </w:rPr>
+                            </w:pPr>
+                            <w:r>
+                              <w:t xml:space="preserve">Figure </w:t>
+                            </w:r>
+                            <w:r>
+                              <w:fldChar w:fldCharType="begin"/>
+                            </w:r>
+                            <w:r>
+                              <w:instrText xml:space="preserve"> SEQ Figure \* ARABIC </w:instrText>
+                            </w:r>
+                            <w:r>
+                              <w:fldChar w:fldCharType="separate"/>
+                            </w:r>
+                            <w:r>
+                              <w:rPr>
+                                <w:noProof/>
+                              </w:rPr>
+                              <w:t>7</w:t>
+                            </w:r>
+                            <w:r>
+                              <w:fldChar w:fldCharType="end"/>
+                            </w:r>
+                            <w:r>
+                              <w:t xml:space="preserve"> - Schéma téléportation quantique</w:t>
+                            </w:r>
+                          </w:p>
+                        </w:txbxContent>
+                      </wps:txbx>
+                      <wps:bodyPr rot="0" spcFirstLastPara="0" vertOverflow="overflow" horzOverflow="overflow" vert="horz" wrap="square" lIns="0" tIns="0" rIns="0" bIns="0" numCol="1" spcCol="0" rtlCol="0" fromWordArt="0" anchor="t" anchorCtr="0" forceAA="0" compatLnSpc="1">
+                        <a:prstTxWarp prst="textNoShape">
+                          <a:avLst/>
+                        </a:prstTxWarp>
+                        <a:spAutoFit/>
+                      </wps:bodyPr>
+                    </wps:wsp>
+                  </a:graphicData>
+                </a:graphic>
+                <wp14:sizeRelH relativeFrom="margin">
+                  <wp14:pctWidth>0</wp14:pctWidth>
+                </wp14:sizeRelH>
+              </wp:anchor>
+            </w:drawing>
+          </mc:Choice>
+          <mc:Fallback>
+            <w:pict>
+              <v:shape w14:anchorId="6DCE82D6" id="Zone de texte 196" o:spid="_x0000_s1057" type="#_x0000_t202" style="position:absolute;left:0;text-align:left;margin-left:0;margin-top:.3pt;width:165.75pt;height:.05pt;z-index:251764736;visibility:visible;mso-wrap-style:square;mso-width-percent:0;mso-wrap-distance-left:9pt;mso-wrap-distance-top:0;mso-wrap-distance-right:9pt;mso-wrap-distance-bottom:0;mso-position-horizontal:center;mso-position-horizontal-relative:margin;mso-position-vertical:absolute;mso-position-vertical-relative:text;mso-width-percent:0;mso-width-relative:margin;v-text-anchor:top" o:gfxdata="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" stroked="f">
+                <v:textbox style="mso-fit-shape-to-text:t" inset="0,0,0,0">
+                  <w:txbxContent>
+                    <w:p>
+                      <w:pPr>
+                        <w:pStyle w:val="Lgende"/>
+                        <w:jc w:val="center"/>
+                        <w:rPr>
+                          <w:noProof/>
+                          <w:sz w:val="24"/>
+                        </w:rPr>
+                      </w:pPr>
+                      <w:r>
+                        <w:t xml:space="preserve">Figure </w:t>
+                      </w:r>
+                      <w:r>
+                        <w:fldChar w:fldCharType="begin"/>
+                      </w:r>
+                      <w:r>
+                        <w:instrText xml:space="preserve"> SEQ Figure \* ARABIC </w:instrText>
+                      </w:r>
+                      <w:r>
+                        <w:fldChar w:fldCharType="separate"/>
+                      </w:r>
+                      <w:r>
+                        <w:rPr>
+                          <w:noProof/>
+                        </w:rPr>
+                        <w:t>7</w:t>
+                      </w:r>
+                      <w:r>
+                        <w:fldChar w:fldCharType="end"/>
+                      </w:r>
+                      <w:r>
+                        <w:t xml:space="preserve"> - Schéma téléportation quantique</w:t>
+                      </w:r>
+                    </w:p>
+                  </w:txbxContent>
+                </v:textbox>
+                <w10:wrap type="square" anchorx="margin"/>
+              </v:shape>
+            </w:pict>
+          </mc:Fallback>
+        </mc:AlternateContent>
+      </w:r>
+    </w:p>
+    <w:p/>
+    <w:p>
+      <w:r>
+        <w:t xml:space="preserve">L’intrication a beau être instantanée, la téléportation elle ne l’est pas. En effet le temps de communication est limité au canal permettant d’envoyer les 2 bits résultants d’une mesure. Néanmoins, comme évoqué précédemment la sécurité de l’information est absolue. Il est </w:t>
+      </w:r>
+      <w:r>
+        <w:lastRenderedPageBreak/>
+        <w:t>impossible pour une personne tierce d’intercepter l’envoie des 2 qubits intriqués sans effectuer une mesure</w:t>
+      </w:r>
+      <w:r>
+        <w:t xml:space="preserve"> sur l’une d’entre eux</w:t>
+      </w:r>
+      <w:r>
+        <w:t xml:space="preserve"> et donc détruire l’état de superposition</w:t>
+      </w:r>
+      <w:r>
+        <w:t xml:space="preserve"> (pas de copie possible)</w:t>
+      </w:r>
+      <w:r>
+        <w:t>.</w:t>
+      </w:r>
+    </w:p>
+    <w:p>
+      <w:r>
+        <w:t>Nous allons poursuivre sur un autre algorithme</w:t>
+      </w:r>
+      <w:r>
+        <w:t>…</w:t>
+      </w:r>
+    </w:p>
+    <w:p>
+      <w:r>
+        <w:t xml:space="preserve">&lt;&lt;Parler </w:t>
+      </w:r>
+      <w:proofErr w:type="gramStart"/>
+      <w:r>
+        <w:t>de algo</w:t>
+      </w:r>
+      <w:proofErr w:type="gramEnd"/>
+      <w:r>
+        <w:t xml:space="preserve"> </w:t>
+      </w:r>
+      <w:proofErr w:type="spellStart"/>
+      <w:r>
+        <w:t>Grover</w:t>
+      </w:r>
+      <w:proofErr w:type="spellEnd"/>
+      <w:r>
+        <w:t xml:space="preserve"> + Shor&gt;&gt;</w:t>
+      </w:r>
+    </w:p>
+    <w:p>
+      <w:pPr>
+        <w:pStyle w:val="Titre2"/>
+      </w:pPr>
+      <w:r>
         <w:t>2.3)</w:t>
       </w:r>
       <w:r>
@@ -4608,7 +8263,19 @@
         <w:t>La suprématie quantique</w:t>
       </w:r>
     </w:p>
-    <w:p/>
+    <w:p>
+      <w:r>
+        <w:t xml:space="preserve">La suprématie quantique est terme inventé par </w:t>
+      </w:r>
+      <w:r>
+        <w:t xml:space="preserve">John Preskill (physicien américain) </w:t>
+      </w:r>
+      <w:r>
+        <w:t xml:space="preserve">qui désigne le jour où un ordinateur quantique arrivera à résoudre un problème qu’un ordinateur classique n’est pas cabale de résoudre dans un temps raisonnable. </w:t>
+      </w:r>
+      <w:bookmarkStart w:id="0" w:name="_GoBack"/>
+      <w:bookmarkEnd w:id="0"/>
+    </w:p>
     <w:p>
       <w:pPr>
         <w:pStyle w:val="Titre1"/>
@@ -4627,7 +8294,6 @@
         <w:pStyle w:val="Titre2"/>
       </w:pPr>
       <w:r>
-        <w:lastRenderedPageBreak/>
         <w:t>3.1)</w:t>
       </w:r>
       <w:r>
@@ -4649,16 +8315,23 @@
         <w:tab/>
       </w:r>
       <w:r>
-        <w:t>Un grand nombre de q</w:t>
-      </w:r>
-      <w:r>
-        <w:t>u</w:t>
-      </w:r>
-      <w:r>
-        <w:t>bits</w:t>
-      </w:r>
-      <w:r>
-        <w:t xml:space="preserve"> requis</w:t>
+        <w:t>L’évolution du nombre de qubits par an</w:t>
+      </w:r>
+      <w:r>
+        <w:t>née</w:t>
+      </w:r>
+    </w:p>
+    <w:p/>
+    <w:p>
+      <w:pPr>
+        <w:pStyle w:val="Titre2"/>
+      </w:pPr>
+      <w:r>
+        <w:t>3.3)</w:t>
+      </w:r>
+      <w:r>
+        <w:tab/>
+        <w:t>Mesures imprécises et stockage difficile</w:t>
       </w:r>
     </w:p>
     <w:p/>

</xml_diff>

<commit_message>
INF2164_VeilleTechno Rapport MODIFY partie 2 END
</commit_message>
<xml_diff>
--- a/INF2164_VeilleTechno/rapport/rapport.docx
+++ b/INF2164_VeilleTechno/rapport/rapport.docx
@@ -524,11 +524,1305 @@
       </w:sdtContent>
     </w:sdt>
     <w:p>
-      <w:r>
+      <w:pPr>
+        <w:spacing w:line="240" w:lineRule="auto"/>
+        <w:rPr>
+          <w:rFonts w:asciiTheme="majorHAnsi" w:eastAsiaTheme="majorEastAsia" w:hAnsiTheme="majorHAnsi" w:cstheme="majorBidi"/>
+          <w:color w:val="2F5496" w:themeColor="accent1" w:themeShade="BF"/>
+          <w:sz w:val="32"/>
+          <w:szCs w:val="32"/>
+        </w:rPr>
+      </w:pPr>
+      <w:r>
+        <w:rPr>
+          <w:rFonts w:asciiTheme="majorHAnsi" w:eastAsiaTheme="majorEastAsia" w:hAnsiTheme="majorHAnsi" w:cstheme="majorBidi"/>
+          <w:color w:val="2F5496" w:themeColor="accent1" w:themeShade="BF"/>
+          <w:sz w:val="32"/>
+          <w:szCs w:val="32"/>
+        </w:rPr>
         <w:lastRenderedPageBreak/>
         <w:t>Sommaire</w:t>
       </w:r>
     </w:p>
+    <w:sdt>
+      <w:sdtPr>
+        <w:rPr>
+          <w:rFonts w:asciiTheme="minorHAnsi" w:eastAsiaTheme="minorHAnsi" w:hAnsiTheme="minorHAnsi" w:cstheme="minorBidi"/>
+          <w:color w:val="auto"/>
+          <w:sz w:val="24"/>
+          <w:szCs w:val="22"/>
+          <w:lang w:eastAsia="en-US"/>
+        </w:rPr>
+        <w:id w:val="-63493454"/>
+        <w:docPartObj>
+          <w:docPartGallery w:val="Table of Contents"/>
+          <w:docPartUnique/>
+        </w:docPartObj>
+      </w:sdtPr>
+      <w:sdtEndPr>
+        <w:rPr>
+          <w:b/>
+          <w:bCs/>
+        </w:rPr>
+      </w:sdtEndPr>
+      <w:sdtContent>
+        <w:p>
+          <w:pPr>
+            <w:pStyle w:val="En-ttedetabledesmatires"/>
+          </w:pPr>
+        </w:p>
+        <w:p>
+          <w:pPr>
+            <w:pStyle w:val="TM1"/>
+            <w:tabs>
+              <w:tab w:val="left" w:pos="440"/>
+              <w:tab w:val="right" w:leader="dot" w:pos="9062"/>
+            </w:tabs>
+            <w:rPr>
+              <w:rFonts w:eastAsiaTheme="minorEastAsia"/>
+              <w:noProof/>
+              <w:sz w:val="22"/>
+              <w:lang w:eastAsia="fr-FR"/>
+            </w:rPr>
+          </w:pPr>
+          <w:r>
+            <w:fldChar w:fldCharType="begin"/>
+          </w:r>
+          <w:r>
+            <w:instrText xml:space="preserve"> TOC \o "1-3" \h \z \u </w:instrText>
+          </w:r>
+          <w:r>
+            <w:fldChar w:fldCharType="separate"/>
+          </w:r>
+          <w:hyperlink w:anchor="_Toc27400549" w:history="1">
+            <w:r>
+              <w:rPr>
+                <w:rStyle w:val="Lienhypertexte"/>
+                <w:noProof/>
+              </w:rPr>
+              <w:t>1)</w:t>
+            </w:r>
+            <w:r>
+              <w:rPr>
+                <w:rFonts w:eastAsiaTheme="minorEastAsia"/>
+                <w:noProof/>
+                <w:sz w:val="22"/>
+                <w:lang w:eastAsia="fr-FR"/>
+              </w:rPr>
+              <w:tab/>
+            </w:r>
+            <w:r>
+              <w:rPr>
+                <w:rStyle w:val="Lienhypertexte"/>
+                <w:noProof/>
+              </w:rPr>
+              <w:t>Qu’est-ce qu’un ordinateur quantique</w:t>
+            </w:r>
+            <w:r>
+              <w:rPr>
+                <w:noProof/>
+                <w:webHidden/>
+              </w:rPr>
+              <w:tab/>
+            </w:r>
+            <w:r>
+              <w:rPr>
+                <w:noProof/>
+                <w:webHidden/>
+              </w:rPr>
+              <w:fldChar w:fldCharType="begin"/>
+            </w:r>
+            <w:r>
+              <w:rPr>
+                <w:noProof/>
+                <w:webHidden/>
+              </w:rPr>
+              <w:instrText xml:space="preserve"> PAGEREF _Toc27400549 \h </w:instrText>
+            </w:r>
+            <w:r>
+              <w:rPr>
+                <w:noProof/>
+                <w:webHidden/>
+              </w:rPr>
+            </w:r>
+            <w:r>
+              <w:rPr>
+                <w:noProof/>
+                <w:webHidden/>
+              </w:rPr>
+              <w:fldChar w:fldCharType="separate"/>
+            </w:r>
+            <w:r>
+              <w:rPr>
+                <w:noProof/>
+                <w:webHidden/>
+              </w:rPr>
+              <w:t>3</w:t>
+            </w:r>
+            <w:r>
+              <w:rPr>
+                <w:noProof/>
+                <w:webHidden/>
+              </w:rPr>
+              <w:fldChar w:fldCharType="end"/>
+            </w:r>
+          </w:hyperlink>
+        </w:p>
+        <w:p>
+          <w:pPr>
+            <w:pStyle w:val="TM2"/>
+            <w:tabs>
+              <w:tab w:val="left" w:pos="880"/>
+              <w:tab w:val="right" w:leader="dot" w:pos="9062"/>
+            </w:tabs>
+            <w:rPr>
+              <w:rFonts w:eastAsiaTheme="minorEastAsia"/>
+              <w:noProof/>
+              <w:sz w:val="22"/>
+              <w:lang w:eastAsia="fr-FR"/>
+            </w:rPr>
+          </w:pPr>
+          <w:hyperlink w:anchor="_Toc27400550" w:history="1">
+            <w:r>
+              <w:rPr>
+                <w:rStyle w:val="Lienhypertexte"/>
+                <w:noProof/>
+              </w:rPr>
+              <w:t>1.1)</w:t>
+            </w:r>
+            <w:r>
+              <w:rPr>
+                <w:rFonts w:eastAsiaTheme="minorEastAsia"/>
+                <w:noProof/>
+                <w:sz w:val="22"/>
+                <w:lang w:eastAsia="fr-FR"/>
+              </w:rPr>
+              <w:tab/>
+            </w:r>
+            <w:r>
+              <w:rPr>
+                <w:rStyle w:val="Lienhypertexte"/>
+                <w:noProof/>
+              </w:rPr>
+              <w:t>Le fonctionnement</w:t>
+            </w:r>
+            <w:r>
+              <w:rPr>
+                <w:noProof/>
+                <w:webHidden/>
+              </w:rPr>
+              <w:tab/>
+            </w:r>
+            <w:r>
+              <w:rPr>
+                <w:noProof/>
+                <w:webHidden/>
+              </w:rPr>
+              <w:fldChar w:fldCharType="begin"/>
+            </w:r>
+            <w:r>
+              <w:rPr>
+                <w:noProof/>
+                <w:webHidden/>
+              </w:rPr>
+              <w:instrText xml:space="preserve"> PAGEREF _Toc27400550 \h </w:instrText>
+            </w:r>
+            <w:r>
+              <w:rPr>
+                <w:noProof/>
+                <w:webHidden/>
+              </w:rPr>
+            </w:r>
+            <w:r>
+              <w:rPr>
+                <w:noProof/>
+                <w:webHidden/>
+              </w:rPr>
+              <w:fldChar w:fldCharType="separate"/>
+            </w:r>
+            <w:r>
+              <w:rPr>
+                <w:noProof/>
+                <w:webHidden/>
+              </w:rPr>
+              <w:t>3</w:t>
+            </w:r>
+            <w:r>
+              <w:rPr>
+                <w:noProof/>
+                <w:webHidden/>
+              </w:rPr>
+              <w:fldChar w:fldCharType="end"/>
+            </w:r>
+          </w:hyperlink>
+        </w:p>
+        <w:p>
+          <w:pPr>
+            <w:pStyle w:val="TM2"/>
+            <w:tabs>
+              <w:tab w:val="left" w:pos="880"/>
+              <w:tab w:val="right" w:leader="dot" w:pos="9062"/>
+            </w:tabs>
+            <w:rPr>
+              <w:rFonts w:eastAsiaTheme="minorEastAsia"/>
+              <w:noProof/>
+              <w:sz w:val="22"/>
+              <w:lang w:eastAsia="fr-FR"/>
+            </w:rPr>
+          </w:pPr>
+          <w:hyperlink w:anchor="_Toc27400551" w:history="1">
+            <w:r>
+              <w:rPr>
+                <w:rStyle w:val="Lienhypertexte"/>
+                <w:noProof/>
+              </w:rPr>
+              <w:t>1.2)</w:t>
+            </w:r>
+            <w:r>
+              <w:rPr>
+                <w:rFonts w:eastAsiaTheme="minorEastAsia"/>
+                <w:noProof/>
+                <w:sz w:val="22"/>
+                <w:lang w:eastAsia="fr-FR"/>
+              </w:rPr>
+              <w:tab/>
+            </w:r>
+            <w:r>
+              <w:rPr>
+                <w:rStyle w:val="Lienhypertexte"/>
+                <w:noProof/>
+              </w:rPr>
+              <w:t>Les opérations quantiques</w:t>
+            </w:r>
+            <w:r>
+              <w:rPr>
+                <w:noProof/>
+                <w:webHidden/>
+              </w:rPr>
+              <w:tab/>
+            </w:r>
+            <w:r>
+              <w:rPr>
+                <w:noProof/>
+                <w:webHidden/>
+              </w:rPr>
+              <w:fldChar w:fldCharType="begin"/>
+            </w:r>
+            <w:r>
+              <w:rPr>
+                <w:noProof/>
+                <w:webHidden/>
+              </w:rPr>
+              <w:instrText xml:space="preserve"> PAGEREF _Toc27400551 \h </w:instrText>
+            </w:r>
+            <w:r>
+              <w:rPr>
+                <w:noProof/>
+                <w:webHidden/>
+              </w:rPr>
+            </w:r>
+            <w:r>
+              <w:rPr>
+                <w:noProof/>
+                <w:webHidden/>
+              </w:rPr>
+              <w:fldChar w:fldCharType="separate"/>
+            </w:r>
+            <w:r>
+              <w:rPr>
+                <w:noProof/>
+                <w:webHidden/>
+              </w:rPr>
+              <w:t>4</w:t>
+            </w:r>
+            <w:r>
+              <w:rPr>
+                <w:noProof/>
+                <w:webHidden/>
+              </w:rPr>
+              <w:fldChar w:fldCharType="end"/>
+            </w:r>
+          </w:hyperlink>
+        </w:p>
+        <w:p>
+          <w:pPr>
+            <w:pStyle w:val="TM1"/>
+            <w:tabs>
+              <w:tab w:val="left" w:pos="440"/>
+              <w:tab w:val="right" w:leader="dot" w:pos="9062"/>
+            </w:tabs>
+            <w:rPr>
+              <w:rFonts w:eastAsiaTheme="minorEastAsia"/>
+              <w:noProof/>
+              <w:sz w:val="22"/>
+              <w:lang w:eastAsia="fr-FR"/>
+            </w:rPr>
+          </w:pPr>
+          <w:hyperlink w:anchor="_Toc27400552" w:history="1">
+            <w:r>
+              <w:rPr>
+                <w:rStyle w:val="Lienhypertexte"/>
+                <w:noProof/>
+              </w:rPr>
+              <w:t>2)</w:t>
+            </w:r>
+            <w:r>
+              <w:rPr>
+                <w:rFonts w:eastAsiaTheme="minorEastAsia"/>
+                <w:noProof/>
+                <w:sz w:val="22"/>
+                <w:lang w:eastAsia="fr-FR"/>
+              </w:rPr>
+              <w:tab/>
+            </w:r>
+            <w:r>
+              <w:rPr>
+                <w:rStyle w:val="Lienhypertexte"/>
+                <w:noProof/>
+              </w:rPr>
+              <w:t>L’évolution possible de l’ordinateur quantique</w:t>
+            </w:r>
+            <w:r>
+              <w:rPr>
+                <w:noProof/>
+                <w:webHidden/>
+              </w:rPr>
+              <w:tab/>
+            </w:r>
+            <w:r>
+              <w:rPr>
+                <w:noProof/>
+                <w:webHidden/>
+              </w:rPr>
+              <w:fldChar w:fldCharType="begin"/>
+            </w:r>
+            <w:r>
+              <w:rPr>
+                <w:noProof/>
+                <w:webHidden/>
+              </w:rPr>
+              <w:instrText xml:space="preserve"> PAGEREF _Toc27400552 \h </w:instrText>
+            </w:r>
+            <w:r>
+              <w:rPr>
+                <w:noProof/>
+                <w:webHidden/>
+              </w:rPr>
+            </w:r>
+            <w:r>
+              <w:rPr>
+                <w:noProof/>
+                <w:webHidden/>
+              </w:rPr>
+              <w:fldChar w:fldCharType="separate"/>
+            </w:r>
+            <w:r>
+              <w:rPr>
+                <w:noProof/>
+                <w:webHidden/>
+              </w:rPr>
+              <w:t>6</w:t>
+            </w:r>
+            <w:r>
+              <w:rPr>
+                <w:noProof/>
+                <w:webHidden/>
+              </w:rPr>
+              <w:fldChar w:fldCharType="end"/>
+            </w:r>
+          </w:hyperlink>
+        </w:p>
+        <w:p>
+          <w:pPr>
+            <w:pStyle w:val="TM2"/>
+            <w:tabs>
+              <w:tab w:val="left" w:pos="880"/>
+              <w:tab w:val="right" w:leader="dot" w:pos="9062"/>
+            </w:tabs>
+            <w:rPr>
+              <w:rFonts w:eastAsiaTheme="minorEastAsia"/>
+              <w:noProof/>
+              <w:sz w:val="22"/>
+              <w:lang w:eastAsia="fr-FR"/>
+            </w:rPr>
+          </w:pPr>
+          <w:hyperlink w:anchor="_Toc27400553" w:history="1">
+            <w:r>
+              <w:rPr>
+                <w:rStyle w:val="Lienhypertexte"/>
+                <w:noProof/>
+              </w:rPr>
+              <w:t>2.1)</w:t>
+            </w:r>
+            <w:r>
+              <w:rPr>
+                <w:rFonts w:eastAsiaTheme="minorEastAsia"/>
+                <w:noProof/>
+                <w:sz w:val="22"/>
+                <w:lang w:eastAsia="fr-FR"/>
+              </w:rPr>
+              <w:tab/>
+            </w:r>
+            <w:r>
+              <w:rPr>
+                <w:rStyle w:val="Lienhypertexte"/>
+                <w:noProof/>
+              </w:rPr>
+              <w:t>Les secteurs propices</w:t>
+            </w:r>
+            <w:r>
+              <w:rPr>
+                <w:noProof/>
+                <w:webHidden/>
+              </w:rPr>
+              <w:tab/>
+            </w:r>
+            <w:r>
+              <w:rPr>
+                <w:noProof/>
+                <w:webHidden/>
+              </w:rPr>
+              <w:fldChar w:fldCharType="begin"/>
+            </w:r>
+            <w:r>
+              <w:rPr>
+                <w:noProof/>
+                <w:webHidden/>
+              </w:rPr>
+              <w:instrText xml:space="preserve"> PAGEREF _Toc27400553 \h </w:instrText>
+            </w:r>
+            <w:r>
+              <w:rPr>
+                <w:noProof/>
+                <w:webHidden/>
+              </w:rPr>
+            </w:r>
+            <w:r>
+              <w:rPr>
+                <w:noProof/>
+                <w:webHidden/>
+              </w:rPr>
+              <w:fldChar w:fldCharType="separate"/>
+            </w:r>
+            <w:r>
+              <w:rPr>
+                <w:noProof/>
+                <w:webHidden/>
+              </w:rPr>
+              <w:t>6</w:t>
+            </w:r>
+            <w:r>
+              <w:rPr>
+                <w:noProof/>
+                <w:webHidden/>
+              </w:rPr>
+              <w:fldChar w:fldCharType="end"/>
+            </w:r>
+          </w:hyperlink>
+        </w:p>
+        <w:p>
+          <w:pPr>
+            <w:pStyle w:val="TM2"/>
+            <w:tabs>
+              <w:tab w:val="left" w:pos="880"/>
+              <w:tab w:val="right" w:leader="dot" w:pos="9062"/>
+            </w:tabs>
+            <w:rPr>
+              <w:rFonts w:eastAsiaTheme="minorEastAsia"/>
+              <w:noProof/>
+              <w:sz w:val="22"/>
+              <w:lang w:eastAsia="fr-FR"/>
+            </w:rPr>
+          </w:pPr>
+          <w:hyperlink w:anchor="_Toc27400554" w:history="1">
+            <w:r>
+              <w:rPr>
+                <w:rStyle w:val="Lienhypertexte"/>
+                <w:noProof/>
+              </w:rPr>
+              <w:t>2.2)</w:t>
+            </w:r>
+            <w:r>
+              <w:rPr>
+                <w:rFonts w:eastAsiaTheme="minorEastAsia"/>
+                <w:noProof/>
+                <w:sz w:val="22"/>
+                <w:lang w:eastAsia="fr-FR"/>
+              </w:rPr>
+              <w:tab/>
+            </w:r>
+            <w:r>
+              <w:rPr>
+                <w:rStyle w:val="Lienhypertexte"/>
+                <w:noProof/>
+              </w:rPr>
+              <w:t>Des exemples concrets</w:t>
+            </w:r>
+            <w:r>
+              <w:rPr>
+                <w:noProof/>
+                <w:webHidden/>
+              </w:rPr>
+              <w:tab/>
+            </w:r>
+            <w:r>
+              <w:rPr>
+                <w:noProof/>
+                <w:webHidden/>
+              </w:rPr>
+              <w:fldChar w:fldCharType="begin"/>
+            </w:r>
+            <w:r>
+              <w:rPr>
+                <w:noProof/>
+                <w:webHidden/>
+              </w:rPr>
+              <w:instrText xml:space="preserve"> PAGEREF _Toc27400554 \h </w:instrText>
+            </w:r>
+            <w:r>
+              <w:rPr>
+                <w:noProof/>
+                <w:webHidden/>
+              </w:rPr>
+            </w:r>
+            <w:r>
+              <w:rPr>
+                <w:noProof/>
+                <w:webHidden/>
+              </w:rPr>
+              <w:fldChar w:fldCharType="separate"/>
+            </w:r>
+            <w:r>
+              <w:rPr>
+                <w:noProof/>
+                <w:webHidden/>
+              </w:rPr>
+              <w:t>8</w:t>
+            </w:r>
+            <w:r>
+              <w:rPr>
+                <w:noProof/>
+                <w:webHidden/>
+              </w:rPr>
+              <w:fldChar w:fldCharType="end"/>
+            </w:r>
+          </w:hyperlink>
+        </w:p>
+        <w:p>
+          <w:pPr>
+            <w:pStyle w:val="TM2"/>
+            <w:tabs>
+              <w:tab w:val="left" w:pos="880"/>
+              <w:tab w:val="right" w:leader="dot" w:pos="9062"/>
+            </w:tabs>
+            <w:rPr>
+              <w:rFonts w:eastAsiaTheme="minorEastAsia"/>
+              <w:noProof/>
+              <w:sz w:val="22"/>
+              <w:lang w:eastAsia="fr-FR"/>
+            </w:rPr>
+          </w:pPr>
+          <w:hyperlink w:anchor="_Toc27400555" w:history="1">
+            <w:r>
+              <w:rPr>
+                <w:rStyle w:val="Lienhypertexte"/>
+                <w:noProof/>
+              </w:rPr>
+              <w:t>2.3)</w:t>
+            </w:r>
+            <w:r>
+              <w:rPr>
+                <w:rFonts w:eastAsiaTheme="minorEastAsia"/>
+                <w:noProof/>
+                <w:sz w:val="22"/>
+                <w:lang w:eastAsia="fr-FR"/>
+              </w:rPr>
+              <w:tab/>
+            </w:r>
+            <w:r>
+              <w:rPr>
+                <w:rStyle w:val="Lienhypertexte"/>
+                <w:noProof/>
+              </w:rPr>
+              <w:t>La suprématie quantique</w:t>
+            </w:r>
+            <w:r>
+              <w:rPr>
+                <w:noProof/>
+                <w:webHidden/>
+              </w:rPr>
+              <w:tab/>
+            </w:r>
+            <w:r>
+              <w:rPr>
+                <w:noProof/>
+                <w:webHidden/>
+              </w:rPr>
+              <w:fldChar w:fldCharType="begin"/>
+            </w:r>
+            <w:r>
+              <w:rPr>
+                <w:noProof/>
+                <w:webHidden/>
+              </w:rPr>
+              <w:instrText xml:space="preserve"> PAGEREF _Toc27400555 \h </w:instrText>
+            </w:r>
+            <w:r>
+              <w:rPr>
+                <w:noProof/>
+                <w:webHidden/>
+              </w:rPr>
+            </w:r>
+            <w:r>
+              <w:rPr>
+                <w:noProof/>
+                <w:webHidden/>
+              </w:rPr>
+              <w:fldChar w:fldCharType="separate"/>
+            </w:r>
+            <w:r>
+              <w:rPr>
+                <w:noProof/>
+                <w:webHidden/>
+              </w:rPr>
+              <w:t>11</w:t>
+            </w:r>
+            <w:r>
+              <w:rPr>
+                <w:noProof/>
+                <w:webHidden/>
+              </w:rPr>
+              <w:fldChar w:fldCharType="end"/>
+            </w:r>
+          </w:hyperlink>
+        </w:p>
+        <w:p>
+          <w:pPr>
+            <w:pStyle w:val="TM1"/>
+            <w:tabs>
+              <w:tab w:val="left" w:pos="440"/>
+              <w:tab w:val="right" w:leader="dot" w:pos="9062"/>
+            </w:tabs>
+            <w:rPr>
+              <w:rFonts w:eastAsiaTheme="minorEastAsia"/>
+              <w:noProof/>
+              <w:sz w:val="22"/>
+              <w:lang w:eastAsia="fr-FR"/>
+            </w:rPr>
+          </w:pPr>
+          <w:hyperlink w:anchor="_Toc27400556" w:history="1">
+            <w:r>
+              <w:rPr>
+                <w:rStyle w:val="Lienhypertexte"/>
+                <w:noProof/>
+              </w:rPr>
+              <w:t>3)</w:t>
+            </w:r>
+            <w:r>
+              <w:rPr>
+                <w:rFonts w:eastAsiaTheme="minorEastAsia"/>
+                <w:noProof/>
+                <w:sz w:val="22"/>
+                <w:lang w:eastAsia="fr-FR"/>
+              </w:rPr>
+              <w:tab/>
+            </w:r>
+            <w:r>
+              <w:rPr>
+                <w:rStyle w:val="Lienhypertexte"/>
+                <w:noProof/>
+              </w:rPr>
+              <w:t>Les freins à ce développement</w:t>
+            </w:r>
+            <w:r>
+              <w:rPr>
+                <w:noProof/>
+                <w:webHidden/>
+              </w:rPr>
+              <w:tab/>
+            </w:r>
+            <w:r>
+              <w:rPr>
+                <w:noProof/>
+                <w:webHidden/>
+              </w:rPr>
+              <w:fldChar w:fldCharType="begin"/>
+            </w:r>
+            <w:r>
+              <w:rPr>
+                <w:noProof/>
+                <w:webHidden/>
+              </w:rPr>
+              <w:instrText xml:space="preserve"> PAGEREF _Toc27400556 \h </w:instrText>
+            </w:r>
+            <w:r>
+              <w:rPr>
+                <w:noProof/>
+                <w:webHidden/>
+              </w:rPr>
+            </w:r>
+            <w:r>
+              <w:rPr>
+                <w:noProof/>
+                <w:webHidden/>
+              </w:rPr>
+              <w:fldChar w:fldCharType="separate"/>
+            </w:r>
+            <w:r>
+              <w:rPr>
+                <w:noProof/>
+                <w:webHidden/>
+              </w:rPr>
+              <w:t>11</w:t>
+            </w:r>
+            <w:r>
+              <w:rPr>
+                <w:noProof/>
+                <w:webHidden/>
+              </w:rPr>
+              <w:fldChar w:fldCharType="end"/>
+            </w:r>
+          </w:hyperlink>
+        </w:p>
+        <w:p>
+          <w:pPr>
+            <w:pStyle w:val="TM2"/>
+            <w:tabs>
+              <w:tab w:val="left" w:pos="880"/>
+              <w:tab w:val="right" w:leader="dot" w:pos="9062"/>
+            </w:tabs>
+            <w:rPr>
+              <w:rFonts w:eastAsiaTheme="minorEastAsia"/>
+              <w:noProof/>
+              <w:sz w:val="22"/>
+              <w:lang w:eastAsia="fr-FR"/>
+            </w:rPr>
+          </w:pPr>
+          <w:hyperlink w:anchor="_Toc27400557" w:history="1">
+            <w:r>
+              <w:rPr>
+                <w:rStyle w:val="Lienhypertexte"/>
+                <w:noProof/>
+              </w:rPr>
+              <w:t>3.1)</w:t>
+            </w:r>
+            <w:r>
+              <w:rPr>
+                <w:rFonts w:eastAsiaTheme="minorEastAsia"/>
+                <w:noProof/>
+                <w:sz w:val="22"/>
+                <w:lang w:eastAsia="fr-FR"/>
+              </w:rPr>
+              <w:tab/>
+            </w:r>
+            <w:r>
+              <w:rPr>
+                <w:rStyle w:val="Lienhypertexte"/>
+                <w:noProof/>
+              </w:rPr>
+              <w:t>La décohérence quantique</w:t>
+            </w:r>
+            <w:r>
+              <w:rPr>
+                <w:noProof/>
+                <w:webHidden/>
+              </w:rPr>
+              <w:tab/>
+            </w:r>
+            <w:r>
+              <w:rPr>
+                <w:noProof/>
+                <w:webHidden/>
+              </w:rPr>
+              <w:fldChar w:fldCharType="begin"/>
+            </w:r>
+            <w:r>
+              <w:rPr>
+                <w:noProof/>
+                <w:webHidden/>
+              </w:rPr>
+              <w:instrText xml:space="preserve"> PAGEREF _Toc27400557 \h </w:instrText>
+            </w:r>
+            <w:r>
+              <w:rPr>
+                <w:noProof/>
+                <w:webHidden/>
+              </w:rPr>
+            </w:r>
+            <w:r>
+              <w:rPr>
+                <w:noProof/>
+                <w:webHidden/>
+              </w:rPr>
+              <w:fldChar w:fldCharType="separate"/>
+            </w:r>
+            <w:r>
+              <w:rPr>
+                <w:noProof/>
+                <w:webHidden/>
+              </w:rPr>
+              <w:t>11</w:t>
+            </w:r>
+            <w:r>
+              <w:rPr>
+                <w:noProof/>
+                <w:webHidden/>
+              </w:rPr>
+              <w:fldChar w:fldCharType="end"/>
+            </w:r>
+          </w:hyperlink>
+        </w:p>
+        <w:p>
+          <w:pPr>
+            <w:pStyle w:val="TM2"/>
+            <w:tabs>
+              <w:tab w:val="left" w:pos="880"/>
+              <w:tab w:val="right" w:leader="dot" w:pos="9062"/>
+            </w:tabs>
+            <w:rPr>
+              <w:rFonts w:eastAsiaTheme="minorEastAsia"/>
+              <w:noProof/>
+              <w:sz w:val="22"/>
+              <w:lang w:eastAsia="fr-FR"/>
+            </w:rPr>
+          </w:pPr>
+          <w:hyperlink w:anchor="_Toc27400558" w:history="1">
+            <w:r>
+              <w:rPr>
+                <w:rStyle w:val="Lienhypertexte"/>
+                <w:noProof/>
+              </w:rPr>
+              <w:t>3.2)</w:t>
+            </w:r>
+            <w:r>
+              <w:rPr>
+                <w:rFonts w:eastAsiaTheme="minorEastAsia"/>
+                <w:noProof/>
+                <w:sz w:val="22"/>
+                <w:lang w:eastAsia="fr-FR"/>
+              </w:rPr>
+              <w:tab/>
+            </w:r>
+            <w:r>
+              <w:rPr>
+                <w:rStyle w:val="Lienhypertexte"/>
+                <w:noProof/>
+              </w:rPr>
+              <w:t>L’évolution du nombre de qubits par année</w:t>
+            </w:r>
+            <w:r>
+              <w:rPr>
+                <w:noProof/>
+                <w:webHidden/>
+              </w:rPr>
+              <w:tab/>
+            </w:r>
+            <w:r>
+              <w:rPr>
+                <w:noProof/>
+                <w:webHidden/>
+              </w:rPr>
+              <w:fldChar w:fldCharType="begin"/>
+            </w:r>
+            <w:r>
+              <w:rPr>
+                <w:noProof/>
+                <w:webHidden/>
+              </w:rPr>
+              <w:instrText xml:space="preserve"> PAGEREF _Toc27400558 \h </w:instrText>
+            </w:r>
+            <w:r>
+              <w:rPr>
+                <w:noProof/>
+                <w:webHidden/>
+              </w:rPr>
+            </w:r>
+            <w:r>
+              <w:rPr>
+                <w:noProof/>
+                <w:webHidden/>
+              </w:rPr>
+              <w:fldChar w:fldCharType="separate"/>
+            </w:r>
+            <w:r>
+              <w:rPr>
+                <w:noProof/>
+                <w:webHidden/>
+              </w:rPr>
+              <w:t>11</w:t>
+            </w:r>
+            <w:r>
+              <w:rPr>
+                <w:noProof/>
+                <w:webHidden/>
+              </w:rPr>
+              <w:fldChar w:fldCharType="end"/>
+            </w:r>
+          </w:hyperlink>
+        </w:p>
+        <w:p>
+          <w:pPr>
+            <w:pStyle w:val="TM2"/>
+            <w:tabs>
+              <w:tab w:val="left" w:pos="880"/>
+              <w:tab w:val="right" w:leader="dot" w:pos="9062"/>
+            </w:tabs>
+            <w:rPr>
+              <w:rFonts w:eastAsiaTheme="minorEastAsia"/>
+              <w:noProof/>
+              <w:sz w:val="22"/>
+              <w:lang w:eastAsia="fr-FR"/>
+            </w:rPr>
+          </w:pPr>
+          <w:hyperlink w:anchor="_Toc27400559" w:history="1">
+            <w:r>
+              <w:rPr>
+                <w:rStyle w:val="Lienhypertexte"/>
+                <w:noProof/>
+              </w:rPr>
+              <w:t>3.3)</w:t>
+            </w:r>
+            <w:r>
+              <w:rPr>
+                <w:rFonts w:eastAsiaTheme="minorEastAsia"/>
+                <w:noProof/>
+                <w:sz w:val="22"/>
+                <w:lang w:eastAsia="fr-FR"/>
+              </w:rPr>
+              <w:tab/>
+            </w:r>
+            <w:r>
+              <w:rPr>
+                <w:rStyle w:val="Lienhypertexte"/>
+                <w:noProof/>
+              </w:rPr>
+              <w:t>Mesures imprécises et stockage impossible</w:t>
+            </w:r>
+            <w:r>
+              <w:rPr>
+                <w:noProof/>
+                <w:webHidden/>
+              </w:rPr>
+              <w:tab/>
+            </w:r>
+            <w:r>
+              <w:rPr>
+                <w:noProof/>
+                <w:webHidden/>
+              </w:rPr>
+              <w:fldChar w:fldCharType="begin"/>
+            </w:r>
+            <w:r>
+              <w:rPr>
+                <w:noProof/>
+                <w:webHidden/>
+              </w:rPr>
+              <w:instrText xml:space="preserve"> PAGEREF _Toc27400559 \h </w:instrText>
+            </w:r>
+            <w:r>
+              <w:rPr>
+                <w:noProof/>
+                <w:webHidden/>
+              </w:rPr>
+            </w:r>
+            <w:r>
+              <w:rPr>
+                <w:noProof/>
+                <w:webHidden/>
+              </w:rPr>
+              <w:fldChar w:fldCharType="separate"/>
+            </w:r>
+            <w:r>
+              <w:rPr>
+                <w:noProof/>
+                <w:webHidden/>
+              </w:rPr>
+              <w:t>11</w:t>
+            </w:r>
+            <w:r>
+              <w:rPr>
+                <w:noProof/>
+                <w:webHidden/>
+              </w:rPr>
+              <w:fldChar w:fldCharType="end"/>
+            </w:r>
+          </w:hyperlink>
+        </w:p>
+        <w:p>
+          <w:pPr>
+            <w:pStyle w:val="TM1"/>
+            <w:tabs>
+              <w:tab w:val="left" w:pos="440"/>
+              <w:tab w:val="right" w:leader="dot" w:pos="9062"/>
+            </w:tabs>
+            <w:rPr>
+              <w:rFonts w:eastAsiaTheme="minorEastAsia"/>
+              <w:noProof/>
+              <w:sz w:val="22"/>
+              <w:lang w:eastAsia="fr-FR"/>
+            </w:rPr>
+          </w:pPr>
+          <w:hyperlink w:anchor="_Toc27400560" w:history="1">
+            <w:r>
+              <w:rPr>
+                <w:rStyle w:val="Lienhypertexte"/>
+                <w:noProof/>
+              </w:rPr>
+              <w:t>4)</w:t>
+            </w:r>
+            <w:r>
+              <w:rPr>
+                <w:rFonts w:eastAsiaTheme="minorEastAsia"/>
+                <w:noProof/>
+                <w:sz w:val="22"/>
+                <w:lang w:eastAsia="fr-FR"/>
+              </w:rPr>
+              <w:tab/>
+            </w:r>
+            <w:r>
+              <w:rPr>
+                <w:rStyle w:val="Lienhypertexte"/>
+                <w:noProof/>
+              </w:rPr>
+              <w:t>Conclusion</w:t>
+            </w:r>
+            <w:r>
+              <w:rPr>
+                <w:noProof/>
+                <w:webHidden/>
+              </w:rPr>
+              <w:tab/>
+            </w:r>
+            <w:r>
+              <w:rPr>
+                <w:noProof/>
+                <w:webHidden/>
+              </w:rPr>
+              <w:fldChar w:fldCharType="begin"/>
+            </w:r>
+            <w:r>
+              <w:rPr>
+                <w:noProof/>
+                <w:webHidden/>
+              </w:rPr>
+              <w:instrText xml:space="preserve"> PAGEREF _Toc27400560 \h </w:instrText>
+            </w:r>
+            <w:r>
+              <w:rPr>
+                <w:noProof/>
+                <w:webHidden/>
+              </w:rPr>
+            </w:r>
+            <w:r>
+              <w:rPr>
+                <w:noProof/>
+                <w:webHidden/>
+              </w:rPr>
+              <w:fldChar w:fldCharType="separate"/>
+            </w:r>
+            <w:r>
+              <w:rPr>
+                <w:noProof/>
+                <w:webHidden/>
+              </w:rPr>
+              <w:t>11</w:t>
+            </w:r>
+            <w:r>
+              <w:rPr>
+                <w:noProof/>
+                <w:webHidden/>
+              </w:rPr>
+              <w:fldChar w:fldCharType="end"/>
+            </w:r>
+          </w:hyperlink>
+        </w:p>
+        <w:p>
+          <w:pPr>
+            <w:pStyle w:val="TM2"/>
+            <w:tabs>
+              <w:tab w:val="left" w:pos="880"/>
+              <w:tab w:val="right" w:leader="dot" w:pos="9062"/>
+            </w:tabs>
+            <w:rPr>
+              <w:rFonts w:eastAsiaTheme="minorEastAsia"/>
+              <w:noProof/>
+              <w:sz w:val="22"/>
+              <w:lang w:eastAsia="fr-FR"/>
+            </w:rPr>
+          </w:pPr>
+          <w:hyperlink w:anchor="_Toc27400561" w:history="1">
+            <w:r>
+              <w:rPr>
+                <w:rStyle w:val="Lienhypertexte"/>
+                <w:noProof/>
+              </w:rPr>
+              <w:t>4.1)</w:t>
+            </w:r>
+            <w:r>
+              <w:rPr>
+                <w:rFonts w:eastAsiaTheme="minorEastAsia"/>
+                <w:noProof/>
+                <w:sz w:val="22"/>
+                <w:lang w:eastAsia="fr-FR"/>
+              </w:rPr>
+              <w:tab/>
+            </w:r>
+            <w:r>
+              <w:rPr>
+                <w:rStyle w:val="Lienhypertexte"/>
+                <w:noProof/>
+              </w:rPr>
+              <w:t>La plus-value d’un ordinateur quantique</w:t>
+            </w:r>
+            <w:r>
+              <w:rPr>
+                <w:noProof/>
+                <w:webHidden/>
+              </w:rPr>
+              <w:tab/>
+            </w:r>
+            <w:r>
+              <w:rPr>
+                <w:noProof/>
+                <w:webHidden/>
+              </w:rPr>
+              <w:fldChar w:fldCharType="begin"/>
+            </w:r>
+            <w:r>
+              <w:rPr>
+                <w:noProof/>
+                <w:webHidden/>
+              </w:rPr>
+              <w:instrText xml:space="preserve"> PAGEREF _Toc27400561 \h </w:instrText>
+            </w:r>
+            <w:r>
+              <w:rPr>
+                <w:noProof/>
+                <w:webHidden/>
+              </w:rPr>
+            </w:r>
+            <w:r>
+              <w:rPr>
+                <w:noProof/>
+                <w:webHidden/>
+              </w:rPr>
+              <w:fldChar w:fldCharType="separate"/>
+            </w:r>
+            <w:r>
+              <w:rPr>
+                <w:noProof/>
+                <w:webHidden/>
+              </w:rPr>
+              <w:t>11</w:t>
+            </w:r>
+            <w:r>
+              <w:rPr>
+                <w:noProof/>
+                <w:webHidden/>
+              </w:rPr>
+              <w:fldChar w:fldCharType="end"/>
+            </w:r>
+          </w:hyperlink>
+        </w:p>
+        <w:p>
+          <w:pPr>
+            <w:pStyle w:val="TM2"/>
+            <w:tabs>
+              <w:tab w:val="left" w:pos="880"/>
+              <w:tab w:val="right" w:leader="dot" w:pos="9062"/>
+            </w:tabs>
+            <w:rPr>
+              <w:rFonts w:eastAsiaTheme="minorEastAsia"/>
+              <w:noProof/>
+              <w:sz w:val="22"/>
+              <w:lang w:eastAsia="fr-FR"/>
+            </w:rPr>
+          </w:pPr>
+          <w:hyperlink w:anchor="_Toc27400562" w:history="1">
+            <w:r>
+              <w:rPr>
+                <w:rStyle w:val="Lienhypertexte"/>
+                <w:noProof/>
+              </w:rPr>
+              <w:t>4.3)</w:t>
+            </w:r>
+            <w:r>
+              <w:rPr>
+                <w:rFonts w:eastAsiaTheme="minorEastAsia"/>
+                <w:noProof/>
+                <w:sz w:val="22"/>
+                <w:lang w:eastAsia="fr-FR"/>
+              </w:rPr>
+              <w:tab/>
+            </w:r>
+            <w:r>
+              <w:rPr>
+                <w:rStyle w:val="Lienhypertexte"/>
+                <w:noProof/>
+              </w:rPr>
+              <w:t>L’ordinateur quantique complémentaire à l’ordinateur classique</w:t>
+            </w:r>
+            <w:r>
+              <w:rPr>
+                <w:noProof/>
+                <w:webHidden/>
+              </w:rPr>
+              <w:tab/>
+            </w:r>
+            <w:r>
+              <w:rPr>
+                <w:noProof/>
+                <w:webHidden/>
+              </w:rPr>
+              <w:fldChar w:fldCharType="begin"/>
+            </w:r>
+            <w:r>
+              <w:rPr>
+                <w:noProof/>
+                <w:webHidden/>
+              </w:rPr>
+              <w:instrText xml:space="preserve"> PAGEREF _Toc27400562 \h </w:instrText>
+            </w:r>
+            <w:r>
+              <w:rPr>
+                <w:noProof/>
+                <w:webHidden/>
+              </w:rPr>
+            </w:r>
+            <w:r>
+              <w:rPr>
+                <w:noProof/>
+                <w:webHidden/>
+              </w:rPr>
+              <w:fldChar w:fldCharType="separate"/>
+            </w:r>
+            <w:r>
+              <w:rPr>
+                <w:noProof/>
+                <w:webHidden/>
+              </w:rPr>
+              <w:t>11</w:t>
+            </w:r>
+            <w:r>
+              <w:rPr>
+                <w:noProof/>
+                <w:webHidden/>
+              </w:rPr>
+              <w:fldChar w:fldCharType="end"/>
+            </w:r>
+          </w:hyperlink>
+        </w:p>
+        <w:p>
+          <w:r>
+            <w:rPr>
+              <w:b/>
+              <w:bCs/>
+            </w:rPr>
+            <w:fldChar w:fldCharType="end"/>
+          </w:r>
+        </w:p>
+      </w:sdtContent>
+    </w:sdt>
     <w:p/>
     <w:p>
       <w:r>
@@ -583,10 +1877,12 @@
           <w:numId w:val="1"/>
         </w:numPr>
       </w:pPr>
+      <w:bookmarkStart w:id="0" w:name="_Toc27400549"/>
       <w:r>
         <w:lastRenderedPageBreak/>
         <w:t>Qu’est-ce qu’un ordinateur quantique</w:t>
       </w:r>
+      <w:bookmarkEnd w:id="0"/>
     </w:p>
     <w:p/>
     <w:p>
@@ -597,9 +1893,11 @@
           <w:numId w:val="2"/>
         </w:numPr>
       </w:pPr>
+      <w:bookmarkStart w:id="1" w:name="_Toc27400550"/>
       <w:r>
         <w:t>Le fonctionnement</w:t>
       </w:r>
+      <w:bookmarkEnd w:id="1"/>
     </w:p>
     <w:p/>
     <w:p>
@@ -684,7 +1982,7 @@
         <w:rPr>
           <w:szCs w:val="24"/>
         </w:rPr>
-        <w:t>Si l’on souhaite prendre une mesure sur un qubits, on va donc le forcer à choisir un état (soit 0 soit 1)</w:t>
+        <w:t>Si l’on souhaite prendre une mesure sur un qubit, on va donc le forcer à choisir un état (soit 0 soit 1)</w:t>
       </w:r>
       <w:r>
         <w:rPr>
@@ -925,7 +2223,7 @@
                     </pic:cNvPicPr>
                   </pic:nvPicPr>
                   <pic:blipFill>
-                    <a:blip r:embed="rId6" cstate="print">
+                    <a:blip r:embed="rId7" cstate="print">
                       <a:extLst>
                         <a:ext uri="{28A0092B-C50C-407E-A947-70E740481C1C}">
                           <a14:useLocalDpi xmlns:a14="http://schemas.microsoft.com/office/drawing/2010/main" val="0"/>
@@ -962,6 +2260,7 @@
         <w:pStyle w:val="Lgende"/>
         <w:jc w:val="center"/>
         <w:rPr>
+          <w:rStyle w:val="Lienhypertexte"/>
           <w:szCs w:val="24"/>
         </w:rPr>
       </w:pPr>
@@ -1010,14 +2309,21 @@
       <w:r>
         <w:t xml:space="preserve"> </w:t>
       </w:r>
-      <w:hyperlink r:id="rId7" w:history="1">
-        <w:r>
-          <w:rPr>
-            <w:rStyle w:val="Lienhypertexte"/>
-          </w:rPr>
-          <w:t>researchgate.net</w:t>
-        </w:r>
-      </w:hyperlink>
+      <w:r>
+        <w:fldChar w:fldCharType="begin"/>
+      </w:r>
+      <w:r>
+        <w:instrText xml:space="preserve"> HYPERLINK "https://www.researchgate.net/figure/Bloch-sphere-representation-of-a-qubit_fig1_317573486" </w:instrText>
+      </w:r>
+      <w:r>
+        <w:fldChar w:fldCharType="separate"/>
+      </w:r>
+      <w:r>
+        <w:rPr>
+          <w:rStyle w:val="Lienhypertexte"/>
+        </w:rPr>
+        <w:t>researchgate.net</w:t>
+      </w:r>
     </w:p>
     <w:p>
       <w:pPr>
@@ -1027,9 +2333,19 @@
       </w:pPr>
       <w:r>
         <w:rPr>
+          <w:i/>
+          <w:iCs/>
+          <w:color w:val="44546A" w:themeColor="text2"/>
+          <w:sz w:val="18"/>
+          <w:szCs w:val="18"/>
+        </w:rPr>
+        <w:lastRenderedPageBreak/>
+        <w:fldChar w:fldCharType="end"/>
+      </w:r>
+      <w:r>
+        <w:rPr>
           <w:szCs w:val="24"/>
         </w:rPr>
-        <w:lastRenderedPageBreak/>
         <w:t>Pour faire simple,</w:t>
       </w:r>
       <w:r>
@@ -1118,7 +2434,19 @@
         <w:rPr>
           <w:szCs w:val="24"/>
         </w:rPr>
-        <w:t xml:space="preserve"> états avec n qubits. Cela montre qu’un ordinateur quantique est donc exponentiellement plus rapide qu’un ordinateur classique.</w:t>
+        <w:t xml:space="preserve"> états avec n qubits. Cela montre qu’un ordinateur quantique est donc exponentiellement plus rapide qu’un ordinateur classique</w:t>
+      </w:r>
+      <w:r>
+        <w:rPr>
+          <w:szCs w:val="24"/>
+        </w:rPr>
+        <w:t>, car il permet de traiter plusieurs entrées en même temps (on peut dire que c’est une forme de parallélisme)</w:t>
+      </w:r>
+      <w:r>
+        <w:rPr>
+          <w:szCs w:val="24"/>
+        </w:rPr>
+        <w:t>.</w:t>
       </w:r>
     </w:p>
     <w:p>
@@ -1159,9 +2487,11 @@
           <w:numId w:val="2"/>
         </w:numPr>
       </w:pPr>
+      <w:bookmarkStart w:id="2" w:name="_Toc27400551"/>
       <w:r>
         <w:t>Les opérations quantiques</w:t>
       </w:r>
+      <w:bookmarkEnd w:id="2"/>
     </w:p>
     <w:p/>
     <w:p>
@@ -1180,16 +2510,17 @@
     </w:p>
     <w:p>
       <w:r>
-        <w:t xml:space="preserve">La première est la porte CNOT </w:t>
-      </w:r>
-      <w:r>
-        <w:t xml:space="preserve">ou </w:t>
-      </w:r>
-      <w:proofErr w:type="spellStart"/>
-      <w:r>
-        <w:t>cX</w:t>
-      </w:r>
-      <w:proofErr w:type="spellEnd"/>
+        <w:t>La première est la porte CNOT</w:t>
+      </w:r>
+      <w:r>
+        <w:t xml:space="preserve"> (Controlled NOT)</w:t>
+      </w:r>
+      <w:r>
+        <w:t xml:space="preserve"> </w:t>
+      </w:r>
+      <w:r>
+        <w:t>ou cX</w:t>
+      </w:r>
       <w:r>
         <w:t xml:space="preserve">. </w:t>
       </w:r>
@@ -2009,7 +3340,13 @@
       </w:r>
       <w:proofErr w:type="spellEnd"/>
       <w:r>
-        <w:t xml:space="preserve"> dans un état propre </w:t>
+        <w:t xml:space="preserve"> dans un état propre</w:t>
+      </w:r>
+      <w:r>
+        <w:t>,</w:t>
+      </w:r>
+      <w:r>
+        <w:t xml:space="preserve"> </w:t>
       </w:r>
       <w:r>
         <w:t>H(</w:t>
@@ -2557,7 +3894,15 @@
                                 <w:color w:val="323E4F" w:themeColor="text2" w:themeShade="BF"/>
                                 <w:szCs w:val="24"/>
                               </w:rPr>
-                              <w:t>Ѱ&gt;</w:t>
+                              <w:t>0</w:t>
+                            </w:r>
+                            <w:r>
+                              <w:rPr>
+                                <w:rFonts w:cstheme="minorHAnsi"/>
+                                <w:color w:val="323E4F" w:themeColor="text2" w:themeShade="BF"/>
+                                <w:szCs w:val="24"/>
+                              </w:rPr>
+                              <w:t>&gt;</w:t>
                             </w:r>
                           </w:p>
                         </w:txbxContent>
@@ -2600,7 +3945,15 @@
                           <w:color w:val="323E4F" w:themeColor="text2" w:themeShade="BF"/>
                           <w:szCs w:val="24"/>
                         </w:rPr>
-                        <w:t>Ѱ&gt;</w:t>
+                        <w:t>0</w:t>
+                      </w:r>
+                      <w:r>
+                        <w:rPr>
+                          <w:rFonts w:cstheme="minorHAnsi"/>
+                          <w:color w:val="323E4F" w:themeColor="text2" w:themeShade="BF"/>
+                          <w:szCs w:val="24"/>
+                        </w:rPr>
+                        <w:t>&gt;</w:t>
                       </w:r>
                     </w:p>
                   </w:txbxContent>
@@ -3025,7 +4378,15 @@
                                 <w:color w:val="323E4F" w:themeColor="text2" w:themeShade="BF"/>
                                 <w:szCs w:val="24"/>
                               </w:rPr>
-                              <w:t>Ѱ&gt;</w:t>
+                              <w:t>0</w:t>
+                            </w:r>
+                            <w:r>
+                              <w:rPr>
+                                <w:rFonts w:cstheme="minorHAnsi"/>
+                                <w:color w:val="323E4F" w:themeColor="text2" w:themeShade="BF"/>
+                                <w:szCs w:val="24"/>
+                              </w:rPr>
+                              <w:t>&gt;</w:t>
                             </w:r>
                           </w:p>
                         </w:txbxContent>
@@ -3068,7 +4429,15 @@
                           <w:color w:val="323E4F" w:themeColor="text2" w:themeShade="BF"/>
                           <w:szCs w:val="24"/>
                         </w:rPr>
-                        <w:t>Ѱ&gt;</w:t>
+                        <w:t>0</w:t>
+                      </w:r>
+                      <w:r>
+                        <w:rPr>
+                          <w:rFonts w:cstheme="minorHAnsi"/>
+                          <w:color w:val="323E4F" w:themeColor="text2" w:themeShade="BF"/>
+                          <w:szCs w:val="24"/>
+                        </w:rPr>
+                        <w:t>&gt;</w:t>
                       </w:r>
                     </w:p>
                   </w:txbxContent>
@@ -3898,7 +5267,19 @@
         <w:rPr>
           <w:rFonts w:eastAsiaTheme="minorEastAsia"/>
         </w:rPr>
-        <w:t xml:space="preserve"> Mais ce qui nous intéresse c’est ce qui se passe lorsqu’on essaye de factoriser A afin de revenir au produit tensoriel de départ</w:t>
+        <w:t xml:space="preserve"> </w:t>
+      </w:r>
+      <w:r>
+        <w:rPr>
+          <w:rFonts w:eastAsiaTheme="minorEastAsia"/>
+        </w:rPr>
+        <w:t>Ce</w:t>
+      </w:r>
+      <w:r>
+        <w:rPr>
+          <w:rFonts w:eastAsiaTheme="minorEastAsia"/>
+        </w:rPr>
+        <w:t xml:space="preserve"> qui nous intéresse c’est ce qui se passe lorsqu’on essaye de factoriser A afin de revenir au produit tensoriel de départ</w:t>
       </w:r>
       <w:r>
         <w:rPr>
@@ -4607,12 +5988,30 @@
         <w:rPr>
           <w:rFonts w:ascii="Cambria Math" w:eastAsiaTheme="minorEastAsia" w:hAnsi="Cambria Math" w:cs="Cambria Math"/>
         </w:rPr>
-        <w:t xml:space="preserve">Ces 2 qubits n’ont donc plus aucun sens de « vivre » séparément. Et pourtant en pratique il est possible de les séparer. Ce phénomène s’appelle l’intrication (entanglement en anglais). Il a pour impact que les 2 qubits vont </w:t>
+        <w:t xml:space="preserve">Ces 2 qubits n’ont donc plus aucun sens de « vivre » séparément. Et pourtant en pratique il est possible de les séparer. Ce phénomène s’appelle l’intrication </w:t>
       </w:r>
       <w:r>
         <w:rPr>
           <w:rFonts w:ascii="Cambria Math" w:eastAsiaTheme="minorEastAsia" w:hAnsi="Cambria Math" w:cs="Cambria Math"/>
         </w:rPr>
+        <w:t>quantique</w:t>
+      </w:r>
+      <w:r>
+        <w:rPr>
+          <w:rFonts w:ascii="Cambria Math" w:eastAsiaTheme="minorEastAsia" w:hAnsi="Cambria Math" w:cs="Cambria Math"/>
+        </w:rPr>
+        <w:t xml:space="preserve"> </w:t>
+      </w:r>
+      <w:r>
+        <w:rPr>
+          <w:rFonts w:ascii="Cambria Math" w:eastAsiaTheme="minorEastAsia" w:hAnsi="Cambria Math" w:cs="Cambria Math"/>
+        </w:rPr>
+        <w:t xml:space="preserve">(entanglement en anglais). Il a pour impact que les 2 qubits vont </w:t>
+      </w:r>
+      <w:r>
+        <w:rPr>
+          <w:rFonts w:ascii="Cambria Math" w:eastAsiaTheme="minorEastAsia" w:hAnsi="Cambria Math" w:cs="Cambria Math"/>
+        </w:rPr>
         <w:t xml:space="preserve">se </w:t>
       </w:r>
       <w:r>
@@ -4625,7 +6024,37 @@
         <w:rPr>
           <w:rFonts w:ascii="Cambria Math" w:eastAsiaTheme="minorEastAsia" w:hAnsi="Cambria Math" w:cs="Cambria Math"/>
         </w:rPr>
-        <w:t xml:space="preserve"> Donc si l’un vaut 1 alors l’autre vaudra forcément 1 et inversement. Nous reviendrons plus en détail sur ce phénomène dans la seconde partie.</w:t>
+        <w:t xml:space="preserve"> Donc si l’un vaut 1 alors l’autre vaudra forcément </w:t>
+      </w:r>
+      <w:r>
+        <w:rPr>
+          <w:rFonts w:ascii="Cambria Math" w:eastAsiaTheme="minorEastAsia" w:hAnsi="Cambria Math" w:cs="Cambria Math"/>
+        </w:rPr>
+        <w:t>0</w:t>
+      </w:r>
+      <w:r>
+        <w:rPr>
+          <w:rFonts w:ascii="Cambria Math" w:eastAsiaTheme="minorEastAsia" w:hAnsi="Cambria Math" w:cs="Cambria Math"/>
+        </w:rPr>
+        <w:t xml:space="preserve"> (son exact </w:t>
+      </w:r>
+      <w:r>
+        <w:rPr>
+          <w:rFonts w:ascii="Cambria Math" w:eastAsiaTheme="minorEastAsia" w:hAnsi="Cambria Math" w:cs="Cambria Math"/>
+        </w:rPr>
+        <w:t>opposé</w:t>
+      </w:r>
+      <w:r>
+        <w:rPr>
+          <w:rFonts w:ascii="Cambria Math" w:eastAsiaTheme="minorEastAsia" w:hAnsi="Cambria Math" w:cs="Cambria Math"/>
+        </w:rPr>
+        <w:t>)</w:t>
+      </w:r>
+      <w:r>
+        <w:rPr>
+          <w:rFonts w:ascii="Cambria Math" w:eastAsiaTheme="minorEastAsia" w:hAnsi="Cambria Math" w:cs="Cambria Math"/>
+        </w:rPr>
+        <w:t xml:space="preserve"> et inversement. Nous reviendrons plus en détail sur ce phénomène dans la seconde partie.</w:t>
       </w:r>
     </w:p>
     <w:p/>
@@ -4637,18 +6066,21 @@
           <w:numId w:val="1"/>
         </w:numPr>
       </w:pPr>
+      <w:bookmarkStart w:id="3" w:name="_Toc27400552"/>
       <w:r>
         <w:t>L</w:t>
       </w:r>
       <w:r>
         <w:t>’évolution possible de l’ordinateur quantique</w:t>
       </w:r>
+      <w:bookmarkEnd w:id="3"/>
     </w:p>
     <w:p/>
     <w:p>
       <w:pPr>
         <w:pStyle w:val="Titre2"/>
       </w:pPr>
+      <w:bookmarkStart w:id="4" w:name="_Toc27400553"/>
       <w:r>
         <w:t>2.1)</w:t>
       </w:r>
@@ -4656,6 +6088,7 @@
         <w:tab/>
         <w:t>Les secteurs propices</w:t>
       </w:r>
+      <w:bookmarkEnd w:id="4"/>
     </w:p>
     <w:p>
       <w:r>
@@ -4824,7 +6257,22 @@
     </w:p>
     <w:p>
       <w:r>
-        <w:t>Le second secteur est la cryptographie. Nous verrons par la suite qu’il est lié à celui de la communication, plus particulièrement la sécurité de la communication. Un grand</w:t>
+        <w:t>Le second secteur est</w:t>
+      </w:r>
+      <w:r>
+        <w:t xml:space="preserve"> celui de</w:t>
+      </w:r>
+      <w:r>
+        <w:t xml:space="preserve"> la cryptographie. Nous verrons par la suite qu’il est</w:t>
+      </w:r>
+      <w:r>
+        <w:t xml:space="preserve"> </w:t>
+      </w:r>
+      <w:r>
+        <w:t>intimement lié</w:t>
+      </w:r>
+      <w:r>
+        <w:t xml:space="preserve"> à celui de la communication, plus particulièrement la sécurité de la communication. Un grand</w:t>
       </w:r>
       <w:r>
         <w:t xml:space="preserve"> nombre</w:t>
@@ -4833,20 +6281,52 @@
         <w:t xml:space="preserve"> de système </w:t>
       </w:r>
       <w:r>
-        <w:t xml:space="preserve">de sécurité utilise l’algorithme RSA. Ce dernier se base sur le fait qu’il est extrêmement difficile de factoriser un grand nombre sous forme de nombre premiers. Par exemple trouver que </w:t>
+        <w:t xml:space="preserve">de sécurité utilise l’algorithme RSA. Ce dernier se base sur le fait qu’il est extrêmement difficile de factoriser un </w:t>
+      </w:r>
+      <w:r>
+        <w:t xml:space="preserve">nombre très grand </w:t>
+      </w:r>
+      <w:r>
+        <w:t>sous forme de nombre</w:t>
+      </w:r>
+      <w:r>
+        <w:t>s</w:t>
+      </w:r>
+      <w:r>
+        <w:t xml:space="preserve"> premiers. Par exemple trouver que </w:t>
       </w:r>
       <w:r>
         <w:rPr>
           <w:rFonts w:ascii="Cambria Math" w:eastAsiaTheme="minorEastAsia" w:hAnsi="Cambria Math"/>
           <w:i/>
         </w:rPr>
-        <w:t>5152817 = 2339 * 2203</w:t>
+        <w:t xml:space="preserve">5152817 = 2339 </w:t>
+      </w:r>
+      <w:r>
+        <w:rPr>
+          <w:rFonts w:ascii="Cambria Math" w:eastAsiaTheme="minorEastAsia" w:hAnsi="Cambria Math"/>
+          <w:i/>
+        </w:rPr>
+        <w:t>*</w:t>
+      </w:r>
+      <w:r>
+        <w:rPr>
+          <w:rFonts w:ascii="Cambria Math" w:eastAsiaTheme="minorEastAsia" w:hAnsi="Cambria Math"/>
+          <w:i/>
+        </w:rPr>
+        <w:t xml:space="preserve"> 2203</w:t>
       </w:r>
       <w:r>
         <w:t xml:space="preserve"> dans un temps raisonnable.</w:t>
       </w:r>
       <w:r>
-        <w:t xml:space="preserve"> Il existe des algorithmes classiques permettant de toujours trouver une solution mais sa complexité augmente de manière exponentielle. Un algorithme quantique appelé algorithme de Shor (dont on parlera plus loin) permet lui aussi d’effectuer cette factorisation mais sa complexité augmente de manière logarithmique. </w:t>
+        <w:t xml:space="preserve"> Il existe des algorithmes classiques permettant de toujours trouver une solution mais </w:t>
+      </w:r>
+      <w:r>
+        <w:t>leur</w:t>
+      </w:r>
+      <w:r>
+        <w:t xml:space="preserve"> complexité augmente de manière exponentielle. Un algorithme quantique appelé algorithme de Shor (dont on parlera plus loin) permet lui aussi d’effectuer cette factorisation mais sa complexité augmente de manière logarithmique. </w:t>
       </w:r>
     </w:p>
     <w:p>
@@ -4979,7 +6459,13 @@
         <w:t xml:space="preserve">par exemple </w:t>
       </w:r>
       <w:r>
-        <w:t>l’ordinateur quantique ne va pas plus vite que le classique.</w:t>
+        <w:t>l’ordinateur quantique ne va pas plus vite que le classique</w:t>
+      </w:r>
+      <w:r>
+        <w:t xml:space="preserve"> (il n’y a pas de différence)</w:t>
+      </w:r>
+      <w:r>
+        <w:t>.</w:t>
       </w:r>
       <w:r>
         <w:t xml:space="preserve"> </w:t>
@@ -4994,7 +6480,19 @@
         <w:t>l n’est pas encore apte à effectuer, comme faire tourner un jeu vidéo par exemple.</w:t>
       </w:r>
       <w:r>
-        <w:t xml:space="preserve"> Nous verrons plus tard les désavantages à cette rapidité.</w:t>
+        <w:t xml:space="preserve"> Nous verrons plus tard les </w:t>
+      </w:r>
+      <w:r>
+        <w:t>contraintes</w:t>
+      </w:r>
+      <w:r>
+        <w:t xml:space="preserve"> </w:t>
+      </w:r>
+      <w:r>
+        <w:t>liés</w:t>
+      </w:r>
+      <w:r>
+        <w:t xml:space="preserve"> cette rapidité.</w:t>
       </w:r>
     </w:p>
     <w:p/>
@@ -5002,6 +6500,7 @@
       <w:pPr>
         <w:pStyle w:val="Titre2"/>
       </w:pPr>
+      <w:bookmarkStart w:id="5" w:name="_Toc27400554"/>
       <w:r>
         <w:t>2.2)</w:t>
       </w:r>
@@ -5011,6 +6510,7 @@
       <w:r>
         <w:t>Des exemples concrets</w:t>
       </w:r>
+      <w:bookmarkEnd w:id="5"/>
     </w:p>
     <w:p>
       <w:r>
@@ -5031,11 +6531,17 @@
         <w:t xml:space="preserve">Pour commencer nous allons revenir sur le phénomène de l’intrication quantique. Pour rappel il a pour effet que 2 qubits intriqués </w:t>
       </w:r>
       <w:r>
-        <w:t xml:space="preserve">donnent le même résultat. Ces 2 qubits ne communiquent </w:t>
+        <w:t xml:space="preserve">donnent </w:t>
+      </w:r>
+      <w:r>
+        <w:t xml:space="preserve">un résultat strictement opposé lors d’une mesure </w:t>
       </w:r>
       <w:r>
         <w:lastRenderedPageBreak/>
-        <w:t xml:space="preserve">pas à proprement parler car cette communication s’effectuerait à une vitesse supérieure à celle de la lumière (violation du principe de causalité). C’est pour cela qu’on dit qu’ils se corrèle leur résultat, car la corrélation </w:t>
+        <w:t>de l’un d’entre eux</w:t>
+      </w:r>
+      <w:r>
+        <w:t xml:space="preserve">. Ces 2 qubits ne communiquent pas à proprement parler car cette communication s’effectuerait à une vitesse supérieure à celle de la lumière (violation du principe de causalité). C’est pour cela qu’on dit qu’ils se corrèle leur résultat, car la corrélation </w:t>
       </w:r>
       <w:r>
         <w:t xml:space="preserve">elle </w:t>
@@ -5560,6 +7066,9 @@
         </mc:AlternateContent>
       </w:r>
       <w:r>
+        <w:rPr>
+          <w:noProof/>
+        </w:rPr>
         <mc:AlternateContent>
           <mc:Choice Requires="wps">
             <w:drawing>
@@ -5655,6 +7164,9 @@
         </mc:AlternateContent>
       </w:r>
       <w:r>
+        <w:rPr>
+          <w:noProof/>
+        </w:rPr>
         <mc:AlternateContent>
           <mc:Choice Requires="wps">
             <w:drawing>
@@ -5726,6 +7238,9 @@
         </mc:AlternateContent>
       </w:r>
       <w:r>
+        <w:rPr>
+          <w:noProof/>
+        </w:rPr>
         <mc:AlternateContent>
           <mc:Choice Requires="wps">
             <w:drawing>
@@ -5797,6 +7312,9 @@
         </mc:AlternateContent>
       </w:r>
       <w:r>
+        <w:rPr>
+          <w:noProof/>
+        </w:rPr>
         <mc:AlternateContent>
           <mc:Choice Requires="wps">
             <w:drawing>
@@ -5870,6 +7388,9 @@
         </mc:AlternateContent>
       </w:r>
       <w:r>
+        <w:rPr>
+          <w:noProof/>
+        </w:rPr>
         <mc:AlternateContent>
           <mc:Choice Requires="wps">
             <w:drawing>
@@ -5951,6 +7472,9 @@
         </mc:AlternateContent>
       </w:r>
       <w:r>
+        <w:rPr>
+          <w:noProof/>
+        </w:rPr>
         <mc:AlternateContent>
           <mc:Choice Requires="wps">
             <w:drawing>
@@ -6022,6 +7546,9 @@
         </mc:AlternateContent>
       </w:r>
       <w:r>
+        <w:rPr>
+          <w:noProof/>
+        </w:rPr>
         <mc:AlternateContent>
           <mc:Choice Requires="wps">
             <w:drawing>
@@ -6104,6 +7631,9 @@
         </mc:AlternateContent>
       </w:r>
       <w:r>
+        <w:rPr>
+          <w:noProof/>
+        </w:rPr>
         <mc:AlternateContent>
           <mc:Choice Requires="wps">
             <w:drawing>
@@ -6217,6 +7747,9 @@
         </mc:AlternateContent>
       </w:r>
       <w:r>
+        <w:rPr>
+          <w:noProof/>
+        </w:rPr>
         <mc:AlternateContent>
           <mc:Choice Requires="wps">
             <w:drawing>
@@ -6291,6 +7824,9 @@
         </mc:AlternateContent>
       </w:r>
       <w:r>
+        <w:rPr>
+          <w:noProof/>
+        </w:rPr>
         <mc:AlternateContent>
           <mc:Choice Requires="wps">
             <w:drawing>
@@ -6404,6 +7940,9 @@
         </mc:AlternateContent>
       </w:r>
       <w:r>
+        <w:rPr>
+          <w:noProof/>
+        </w:rPr>
         <mc:AlternateContent>
           <mc:Choice Requires="wps">
             <w:drawing>
@@ -7340,6 +8879,9 @@
         </mc:AlternateContent>
       </w:r>
       <w:r>
+        <w:rPr>
+          <w:noProof/>
+        </w:rPr>
         <mc:AlternateContent>
           <mc:Choice Requires="wps">
             <w:drawing>
@@ -7435,6 +8977,9 @@
         </mc:AlternateContent>
       </w:r>
       <w:r>
+        <w:rPr>
+          <w:noProof/>
+        </w:rPr>
         <mc:AlternateContent>
           <mc:Choice Requires="wps">
             <w:drawing>
@@ -7873,6 +9418,9 @@
         </mc:AlternateContent>
       </w:r>
       <w:r>
+        <w:rPr>
+          <w:noProof/>
+        </w:rPr>
         <mc:AlternateContent>
           <mc:Choice Requires="wps">
             <w:drawing>
@@ -7988,6 +9536,9 @@
     </w:p>
     <w:p>
       <w:r>
+        <w:rPr>
+          <w:noProof/>
+        </w:rPr>
         <mc:AlternateContent>
           <mc:Choice Requires="wps">
             <w:drawing>
@@ -8203,11 +9754,11 @@
     <w:p/>
     <w:p>
       <w:r>
-        <w:t xml:space="preserve">L’intrication a beau être instantanée, la téléportation elle ne l’est pas. En effet le temps de communication est limité au canal permettant d’envoyer les 2 bits résultants d’une mesure. Néanmoins, comme évoqué précédemment la sécurité de l’information est absolue. Il est </w:t>
+        <w:t xml:space="preserve">L’intrication a beau être instantanée, la téléportation elle ne l’est pas. En effet le temps de communication est limité au canal permettant d’envoyer les 2 bits résultants d’une mesure. </w:t>
       </w:r>
       <w:r>
         <w:lastRenderedPageBreak/>
-        <w:t>impossible pour une personne tierce d’intercepter l’envoie des 2 qubits intriqués sans effectuer une mesure</w:t>
+        <w:t>Néanmoins, comme évoqué précédemment la sécurité de l’information est absolue. Il est impossible pour une personne tierce d’intercepter l’envoie des 2 qubits intriqués sans effectuer une mesure</w:t>
       </w:r>
       <w:r>
         <w:t xml:space="preserve"> sur l’une d’entre eux</w:t>
@@ -8217,64 +9768,1501 @@
       </w:r>
       <w:r>
         <w:t xml:space="preserve"> (pas de copie possible)</w:t>
+      </w:r>
+      <w:r>
+        <w:t>.</w:t>
+      </w:r>
+      <w:r>
+        <w:t xml:space="preserve"> En 2017,</w:t>
+      </w:r>
+      <w:r>
+        <w:t xml:space="preserve"> </w:t>
+      </w:r>
+      <w:r>
+        <w:t>d</w:t>
+      </w:r>
+      <w:r>
+        <w:t xml:space="preserve">es </w:t>
+      </w:r>
+      <w:r>
+        <w:t>scientifiques chinois</w:t>
+      </w:r>
+      <w:r>
+        <w:t xml:space="preserve"> en ont fait la</w:t>
+      </w:r>
+      <w:r>
+        <w:t xml:space="preserve"> première</w:t>
+      </w:r>
+      <w:r>
+        <w:t xml:space="preserve"> démonstration</w:t>
+      </w:r>
+      <w:r>
+        <w:t xml:space="preserve"> depuis l’espace</w:t>
+      </w:r>
+      <w:r>
+        <w:t xml:space="preserve"> </w:t>
+      </w:r>
+      <w:r>
+        <w:t>grâce à leur satellite</w:t>
+      </w:r>
+      <w:r>
+        <w:t xml:space="preserve"> quantique</w:t>
+      </w:r>
+      <w:r>
+        <w:t>. Ils ont pu ainsi</w:t>
+      </w:r>
+      <w:r>
+        <w:t xml:space="preserve"> effectuer une mesure sur environ 900 qubits</w:t>
+      </w:r>
+      <w:r>
+        <w:t xml:space="preserve"> intriqués </w:t>
+      </w:r>
+      <w:r>
+        <w:t>séparés d’</w:t>
+      </w:r>
+      <w:r>
+        <w:t>une distance d</w:t>
+      </w:r>
+      <w:r>
+        <w:t>’environ</w:t>
+      </w:r>
+      <w:r>
+        <w:t xml:space="preserve"> 1200 kilomètres</w:t>
+      </w:r>
+      <w:r>
+        <w:t>.</w:t>
+      </w:r>
+      <w:r>
+        <w:t xml:space="preserve"> </w:t>
+      </w:r>
+      <w:r>
+        <w:t>L</w:t>
+      </w:r>
+      <w:r>
+        <w:t xml:space="preserve">es résultats furent </w:t>
+      </w:r>
+      <w:r>
+        <w:t>cohérents</w:t>
       </w:r>
       <w:r>
         <w:t>.</w:t>
       </w:r>
     </w:p>
     <w:p>
-      <w:r>
-        <w:t>Nous allons poursuivre sur un autre algorithme</w:t>
-      </w:r>
-      <w:r>
-        <w:t>…</w:t>
+      <w:pPr>
+        <w:rPr>
+          <w:rFonts w:eastAsiaTheme="minorEastAsia"/>
+        </w:rPr>
+      </w:pPr>
+      <w:r>
+        <w:t>Nous allons poursuivre sur un autre algorithm</w:t>
+      </w:r>
+      <w:r>
+        <w:t xml:space="preserve">e, celui de </w:t>
+      </w:r>
+      <w:proofErr w:type="spellStart"/>
+      <w:r>
+        <w:t>Grover</w:t>
+      </w:r>
+      <w:proofErr w:type="spellEnd"/>
+      <w:r>
+        <w:t xml:space="preserve"> (créé par</w:t>
+      </w:r>
+      <w:r>
+        <w:t xml:space="preserve"> l’informaticien</w:t>
+      </w:r>
+      <w:r>
+        <w:t xml:space="preserve"> </w:t>
+      </w:r>
+      <w:proofErr w:type="spellStart"/>
+      <w:r>
+        <w:t>Lov</w:t>
+      </w:r>
+      <w:proofErr w:type="spellEnd"/>
+      <w:r>
+        <w:t xml:space="preserve"> </w:t>
+      </w:r>
+      <w:proofErr w:type="spellStart"/>
+      <w:r>
+        <w:t>Grover</w:t>
+      </w:r>
+      <w:proofErr w:type="spellEnd"/>
+      <w:r>
+        <w:t xml:space="preserve"> en 1996)</w:t>
+      </w:r>
+      <w:r>
+        <w:t>.</w:t>
+      </w:r>
+      <w:r>
+        <w:t xml:space="preserve"> </w:t>
+      </w:r>
+      <w:r>
+        <w:t>Ce dernier permet d’effectuer une recherche</w:t>
+      </w:r>
+      <w:r>
+        <w:t xml:space="preserve"> clé/valeur</w:t>
+      </w:r>
+      <w:r>
+        <w:t xml:space="preserve"> dans une base de données non ordonnée. </w:t>
+      </w:r>
+      <w:r>
+        <w:t xml:space="preserve">Prenons une valeur </w:t>
+      </w:r>
+      <w:r>
+        <w:rPr>
+          <w:rFonts w:ascii="Cambria Math" w:eastAsiaTheme="minorEastAsia" w:hAnsi="Cambria Math"/>
+          <w:i/>
+        </w:rPr>
+        <w:t>y</w:t>
+      </w:r>
+      <w:r>
+        <w:t xml:space="preserve">. On souhaite trouver la clé </w:t>
+      </w:r>
+      <w:r>
+        <w:rPr>
+          <w:rFonts w:ascii="Cambria Math" w:eastAsiaTheme="minorEastAsia" w:hAnsi="Cambria Math"/>
+          <w:i/>
+        </w:rPr>
+        <w:t>x</w:t>
+      </w:r>
+      <w:r>
+        <w:t xml:space="preserve"> correspondante à </w:t>
+      </w:r>
+      <w:r>
+        <w:rPr>
+          <w:rFonts w:ascii="Cambria Math" w:eastAsiaTheme="minorEastAsia" w:hAnsi="Cambria Math"/>
+          <w:i/>
+        </w:rPr>
+        <w:t>y</w:t>
+      </w:r>
+      <w:r>
+        <w:t xml:space="preserve">. On a donc </w:t>
+      </w:r>
+      <w:r>
+        <w:t xml:space="preserve">l’équation </w:t>
+      </w:r>
+      <w:r>
+        <w:rPr>
+          <w:rFonts w:ascii="Cambria Math" w:eastAsiaTheme="minorEastAsia" w:hAnsi="Cambria Math"/>
+          <w:i/>
+        </w:rPr>
+        <w:t>f(x) = y</w:t>
+      </w:r>
+      <w:r>
+        <w:t xml:space="preserve">, avec la fonction </w:t>
+      </w:r>
+      <w:r>
+        <w:rPr>
+          <w:rFonts w:ascii="Cambria Math" w:eastAsiaTheme="minorEastAsia" w:hAnsi="Cambria Math"/>
+          <w:i/>
+        </w:rPr>
+        <w:t>f</w:t>
+      </w:r>
+      <w:r>
+        <w:rPr>
+          <w:rFonts w:ascii="Cambria Math" w:eastAsiaTheme="minorEastAsia" w:hAnsi="Cambria Math"/>
+          <w:i/>
+        </w:rPr>
+        <w:t xml:space="preserve"> </w:t>
+      </w:r>
+      <w:r>
+        <w:t xml:space="preserve"> </w:t>
+      </w:r>
+      <w:r>
+        <w:t>que l’on considère comme</w:t>
+      </w:r>
+      <w:r>
+        <w:t xml:space="preserve"> une boite noire.</w:t>
+      </w:r>
+      <w:r>
+        <w:t xml:space="preserve"> Une solution classique serait d’essayer </w:t>
+      </w:r>
+      <w:r>
+        <w:t xml:space="preserve">les </w:t>
+      </w:r>
+      <w:r>
+        <w:rPr>
+          <w:rFonts w:ascii="Cambria Math" w:eastAsiaTheme="minorEastAsia" w:hAnsi="Cambria Math"/>
+          <w:i/>
+        </w:rPr>
+        <w:t>n</w:t>
+      </w:r>
+      <w:r>
+        <w:t xml:space="preserve"> </w:t>
+      </w:r>
+      <w:r>
+        <w:t xml:space="preserve"> </w:t>
+      </w:r>
+      <w:r>
+        <w:t xml:space="preserve">possibilités de </w:t>
+      </w:r>
+      <w:r>
+        <w:rPr>
+          <w:rFonts w:ascii="Cambria Math" w:eastAsiaTheme="minorEastAsia" w:hAnsi="Cambria Math"/>
+          <w:i/>
+        </w:rPr>
+        <w:t>x</w:t>
+      </w:r>
+      <w:r>
+        <w:rPr>
+          <w:rFonts w:ascii="Cambria Math" w:eastAsiaTheme="minorEastAsia" w:hAnsi="Cambria Math"/>
+          <w:i/>
+        </w:rPr>
+        <w:t xml:space="preserve"> </w:t>
+      </w:r>
+      <w:r>
+        <w:t xml:space="preserve"> une par une jusqu’à trouver </w:t>
+      </w:r>
+      <w:r>
+        <w:rPr>
+          <w:rFonts w:ascii="Cambria Math" w:eastAsiaTheme="minorEastAsia" w:hAnsi="Cambria Math"/>
+          <w:i/>
+        </w:rPr>
+        <w:t>y</w:t>
+      </w:r>
+      <w:r>
+        <w:t>.</w:t>
+      </w:r>
+      <w:r>
+        <w:t xml:space="preserve"> On aura donc au plus </w:t>
+      </w:r>
+      <w:r>
+        <w:rPr>
+          <w:rFonts w:ascii="Cambria Math" w:eastAsiaTheme="minorEastAsia" w:hAnsi="Cambria Math"/>
+          <w:i/>
+        </w:rPr>
+        <w:t>n</w:t>
+      </w:r>
+      <w:r>
+        <w:t xml:space="preserve"> étapes et en moyenne</w:t>
+      </w:r>
+      <w:r>
+        <w:t xml:space="preserve"> </w:t>
+      </w:r>
+      <w:r>
+        <w:t xml:space="preserve"> </w:t>
+      </w:r>
+      <m:oMath>
+        <m:f>
+          <m:fPr>
+            <m:ctrlPr>
+              <w:rPr>
+                <w:rFonts w:ascii="Cambria Math" w:eastAsiaTheme="minorEastAsia" w:hAnsi="Cambria Math"/>
+                <w:i/>
+              </w:rPr>
+            </m:ctrlPr>
+          </m:fPr>
+          <m:num>
+            <m:r>
+              <w:rPr>
+                <w:rFonts w:ascii="Cambria Math" w:eastAsiaTheme="minorEastAsia" w:hAnsi="Cambria Math"/>
+              </w:rPr>
+              <m:t>n</m:t>
+            </m:r>
+          </m:num>
+          <m:den>
+            <m:r>
+              <w:rPr>
+                <w:rFonts w:ascii="Cambria Math" w:eastAsiaTheme="minorEastAsia" w:hAnsi="Cambria Math"/>
+              </w:rPr>
+              <m:t>2</m:t>
+            </m:r>
+          </m:den>
+        </m:f>
+      </m:oMath>
+      <w:r>
+        <w:rPr>
+          <w:rFonts w:ascii="Cambria Math" w:eastAsiaTheme="minorEastAsia" w:hAnsi="Cambria Math"/>
+          <w:i/>
+        </w:rPr>
+        <w:t xml:space="preserve"> </w:t>
+      </w:r>
+      <w:r>
+        <w:rPr>
+          <w:rFonts w:ascii="Cambria Math" w:eastAsiaTheme="minorEastAsia" w:hAnsi="Cambria Math"/>
+          <w:i/>
+        </w:rPr>
+        <w:t xml:space="preserve"> </w:t>
+      </w:r>
+      <w:r>
+        <w:rPr>
+          <w:rFonts w:eastAsiaTheme="minorEastAsia"/>
+        </w:rPr>
+        <w:t>étapes.</w:t>
+      </w:r>
+      <w:r>
+        <w:rPr>
+          <w:rFonts w:eastAsiaTheme="minorEastAsia"/>
+        </w:rPr>
+        <w:t xml:space="preserve"> En regardant une superposition des différents </w:t>
+      </w:r>
+      <w:r>
+        <w:rPr>
+          <w:rFonts w:ascii="Cambria Math" w:eastAsiaTheme="minorEastAsia" w:hAnsi="Cambria Math"/>
+          <w:i/>
+        </w:rPr>
+        <w:t>x</w:t>
+      </w:r>
+      <w:r>
+        <w:rPr>
+          <w:rFonts w:eastAsiaTheme="minorEastAsia"/>
+        </w:rPr>
+        <w:t xml:space="preserve">, l’algorithme de Grover va permettre de déterminer le </w:t>
+      </w:r>
+      <w:r>
+        <w:rPr>
+          <w:rFonts w:ascii="Cambria Math" w:eastAsiaTheme="minorEastAsia" w:hAnsi="Cambria Math"/>
+          <w:i/>
+        </w:rPr>
+        <w:t>x</w:t>
+      </w:r>
+      <w:r>
+        <w:rPr>
+          <w:rFonts w:eastAsiaTheme="minorEastAsia"/>
+        </w:rPr>
+        <w:t xml:space="preserve"> </w:t>
+      </w:r>
+      <w:r>
+        <w:rPr>
+          <w:rFonts w:eastAsiaTheme="minorEastAsia"/>
+        </w:rPr>
+        <w:t xml:space="preserve"> </w:t>
+      </w:r>
+      <w:r>
+        <w:rPr>
+          <w:rFonts w:eastAsiaTheme="minorEastAsia"/>
+        </w:rPr>
+        <w:t>ayant la plus grande probabilité de</w:t>
+      </w:r>
+      <w:r>
+        <w:rPr>
+          <w:rFonts w:eastAsiaTheme="minorEastAsia"/>
+        </w:rPr>
+        <w:t xml:space="preserve"> correspond</w:t>
+      </w:r>
+      <w:r>
+        <w:rPr>
+          <w:rFonts w:eastAsiaTheme="minorEastAsia"/>
+        </w:rPr>
+        <w:t>re</w:t>
+      </w:r>
+      <w:r>
+        <w:rPr>
+          <w:rFonts w:eastAsiaTheme="minorEastAsia"/>
+        </w:rPr>
+        <w:t xml:space="preserve"> au </w:t>
+      </w:r>
+      <w:r>
+        <w:rPr>
+          <w:rFonts w:ascii="Cambria Math" w:eastAsiaTheme="minorEastAsia" w:hAnsi="Cambria Math"/>
+          <w:i/>
+        </w:rPr>
+        <w:t>y</w:t>
+      </w:r>
+      <w:r>
+        <w:rPr>
+          <w:rFonts w:eastAsiaTheme="minorEastAsia"/>
+        </w:rPr>
+        <w:t xml:space="preserve">. Il effectuera la recherche en </w:t>
+      </w:r>
+      <m:oMath>
+        <m:rad>
+          <m:radPr>
+            <m:degHide m:val="1"/>
+            <m:ctrlPr>
+              <w:rPr>
+                <w:rFonts w:ascii="Cambria Math" w:eastAsiaTheme="minorEastAsia" w:hAnsi="Cambria Math"/>
+                <w:i/>
+              </w:rPr>
+            </m:ctrlPr>
+          </m:radPr>
+          <m:deg/>
+          <m:e>
+            <m:r>
+              <w:rPr>
+                <w:rFonts w:ascii="Cambria Math" w:eastAsiaTheme="minorEastAsia" w:hAnsi="Cambria Math"/>
+              </w:rPr>
+              <m:t>n</m:t>
+            </m:r>
+          </m:e>
+        </m:rad>
+      </m:oMath>
+      <w:r>
+        <w:rPr>
+          <w:rFonts w:eastAsiaTheme="minorEastAsia"/>
+        </w:rPr>
+        <w:t xml:space="preserve"> étapes.</w:t>
       </w:r>
     </w:p>
     <w:p>
-      <w:r>
-        <w:t xml:space="preserve">&lt;&lt;Parler </w:t>
+      <w:pPr>
+        <w:rPr>
+          <w:noProof/>
+        </w:rPr>
+      </w:pPr>
+    </w:p>
+    <w:p>
+      <w:pPr>
+        <w:keepNext/>
+        <w:jc w:val="center"/>
+      </w:pPr>
+      <w:r>
+        <w:rPr>
+          <w:noProof/>
+        </w:rPr>
+        <w:drawing>
+          <wp:inline distT="0" distB="0" distL="0" distR="0" wp14:anchorId="749C953B" wp14:editId="44DC17D8">
+            <wp:extent cx="2905736" cy="1805367"/>
+            <wp:effectExtent l="0" t="0" r="9525" b="4445"/>
+            <wp:docPr id="130" name="Image 130" descr="https://image.slidesharecdn.com/presentationhandout-141230060346-conversion-gate01/95/lets-build-a-quantum-computer-34-638.jpg?cb=1419919453"/>
+            <wp:cNvGraphicFramePr>
+              <a:graphicFrameLocks xmlns:a="http://schemas.openxmlformats.org/drawingml/2006/main" noChangeAspect="1"/>
+            </wp:cNvGraphicFramePr>
+            <a:graphic xmlns:a="http://schemas.openxmlformats.org/drawingml/2006/main">
+              <a:graphicData uri="http://schemas.openxmlformats.org/drawingml/2006/picture">
+                <pic:pic xmlns:pic="http://schemas.openxmlformats.org/drawingml/2006/picture">
+                  <pic:nvPicPr>
+                    <pic:cNvPr id="0" name="Picture 1" descr="https://image.slidesharecdn.com/presentationhandout-141230060346-conversion-gate01/95/lets-build-a-quantum-computer-34-638.jpg?cb=1419919453"/>
+                    <pic:cNvPicPr>
+                      <a:picLocks noChangeAspect="1" noChangeArrowheads="1"/>
+                    </pic:cNvPicPr>
+                  </pic:nvPicPr>
+                  <pic:blipFill rotWithShape="1">
+                    <a:blip r:embed="rId12">
+                      <a:extLst>
+                        <a:ext uri="{28A0092B-C50C-407E-A947-70E740481C1C}">
+                          <a14:useLocalDpi xmlns:a14="http://schemas.microsoft.com/office/drawing/2010/main" val="0"/>
+                        </a:ext>
+                      </a:extLst>
+                    </a:blip>
+                    <a:srcRect t="17232"/>
+                    <a:stretch/>
+                  </pic:blipFill>
+                  <pic:spPr bwMode="auto">
+                    <a:xfrm>
+                      <a:off x="0" y="0"/>
+                      <a:ext cx="2920524" cy="1814555"/>
+                    </a:xfrm>
+                    <a:prstGeom prst="rect">
+                      <a:avLst/>
+                    </a:prstGeom>
+                    <a:noFill/>
+                    <a:ln>
+                      <a:noFill/>
+                    </a:ln>
+                    <a:extLst>
+                      <a:ext uri="{53640926-AAD7-44D8-BBD7-CCE9431645EC}">
+                        <a14:shadowObscured xmlns:a14="http://schemas.microsoft.com/office/drawing/2010/main"/>
+                      </a:ext>
+                    </a:extLst>
+                  </pic:spPr>
+                </pic:pic>
+              </a:graphicData>
+            </a:graphic>
+          </wp:inline>
+        </w:drawing>
+      </w:r>
+    </w:p>
+    <w:p>
+      <w:pPr>
+        <w:pStyle w:val="Lgende"/>
+        <w:jc w:val="center"/>
+        <w:rPr>
+          <w:rFonts w:eastAsiaTheme="minorEastAsia"/>
+        </w:rPr>
+      </w:pPr>
+      <w:r>
+        <w:t xml:space="preserve">Figure </w:t>
+      </w:r>
+      <w:r>
+        <w:fldChar w:fldCharType="begin"/>
+      </w:r>
+      <w:r>
+        <w:instrText xml:space="preserve"> SEQ Figure \* ARABIC </w:instrText>
+      </w:r>
+      <w:r>
+        <w:fldChar w:fldCharType="separate"/>
+      </w:r>
+      <w:r>
+        <w:rPr>
+          <w:noProof/>
+        </w:rPr>
+        <w:t>8</w:t>
+      </w:r>
+      <w:r>
+        <w:fldChar w:fldCharType="end"/>
+      </w:r>
+      <w:r>
+        <w:t xml:space="preserve"> - Comparaison de l'algo de Grover tiré de </w:t>
+      </w:r>
+      <w:hyperlink r:id="rId13" w:history="1">
+        <w:r>
+          <w:rPr>
+            <w:rStyle w:val="Lienhypertexte"/>
+          </w:rPr>
+          <w:t>let's build a quantum computer</w:t>
+        </w:r>
+      </w:hyperlink>
+    </w:p>
+    <w:p/>
+    <w:p>
+      <w:r>
+        <w:t>Dans un monde où</w:t>
+      </w:r>
+      <w:r>
+        <w:t xml:space="preserve"> le Big Data prend du plus en plus de sens, où le stockage massif de données devient de plus en plus courant, l’algorithme de Grover peut se révéler très utile. En effet </w:t>
+      </w:r>
+      <w:r>
+        <w:t>une ressource donnée</w:t>
+      </w:r>
+      <w:r>
+        <w:t xml:space="preserve"> pourra se trouver </w:t>
+      </w:r>
+      <w:r>
+        <w:t>stockée sur n’importe quelle base de données</w:t>
+      </w:r>
+      <w:r>
+        <w:t xml:space="preserve"> et elle n</w:t>
+      </w:r>
+      <w:r>
+        <w:t>e sera</w:t>
+      </w:r>
+      <w:r>
+        <w:t xml:space="preserve"> utilisable</w:t>
+      </w:r>
+      <w:r>
+        <w:t xml:space="preserve"> que</w:t>
+      </w:r>
+      <w:r>
+        <w:t xml:space="preserve"> si elle peut être retrouvée</w:t>
+      </w:r>
+      <w:r>
+        <w:t xml:space="preserve"> dans un temps raisonnable</w:t>
+      </w:r>
+      <w:r>
+        <w:t>.</w:t>
+      </w:r>
+    </w:p>
+    <w:p>
+      <w:r>
+        <w:lastRenderedPageBreak/>
+        <w:t xml:space="preserve">Un dernier algorithme que l’on peut citer est celui de Shor (crée par </w:t>
+      </w:r>
+      <w:r>
+        <w:t xml:space="preserve">le mathématicien Peter Shor en 1994). </w:t>
+      </w:r>
+      <w:r>
+        <w:t>Cet algorithme évoqué précédemment permet de trouver dans un temps record la factorisation en nombres premiers d’un nombre, très grand si nécessaire</w:t>
+      </w:r>
+      <w:r>
+        <w:t>.</w:t>
+      </w:r>
+      <w:r>
+        <w:t xml:space="preserve"> Nous allons dans un premier temps décortiquer un minimum cet algorithme. Enfin nous parlerons </w:t>
+      </w:r>
+      <w:r>
+        <w:t>de</w:t>
+      </w:r>
+      <w:r>
+        <w:t xml:space="preserve"> ces applications et </w:t>
+      </w:r>
+      <w:r>
+        <w:t xml:space="preserve">de </w:t>
+      </w:r>
+      <w:r>
+        <w:t>ces limites.</w:t>
+      </w:r>
+    </w:p>
+    <w:p>
+      <w:r>
+        <w:t xml:space="preserve">Donc le problème est le suivant : nous avons un nombre </w:t>
+      </w:r>
+      <w:r>
+        <w:t xml:space="preserve">entier </w:t>
+      </w:r>
+      <w:r>
+        <w:rPr>
+          <w:rFonts w:ascii="Cambria Math" w:eastAsiaTheme="minorEastAsia" w:hAnsi="Cambria Math"/>
+          <w:i/>
+        </w:rPr>
+        <w:t>N</w:t>
+      </w:r>
+      <w:r>
+        <w:t xml:space="preserve">, très grand. Nous souhaitons trouver </w:t>
+      </w:r>
+      <w:r>
+        <w:rPr>
+          <w:rFonts w:ascii="Cambria Math" w:eastAsiaTheme="minorEastAsia" w:hAnsi="Cambria Math"/>
+          <w:i/>
+        </w:rPr>
+        <w:t>a</w:t>
+      </w:r>
+      <w:r>
+        <w:t xml:space="preserve"> </w:t>
+      </w:r>
+      <w:r>
+        <w:t xml:space="preserve"> </w:t>
+      </w:r>
+      <w:r>
+        <w:t xml:space="preserve">et </w:t>
+      </w:r>
+      <w:r>
+        <w:rPr>
+          <w:rFonts w:ascii="Cambria Math" w:eastAsiaTheme="minorEastAsia" w:hAnsi="Cambria Math"/>
+          <w:i/>
+        </w:rPr>
+        <w:t>b</w:t>
+      </w:r>
+      <w:r>
+        <w:t>, nombres</w:t>
+      </w:r>
+      <w:r>
+        <w:t xml:space="preserve"> </w:t>
+      </w:r>
+      <w:r>
+        <w:t xml:space="preserve">premiers, tel que </w:t>
+      </w:r>
+      <w:r>
+        <w:rPr>
+          <w:rFonts w:ascii="Cambria Math" w:eastAsiaTheme="minorEastAsia" w:hAnsi="Cambria Math"/>
+          <w:i/>
+        </w:rPr>
+        <w:t>N = a</w:t>
+      </w:r>
+      <w:r>
+        <w:rPr>
+          <w:rFonts w:ascii="Cambria Math" w:eastAsiaTheme="minorEastAsia" w:hAnsi="Cambria Math"/>
+          <w:i/>
+        </w:rPr>
+        <w:t xml:space="preserve"> </w:t>
+      </w:r>
+      <w:r>
+        <w:rPr>
+          <w:rFonts w:ascii="Cambria Math" w:eastAsiaTheme="minorEastAsia" w:hAnsi="Cambria Math"/>
+          <w:i/>
+        </w:rPr>
+        <w:t>*</w:t>
+      </w:r>
+      <w:r>
+        <w:rPr>
+          <w:rFonts w:ascii="Cambria Math" w:eastAsiaTheme="minorEastAsia" w:hAnsi="Cambria Math"/>
+          <w:i/>
+        </w:rPr>
+        <w:t xml:space="preserve"> </w:t>
+      </w:r>
+      <w:r>
+        <w:rPr>
+          <w:rFonts w:ascii="Cambria Math" w:eastAsiaTheme="minorEastAsia" w:hAnsi="Cambria Math"/>
+          <w:i/>
+        </w:rPr>
+        <w:t>b</w:t>
+      </w:r>
+      <w:r>
+        <w:t>.</w:t>
+      </w:r>
+      <w:r>
+        <w:t xml:space="preserve"> </w:t>
+      </w:r>
+      <w:r>
+        <w:t xml:space="preserve">On commence par choisir au hasard un nombre </w:t>
+      </w:r>
+      <w:r>
+        <w:rPr>
+          <w:rFonts w:ascii="Cambria Math" w:eastAsiaTheme="minorEastAsia" w:hAnsi="Cambria Math"/>
+          <w:i/>
+        </w:rPr>
+        <w:t>g</w:t>
+      </w:r>
+      <w:r>
+        <w:t xml:space="preserve">. On se donne la formule suivante : </w:t>
+      </w:r>
+      <w:r>
+        <w:rPr>
+          <w:rFonts w:ascii="Cambria Math" w:eastAsiaTheme="minorEastAsia" w:hAnsi="Cambria Math"/>
+          <w:i/>
+        </w:rPr>
+        <w:t>g</w:t>
+      </w:r>
+      <w:r>
+        <w:rPr>
+          <w:rFonts w:ascii="Cambria Math" w:eastAsiaTheme="minorEastAsia" w:hAnsi="Cambria Math"/>
+          <w:i/>
+          <w:vertAlign w:val="superscript"/>
+        </w:rPr>
+        <w:t>p</w:t>
+      </w:r>
+      <w:r>
+        <w:rPr>
+          <w:rFonts w:ascii="Cambria Math" w:eastAsiaTheme="minorEastAsia" w:hAnsi="Cambria Math"/>
+          <w:i/>
+        </w:rPr>
+        <w:t xml:space="preserve"> = m * N +</w:t>
+      </w:r>
+      <w:r>
+        <w:rPr>
+          <w:rFonts w:ascii="Cambria Math" w:eastAsiaTheme="minorEastAsia" w:hAnsi="Cambria Math"/>
+          <w:i/>
+        </w:rPr>
+        <w:t xml:space="preserve"> </w:t>
+      </w:r>
+      <w:r>
+        <w:rPr>
+          <w:rFonts w:ascii="Cambria Math" w:eastAsiaTheme="minorEastAsia" w:hAnsi="Cambria Math"/>
+          <w:i/>
+        </w:rPr>
+        <w:t>1</w:t>
+      </w:r>
+      <w:r>
+        <w:t xml:space="preserve">, avec </w:t>
+      </w:r>
+      <w:r>
+        <w:rPr>
+          <w:rFonts w:ascii="Cambria Math" w:eastAsiaTheme="minorEastAsia" w:hAnsi="Cambria Math"/>
+          <w:i/>
+        </w:rPr>
+        <w:t>p</w:t>
+      </w:r>
+      <w:r>
+        <w:t xml:space="preserve"> et </w:t>
+      </w:r>
+      <w:r>
+        <w:rPr>
+          <w:rFonts w:ascii="Cambria Math" w:eastAsiaTheme="minorEastAsia" w:hAnsi="Cambria Math"/>
+          <w:i/>
+        </w:rPr>
+        <w:t>m</w:t>
+      </w:r>
+      <w:r>
+        <w:t xml:space="preserve"> des nombres entiers.</w:t>
+      </w:r>
+      <w:r>
+        <w:t xml:space="preserve"> En français, cela veut dire que si l’on multiplie notre nombre </w:t>
       </w:r>
       <w:proofErr w:type="gramStart"/>
       <w:r>
-        <w:t>de algo</w:t>
+        <w:rPr>
+          <w:rFonts w:ascii="Cambria Math" w:eastAsiaTheme="minorEastAsia" w:hAnsi="Cambria Math"/>
+          <w:i/>
+        </w:rPr>
+        <w:t>g</w:t>
+      </w:r>
+      <w:r>
+        <w:t xml:space="preserve"> </w:t>
+      </w:r>
+      <w:r>
+        <w:t xml:space="preserve"> </w:t>
+      </w:r>
+      <w:r>
+        <w:t>par</w:t>
       </w:r>
       <w:proofErr w:type="gramEnd"/>
       <w:r>
+        <w:t xml:space="preserve"> lui-même </w:t>
+      </w:r>
+      <w:r>
+        <w:rPr>
+          <w:rFonts w:ascii="Cambria Math" w:eastAsiaTheme="minorEastAsia" w:hAnsi="Cambria Math"/>
+          <w:i/>
+        </w:rPr>
+        <w:t>p</w:t>
+      </w:r>
+      <w:r>
         <w:t xml:space="preserve"> </w:t>
       </w:r>
-      <w:proofErr w:type="spellStart"/>
-      <w:r>
-        <w:t>Grover</w:t>
-      </w:r>
-      <w:proofErr w:type="spellEnd"/>
-      <w:r>
-        <w:t xml:space="preserve"> + Shor&gt;&gt;</w:t>
+      <w:r>
+        <w:t xml:space="preserve"> </w:t>
+      </w:r>
+      <w:r>
+        <w:t>fois, alors nous allons trouver un</w:t>
+      </w:r>
+      <w:r>
+        <w:t xml:space="preserve"> nombre qui est égal à un</w:t>
+      </w:r>
+      <w:r>
+        <w:t xml:space="preserve"> multiple</w:t>
+      </w:r>
+      <w:r>
+        <w:t xml:space="preserve"> </w:t>
+      </w:r>
+      <w:r>
+        <w:t xml:space="preserve">de </w:t>
+      </w:r>
+      <w:r>
+        <w:rPr>
+          <w:rFonts w:ascii="Cambria Math" w:eastAsiaTheme="minorEastAsia" w:hAnsi="Cambria Math"/>
+          <w:i/>
+        </w:rPr>
+        <w:t>N</w:t>
+      </w:r>
+      <w:r>
+        <w:t xml:space="preserve"> </w:t>
+      </w:r>
+      <w:r>
+        <w:t xml:space="preserve"> </w:t>
+      </w:r>
+      <w:r>
+        <w:t>plus 1.</w:t>
+      </w:r>
+      <w:r>
+        <w:t xml:space="preserve"> </w:t>
+      </w:r>
+      <w:r>
+        <w:t xml:space="preserve">Grâce à l’algorithme d’Euclide, nous pourrons alors retrouver notre nombre </w:t>
+      </w:r>
+      <w:r>
+        <w:rPr>
+          <w:rFonts w:ascii="Cambria Math" w:eastAsiaTheme="minorEastAsia" w:hAnsi="Cambria Math"/>
+          <w:i/>
+        </w:rPr>
+        <w:t>N</w:t>
+      </w:r>
+      <w:r>
+        <w:t>.</w:t>
+      </w:r>
+      <w:r>
+        <w:t xml:space="preserve"> Une fois </w:t>
+      </w:r>
+      <w:proofErr w:type="gramStart"/>
+      <w:r>
+        <w:rPr>
+          <w:rFonts w:ascii="Cambria Math" w:eastAsiaTheme="minorEastAsia" w:hAnsi="Cambria Math"/>
+          <w:i/>
+        </w:rPr>
+        <w:t>g</w:t>
+      </w:r>
+      <w:r>
+        <w:t xml:space="preserve"> </w:t>
+      </w:r>
+      <w:r>
+        <w:t xml:space="preserve"> </w:t>
+      </w:r>
+      <w:r>
+        <w:t>trouvé</w:t>
+      </w:r>
+      <w:proofErr w:type="gramEnd"/>
+      <w:r>
+        <w:t xml:space="preserve">, disons que </w:t>
+      </w:r>
+      <w:r>
+        <w:rPr>
+          <w:rFonts w:ascii="Cambria Math" w:eastAsiaTheme="minorEastAsia" w:hAnsi="Cambria Math"/>
+          <w:i/>
+        </w:rPr>
+        <w:t>a = g</w:t>
+      </w:r>
+      <w:r>
+        <w:t xml:space="preserve">, il est alors possible de trouver </w:t>
+      </w:r>
+      <w:r>
+        <w:rPr>
+          <w:rFonts w:ascii="Cambria Math" w:eastAsiaTheme="minorEastAsia" w:hAnsi="Cambria Math"/>
+          <w:i/>
+        </w:rPr>
+        <w:t>b =</w:t>
+      </w:r>
+      <w:r>
+        <w:rPr>
+          <w:rFonts w:ascii="Cambria Math" w:eastAsiaTheme="minorEastAsia" w:hAnsi="Cambria Math"/>
+          <w:i/>
+        </w:rPr>
+        <w:t xml:space="preserve"> </w:t>
+      </w:r>
+      <w:r>
+        <w:rPr>
+          <w:rFonts w:ascii="Cambria Math" w:eastAsiaTheme="minorEastAsia" w:hAnsi="Cambria Math"/>
+          <w:i/>
+        </w:rPr>
+        <w:t xml:space="preserve"> </w:t>
+      </w:r>
+      <m:oMath>
+        <m:f>
+          <m:fPr>
+            <m:ctrlPr>
+              <w:rPr>
+                <w:rFonts w:ascii="Cambria Math" w:eastAsiaTheme="minorEastAsia" w:hAnsi="Cambria Math"/>
+                <w:i/>
+              </w:rPr>
+            </m:ctrlPr>
+          </m:fPr>
+          <m:num>
+            <m:r>
+              <w:rPr>
+                <w:rFonts w:ascii="Cambria Math" w:eastAsiaTheme="minorEastAsia" w:hAnsi="Cambria Math"/>
+              </w:rPr>
+              <m:t>N</m:t>
+            </m:r>
+          </m:num>
+          <m:den>
+            <m:r>
+              <w:rPr>
+                <w:rFonts w:ascii="Cambria Math" w:eastAsiaTheme="minorEastAsia" w:hAnsi="Cambria Math"/>
+              </w:rPr>
+              <m:t>a</m:t>
+            </m:r>
+          </m:den>
+        </m:f>
+      </m:oMath>
+      <w:r>
+        <w:t xml:space="preserve">. </w:t>
+      </w:r>
+    </w:p>
+    <w:p>
+      <w:r>
+        <w:t>D’apparence, on peut penser que cet algorithme peut s’effectuer sur un ordinateur classique</w:t>
+      </w:r>
+      <w:r>
+        <w:t xml:space="preserve">, et c’est vrai. Mais plus le nombre </w:t>
+      </w:r>
+      <w:r>
+        <w:rPr>
+          <w:rFonts w:ascii="Cambria Math" w:eastAsiaTheme="minorEastAsia" w:hAnsi="Cambria Math"/>
+          <w:i/>
+        </w:rPr>
+        <w:t>N</w:t>
+      </w:r>
+      <w:r>
+        <w:t xml:space="preserve"> est grand, plus le temps de calcul devient aberrant (c’est sur quoi se base la sécurité de nos transactions aujourd’hui).</w:t>
+      </w:r>
+      <w:r>
+        <w:t xml:space="preserve"> On va donc le faire tourner sur un ordinateur quantique. Mais là un </w:t>
+      </w:r>
+      <w:r>
+        <w:t>autre</w:t>
+      </w:r>
+      <w:r>
+        <w:t xml:space="preserve"> problème apparait : </w:t>
+      </w:r>
+      <w:r>
+        <w:t>le fait de faire passer nos différent</w:t>
+      </w:r>
+      <w:r>
+        <w:t>s</w:t>
+      </w:r>
+      <w:r>
+        <w:t xml:space="preserve"> </w:t>
+      </w:r>
+      <w:proofErr w:type="gramStart"/>
+      <w:r>
+        <w:rPr>
+          <w:rFonts w:ascii="Cambria Math" w:eastAsiaTheme="minorEastAsia" w:hAnsi="Cambria Math"/>
+          <w:i/>
+        </w:rPr>
+        <w:t>g</w:t>
+      </w:r>
+      <w:r>
+        <w:t xml:space="preserve"> </w:t>
+      </w:r>
+      <w:r>
+        <w:t xml:space="preserve"> </w:t>
+      </w:r>
+      <w:r>
+        <w:t>en</w:t>
+      </w:r>
+      <w:proofErr w:type="gramEnd"/>
+      <w:r>
+        <w:t xml:space="preserve"> superposition nous amène à avoir </w:t>
+      </w:r>
+      <w:r>
+        <w:t xml:space="preserve">une transformation </w:t>
+      </w:r>
+      <w:r>
+        <w:t xml:space="preserve">qui </w:t>
+      </w:r>
+      <w:r>
+        <w:t xml:space="preserve">donne elle aussi </w:t>
+      </w:r>
+      <w:r>
+        <w:t>une sortie</w:t>
+      </w:r>
+      <w:r>
+        <w:t xml:space="preserve"> </w:t>
+      </w:r>
+      <w:r>
+        <w:t>en superposition. Lorsqu’on effectue une mesure</w:t>
+      </w:r>
+      <w:r>
+        <w:t xml:space="preserve"> sur cette sortie</w:t>
+      </w:r>
+      <w:r>
+        <w:t xml:space="preserve"> nous allons </w:t>
+      </w:r>
+      <w:r>
+        <w:t xml:space="preserve">donc </w:t>
+      </w:r>
+      <w:r>
+        <w:t xml:space="preserve">avoir un résultat qui sera tiré au hasard, et donc </w:t>
+      </w:r>
+      <w:r>
+        <w:t>qui ne correspond</w:t>
+      </w:r>
+      <w:r>
+        <w:t>ra</w:t>
+      </w:r>
+      <w:r>
+        <w:t xml:space="preserve"> pas</w:t>
+      </w:r>
+      <w:r>
+        <w:t xml:space="preserve"> forcément à ce que l’on attend</w:t>
+      </w:r>
+      <w:r>
+        <w:t>.</w:t>
+      </w:r>
+      <w:r>
+        <w:t xml:space="preserve"> En bref, il serait possible d’avoir par exemple ce résultat : </w:t>
+      </w:r>
+      <w:r>
+        <w:rPr>
+          <w:rFonts w:ascii="Cambria Math" w:eastAsiaTheme="minorEastAsia" w:hAnsi="Cambria Math"/>
+          <w:i/>
+        </w:rPr>
+        <w:t>g</w:t>
+      </w:r>
+      <w:r>
+        <w:rPr>
+          <w:rFonts w:ascii="Cambria Math" w:eastAsiaTheme="minorEastAsia" w:hAnsi="Cambria Math"/>
+          <w:i/>
+          <w:vertAlign w:val="superscript"/>
+        </w:rPr>
+        <w:t>p</w:t>
+      </w:r>
+      <w:r>
+        <w:rPr>
+          <w:rFonts w:ascii="Cambria Math" w:eastAsiaTheme="minorEastAsia" w:hAnsi="Cambria Math"/>
+          <w:i/>
+        </w:rPr>
+        <w:t xml:space="preserve"> = m * N + 42</w:t>
+      </w:r>
+      <w:r>
+        <w:t>.</w:t>
+      </w:r>
+      <w:r>
+        <w:t xml:space="preserve"> Pour le résoudre nous allons utiliser </w:t>
+      </w:r>
+      <w:r>
+        <w:t xml:space="preserve">la propriété de répétition de cette formule. En effet, on remarque la chose suivante : si </w:t>
+      </w:r>
+      <w:r>
+        <w:rPr>
+          <w:rFonts w:ascii="Cambria Math" w:eastAsiaTheme="minorEastAsia" w:hAnsi="Cambria Math"/>
+          <w:i/>
+        </w:rPr>
+        <w:t>g</w:t>
+      </w:r>
+      <w:r>
+        <w:rPr>
+          <w:rFonts w:ascii="Cambria Math" w:eastAsiaTheme="minorEastAsia" w:hAnsi="Cambria Math"/>
+          <w:i/>
+          <w:vertAlign w:val="superscript"/>
+        </w:rPr>
+        <w:t>x</w:t>
+      </w:r>
+      <w:r>
+        <w:rPr>
+          <w:rFonts w:ascii="Cambria Math" w:eastAsiaTheme="minorEastAsia" w:hAnsi="Cambria Math"/>
+          <w:i/>
+        </w:rPr>
+        <w:t xml:space="preserve"> = m</w:t>
+      </w:r>
+      <w:r>
+        <w:rPr>
+          <w:rFonts w:ascii="Cambria Math" w:eastAsiaTheme="minorEastAsia" w:hAnsi="Cambria Math"/>
+          <w:i/>
+          <w:vertAlign w:val="subscript"/>
+        </w:rPr>
+        <w:t>1</w:t>
+      </w:r>
+      <w:r>
+        <w:rPr>
+          <w:rFonts w:ascii="Cambria Math" w:eastAsiaTheme="minorEastAsia" w:hAnsi="Cambria Math"/>
+          <w:i/>
+        </w:rPr>
+        <w:t xml:space="preserve"> * N + r</w:t>
+      </w:r>
+      <w:r>
+        <w:rPr>
+          <w:rFonts w:ascii="Cambria Math" w:eastAsiaTheme="minorEastAsia" w:hAnsi="Cambria Math"/>
+          <w:i/>
+        </w:rPr>
+        <w:t xml:space="preserve"> </w:t>
+      </w:r>
+      <w:r>
+        <w:t xml:space="preserve"> alors </w:t>
+      </w:r>
+      <w:r>
+        <w:rPr>
+          <w:rFonts w:ascii="Cambria Math" w:eastAsiaTheme="minorEastAsia" w:hAnsi="Cambria Math"/>
+          <w:i/>
+        </w:rPr>
+        <w:t>g</w:t>
+      </w:r>
+      <w:r>
+        <w:rPr>
+          <w:rFonts w:ascii="Cambria Math" w:eastAsiaTheme="minorEastAsia" w:hAnsi="Cambria Math"/>
+          <w:i/>
+          <w:vertAlign w:val="superscript"/>
+        </w:rPr>
+        <w:t>x+p</w:t>
+      </w:r>
+      <w:r>
+        <w:rPr>
+          <w:rFonts w:ascii="Cambria Math" w:eastAsiaTheme="minorEastAsia" w:hAnsi="Cambria Math"/>
+          <w:i/>
+        </w:rPr>
+        <w:t xml:space="preserve"> = m</w:t>
+      </w:r>
+      <w:r>
+        <w:rPr>
+          <w:rFonts w:ascii="Cambria Math" w:eastAsiaTheme="minorEastAsia" w:hAnsi="Cambria Math"/>
+          <w:i/>
+          <w:vertAlign w:val="subscript"/>
+        </w:rPr>
+        <w:t>2</w:t>
+      </w:r>
+      <w:r>
+        <w:rPr>
+          <w:rFonts w:ascii="Cambria Math" w:eastAsiaTheme="minorEastAsia" w:hAnsi="Cambria Math"/>
+          <w:i/>
+        </w:rPr>
+        <w:t xml:space="preserve"> * </w:t>
+      </w:r>
+      <w:r>
+        <w:rPr>
+          <w:rFonts w:ascii="Cambria Math" w:eastAsiaTheme="minorEastAsia" w:hAnsi="Cambria Math"/>
+          <w:i/>
+        </w:rPr>
+        <w:t>N</w:t>
+      </w:r>
+      <w:r>
+        <w:rPr>
+          <w:rFonts w:ascii="Cambria Math" w:eastAsiaTheme="minorEastAsia" w:hAnsi="Cambria Math"/>
+          <w:i/>
+        </w:rPr>
+        <w:t xml:space="preserve"> + r</w:t>
+      </w:r>
+      <w:r>
+        <w:t xml:space="preserve">, avec </w:t>
+      </w:r>
+      <w:r>
+        <w:rPr>
+          <w:rFonts w:ascii="Cambria Math" w:eastAsiaTheme="minorEastAsia" w:hAnsi="Cambria Math"/>
+          <w:i/>
+        </w:rPr>
+        <w:t>x</w:t>
+      </w:r>
+      <w:r>
+        <w:t xml:space="preserve"> </w:t>
+      </w:r>
+      <w:r>
+        <w:t xml:space="preserve"> </w:t>
+      </w:r>
+      <w:r>
+        <w:t xml:space="preserve">et </w:t>
+      </w:r>
+      <w:proofErr w:type="gramStart"/>
+      <w:r>
+        <w:rPr>
+          <w:rFonts w:ascii="Cambria Math" w:eastAsiaTheme="minorEastAsia" w:hAnsi="Cambria Math"/>
+          <w:i/>
+        </w:rPr>
+        <w:t>r</w:t>
+      </w:r>
+      <w:r>
+        <w:t xml:space="preserve"> </w:t>
+      </w:r>
+      <w:r>
+        <w:t xml:space="preserve"> </w:t>
+      </w:r>
+      <w:r>
+        <w:t>des</w:t>
+      </w:r>
+      <w:proofErr w:type="gramEnd"/>
+      <w:r>
+        <w:t xml:space="preserve"> nombres entiers.</w:t>
+      </w:r>
+      <w:r>
+        <w:t xml:space="preserve"> On observe </w:t>
+      </w:r>
+      <w:r>
+        <w:t xml:space="preserve">alors </w:t>
+      </w:r>
+      <w:r>
+        <w:t xml:space="preserve">la périodicité </w:t>
+      </w:r>
+      <w:r>
+        <w:rPr>
+          <w:rFonts w:ascii="Cambria Math" w:eastAsiaTheme="minorEastAsia" w:hAnsi="Cambria Math"/>
+          <w:i/>
+        </w:rPr>
+        <w:t>p</w:t>
+      </w:r>
+      <w:r>
+        <w:t xml:space="preserve"> de ce</w:t>
+      </w:r>
+      <w:r>
+        <w:t>tte série</w:t>
+      </w:r>
+      <w:r>
+        <w:t xml:space="preserve">. </w:t>
+      </w:r>
+      <w:r>
+        <w:t xml:space="preserve">On va donc utiliser la transformée de Fourier quantique afin de trouver la fréquence </w:t>
+      </w:r>
+      <w:r>
+        <w:rPr>
+          <w:rFonts w:ascii="Cambria Math" w:eastAsiaTheme="minorEastAsia" w:hAnsi="Cambria Math"/>
+          <w:i/>
+        </w:rPr>
+        <w:t xml:space="preserve">f = </w:t>
+      </w:r>
+      <m:oMath>
+        <m:f>
+          <m:fPr>
+            <m:ctrlPr>
+              <w:rPr>
+                <w:rFonts w:ascii="Cambria Math" w:eastAsiaTheme="minorEastAsia" w:hAnsi="Cambria Math"/>
+                <w:i/>
+              </w:rPr>
+            </m:ctrlPr>
+          </m:fPr>
+          <m:num>
+            <m:r>
+              <w:rPr>
+                <w:rFonts w:ascii="Cambria Math" w:eastAsiaTheme="minorEastAsia" w:hAnsi="Cambria Math"/>
+              </w:rPr>
+              <m:t>1</m:t>
+            </m:r>
+          </m:num>
+          <m:den>
+            <m:r>
+              <w:rPr>
+                <w:rFonts w:ascii="Cambria Math" w:eastAsiaTheme="minorEastAsia" w:hAnsi="Cambria Math"/>
+              </w:rPr>
+              <m:t>p</m:t>
+            </m:r>
+          </m:den>
+        </m:f>
+      </m:oMath>
+      <w:r>
+        <w:t>.</w:t>
+      </w:r>
+      <w:r>
+        <w:t xml:space="preserve"> Et voilà, nous avons trouver </w:t>
+      </w:r>
+      <w:r>
+        <w:rPr>
+          <w:rFonts w:ascii="Cambria Math" w:eastAsiaTheme="minorEastAsia" w:hAnsi="Cambria Math"/>
+          <w:i/>
+        </w:rPr>
+        <w:t>p</w:t>
+      </w:r>
+      <w:r>
+        <w:t xml:space="preserve"> et nous pouvons effectuer le reste des calculs</w:t>
+      </w:r>
+      <w:r>
+        <w:t xml:space="preserve"> (il faut savoir que beaucoup de choses ont été simplifiés dans cette explication)</w:t>
+      </w:r>
+      <w:r>
+        <w:t>.</w:t>
+      </w:r>
+      <w:r>
+        <w:t xml:space="preserve"> </w:t>
+      </w:r>
+    </w:p>
+    <w:p>
+      <w:r>
+        <w:t>En réalité avec les ordinateurs quantiques actuels, le plus grand nombre que nous avons réussi à factoriser est 291311. Pour un nombre contenant quelques centaines de chiffres (ce genre de nombre est utilisé dans les algorithmes de chiffrement actuels)</w:t>
+      </w:r>
+      <w:r>
+        <w:t>, il faudrait entre 5000 et 600</w:t>
+      </w:r>
+      <w:r>
+        <w:t>0</w:t>
+      </w:r>
+      <w:r>
+        <w:t xml:space="preserve"> qubits. Pour l’instant nous en sommes à une cinquantaines.</w:t>
       </w:r>
     </w:p>
     <w:p>
       <w:pPr>
         <w:pStyle w:val="Titre2"/>
       </w:pPr>
-      <w:r>
+      <w:bookmarkStart w:id="6" w:name="_Toc27400555"/>
+      <w:r>
+        <w:lastRenderedPageBreak/>
         <w:t>2.3)</w:t>
       </w:r>
       <w:r>
         <w:tab/>
         <w:t>La suprématie quantique</w:t>
       </w:r>
+      <w:bookmarkEnd w:id="6"/>
     </w:p>
     <w:p>
       <w:r>
-        <w:t xml:space="preserve">La suprématie quantique est terme inventé par </w:t>
+        <w:t>La suprématie quantique est</w:t>
+      </w:r>
+      <w:r>
+        <w:t xml:space="preserve"> un</w:t>
+      </w:r>
+      <w:r>
+        <w:t xml:space="preserve"> terme inventé par </w:t>
       </w:r>
       <w:r>
         <w:t xml:space="preserve">John Preskill (physicien américain) </w:t>
       </w:r>
       <w:r>
-        <w:t xml:space="preserve">qui désigne le jour où un ordinateur quantique arrivera à résoudre un problème qu’un ordinateur classique n’est pas cabale de résoudre dans un temps raisonnable. </w:t>
-      </w:r>
-      <w:bookmarkStart w:id="0" w:name="_GoBack"/>
-      <w:bookmarkEnd w:id="0"/>
+        <w:t xml:space="preserve">qui désigne le jour où un ordinateur quantique arrivera à résoudre un problème qu’un ordinateur classique n’est pas </w:t>
+      </w:r>
+      <w:r>
+        <w:t>capable</w:t>
+      </w:r>
+      <w:r>
+        <w:t xml:space="preserve"> de résoudre dans un temps raisonnable.</w:t>
+      </w:r>
+    </w:p>
+    <w:p>
+      <w:r>
+        <w:t xml:space="preserve">Nous allons </w:t>
+      </w:r>
+      <w:r>
+        <w:t xml:space="preserve">parler </w:t>
+      </w:r>
+      <w:r>
+        <w:t>de ce terme car, en apparence, il semble marqué la fin des ordinateurs classiques</w:t>
+      </w:r>
+      <w:r>
+        <w:t xml:space="preserve"> au profit des ordinateurs quantiques. Nous verrons qu’en réalité ce n’est pas du tout le cas.</w:t>
+      </w:r>
+    </w:p>
+    <w:p>
+      <w:r>
+        <w:t>En octobre 2019, Google a annoncé avoir franchi cette barrière.</w:t>
+      </w:r>
+      <w:r>
+        <w:t xml:space="preserve"> En effet avec leur processeur quantique</w:t>
+      </w:r>
+      <w:r>
+        <w:t xml:space="preserve"> nommé Sycamore</w:t>
+      </w:r>
+      <w:r>
+        <w:t xml:space="preserve"> de 53 qubits, </w:t>
+      </w:r>
+      <w:r>
+        <w:t xml:space="preserve">ils ont réussi à résoudre un problème en 200 secondes alors qu’il aurait fallu </w:t>
+      </w:r>
+      <w:r>
+        <w:t xml:space="preserve">environ </w:t>
+      </w:r>
+      <w:r>
+        <w:t>10 000 ans à un ordinateur classique. Le problème en question est l’échantillonnage d’un circuit quantique</w:t>
+      </w:r>
+      <w:r>
+        <w:t>. Il ne s’agissait pas d’un problème majeur mais la démonstration fut suffisante pour affirmer que la suprématie quantique était atteinte.</w:t>
+      </w:r>
+    </w:p>
+    <w:p>
+      <w:r>
+        <w:t xml:space="preserve">Cette démonstration a été très controversée notamment par IBM (concurrent direct de Google). </w:t>
+      </w:r>
+      <w:r>
+        <w:t>IBM a prouvé qu’avec leur supercalculateur, et avec quelques optimisations de l’algorithme, il pourrait résoudre ce problème en seulement 3 jours.</w:t>
+      </w:r>
+      <w:r>
+        <w:t xml:space="preserve"> De ce fait IBM pense que la démonstration de Google n’est pas valide et que la suprématie quantique n’a pas encore été atteinte.</w:t>
+      </w:r>
+    </w:p>
+    <w:p>
+      <w:r>
+        <w:t>Nous allons analyser les arguments des 2 partis et nous allons en tirer des conclusions. Certes le problème choisi par Google n’est pas très utile en soi</w:t>
+      </w:r>
+      <w:r>
+        <w:t>.</w:t>
+      </w:r>
+      <w:r>
+        <w:t xml:space="preserve"> Mais à la base c’est le terme de suprématie qui est mal choisi. En effet cela évoque un sentiment de domination et de puissance, </w:t>
+      </w:r>
+      <w:r>
+        <w:t xml:space="preserve">des termes </w:t>
+      </w:r>
+      <w:r>
+        <w:t>qui sont totalement hors contexte avec le sujet.</w:t>
+      </w:r>
+      <w:r>
+        <w:t xml:space="preserve"> </w:t>
+      </w:r>
+      <w:r>
+        <w:t>Par conséquent IBM a cherché à réduire cet engouement en montrant que le problème pourrait être résolu en beaucoup moins de temps.</w:t>
+      </w:r>
+      <w:bookmarkStart w:id="7" w:name="_GoBack"/>
+      <w:bookmarkEnd w:id="7"/>
+      <w:r>
+        <w:t xml:space="preserve"> D’une part </w:t>
+      </w:r>
+      <w:r>
+        <w:t xml:space="preserve">IBM suppose qu’il faudrait 3 jours à leur supercalculateur pour résoudre le problème, ils ne l’ont pas </w:t>
+      </w:r>
+      <w:r>
+        <w:t>réellement testé</w:t>
+      </w:r>
+      <w:r>
+        <w:t xml:space="preserve">. </w:t>
+      </w:r>
+      <w:r>
+        <w:t>La raison est que l’algorithme modifié demande énormément d’espace de stockage (quasiment la totalité de la mémoire du supercalculateur).</w:t>
+      </w:r>
+      <w:r>
+        <w:t xml:space="preserve"> D’autre part l’argument semble bancale si l’on ajoute le fait qu’un seul qubit en plus dans le processeur</w:t>
+      </w:r>
+      <w:r>
+        <w:t xml:space="preserve"> suffirait à surpasser le supercalculateur avec un facteur de plusieurs centaines de milliards</w:t>
+      </w:r>
+      <w:r>
+        <w:t>.</w:t>
+      </w:r>
+      <w:r>
+        <w:t xml:space="preserve"> L’argument ne sera donc plus valable à la prochaine démonstration. Pour finir, même s’il l’on se base sur les chiffres actuels</w:t>
+      </w:r>
+      <w:r>
+        <w:t xml:space="preserve">, le </w:t>
+      </w:r>
+      <w:r>
+        <w:lastRenderedPageBreak/>
+        <w:t>processeur quantique de Google va tout même plus de 1000 fois plus vite que le supercalculateur d’IBM utilisé à 100 %.</w:t>
+      </w:r>
+      <w:r>
+        <w:t xml:space="preserve"> Un facteur qui n’est </w:t>
+      </w:r>
+      <w:r>
+        <w:t xml:space="preserve">pas </w:t>
+      </w:r>
+      <w:r>
+        <w:t>insignifiant.</w:t>
+      </w:r>
+    </w:p>
+    <w:p>
+      <w:r>
+        <w:t xml:space="preserve">Pour conclure, on peut dire que Google a bien atteint cette suprématie quantique. C’est le terme de suprématie qui n’est pas adapté. </w:t>
+      </w:r>
+      <w:r>
+        <w:t xml:space="preserve">Enfin, </w:t>
+      </w:r>
+      <w:r>
+        <w:t>il faut dire qu’</w:t>
+      </w:r>
+      <w:r>
+        <w:t>IBM a des arguments tout à fait légitimes</w:t>
+      </w:r>
+      <w:r>
+        <w:t xml:space="preserve"> pour l’instant, mais ces derniers ne seront plus valables dans quelques années.</w:t>
+      </w:r>
+      <w:r>
+        <w:t xml:space="preserve"> </w:t>
+      </w:r>
+    </w:p>
+    <w:p>
+      <w:r>
+        <w:t xml:space="preserve"> </w:t>
+      </w:r>
     </w:p>
     <w:p>
       <w:pPr>
@@ -8284,15 +11272,18 @@
           <w:numId w:val="1"/>
         </w:numPr>
       </w:pPr>
+      <w:bookmarkStart w:id="8" w:name="_Toc27400556"/>
       <w:r>
         <w:t>Les freins à ce développement</w:t>
       </w:r>
+      <w:bookmarkEnd w:id="8"/>
     </w:p>
     <w:p/>
     <w:p>
       <w:pPr>
         <w:pStyle w:val="Titre2"/>
       </w:pPr>
+      <w:bookmarkStart w:id="9" w:name="_Toc27400557"/>
       <w:r>
         <w:t>3.1)</w:t>
       </w:r>
@@ -8302,12 +11293,14 @@
       <w:r>
         <w:t>La décohérence quantique</w:t>
       </w:r>
+      <w:bookmarkEnd w:id="9"/>
     </w:p>
     <w:p/>
     <w:p>
       <w:pPr>
         <w:pStyle w:val="Titre2"/>
       </w:pPr>
+      <w:bookmarkStart w:id="10" w:name="_Toc27400558"/>
       <w:r>
         <w:t>3.2)</w:t>
       </w:r>
@@ -8320,19 +11313,25 @@
       <w:r>
         <w:t>née</w:t>
       </w:r>
+      <w:bookmarkEnd w:id="10"/>
     </w:p>
     <w:p/>
     <w:p>
       <w:pPr>
         <w:pStyle w:val="Titre2"/>
       </w:pPr>
+      <w:bookmarkStart w:id="11" w:name="_Toc27400559"/>
       <w:r>
         <w:t>3.3)</w:t>
       </w:r>
       <w:r>
         <w:tab/>
-        <w:t>Mesures imprécises et stockage difficile</w:t>
-      </w:r>
+        <w:t xml:space="preserve">Mesures imprécises et stockage </w:t>
+      </w:r>
+      <w:r>
+        <w:t>impossible</w:t>
+      </w:r>
+      <w:bookmarkEnd w:id="11"/>
     </w:p>
     <w:p/>
     <w:p>
@@ -8343,15 +11342,18 @@
           <w:numId w:val="1"/>
         </w:numPr>
       </w:pPr>
+      <w:bookmarkStart w:id="12" w:name="_Toc27400560"/>
       <w:r>
         <w:t>Conclusion</w:t>
       </w:r>
+      <w:bookmarkEnd w:id="12"/>
     </w:p>
     <w:p/>
     <w:p>
       <w:pPr>
         <w:pStyle w:val="Titre2"/>
       </w:pPr>
+      <w:bookmarkStart w:id="13" w:name="_Toc27400561"/>
       <w:r>
         <w:t>4.1)</w:t>
       </w:r>
@@ -8361,12 +11363,14 @@
       <w:r>
         <w:t>La plus-value d’un ordinateur quantique</w:t>
       </w:r>
+      <w:bookmarkEnd w:id="13"/>
     </w:p>
     <w:p/>
     <w:p>
       <w:pPr>
         <w:pStyle w:val="Titre2"/>
       </w:pPr>
+      <w:bookmarkStart w:id="14" w:name="_Toc27400562"/>
       <w:r>
         <w:t>4.3)</w:t>
       </w:r>
@@ -8374,7 +11378,116 @@
         <w:tab/>
         <w:t>L’ordinateur quantique complémentaire à l’ordinateur classique</w:t>
       </w:r>
+      <w:bookmarkEnd w:id="14"/>
     </w:p>
+    <w:p/>
+    <w:p/>
+    <w:p>
+      <w:pPr>
+        <w:spacing w:line="259" w:lineRule="auto"/>
+        <w:jc w:val="left"/>
+      </w:pPr>
+      <w:r>
+        <w:br w:type="page"/>
+      </w:r>
+    </w:p>
+    <w:p>
+      <w:pPr>
+        <w:spacing w:line="480" w:lineRule="auto"/>
+        <w:rPr>
+          <w:rFonts w:asciiTheme="majorHAnsi" w:eastAsiaTheme="majorEastAsia" w:hAnsiTheme="majorHAnsi" w:cstheme="majorBidi"/>
+          <w:color w:val="2F5496" w:themeColor="accent1" w:themeShade="BF"/>
+          <w:sz w:val="32"/>
+          <w:szCs w:val="32"/>
+        </w:rPr>
+      </w:pPr>
+      <w:r>
+        <w:rPr>
+          <w:rFonts w:asciiTheme="majorHAnsi" w:eastAsiaTheme="majorEastAsia" w:hAnsiTheme="majorHAnsi" w:cstheme="majorBidi"/>
+          <w:color w:val="2F5496" w:themeColor="accent1" w:themeShade="BF"/>
+          <w:sz w:val="32"/>
+          <w:szCs w:val="32"/>
+        </w:rPr>
+        <w:lastRenderedPageBreak/>
+        <w:t>Table des figures</w:t>
+      </w:r>
+    </w:p>
+    <w:p>
+      <w:pPr>
+        <w:spacing w:line="480" w:lineRule="auto"/>
+        <w:rPr>
+          <w:rFonts w:asciiTheme="majorHAnsi" w:eastAsiaTheme="majorEastAsia" w:hAnsiTheme="majorHAnsi" w:cstheme="majorBidi"/>
+          <w:color w:val="2F5496" w:themeColor="accent1" w:themeShade="BF"/>
+          <w:sz w:val="32"/>
+          <w:szCs w:val="32"/>
+        </w:rPr>
+      </w:pPr>
+    </w:p>
+    <w:p>
+      <w:pPr>
+        <w:spacing w:line="480" w:lineRule="auto"/>
+        <w:rPr>
+          <w:rFonts w:asciiTheme="majorHAnsi" w:eastAsiaTheme="majorEastAsia" w:hAnsiTheme="majorHAnsi" w:cstheme="majorBidi"/>
+          <w:color w:val="2F5496" w:themeColor="accent1" w:themeShade="BF"/>
+          <w:sz w:val="32"/>
+          <w:szCs w:val="32"/>
+        </w:rPr>
+      </w:pPr>
+    </w:p>
+    <w:p>
+      <w:pPr>
+        <w:spacing w:line="259" w:lineRule="auto"/>
+        <w:jc w:val="left"/>
+        <w:rPr>
+          <w:rFonts w:asciiTheme="majorHAnsi" w:eastAsiaTheme="majorEastAsia" w:hAnsiTheme="majorHAnsi" w:cstheme="majorBidi"/>
+          <w:color w:val="2F5496" w:themeColor="accent1" w:themeShade="BF"/>
+          <w:sz w:val="32"/>
+          <w:szCs w:val="32"/>
+        </w:rPr>
+      </w:pPr>
+      <w:r>
+        <w:rPr>
+          <w:rFonts w:asciiTheme="majorHAnsi" w:eastAsiaTheme="majorEastAsia" w:hAnsiTheme="majorHAnsi" w:cstheme="majorBidi"/>
+          <w:color w:val="2F5496" w:themeColor="accent1" w:themeShade="BF"/>
+          <w:sz w:val="32"/>
+          <w:szCs w:val="32"/>
+        </w:rPr>
+        <w:br w:type="page"/>
+      </w:r>
+    </w:p>
+    <w:p>
+      <w:pPr>
+        <w:spacing w:line="480" w:lineRule="auto"/>
+        <w:rPr>
+          <w:rFonts w:asciiTheme="majorHAnsi" w:eastAsiaTheme="majorEastAsia" w:hAnsiTheme="majorHAnsi" w:cstheme="majorBidi"/>
+          <w:color w:val="2F5496" w:themeColor="accent1" w:themeShade="BF"/>
+          <w:sz w:val="32"/>
+          <w:szCs w:val="32"/>
+        </w:rPr>
+      </w:pPr>
+      <w:r>
+        <w:rPr>
+          <w:rFonts w:asciiTheme="majorHAnsi" w:eastAsiaTheme="majorEastAsia" w:hAnsiTheme="majorHAnsi" w:cstheme="majorBidi"/>
+          <w:color w:val="2F5496" w:themeColor="accent1" w:themeShade="BF"/>
+          <w:sz w:val="32"/>
+          <w:szCs w:val="32"/>
+        </w:rPr>
+        <w:lastRenderedPageBreak/>
+        <w:t>Références</w:t>
+      </w:r>
+    </w:p>
+    <w:p>
+      <w:pPr>
+        <w:spacing w:line="480" w:lineRule="auto"/>
+        <w:rPr>
+          <w:rFonts w:asciiTheme="majorHAnsi" w:eastAsiaTheme="majorEastAsia" w:hAnsiTheme="majorHAnsi" w:cstheme="majorBidi"/>
+          <w:color w:val="2F5496" w:themeColor="accent1" w:themeShade="BF"/>
+          <w:sz w:val="32"/>
+          <w:szCs w:val="32"/>
+        </w:rPr>
+      </w:pPr>
+    </w:p>
+    <w:p/>
     <w:sectPr>
       <w:pgSz w:w="11906" w:h="16838"/>
       <w:pgMar w:top="1417" w:right="1417" w:bottom="1417" w:left="1417" w:header="708" w:footer="708" w:gutter="0"/>
@@ -9220,6 +12333,48 @@
       <w:shd w:val="clear" w:color="auto" w:fill="E1DFDD"/>
     </w:rPr>
   </w:style>
+  <w:style w:type="paragraph" w:styleId="En-ttedetabledesmatires">
+    <w:name w:val="TOC Heading"/>
+    <w:basedOn w:val="Titre1"/>
+    <w:next w:val="Normal"/>
+    <w:uiPriority w:val="39"/>
+    <w:unhideWhenUsed/>
+    <w:qFormat/>
+    <w:rsid w:val="000F57E3"/>
+    <w:pPr>
+      <w:spacing w:line="259" w:lineRule="auto"/>
+      <w:jc w:val="left"/>
+      <w:outlineLvl w:val="9"/>
+    </w:pPr>
+    <w:rPr>
+      <w:lang w:eastAsia="fr-FR"/>
+    </w:rPr>
+  </w:style>
+  <w:style w:type="paragraph" w:styleId="TM1">
+    <w:name w:val="toc 1"/>
+    <w:basedOn w:val="Normal"/>
+    <w:next w:val="Normal"/>
+    <w:autoRedefine/>
+    <w:uiPriority w:val="39"/>
+    <w:unhideWhenUsed/>
+    <w:rsid w:val="000F57E3"/>
+    <w:pPr>
+      <w:spacing w:after="100"/>
+    </w:pPr>
+  </w:style>
+  <w:style w:type="paragraph" w:styleId="TM2">
+    <w:name w:val="toc 2"/>
+    <w:basedOn w:val="Normal"/>
+    <w:next w:val="Normal"/>
+    <w:autoRedefine/>
+    <w:uiPriority w:val="39"/>
+    <w:unhideWhenUsed/>
+    <w:rsid w:val="000F57E3"/>
+    <w:pPr>
+      <w:spacing w:after="100"/>
+      <w:ind w:left="240"/>
+    </w:pPr>
+  </w:style>
 </w:styles>
 </file>
 
@@ -9529,10 +12684,22 @@
 </CoverPageProperties>
 </file>
 
+<file path=customXml/item2.xml><?xml version="1.0" encoding="utf-8"?>
+<b:Sources xmlns:b="http://schemas.openxmlformats.org/officeDocument/2006/bibliography" xmlns="http://schemas.openxmlformats.org/officeDocument/2006/bibliography" SelectedStyle="\APASixthEditionOfficeOnline.xsl" StyleName="APA" Version="6"/>
+</file>
+
 <file path=customXml/itemProps1.xml><?xml version="1.0" encoding="utf-8"?>
 <ds:datastoreItem xmlns:ds="http://schemas.openxmlformats.org/officeDocument/2006/customXml" ds:itemID="{55AF091B-3C7A-41E3-B477-F2FDAA23CFDA}">
   <ds:schemaRefs>
     <ds:schemaRef ds:uri="http://schemas.microsoft.com/office/2006/coverPageProps"/>
   </ds:schemaRefs>
 </ds:datastoreItem>
+</file>
+
+<file path=customXml/itemProps2.xml><?xml version="1.0" encoding="utf-8"?>
+<ds:datastoreItem xmlns:ds="http://schemas.openxmlformats.org/officeDocument/2006/customXml" ds:itemID="{2C9CD05F-A549-4B33-832C-2D84F35909CE}">
+  <ds:schemaRefs>
+    <ds:schemaRef ds:uri="http://schemas.openxmlformats.org/officeDocument/2006/bibliography"/>
+  </ds:schemaRefs>
+</ds:datastoreItem>
 </file>
</xml_diff>